<commit_message>
Cosas que tiene que llevar :D
</commit_message>
<xml_diff>
--- a/Tutorias Documento.docx
+++ b/Tutorias Documento.docx
@@ -1,6 +1,6 @@
 
 <file path=word/document.xml><?xml version="1.0" encoding="utf-8"?>
-<w:document xmlns:wpc="http://schemas.microsoft.com/office/word/2010/wordprocessingCanvas" xmlns:cx="http://schemas.microsoft.com/office/drawing/2014/chartex" xmlns:cx1="http://schemas.microsoft.com/office/drawing/2015/9/8/chartex" xmlns:cx2="http://schemas.microsoft.com/office/drawing/2015/10/21/chartex" xmlns:cx3="http://schemas.microsoft.com/office/drawing/2016/5/9/chartex" xmlns:cx4="http://schemas.microsoft.com/office/drawing/2016/5/10/chartex" xmlns:cx5="http://schemas.microsoft.com/office/drawing/2016/5/11/chartex" xmlns:cx6="http://schemas.microsoft.com/office/drawing/2016/5/12/chartex" xmlns:cx7="http://schemas.microsoft.com/office/drawing/2016/5/13/chartex" xmlns:cx8="http://schemas.microsoft.com/office/drawing/2016/5/14/chartex" xmlns:mc="http://schemas.openxmlformats.org/markup-compatibility/2006" xmlns:o="urn:schemas-microsoft-com:office:office" xmlns:r="http://schemas.openxmlformats.org/officeDocument/2006/relationships" xmlns:m="http://schemas.openxmlformats.org/officeDocument/2006/math" xmlns:v="urn:schemas-microsoft-com:vml" xmlns:wp14="http://schemas.microsoft.com/office/word/2010/wordprocessingDrawing" xmlns:wp="http://schemas.openxmlformats.org/drawingml/2006/wordprocessingDrawing" xmlns:w10="urn:schemas-microsoft-com:office:word" xmlns:w="http://schemas.openxmlformats.org/wordprocessingml/2006/main" xmlns:w14="http://schemas.microsoft.com/office/word/2010/wordml" xmlns:w15="http://schemas.microsoft.com/office/word/2012/wordml" xmlns:w16se="http://schemas.microsoft.com/office/word/2015/wordml/symex" xmlns:wpg="http://schemas.microsoft.com/office/word/2010/wordprocessingGroup" xmlns:wpi="http://schemas.microsoft.com/office/word/2010/wordprocessingInk" xmlns:wne="http://schemas.microsoft.com/office/word/2006/wordml" xmlns:wps="http://schemas.microsoft.com/office/word/2010/wordprocessingShape" mc:Ignorable="w14 w15 w16se wp14">
+<w:document xmlns:ve="http://schemas.openxmlformats.org/markup-compatibility/2006" xmlns:o="urn:schemas-microsoft-com:office:office" xmlns:r="http://schemas.openxmlformats.org/officeDocument/2006/relationships" xmlns:m="http://schemas.openxmlformats.org/officeDocument/2006/math" xmlns:v="urn:schemas-microsoft-com:vml" xmlns:wp="http://schemas.openxmlformats.org/drawingml/2006/wordprocessingDrawing" xmlns:w10="urn:schemas-microsoft-com:office:word" xmlns:w="http://schemas.openxmlformats.org/wordprocessingml/2006/main" xmlns:wne="http://schemas.microsoft.com/office/word/2006/wordml">
   <w:body>
     <w:p>
       <w:pPr>
@@ -500,7 +500,7 @@
         <w:drawing>
           <wp:inline distT="0" distB="0" distL="0" distR="0">
             <wp:extent cx="5664530" cy="5830784"/>
-            <wp:effectExtent l="0" t="0" r="50800" b="0"/>
+            <wp:effectExtent l="19050" t="0" r="50470" b="0"/>
             <wp:docPr id="3" name="Diagram 3"/>
             <wp:cNvGraphicFramePr/>
             <a:graphic xmlns:a="http://schemas.openxmlformats.org/drawingml/2006/main">
@@ -574,7 +574,7 @@
     </w:p>
     <w:p>
       <w:pPr>
-        <w:pStyle w:val="ListParagraph"/>
+        <w:pStyle w:val="Prrafodelista"/>
         <w:numPr>
           <w:ilvl w:val="0"/>
           <w:numId w:val="13"/>
@@ -594,7 +594,7 @@
     </w:p>
     <w:p>
       <w:pPr>
-        <w:pStyle w:val="ListParagraph"/>
+        <w:pStyle w:val="Prrafodelista"/>
         <w:numPr>
           <w:ilvl w:val="0"/>
           <w:numId w:val="13"/>
@@ -608,12 +608,13 @@
         <w:rPr>
           <w:lang w:val="es-ES"/>
         </w:rPr>
+        <w:lastRenderedPageBreak/>
         <w:t>CLIENTES</w:t>
       </w:r>
     </w:p>
     <w:p>
       <w:pPr>
-        <w:pStyle w:val="ListParagraph"/>
+        <w:pStyle w:val="Prrafodelista"/>
         <w:numPr>
           <w:ilvl w:val="1"/>
           <w:numId w:val="13"/>
@@ -632,7 +633,7 @@
     </w:p>
     <w:p>
       <w:pPr>
-        <w:pStyle w:val="ListParagraph"/>
+        <w:pStyle w:val="Prrafodelista"/>
         <w:numPr>
           <w:ilvl w:val="1"/>
           <w:numId w:val="13"/>
@@ -648,13 +649,10 @@
         </w:rPr>
         <w:t>nombre</w:t>
       </w:r>
-      <w:r>
-        <w:t xml:space="preserve"> </w:t>
-      </w:r>
     </w:p>
     <w:p>
       <w:pPr>
-        <w:pStyle w:val="ListParagraph"/>
+        <w:pStyle w:val="Prrafodelista"/>
         <w:numPr>
           <w:ilvl w:val="1"/>
           <w:numId w:val="13"/>
@@ -673,7 +671,7 @@
     </w:p>
     <w:p>
       <w:pPr>
-        <w:pStyle w:val="ListParagraph"/>
+        <w:pStyle w:val="Prrafodelista"/>
         <w:numPr>
           <w:ilvl w:val="1"/>
           <w:numId w:val="13"/>
@@ -692,7 +690,7 @@
     </w:p>
     <w:p>
       <w:pPr>
-        <w:pStyle w:val="ListParagraph"/>
+        <w:pStyle w:val="Prrafodelista"/>
         <w:numPr>
           <w:ilvl w:val="1"/>
           <w:numId w:val="13"/>
@@ -711,7 +709,7 @@
     </w:p>
     <w:p>
       <w:pPr>
-        <w:pStyle w:val="ListParagraph"/>
+        <w:pStyle w:val="Prrafodelista"/>
         <w:numPr>
           <w:ilvl w:val="1"/>
           <w:numId w:val="13"/>
@@ -730,7 +728,7 @@
     </w:p>
     <w:p>
       <w:pPr>
-        <w:pStyle w:val="ListParagraph"/>
+        <w:pStyle w:val="Prrafodelista"/>
         <w:numPr>
           <w:ilvl w:val="1"/>
           <w:numId w:val="13"/>
@@ -749,7 +747,7 @@
     </w:p>
     <w:p>
       <w:pPr>
-        <w:pStyle w:val="ListParagraph"/>
+        <w:pStyle w:val="Prrafodelista"/>
         <w:numPr>
           <w:ilvl w:val="1"/>
           <w:numId w:val="13"/>
@@ -768,7 +766,7 @@
     </w:p>
     <w:p>
       <w:pPr>
-        <w:pStyle w:val="ListParagraph"/>
+        <w:pStyle w:val="Prrafodelista"/>
         <w:numPr>
           <w:ilvl w:val="1"/>
           <w:numId w:val="13"/>
@@ -787,7 +785,7 @@
     </w:p>
     <w:p>
       <w:pPr>
-        <w:pStyle w:val="ListParagraph"/>
+        <w:pStyle w:val="Prrafodelista"/>
         <w:numPr>
           <w:ilvl w:val="1"/>
           <w:numId w:val="13"/>
@@ -806,7 +804,7 @@
     </w:p>
     <w:p>
       <w:pPr>
-        <w:pStyle w:val="ListParagraph"/>
+        <w:pStyle w:val="Prrafodelista"/>
         <w:numPr>
           <w:ilvl w:val="1"/>
           <w:numId w:val="13"/>
@@ -825,7 +823,7 @@
     </w:p>
     <w:p>
       <w:pPr>
-        <w:pStyle w:val="ListParagraph"/>
+        <w:pStyle w:val="Prrafodelista"/>
         <w:numPr>
           <w:ilvl w:val="1"/>
           <w:numId w:val="13"/>
@@ -844,7 +842,7 @@
     </w:p>
     <w:p>
       <w:pPr>
-        <w:pStyle w:val="ListParagraph"/>
+        <w:pStyle w:val="Prrafodelista"/>
         <w:numPr>
           <w:ilvl w:val="1"/>
           <w:numId w:val="13"/>
@@ -863,7 +861,7 @@
     </w:p>
     <w:p>
       <w:pPr>
-        <w:pStyle w:val="ListParagraph"/>
+        <w:pStyle w:val="Prrafodelista"/>
         <w:numPr>
           <w:ilvl w:val="1"/>
           <w:numId w:val="13"/>
@@ -882,7 +880,7 @@
     </w:p>
     <w:p>
       <w:pPr>
-        <w:pStyle w:val="ListParagraph"/>
+        <w:pStyle w:val="Prrafodelista"/>
         <w:numPr>
           <w:ilvl w:val="1"/>
           <w:numId w:val="13"/>
@@ -901,7 +899,7 @@
     </w:p>
     <w:p>
       <w:pPr>
-        <w:pStyle w:val="ListParagraph"/>
+        <w:pStyle w:val="Prrafodelista"/>
         <w:spacing w:line="480" w:lineRule="auto"/>
         <w:ind w:left="2160"/>
         <w:rPr>
@@ -911,7 +909,7 @@
     </w:p>
     <w:p>
       <w:pPr>
-        <w:pStyle w:val="ListParagraph"/>
+        <w:pStyle w:val="Prrafodelista"/>
         <w:numPr>
           <w:ilvl w:val="0"/>
           <w:numId w:val="13"/>
@@ -930,7 +928,7 @@
     </w:p>
     <w:p>
       <w:pPr>
-        <w:pStyle w:val="ListParagraph"/>
+        <w:pStyle w:val="Prrafodelista"/>
         <w:numPr>
           <w:ilvl w:val="1"/>
           <w:numId w:val="13"/>
@@ -949,7 +947,7 @@
     </w:p>
     <w:p>
       <w:pPr>
-        <w:pStyle w:val="ListParagraph"/>
+        <w:pStyle w:val="Prrafodelista"/>
         <w:numPr>
           <w:ilvl w:val="1"/>
           <w:numId w:val="13"/>
@@ -968,7 +966,7 @@
     </w:p>
     <w:p>
       <w:pPr>
-        <w:pStyle w:val="ListParagraph"/>
+        <w:pStyle w:val="Prrafodelista"/>
         <w:numPr>
           <w:ilvl w:val="1"/>
           <w:numId w:val="13"/>
@@ -982,12 +980,13 @@
         <w:rPr>
           <w:lang w:val="es-ES"/>
         </w:rPr>
+        <w:lastRenderedPageBreak/>
         <w:t>longitud</w:t>
       </w:r>
     </w:p>
     <w:p>
       <w:pPr>
-        <w:pStyle w:val="ListParagraph"/>
+        <w:pStyle w:val="Prrafodelista"/>
         <w:numPr>
           <w:ilvl w:val="1"/>
           <w:numId w:val="13"/>
@@ -1006,7 +1005,7 @@
     </w:p>
     <w:p>
       <w:pPr>
-        <w:pStyle w:val="ListParagraph"/>
+        <w:pStyle w:val="Prrafodelista"/>
         <w:numPr>
           <w:ilvl w:val="1"/>
           <w:numId w:val="13"/>
@@ -1022,13 +1021,10 @@
         </w:rPr>
         <w:t>horas</w:t>
       </w:r>
-      <w:r>
-        <w:t xml:space="preserve"> </w:t>
-      </w:r>
     </w:p>
     <w:p>
       <w:pPr>
-        <w:pStyle w:val="ListParagraph"/>
+        <w:pStyle w:val="Prrafodelista"/>
         <w:numPr>
           <w:ilvl w:val="1"/>
           <w:numId w:val="13"/>
@@ -1044,13 +1040,10 @@
         </w:rPr>
         <w:t>precio</w:t>
       </w:r>
-      <w:r>
-        <w:t xml:space="preserve"> </w:t>
-      </w:r>
     </w:p>
     <w:p>
       <w:pPr>
-        <w:pStyle w:val="ListParagraph"/>
+        <w:pStyle w:val="Prrafodelista"/>
         <w:numPr>
           <w:ilvl w:val="1"/>
           <w:numId w:val="13"/>
@@ -1066,13 +1059,10 @@
         </w:rPr>
         <w:t>calidadServicio</w:t>
       </w:r>
-      <w:r>
-        <w:t xml:space="preserve"> </w:t>
-      </w:r>
     </w:p>
     <w:p>
       <w:pPr>
-        <w:pStyle w:val="ListParagraph"/>
+        <w:pStyle w:val="Prrafodelista"/>
         <w:numPr>
           <w:ilvl w:val="1"/>
           <w:numId w:val="13"/>
@@ -1088,13 +1078,10 @@
         </w:rPr>
         <w:t>materia</w:t>
       </w:r>
-      <w:r>
-        <w:t xml:space="preserve"> </w:t>
-      </w:r>
     </w:p>
     <w:p>
       <w:pPr>
-        <w:pStyle w:val="ListParagraph"/>
+        <w:pStyle w:val="Prrafodelista"/>
         <w:numPr>
           <w:ilvl w:val="1"/>
           <w:numId w:val="13"/>
@@ -1113,7 +1100,7 @@
     </w:p>
     <w:p>
       <w:pPr>
-        <w:pStyle w:val="ListParagraph"/>
+        <w:pStyle w:val="Prrafodelista"/>
         <w:numPr>
           <w:ilvl w:val="0"/>
           <w:numId w:val="13"/>
@@ -1132,7 +1119,7 @@
     </w:p>
     <w:p>
       <w:pPr>
-        <w:pStyle w:val="ListParagraph"/>
+        <w:pStyle w:val="Prrafodelista"/>
         <w:numPr>
           <w:ilvl w:val="1"/>
           <w:numId w:val="13"/>
@@ -1151,7 +1138,7 @@
     </w:p>
     <w:p>
       <w:pPr>
-        <w:pStyle w:val="ListParagraph"/>
+        <w:pStyle w:val="Prrafodelista"/>
         <w:numPr>
           <w:ilvl w:val="1"/>
           <w:numId w:val="13"/>
@@ -1170,7 +1157,7 @@
     </w:p>
     <w:p>
       <w:pPr>
-        <w:pStyle w:val="ListParagraph"/>
+        <w:pStyle w:val="Prrafodelista"/>
         <w:numPr>
           <w:ilvl w:val="1"/>
           <w:numId w:val="13"/>
@@ -1189,7 +1176,7 @@
     </w:p>
     <w:p>
       <w:pPr>
-        <w:pStyle w:val="ListParagraph"/>
+        <w:pStyle w:val="Prrafodelista"/>
         <w:numPr>
           <w:ilvl w:val="1"/>
           <w:numId w:val="13"/>
@@ -1208,7 +1195,7 @@
     </w:p>
     <w:p>
       <w:pPr>
-        <w:pStyle w:val="ListParagraph"/>
+        <w:pStyle w:val="Prrafodelista"/>
         <w:numPr>
           <w:ilvl w:val="1"/>
           <w:numId w:val="13"/>
@@ -1227,7 +1214,7 @@
     </w:p>
     <w:p>
       <w:pPr>
-        <w:pStyle w:val="ListParagraph"/>
+        <w:pStyle w:val="Prrafodelista"/>
         <w:numPr>
           <w:ilvl w:val="1"/>
           <w:numId w:val="13"/>
@@ -1246,7 +1233,7 @@
     </w:p>
     <w:p>
       <w:pPr>
-        <w:pStyle w:val="ListParagraph"/>
+        <w:pStyle w:val="Prrafodelista"/>
         <w:numPr>
           <w:ilvl w:val="0"/>
           <w:numId w:val="13"/>
@@ -1265,7 +1252,7 @@
     </w:p>
     <w:p>
       <w:pPr>
-        <w:pStyle w:val="ListParagraph"/>
+        <w:pStyle w:val="Prrafodelista"/>
         <w:numPr>
           <w:ilvl w:val="1"/>
           <w:numId w:val="13"/>
@@ -1284,7 +1271,7 @@
     </w:p>
     <w:p>
       <w:pPr>
-        <w:pStyle w:val="ListParagraph"/>
+        <w:pStyle w:val="Prrafodelista"/>
         <w:numPr>
           <w:ilvl w:val="1"/>
           <w:numId w:val="13"/>
@@ -1303,7 +1290,7 @@
     </w:p>
     <w:p>
       <w:pPr>
-        <w:pStyle w:val="ListParagraph"/>
+        <w:pStyle w:val="Prrafodelista"/>
         <w:numPr>
           <w:ilvl w:val="1"/>
           <w:numId w:val="13"/>
@@ -1322,7 +1309,7 @@
     </w:p>
     <w:p>
       <w:pPr>
-        <w:pStyle w:val="ListParagraph"/>
+        <w:pStyle w:val="Prrafodelista"/>
         <w:numPr>
           <w:ilvl w:val="1"/>
           <w:numId w:val="13"/>
@@ -1413,13 +1400,13 @@
     </w:p>
     <w:tbl>
       <w:tblPr>
-        <w:tblStyle w:val="TableGrid"/>
+        <w:tblStyle w:val="Tablaconcuadrcula"/>
         <w:tblW w:w="0" w:type="auto"/>
         <w:tblInd w:w="-998" w:type="dxa"/>
-        <w:tblLook w:val="04A0" w:firstRow="1" w:lastRow="0" w:firstColumn="1" w:lastColumn="0" w:noHBand="0" w:noVBand="1"/>
+        <w:tblLook w:val="04A0"/>
       </w:tblPr>
       <w:tblGrid>
-        <w:gridCol w:w="1083"/>
+        <w:gridCol w:w="1309"/>
         <w:gridCol w:w="1003"/>
         <w:gridCol w:w="1016"/>
         <w:gridCol w:w="883"/>
@@ -1917,6 +1904,7 @@
           <w:sz w:val="28"/>
           <w:lang w:val="es-ES"/>
         </w:rPr>
+        <w:lastRenderedPageBreak/>
         <w:t>CARDINALIDAD:</w:t>
       </w:r>
     </w:p>
@@ -1957,13 +1945,7 @@
         <w:rPr>
           <w:lang w:val="es-ES"/>
         </w:rPr>
-        <w:t xml:space="preserve">Uno o más cliente posee una o más </w:t>
-      </w:r>
-      <w:r>
-        <w:rPr>
-          <w:lang w:val="es-ES"/>
-        </w:rPr>
-        <w:t>ventas</w:t>
+        <w:t>Uno o más cliente posee una o más ventas</w:t>
       </w:r>
     </w:p>
     <w:p>
@@ -1991,13 +1973,7 @@
         <w:rPr>
           <w:lang w:val="es-ES"/>
         </w:rPr>
-        <w:t xml:space="preserve">Uno o más cliente posee un </w:t>
-      </w:r>
-      <w:r>
-        <w:rPr>
-          <w:lang w:val="es-ES"/>
-        </w:rPr>
-        <w:t>soporte</w:t>
+        <w:t>Uno o más cliente posee un soporte</w:t>
       </w:r>
     </w:p>
     <w:p>
@@ -2044,7 +2020,7 @@
           <w:lang w:val="es-CO" w:eastAsia="es-CO"/>
         </w:rPr>
         <w:drawing>
-          <wp:inline distT="0" distB="0" distL="0" distR="0" wp14:anchorId="30ADEA10" wp14:editId="3A9EE791">
+          <wp:inline distT="0" distB="0" distL="0" distR="0">
             <wp:extent cx="3495675" cy="2458545"/>
             <wp:effectExtent l="0" t="0" r="0" b="0"/>
             <wp:docPr id="1" name="Picture 1"/>
@@ -2059,7 +2035,7 @@
                     <pic:cNvPicPr/>
                   </pic:nvPicPr>
                   <pic:blipFill rotWithShape="1">
-                    <a:blip r:embed="rId15"/>
+                    <a:blip r:embed="rId14"/>
                     <a:srcRect l="1082" t="7030" r="2581" b="4940"/>
                     <a:stretch/>
                   </pic:blipFill>
@@ -2076,7 +2052,7 @@
                     </a:ln>
                     <a:extLst>
                       <a:ext uri="{53640926-AAD7-44D8-BBD7-CCE9431645EC}">
-                        <a14:shadowObscured xmlns:a14="http://schemas.microsoft.com/office/drawing/2010/main"/>
+                        <a14:shadowObscured xmlns:a14="http://schemas.microsoft.com/office/drawing/2010/main" xmlns:wps="http://schemas.microsoft.com/office/word/2010/wordprocessingShape" xmlns:wpi="http://schemas.microsoft.com/office/word/2010/wordprocessingInk" xmlns:wpg="http://schemas.microsoft.com/office/word/2010/wordprocessingGroup" xmlns:w16se="http://schemas.microsoft.com/office/word/2015/wordml/symex" xmlns:w15="http://schemas.microsoft.com/office/word/2012/wordml" xmlns:w14="http://schemas.microsoft.com/office/word/2010/wordml" xmlns:w="http://schemas.openxmlformats.org/wordprocessingml/2006/main" xmlns:w10="urn:schemas-microsoft-com:office:word" xmlns:wp14="http://schemas.microsoft.com/office/word/2010/wordprocessingDrawing" xmlns:v="urn:schemas-microsoft-com:vml" xmlns:o="urn:schemas-microsoft-com:office:office" xmlns:mc="http://schemas.openxmlformats.org/markup-compatibility/2006" xmlns:cx8="http://schemas.microsoft.com/office/drawing/2016/5/14/chartex" xmlns:cx7="http://schemas.microsoft.com/office/drawing/2016/5/13/chartex" xmlns:cx6="http://schemas.microsoft.com/office/drawing/2016/5/12/chartex" xmlns:cx5="http://schemas.microsoft.com/office/drawing/2016/5/11/chartex" xmlns:cx4="http://schemas.microsoft.com/office/drawing/2016/5/10/chartex" xmlns:cx3="http://schemas.microsoft.com/office/drawing/2016/5/9/chartex" xmlns:cx2="http://schemas.microsoft.com/office/drawing/2015/10/21/chartex" xmlns:cx1="http://schemas.microsoft.com/office/drawing/2015/9/8/chartex" xmlns:cx="http://schemas.microsoft.com/office/drawing/2014/chartex" xmlns:wpc="http://schemas.microsoft.com/office/word/2010/wordprocessingCanvas" xmlns=""/>
                       </a:ext>
                     </a:extLst>
                   </pic:spPr>
@@ -2171,7 +2147,7 @@
           <w:lang w:val="es-CO" w:eastAsia="es-CO"/>
         </w:rPr>
         <w:drawing>
-          <wp:inline distT="0" distB="0" distL="0" distR="0" wp14:anchorId="61768D02" wp14:editId="6AFCC349">
+          <wp:inline distT="0" distB="0" distL="0" distR="0">
             <wp:extent cx="3542664" cy="3075709"/>
             <wp:effectExtent l="0" t="0" r="1270" b="0"/>
             <wp:docPr id="4" name="Picture 4"/>
@@ -2186,7 +2162,7 @@
                     <pic:cNvPicPr/>
                   </pic:nvPicPr>
                   <pic:blipFill>
-                    <a:blip r:embed="rId16"/>
+                    <a:blip r:embed="rId15"/>
                     <a:stretch>
                       <a:fillRect/>
                     </a:stretch>
@@ -2207,6 +2183,230 @@
         </w:drawing>
       </w:r>
     </w:p>
+    <w:p>
+      <w:pPr>
+        <w:numPr>
+          <w:ilvl w:val="12"/>
+          <w:numId w:val="0"/>
+        </w:numPr>
+        <w:spacing w:line="480" w:lineRule="auto"/>
+        <w:jc w:val="center"/>
+        <w:rPr>
+          <w:b/>
+          <w:sz w:val="28"/>
+          <w:lang w:val="es-ES"/>
+        </w:rPr>
+      </w:pPr>
+      <w:r>
+        <w:rPr>
+          <w:b/>
+          <w:sz w:val="28"/>
+          <w:lang w:val="es-ES"/>
+        </w:rPr>
+        <w:t xml:space="preserve">DIAGRAMA </w:t>
+      </w:r>
+      <w:r>
+        <w:rPr>
+          <w:b/>
+          <w:sz w:val="28"/>
+          <w:lang w:val="es-ES"/>
+        </w:rPr>
+        <w:t>DE COMPONENTES</w:t>
+      </w:r>
+    </w:p>
+    <w:p>
+      <w:pPr>
+        <w:numPr>
+          <w:ilvl w:val="12"/>
+          <w:numId w:val="0"/>
+        </w:numPr>
+        <w:spacing w:line="480" w:lineRule="auto"/>
+        <w:jc w:val="center"/>
+        <w:rPr>
+          <w:b/>
+          <w:sz w:val="28"/>
+          <w:lang w:val="es-ES"/>
+        </w:rPr>
+      </w:pPr>
+      <w:r>
+        <w:rPr>
+          <w:b/>
+          <w:sz w:val="28"/>
+          <w:lang w:val="es-ES"/>
+        </w:rPr>
+        <w:t xml:space="preserve">DIAGRAMA </w:t>
+      </w:r>
+      <w:r>
+        <w:rPr>
+          <w:b/>
+          <w:sz w:val="28"/>
+          <w:lang w:val="es-ES"/>
+        </w:rPr>
+        <w:t>DE SECUENCIA</w:t>
+      </w:r>
+    </w:p>
+    <w:p>
+      <w:pPr>
+        <w:numPr>
+          <w:ilvl w:val="12"/>
+          <w:numId w:val="0"/>
+        </w:numPr>
+        <w:spacing w:line="480" w:lineRule="auto"/>
+        <w:jc w:val="center"/>
+        <w:rPr>
+          <w:b/>
+          <w:sz w:val="28"/>
+          <w:lang w:val="es-ES"/>
+        </w:rPr>
+      </w:pPr>
+      <w:r>
+        <w:rPr>
+          <w:b/>
+          <w:sz w:val="28"/>
+          <w:lang w:val="es-ES"/>
+        </w:rPr>
+        <w:t>REQUERIMIENTOS FUNCIONALES (USUARIO)</w:t>
+      </w:r>
+    </w:p>
+    <w:p>
+      <w:pPr>
+        <w:numPr>
+          <w:ilvl w:val="12"/>
+          <w:numId w:val="0"/>
+        </w:numPr>
+        <w:spacing w:line="480" w:lineRule="auto"/>
+        <w:jc w:val="center"/>
+        <w:rPr>
+          <w:b/>
+          <w:sz w:val="28"/>
+          <w:lang w:val="es-ES"/>
+        </w:rPr>
+      </w:pPr>
+      <w:r>
+        <w:rPr>
+          <w:b/>
+          <w:sz w:val="28"/>
+          <w:lang w:val="es-ES"/>
+        </w:rPr>
+        <w:t>REQUERIMIENTO NO FUNCIONALES (SISTEMA)</w:t>
+      </w:r>
+    </w:p>
+    <w:p>
+      <w:pPr>
+        <w:numPr>
+          <w:ilvl w:val="12"/>
+          <w:numId w:val="0"/>
+        </w:numPr>
+        <w:spacing w:line="480" w:lineRule="auto"/>
+        <w:jc w:val="center"/>
+        <w:rPr>
+          <w:b/>
+          <w:sz w:val="28"/>
+          <w:lang w:val="es-ES"/>
+        </w:rPr>
+      </w:pPr>
+      <w:r>
+        <w:rPr>
+          <w:b/>
+          <w:sz w:val="28"/>
+          <w:lang w:val="es-ES"/>
+        </w:rPr>
+        <w:t>DIAGRAMA DE CASOS DE USO</w:t>
+      </w:r>
+    </w:p>
+    <w:p>
+      <w:pPr>
+        <w:numPr>
+          <w:ilvl w:val="12"/>
+          <w:numId w:val="0"/>
+        </w:numPr>
+        <w:spacing w:line="480" w:lineRule="auto"/>
+        <w:jc w:val="center"/>
+        <w:rPr>
+          <w:b/>
+          <w:sz w:val="28"/>
+          <w:lang w:val="es-ES"/>
+        </w:rPr>
+      </w:pPr>
+      <w:r>
+        <w:rPr>
+          <w:b/>
+          <w:sz w:val="28"/>
+          <w:lang w:val="es-ES"/>
+        </w:rPr>
+        <w:t xml:space="preserve">DIAGRAMA </w:t>
+      </w:r>
+      <w:r>
+        <w:rPr>
+          <w:b/>
+          <w:sz w:val="28"/>
+          <w:lang w:val="es-ES"/>
+        </w:rPr>
+        <w:t>DE IMPLEMENTACION</w:t>
+      </w:r>
+    </w:p>
+    <w:p>
+      <w:pPr>
+        <w:numPr>
+          <w:ilvl w:val="12"/>
+          <w:numId w:val="0"/>
+        </w:numPr>
+        <w:spacing w:line="480" w:lineRule="auto"/>
+        <w:jc w:val="center"/>
+        <w:rPr>
+          <w:b/>
+          <w:sz w:val="28"/>
+          <w:lang w:val="es-ES"/>
+        </w:rPr>
+      </w:pPr>
+      <w:r>
+        <w:rPr>
+          <w:b/>
+          <w:sz w:val="28"/>
+          <w:lang w:val="es-ES"/>
+        </w:rPr>
+        <w:t>DIAGRAMA DE PRUEBAS (INTERFACES Y BASES DE DATOS)</w:t>
+      </w:r>
+    </w:p>
+    <w:p>
+      <w:pPr>
+        <w:numPr>
+          <w:ilvl w:val="12"/>
+          <w:numId w:val="0"/>
+        </w:numPr>
+        <w:spacing w:line="480" w:lineRule="auto"/>
+        <w:jc w:val="center"/>
+        <w:rPr>
+          <w:b/>
+          <w:sz w:val="28"/>
+          <w:lang w:val="es-ES"/>
+        </w:rPr>
+      </w:pPr>
+      <w:r>
+        <w:rPr>
+          <w:b/>
+          <w:sz w:val="28"/>
+          <w:lang w:val="es-ES"/>
+        </w:rPr>
+        <w:t>DIAGRAMA DE PROCESOS Y ACTIVIDADES</w:t>
+      </w:r>
+    </w:p>
+    <w:p>
+      <w:pPr>
+        <w:spacing w:line="480" w:lineRule="auto"/>
+        <w:rPr>
+          <w:lang w:val="es-ES"/>
+        </w:rPr>
+      </w:pPr>
+    </w:p>
+    <w:p>
+      <w:pPr>
+        <w:spacing w:line="480" w:lineRule="auto"/>
+        <w:rPr>
+          <w:lang w:val="es-ES"/>
+        </w:rPr>
+      </w:pPr>
+    </w:p>
     <w:sectPr>
       <w:type w:val="continuous"/>
       <w:pgSz w:w="12240" w:h="15840" w:code="1"/>
@@ -2220,8 +2420,8 @@
 </file>
 
 <file path=word/endnotes.xml><?xml version="1.0" encoding="utf-8"?>
-<w:endnotes xmlns:wpc="http://schemas.microsoft.com/office/word/2010/wordprocessingCanvas" xmlns:cx="http://schemas.microsoft.com/office/drawing/2014/chartex" xmlns:cx1="http://schemas.microsoft.com/office/drawing/2015/9/8/chartex" xmlns:cx2="http://schemas.microsoft.com/office/drawing/2015/10/21/chartex" xmlns:cx3="http://schemas.microsoft.com/office/drawing/2016/5/9/chartex" xmlns:cx4="http://schemas.microsoft.com/office/drawing/2016/5/10/chartex" xmlns:cx5="http://schemas.microsoft.com/office/drawing/2016/5/11/chartex" xmlns:cx6="http://schemas.microsoft.com/office/drawing/2016/5/12/chartex" xmlns:cx7="http://schemas.microsoft.com/office/drawing/2016/5/13/chartex" xmlns:cx8="http://schemas.microsoft.com/office/drawing/2016/5/14/chartex" xmlns:mc="http://schemas.openxmlformats.org/markup-compatibility/2006" xmlns:o="urn:schemas-microsoft-com:office:office" xmlns:r="http://schemas.openxmlformats.org/officeDocument/2006/relationships" xmlns:m="http://schemas.openxmlformats.org/officeDocument/2006/math" xmlns:v="urn:schemas-microsoft-com:vml" xmlns:wp14="http://schemas.microsoft.com/office/word/2010/wordprocessingDrawing" xmlns:wp="http://schemas.openxmlformats.org/drawingml/2006/wordprocessingDrawing" xmlns:w10="urn:schemas-microsoft-com:office:word" xmlns:w="http://schemas.openxmlformats.org/wordprocessingml/2006/main" xmlns:w14="http://schemas.microsoft.com/office/word/2010/wordml" xmlns:w15="http://schemas.microsoft.com/office/word/2012/wordml" xmlns:w16se="http://schemas.microsoft.com/office/word/2015/wordml/symex" xmlns:wpg="http://schemas.microsoft.com/office/word/2010/wordprocessingGroup" xmlns:wpi="http://schemas.microsoft.com/office/word/2010/wordprocessingInk" xmlns:wne="http://schemas.microsoft.com/office/word/2006/wordml" xmlns:wps="http://schemas.microsoft.com/office/word/2010/wordprocessingShape" mc:Ignorable="w14 w15 w16se wp14">
-  <w:endnote w:type="separator" w:id="-1">
+<w:endnotes xmlns:ve="http://schemas.openxmlformats.org/markup-compatibility/2006" xmlns:o="urn:schemas-microsoft-com:office:office" xmlns:r="http://schemas.openxmlformats.org/officeDocument/2006/relationships" xmlns:m="http://schemas.openxmlformats.org/officeDocument/2006/math" xmlns:v="urn:schemas-microsoft-com:vml" xmlns:wp="http://schemas.openxmlformats.org/drawingml/2006/wordprocessingDrawing" xmlns:w10="urn:schemas-microsoft-com:office:word" xmlns:w="http://schemas.openxmlformats.org/wordprocessingml/2006/main" xmlns:wne="http://schemas.microsoft.com/office/word/2006/wordml">
+  <w:endnote w:type="separator" w:id="0">
     <w:p>
       <w:r>
         <w:separator/>
@@ -2229,7 +2429,7 @@
     </w:p>
     <w:p/>
   </w:endnote>
-  <w:endnote w:type="continuationSeparator" w:id="0">
+  <w:endnote w:type="continuationSeparator" w:id="1">
     <w:p>
       <w:r>
         <w:continuationSeparator/>
@@ -2241,8 +2441,8 @@
 </file>
 
 <file path=word/footnotes.xml><?xml version="1.0" encoding="utf-8"?>
-<w:footnotes xmlns:wpc="http://schemas.microsoft.com/office/word/2010/wordprocessingCanvas" xmlns:cx="http://schemas.microsoft.com/office/drawing/2014/chartex" xmlns:cx1="http://schemas.microsoft.com/office/drawing/2015/9/8/chartex" xmlns:cx2="http://schemas.microsoft.com/office/drawing/2015/10/21/chartex" xmlns:cx3="http://schemas.microsoft.com/office/drawing/2016/5/9/chartex" xmlns:cx4="http://schemas.microsoft.com/office/drawing/2016/5/10/chartex" xmlns:cx5="http://schemas.microsoft.com/office/drawing/2016/5/11/chartex" xmlns:cx6="http://schemas.microsoft.com/office/drawing/2016/5/12/chartex" xmlns:cx7="http://schemas.microsoft.com/office/drawing/2016/5/13/chartex" xmlns:cx8="http://schemas.microsoft.com/office/drawing/2016/5/14/chartex" xmlns:mc="http://schemas.openxmlformats.org/markup-compatibility/2006" xmlns:o="urn:schemas-microsoft-com:office:office" xmlns:r="http://schemas.openxmlformats.org/officeDocument/2006/relationships" xmlns:m="http://schemas.openxmlformats.org/officeDocument/2006/math" xmlns:v="urn:schemas-microsoft-com:vml" xmlns:wp14="http://schemas.microsoft.com/office/word/2010/wordprocessingDrawing" xmlns:wp="http://schemas.openxmlformats.org/drawingml/2006/wordprocessingDrawing" xmlns:w10="urn:schemas-microsoft-com:office:word" xmlns:w="http://schemas.openxmlformats.org/wordprocessingml/2006/main" xmlns:w14="http://schemas.microsoft.com/office/word/2010/wordml" xmlns:w15="http://schemas.microsoft.com/office/word/2012/wordml" xmlns:w16se="http://schemas.microsoft.com/office/word/2015/wordml/symex" xmlns:wpg="http://schemas.microsoft.com/office/word/2010/wordprocessingGroup" xmlns:wpi="http://schemas.microsoft.com/office/word/2010/wordprocessingInk" xmlns:wne="http://schemas.microsoft.com/office/word/2006/wordml" xmlns:wps="http://schemas.microsoft.com/office/word/2010/wordprocessingShape" mc:Ignorable="w14 w15 w16se wp14">
-  <w:footnote w:type="separator" w:id="-1">
+<w:footnotes xmlns:ve="http://schemas.openxmlformats.org/markup-compatibility/2006" xmlns:o="urn:schemas-microsoft-com:office:office" xmlns:r="http://schemas.openxmlformats.org/officeDocument/2006/relationships" xmlns:m="http://schemas.openxmlformats.org/officeDocument/2006/math" xmlns:v="urn:schemas-microsoft-com:vml" xmlns:wp="http://schemas.openxmlformats.org/drawingml/2006/wordprocessingDrawing" xmlns:w10="urn:schemas-microsoft-com:office:word" xmlns:w="http://schemas.openxmlformats.org/wordprocessingml/2006/main" xmlns:wne="http://schemas.microsoft.com/office/word/2006/wordml">
+  <w:footnote w:type="separator" w:id="0">
     <w:p>
       <w:r>
         <w:separator/>
@@ -2250,7 +2450,7 @@
     </w:p>
     <w:p/>
   </w:footnote>
-  <w:footnote w:type="continuationSeparator" w:id="0">
+  <w:footnote w:type="continuationSeparator" w:id="1">
     <w:p>
       <w:r>
         <w:continuationSeparator/>
@@ -2262,30 +2462,30 @@
 </file>
 
 <file path=word/header1.xml><?xml version="1.0" encoding="utf-8"?>
-<w:hdr xmlns:wpc="http://schemas.microsoft.com/office/word/2010/wordprocessingCanvas" xmlns:cx="http://schemas.microsoft.com/office/drawing/2014/chartex" xmlns:cx1="http://schemas.microsoft.com/office/drawing/2015/9/8/chartex" xmlns:cx2="http://schemas.microsoft.com/office/drawing/2015/10/21/chartex" xmlns:cx3="http://schemas.microsoft.com/office/drawing/2016/5/9/chartex" xmlns:cx4="http://schemas.microsoft.com/office/drawing/2016/5/10/chartex" xmlns:cx5="http://schemas.microsoft.com/office/drawing/2016/5/11/chartex" xmlns:cx6="http://schemas.microsoft.com/office/drawing/2016/5/12/chartex" xmlns:cx7="http://schemas.microsoft.com/office/drawing/2016/5/13/chartex" xmlns:cx8="http://schemas.microsoft.com/office/drawing/2016/5/14/chartex" xmlns:mc="http://schemas.openxmlformats.org/markup-compatibility/2006" xmlns:o="urn:schemas-microsoft-com:office:office" xmlns:r="http://schemas.openxmlformats.org/officeDocument/2006/relationships" xmlns:m="http://schemas.openxmlformats.org/officeDocument/2006/math" xmlns:v="urn:schemas-microsoft-com:vml" xmlns:wp14="http://schemas.microsoft.com/office/word/2010/wordprocessingDrawing" xmlns:wp="http://schemas.openxmlformats.org/drawingml/2006/wordprocessingDrawing" xmlns:w10="urn:schemas-microsoft-com:office:word" xmlns:w="http://schemas.openxmlformats.org/wordprocessingml/2006/main" xmlns:w14="http://schemas.microsoft.com/office/word/2010/wordml" xmlns:w15="http://schemas.microsoft.com/office/word/2012/wordml" xmlns:w16se="http://schemas.microsoft.com/office/word/2015/wordml/symex" xmlns:wpg="http://schemas.microsoft.com/office/word/2010/wordprocessingGroup" xmlns:wpi="http://schemas.microsoft.com/office/word/2010/wordprocessingInk" xmlns:wne="http://schemas.microsoft.com/office/word/2006/wordml" xmlns:wps="http://schemas.microsoft.com/office/word/2010/wordprocessingShape" mc:Ignorable="w14 w15 w16se wp14">
+<w:hdr xmlns:ve="http://schemas.openxmlformats.org/markup-compatibility/2006" xmlns:o="urn:schemas-microsoft-com:office:office" xmlns:r="http://schemas.openxmlformats.org/officeDocument/2006/relationships" xmlns:m="http://schemas.openxmlformats.org/officeDocument/2006/math" xmlns:v="urn:schemas-microsoft-com:vml" xmlns:wp="http://schemas.openxmlformats.org/drawingml/2006/wordprocessingDrawing" xmlns:w10="urn:schemas-microsoft-com:office:word" xmlns:w="http://schemas.openxmlformats.org/wordprocessingml/2006/main" xmlns:wne="http://schemas.microsoft.com/office/word/2006/wordml">
   <w:p>
     <w:pPr>
-      <w:pStyle w:val="Header"/>
+      <w:pStyle w:val="Encabezado"/>
       <w:framePr w:wrap="around" w:vAnchor="text" w:hAnchor="margin" w:xAlign="right" w:y="1"/>
       <w:rPr>
-        <w:rStyle w:val="PageNumber"/>
+        <w:rStyle w:val="Nmerodepgina"/>
       </w:rPr>
     </w:pPr>
     <w:r>
       <w:rPr>
-        <w:rStyle w:val="PageNumber"/>
+        <w:rStyle w:val="Nmerodepgina"/>
       </w:rPr>
       <w:fldChar w:fldCharType="begin"/>
     </w:r>
     <w:r>
       <w:rPr>
-        <w:rStyle w:val="PageNumber"/>
+        <w:rStyle w:val="Nmerodepgina"/>
       </w:rPr>
       <w:instrText xml:space="preserve">PAGE  </w:instrText>
     </w:r>
     <w:r>
       <w:rPr>
-        <w:rStyle w:val="PageNumber"/>
+        <w:rStyle w:val="Nmerodepgina"/>
       </w:rPr>
       <w:fldChar w:fldCharType="end"/>
     </w:r>
@@ -2301,43 +2501,43 @@
 </file>
 
 <file path=word/header2.xml><?xml version="1.0" encoding="utf-8"?>
-<w:hdr xmlns:wpc="http://schemas.microsoft.com/office/word/2010/wordprocessingCanvas" xmlns:cx="http://schemas.microsoft.com/office/drawing/2014/chartex" xmlns:cx1="http://schemas.microsoft.com/office/drawing/2015/9/8/chartex" xmlns:cx2="http://schemas.microsoft.com/office/drawing/2015/10/21/chartex" xmlns:cx3="http://schemas.microsoft.com/office/drawing/2016/5/9/chartex" xmlns:cx4="http://schemas.microsoft.com/office/drawing/2016/5/10/chartex" xmlns:cx5="http://schemas.microsoft.com/office/drawing/2016/5/11/chartex" xmlns:cx6="http://schemas.microsoft.com/office/drawing/2016/5/12/chartex" xmlns:cx7="http://schemas.microsoft.com/office/drawing/2016/5/13/chartex" xmlns:cx8="http://schemas.microsoft.com/office/drawing/2016/5/14/chartex" xmlns:mc="http://schemas.openxmlformats.org/markup-compatibility/2006" xmlns:o="urn:schemas-microsoft-com:office:office" xmlns:r="http://schemas.openxmlformats.org/officeDocument/2006/relationships" xmlns:m="http://schemas.openxmlformats.org/officeDocument/2006/math" xmlns:v="urn:schemas-microsoft-com:vml" xmlns:wp14="http://schemas.microsoft.com/office/word/2010/wordprocessingDrawing" xmlns:wp="http://schemas.openxmlformats.org/drawingml/2006/wordprocessingDrawing" xmlns:w10="urn:schemas-microsoft-com:office:word" xmlns:w="http://schemas.openxmlformats.org/wordprocessingml/2006/main" xmlns:w14="http://schemas.microsoft.com/office/word/2010/wordml" xmlns:w15="http://schemas.microsoft.com/office/word/2012/wordml" xmlns:w16se="http://schemas.microsoft.com/office/word/2015/wordml/symex" xmlns:wpg="http://schemas.microsoft.com/office/word/2010/wordprocessingGroup" xmlns:wpi="http://schemas.microsoft.com/office/word/2010/wordprocessingInk" xmlns:wne="http://schemas.microsoft.com/office/word/2006/wordml" xmlns:wps="http://schemas.microsoft.com/office/word/2010/wordprocessingShape" mc:Ignorable="w14 w15 w16se wp14">
+<w:hdr xmlns:ve="http://schemas.openxmlformats.org/markup-compatibility/2006" xmlns:o="urn:schemas-microsoft-com:office:office" xmlns:r="http://schemas.openxmlformats.org/officeDocument/2006/relationships" xmlns:m="http://schemas.openxmlformats.org/officeDocument/2006/math" xmlns:v="urn:schemas-microsoft-com:vml" xmlns:wp="http://schemas.openxmlformats.org/drawingml/2006/wordprocessingDrawing" xmlns:w10="urn:schemas-microsoft-com:office:word" xmlns:w="http://schemas.openxmlformats.org/wordprocessingml/2006/main" xmlns:wne="http://schemas.microsoft.com/office/word/2006/wordml">
   <w:p>
     <w:pPr>
-      <w:pStyle w:val="Header"/>
+      <w:pStyle w:val="Encabezado"/>
       <w:framePr w:wrap="around" w:vAnchor="text" w:hAnchor="margin" w:xAlign="right" w:y="1"/>
       <w:rPr>
-        <w:rStyle w:val="PageNumber"/>
+        <w:rStyle w:val="Nmerodepgina"/>
       </w:rPr>
     </w:pPr>
     <w:r>
       <w:rPr>
-        <w:rStyle w:val="PageNumber"/>
+        <w:rStyle w:val="Nmerodepgina"/>
       </w:rPr>
       <w:fldChar w:fldCharType="begin"/>
     </w:r>
     <w:r>
       <w:rPr>
-        <w:rStyle w:val="PageNumber"/>
+        <w:rStyle w:val="Nmerodepgina"/>
       </w:rPr>
       <w:instrText xml:space="preserve">PAGE  </w:instrText>
     </w:r>
     <w:r>
       <w:rPr>
-        <w:rStyle w:val="PageNumber"/>
+        <w:rStyle w:val="Nmerodepgina"/>
       </w:rPr>
       <w:fldChar w:fldCharType="separate"/>
     </w:r>
     <w:r>
       <w:rPr>
-        <w:rStyle w:val="PageNumber"/>
+        <w:rStyle w:val="Nmerodepgina"/>
         <w:noProof/>
       </w:rPr>
       <w:t>2</w:t>
     </w:r>
     <w:r>
       <w:rPr>
-        <w:rStyle w:val="PageNumber"/>
+        <w:rStyle w:val="Nmerodepgina"/>
       </w:rPr>
       <w:fldChar w:fldCharType="end"/>
     </w:r>
@@ -2353,8 +2553,8 @@
 </file>
 
 <file path=word/numbering.xml><?xml version="1.0" encoding="utf-8"?>
-<w:numbering xmlns:wpc="http://schemas.microsoft.com/office/word/2010/wordprocessingCanvas" xmlns:cx="http://schemas.microsoft.com/office/drawing/2014/chartex" xmlns:cx1="http://schemas.microsoft.com/office/drawing/2015/9/8/chartex" xmlns:cx2="http://schemas.microsoft.com/office/drawing/2015/10/21/chartex" xmlns:cx3="http://schemas.microsoft.com/office/drawing/2016/5/9/chartex" xmlns:cx4="http://schemas.microsoft.com/office/drawing/2016/5/10/chartex" xmlns:cx5="http://schemas.microsoft.com/office/drawing/2016/5/11/chartex" xmlns:cx6="http://schemas.microsoft.com/office/drawing/2016/5/12/chartex" xmlns:cx7="http://schemas.microsoft.com/office/drawing/2016/5/13/chartex" xmlns:cx8="http://schemas.microsoft.com/office/drawing/2016/5/14/chartex" xmlns:mc="http://schemas.openxmlformats.org/markup-compatibility/2006" xmlns:o="urn:schemas-microsoft-com:office:office" xmlns:r="http://schemas.openxmlformats.org/officeDocument/2006/relationships" xmlns:m="http://schemas.openxmlformats.org/officeDocument/2006/math" xmlns:v="urn:schemas-microsoft-com:vml" xmlns:wp14="http://schemas.microsoft.com/office/word/2010/wordprocessingDrawing" xmlns:wp="http://schemas.openxmlformats.org/drawingml/2006/wordprocessingDrawing" xmlns:w10="urn:schemas-microsoft-com:office:word" xmlns:w="http://schemas.openxmlformats.org/wordprocessingml/2006/main" xmlns:w14="http://schemas.microsoft.com/office/word/2010/wordml" xmlns:w15="http://schemas.microsoft.com/office/word/2012/wordml" xmlns:w16se="http://schemas.microsoft.com/office/word/2015/wordml/symex" xmlns:wpg="http://schemas.microsoft.com/office/word/2010/wordprocessingGroup" xmlns:wpi="http://schemas.microsoft.com/office/word/2010/wordprocessingInk" xmlns:wne="http://schemas.microsoft.com/office/word/2006/wordml" xmlns:wps="http://schemas.microsoft.com/office/word/2010/wordprocessingShape" mc:Ignorable="w14 w15 w16se wp14">
-  <w:abstractNum w:abstractNumId="0" w15:restartNumberingAfterBreak="0">
+<w:numbering xmlns:ve="http://schemas.openxmlformats.org/markup-compatibility/2006" xmlns:o="urn:schemas-microsoft-com:office:office" xmlns:r="http://schemas.openxmlformats.org/officeDocument/2006/relationships" xmlns:m="http://schemas.openxmlformats.org/officeDocument/2006/math" xmlns:v="urn:schemas-microsoft-com:vml" xmlns:wp="http://schemas.openxmlformats.org/drawingml/2006/wordprocessingDrawing" xmlns:w10="urn:schemas-microsoft-com:office:word" xmlns:w="http://schemas.openxmlformats.org/wordprocessingml/2006/main" xmlns:wne="http://schemas.microsoft.com/office/word/2006/wordml">
+  <w:abstractNum w:abstractNumId="0">
     <w:nsid w:val="FFFFFF7C"/>
     <w:multiLevelType w:val="singleLevel"/>
     <w:tmpl w:val="323A637E"/>
@@ -2371,7 +2571,7 @@
       </w:pPr>
     </w:lvl>
   </w:abstractNum>
-  <w:abstractNum w:abstractNumId="1" w15:restartNumberingAfterBreak="0">
+  <w:abstractNum w:abstractNumId="1">
     <w:nsid w:val="FFFFFF7D"/>
     <w:multiLevelType w:val="singleLevel"/>
     <w:tmpl w:val="7D244EA6"/>
@@ -2388,7 +2588,7 @@
       </w:pPr>
     </w:lvl>
   </w:abstractNum>
-  <w:abstractNum w:abstractNumId="2" w15:restartNumberingAfterBreak="0">
+  <w:abstractNum w:abstractNumId="2">
     <w:nsid w:val="FFFFFF7E"/>
     <w:multiLevelType w:val="singleLevel"/>
     <w:tmpl w:val="446A03FC"/>
@@ -2405,7 +2605,7 @@
       </w:pPr>
     </w:lvl>
   </w:abstractNum>
-  <w:abstractNum w:abstractNumId="3" w15:restartNumberingAfterBreak="0">
+  <w:abstractNum w:abstractNumId="3">
     <w:nsid w:val="FFFFFF7F"/>
     <w:multiLevelType w:val="singleLevel"/>
     <w:tmpl w:val="E5C2F8E4"/>
@@ -2422,7 +2622,7 @@
       </w:pPr>
     </w:lvl>
   </w:abstractNum>
-  <w:abstractNum w:abstractNumId="4" w15:restartNumberingAfterBreak="0">
+  <w:abstractNum w:abstractNumId="4">
     <w:nsid w:val="FFFFFF80"/>
     <w:multiLevelType w:val="singleLevel"/>
     <w:tmpl w:val="F0C68F9A"/>
@@ -2442,7 +2642,7 @@
       </w:rPr>
     </w:lvl>
   </w:abstractNum>
-  <w:abstractNum w:abstractNumId="5" w15:restartNumberingAfterBreak="0">
+  <w:abstractNum w:abstractNumId="5">
     <w:nsid w:val="FFFFFF81"/>
     <w:multiLevelType w:val="singleLevel"/>
     <w:tmpl w:val="6218CA70"/>
@@ -2462,7 +2662,7 @@
       </w:rPr>
     </w:lvl>
   </w:abstractNum>
-  <w:abstractNum w:abstractNumId="6" w15:restartNumberingAfterBreak="0">
+  <w:abstractNum w:abstractNumId="6">
     <w:nsid w:val="FFFFFF82"/>
     <w:multiLevelType w:val="singleLevel"/>
     <w:tmpl w:val="0D62DFDA"/>
@@ -2482,7 +2682,7 @@
       </w:rPr>
     </w:lvl>
   </w:abstractNum>
-  <w:abstractNum w:abstractNumId="7" w15:restartNumberingAfterBreak="0">
+  <w:abstractNum w:abstractNumId="7">
     <w:nsid w:val="FFFFFF83"/>
     <w:multiLevelType w:val="singleLevel"/>
     <w:tmpl w:val="66703DB6"/>
@@ -2502,7 +2702,7 @@
       </w:rPr>
     </w:lvl>
   </w:abstractNum>
-  <w:abstractNum w:abstractNumId="8" w15:restartNumberingAfterBreak="0">
+  <w:abstractNum w:abstractNumId="8">
     <w:nsid w:val="FFFFFF88"/>
     <w:multiLevelType w:val="singleLevel"/>
     <w:tmpl w:val="0BA6280C"/>
@@ -2519,7 +2719,7 @@
       </w:pPr>
     </w:lvl>
   </w:abstractNum>
-  <w:abstractNum w:abstractNumId="9" w15:restartNumberingAfterBreak="0">
+  <w:abstractNum w:abstractNumId="9">
     <w:nsid w:val="FFFFFF89"/>
     <w:multiLevelType w:val="singleLevel"/>
     <w:tmpl w:val="EF869182"/>
@@ -2539,7 +2739,7 @@
       </w:rPr>
     </w:lvl>
   </w:abstractNum>
-  <w:abstractNum w:abstractNumId="10" w15:restartNumberingAfterBreak="0">
+  <w:abstractNum w:abstractNumId="10">
     <w:nsid w:val="1D1613D3"/>
     <w:multiLevelType w:val="hybridMultilevel"/>
     <w:tmpl w:val="6CBAB330"/>
@@ -2652,7 +2852,7 @@
       </w:rPr>
     </w:lvl>
   </w:abstractNum>
-  <w:abstractNum w:abstractNumId="11" w15:restartNumberingAfterBreak="0">
+  <w:abstractNum w:abstractNumId="11">
     <w:nsid w:val="2A623DEE"/>
     <w:multiLevelType w:val="multilevel"/>
     <w:tmpl w:val="0409001F"/>
@@ -2738,7 +2938,7 @@
       </w:pPr>
     </w:lvl>
   </w:abstractNum>
-  <w:abstractNum w:abstractNumId="12" w15:restartNumberingAfterBreak="0">
+  <w:abstractNum w:abstractNumId="12">
     <w:nsid w:val="37BE2E3B"/>
     <w:multiLevelType w:val="hybridMultilevel"/>
     <w:tmpl w:val="B0ECFA06"/>
@@ -2894,7 +3094,7 @@
 </file>
 
 <file path=word/styles.xml><?xml version="1.0" encoding="utf-8"?>
-<w:styles xmlns:mc="http://schemas.openxmlformats.org/markup-compatibility/2006" xmlns:r="http://schemas.openxmlformats.org/officeDocument/2006/relationships" xmlns:w="http://schemas.openxmlformats.org/wordprocessingml/2006/main" xmlns:w14="http://schemas.microsoft.com/office/word/2010/wordml" xmlns:w15="http://schemas.microsoft.com/office/word/2012/wordml" xmlns:w16se="http://schemas.microsoft.com/office/word/2015/wordml/symex" mc:Ignorable="w14 w15 w16se">
+<w:styles xmlns:r="http://schemas.openxmlformats.org/officeDocument/2006/relationships" xmlns:w="http://schemas.openxmlformats.org/wordprocessingml/2006/main">
   <w:docDefaults>
     <w:rPrDefault>
       <w:rPr>
@@ -2904,372 +3104,146 @@
     </w:rPrDefault>
     <w:pPrDefault/>
   </w:docDefaults>
-  <w:latentStyles w:defLockedState="0" w:defUIPriority="0" w:defSemiHidden="0" w:defUnhideWhenUsed="0" w:defQFormat="0" w:count="374">
-    <w:lsdException w:name="Normal" w:qFormat="1"/>
-    <w:lsdException w:name="heading 1" w:qFormat="1"/>
-    <w:lsdException w:name="heading 2" w:qFormat="1"/>
-    <w:lsdException w:name="heading 3" w:qFormat="1"/>
-    <w:lsdException w:name="heading 4" w:semiHidden="1" w:unhideWhenUsed="1" w:qFormat="1"/>
-    <w:lsdException w:name="heading 5" w:semiHidden="1" w:unhideWhenUsed="1" w:qFormat="1"/>
-    <w:lsdException w:name="heading 6" w:semiHidden="1" w:unhideWhenUsed="1" w:qFormat="1"/>
-    <w:lsdException w:name="heading 7" w:semiHidden="1" w:unhideWhenUsed="1" w:qFormat="1"/>
-    <w:lsdException w:name="heading 8" w:semiHidden="1" w:unhideWhenUsed="1" w:qFormat="1"/>
-    <w:lsdException w:name="heading 9" w:semiHidden="1" w:unhideWhenUsed="1" w:qFormat="1"/>
-    <w:lsdException w:name="index 1" w:semiHidden="1" w:unhideWhenUsed="1"/>
-    <w:lsdException w:name="index 2" w:semiHidden="1" w:unhideWhenUsed="1"/>
-    <w:lsdException w:name="index 3" w:semiHidden="1" w:unhideWhenUsed="1"/>
-    <w:lsdException w:name="index 4" w:semiHidden="1" w:unhideWhenUsed="1"/>
-    <w:lsdException w:name="index 5" w:semiHidden="1" w:unhideWhenUsed="1"/>
-    <w:lsdException w:name="index 6" w:semiHidden="1" w:unhideWhenUsed="1"/>
-    <w:lsdException w:name="index 7" w:semiHidden="1" w:unhideWhenUsed="1"/>
-    <w:lsdException w:name="index 8" w:semiHidden="1" w:unhideWhenUsed="1"/>
-    <w:lsdException w:name="index 9" w:semiHidden="1" w:unhideWhenUsed="1"/>
-    <w:lsdException w:name="toc 1" w:semiHidden="1" w:uiPriority="39" w:unhideWhenUsed="1"/>
-    <w:lsdException w:name="toc 2" w:semiHidden="1" w:uiPriority="39" w:unhideWhenUsed="1"/>
-    <w:lsdException w:name="toc 3" w:semiHidden="1" w:uiPriority="39" w:unhideWhenUsed="1"/>
-    <w:lsdException w:name="toc 4" w:semiHidden="1" w:unhideWhenUsed="1"/>
-    <w:lsdException w:name="toc 5" w:semiHidden="1" w:unhideWhenUsed="1"/>
-    <w:lsdException w:name="toc 6" w:semiHidden="1" w:unhideWhenUsed="1"/>
-    <w:lsdException w:name="toc 7" w:semiHidden="1" w:unhideWhenUsed="1"/>
-    <w:lsdException w:name="toc 8" w:semiHidden="1" w:unhideWhenUsed="1"/>
-    <w:lsdException w:name="toc 9" w:semiHidden="1" w:unhideWhenUsed="1"/>
-    <w:lsdException w:name="Normal Indent" w:semiHidden="1" w:unhideWhenUsed="1"/>
-    <w:lsdException w:name="footnote text" w:semiHidden="1" w:unhideWhenUsed="1"/>
-    <w:lsdException w:name="annotation text" w:semiHidden="1" w:unhideWhenUsed="1"/>
-    <w:lsdException w:name="header" w:semiHidden="1" w:unhideWhenUsed="1"/>
-    <w:lsdException w:name="footer" w:semiHidden="1" w:unhideWhenUsed="1"/>
-    <w:lsdException w:name="index heading" w:semiHidden="1" w:unhideWhenUsed="1"/>
-    <w:lsdException w:name="caption" w:semiHidden="1" w:unhideWhenUsed="1" w:qFormat="1"/>
-    <w:lsdException w:name="table of figures" w:semiHidden="1" w:unhideWhenUsed="1"/>
-    <w:lsdException w:name="envelope address" w:semiHidden="1" w:unhideWhenUsed="1"/>
-    <w:lsdException w:name="envelope return" w:semiHidden="1" w:unhideWhenUsed="1"/>
-    <w:lsdException w:name="footnote reference" w:semiHidden="1" w:unhideWhenUsed="1"/>
-    <w:lsdException w:name="annotation reference" w:semiHidden="1" w:unhideWhenUsed="1"/>
-    <w:lsdException w:name="line number" w:semiHidden="1" w:unhideWhenUsed="1"/>
-    <w:lsdException w:name="page number" w:semiHidden="1" w:unhideWhenUsed="1"/>
-    <w:lsdException w:name="endnote reference" w:semiHidden="1" w:unhideWhenUsed="1"/>
-    <w:lsdException w:name="endnote text" w:semiHidden="1" w:unhideWhenUsed="1"/>
-    <w:lsdException w:name="table of authorities" w:semiHidden="1" w:unhideWhenUsed="1"/>
-    <w:lsdException w:name="macro" w:semiHidden="1" w:unhideWhenUsed="1"/>
-    <w:lsdException w:name="toa heading" w:semiHidden="1" w:unhideWhenUsed="1"/>
-    <w:lsdException w:name="List" w:semiHidden="1" w:unhideWhenUsed="1"/>
-    <w:lsdException w:name="List Bullet" w:semiHidden="1" w:unhideWhenUsed="1"/>
-    <w:lsdException w:name="List 2" w:semiHidden="1" w:unhideWhenUsed="1"/>
-    <w:lsdException w:name="List 3" w:semiHidden="1" w:unhideWhenUsed="1"/>
-    <w:lsdException w:name="List Bullet 2" w:semiHidden="1" w:unhideWhenUsed="1"/>
-    <w:lsdException w:name="List Bullet 3" w:semiHidden="1" w:unhideWhenUsed="1"/>
-    <w:lsdException w:name="List Bullet 4" w:semiHidden="1" w:unhideWhenUsed="1"/>
-    <w:lsdException w:name="List Bullet 5" w:semiHidden="1" w:unhideWhenUsed="1"/>
-    <w:lsdException w:name="List Number 2" w:semiHidden="1" w:unhideWhenUsed="1"/>
-    <w:lsdException w:name="List Number 3" w:semiHidden="1" w:unhideWhenUsed="1"/>
-    <w:lsdException w:name="List Number 4" w:semiHidden="1" w:unhideWhenUsed="1"/>
-    <w:lsdException w:name="List Number 5" w:semiHidden="1" w:unhideWhenUsed="1"/>
-    <w:lsdException w:name="Title" w:qFormat="1"/>
-    <w:lsdException w:name="Closing" w:semiHidden="1" w:unhideWhenUsed="1"/>
-    <w:lsdException w:name="Signature" w:semiHidden="1" w:unhideWhenUsed="1"/>
-    <w:lsdException w:name="Default Paragraph Font" w:semiHidden="1" w:unhideWhenUsed="1"/>
-    <w:lsdException w:name="Body Text" w:semiHidden="1" w:unhideWhenUsed="1"/>
-    <w:lsdException w:name="Body Text Indent" w:semiHidden="1" w:unhideWhenUsed="1"/>
-    <w:lsdException w:name="List Continue" w:semiHidden="1" w:unhideWhenUsed="1"/>
-    <w:lsdException w:name="List Continue 2" w:semiHidden="1" w:unhideWhenUsed="1"/>
-    <w:lsdException w:name="List Continue 3" w:semiHidden="1" w:unhideWhenUsed="1"/>
-    <w:lsdException w:name="List Continue 4" w:semiHidden="1" w:unhideWhenUsed="1"/>
-    <w:lsdException w:name="List Continue 5" w:semiHidden="1" w:unhideWhenUsed="1"/>
-    <w:lsdException w:name="Message Header" w:semiHidden="1" w:unhideWhenUsed="1"/>
-    <w:lsdException w:name="Subtitle" w:qFormat="1"/>
-    <w:lsdException w:name="Body Text First Indent 2" w:semiHidden="1" w:unhideWhenUsed="1"/>
-    <w:lsdException w:name="Note Heading" w:semiHidden="1" w:unhideWhenUsed="1"/>
-    <w:lsdException w:name="Body Text 2" w:semiHidden="1" w:unhideWhenUsed="1"/>
-    <w:lsdException w:name="Body Text 3" w:semiHidden="1" w:unhideWhenUsed="1"/>
-    <w:lsdException w:name="Body Text Indent 2" w:semiHidden="1" w:unhideWhenUsed="1"/>
-    <w:lsdException w:name="Body Text Indent 3" w:semiHidden="1" w:unhideWhenUsed="1"/>
-    <w:lsdException w:name="Block Text" w:semiHidden="1" w:unhideWhenUsed="1"/>
-    <w:lsdException w:name="Hyperlink" w:semiHidden="1" w:uiPriority="99" w:unhideWhenUsed="1"/>
-    <w:lsdException w:name="FollowedHyperlink" w:semiHidden="1" w:unhideWhenUsed="1"/>
-    <w:lsdException w:name="Strong" w:qFormat="1"/>
-    <w:lsdException w:name="Emphasis" w:qFormat="1"/>
-    <w:lsdException w:name="Document Map" w:semiHidden="1" w:unhideWhenUsed="1"/>
-    <w:lsdException w:name="Plain Text" w:semiHidden="1" w:unhideWhenUsed="1"/>
-    <w:lsdException w:name="E-mail Signature" w:semiHidden="1" w:unhideWhenUsed="1"/>
-    <w:lsdException w:name="HTML Top of Form" w:semiHidden="1" w:unhideWhenUsed="1"/>
-    <w:lsdException w:name="HTML Bottom of Form" w:semiHidden="1" w:unhideWhenUsed="1"/>
-    <w:lsdException w:name="Normal (Web)" w:semiHidden="1" w:unhideWhenUsed="1"/>
-    <w:lsdException w:name="HTML Acronym" w:semiHidden="1" w:unhideWhenUsed="1"/>
-    <w:lsdException w:name="HTML Address" w:semiHidden="1" w:unhideWhenUsed="1"/>
-    <w:lsdException w:name="HTML Cite" w:semiHidden="1" w:unhideWhenUsed="1"/>
-    <w:lsdException w:name="HTML Code" w:semiHidden="1" w:unhideWhenUsed="1"/>
-    <w:lsdException w:name="HTML Definition" w:semiHidden="1" w:unhideWhenUsed="1"/>
-    <w:lsdException w:name="HTML Keyboard" w:semiHidden="1" w:unhideWhenUsed="1"/>
-    <w:lsdException w:name="HTML Preformatted" w:semiHidden="1" w:unhideWhenUsed="1"/>
-    <w:lsdException w:name="HTML Sample" w:semiHidden="1" w:unhideWhenUsed="1"/>
-    <w:lsdException w:name="HTML Typewriter" w:semiHidden="1" w:unhideWhenUsed="1"/>
-    <w:lsdException w:name="HTML Variable" w:semiHidden="1" w:unhideWhenUsed="1"/>
-    <w:lsdException w:name="annotation subject" w:semiHidden="1" w:unhideWhenUsed="1"/>
-    <w:lsdException w:name="No List" w:semiHidden="1" w:unhideWhenUsed="1"/>
-    <w:lsdException w:name="Outline List 1" w:semiHidden="1" w:unhideWhenUsed="1"/>
-    <w:lsdException w:name="Outline List 2" w:semiHidden="1" w:unhideWhenUsed="1"/>
-    <w:lsdException w:name="Outline List 3" w:semiHidden="1" w:unhideWhenUsed="1"/>
-    <w:lsdException w:name="Table Simple 1" w:semiHidden="1" w:unhideWhenUsed="1"/>
-    <w:lsdException w:name="Table Simple 2" w:semiHidden="1" w:unhideWhenUsed="1"/>
-    <w:lsdException w:name="Table Simple 3" w:semiHidden="1" w:unhideWhenUsed="1"/>
-    <w:lsdException w:name="Table Classic 1" w:semiHidden="1" w:unhideWhenUsed="1"/>
-    <w:lsdException w:name="Table Classic 2" w:semiHidden="1" w:unhideWhenUsed="1"/>
-    <w:lsdException w:name="Table Classic 3" w:semiHidden="1" w:unhideWhenUsed="1"/>
-    <w:lsdException w:name="Table Classic 4" w:semiHidden="1" w:unhideWhenUsed="1"/>
-    <w:lsdException w:name="Table Colorful 1" w:semiHidden="1" w:unhideWhenUsed="1"/>
-    <w:lsdException w:name="Table Colorful 2" w:semiHidden="1" w:unhideWhenUsed="1"/>
-    <w:lsdException w:name="Table Colorful 3" w:semiHidden="1" w:unhideWhenUsed="1"/>
-    <w:lsdException w:name="Table Columns 1" w:semiHidden="1" w:unhideWhenUsed="1"/>
-    <w:lsdException w:name="Table Columns 2" w:semiHidden="1" w:unhideWhenUsed="1"/>
-    <w:lsdException w:name="Table Columns 3" w:semiHidden="1" w:unhideWhenUsed="1"/>
-    <w:lsdException w:name="Table Columns 4" w:semiHidden="1" w:unhideWhenUsed="1"/>
-    <w:lsdException w:name="Table Columns 5" w:semiHidden="1" w:unhideWhenUsed="1"/>
-    <w:lsdException w:name="Table Grid 1" w:semiHidden="1" w:unhideWhenUsed="1"/>
-    <w:lsdException w:name="Table Grid 2" w:semiHidden="1" w:unhideWhenUsed="1"/>
-    <w:lsdException w:name="Table Grid 3" w:semiHidden="1" w:unhideWhenUsed="1"/>
-    <w:lsdException w:name="Table Grid 4" w:semiHidden="1" w:unhideWhenUsed="1"/>
-    <w:lsdException w:name="Table Grid 5" w:semiHidden="1" w:unhideWhenUsed="1"/>
-    <w:lsdException w:name="Table Grid 6" w:semiHidden="1" w:unhideWhenUsed="1"/>
-    <w:lsdException w:name="Table Grid 7" w:semiHidden="1" w:unhideWhenUsed="1"/>
-    <w:lsdException w:name="Table Grid 8" w:semiHidden="1" w:unhideWhenUsed="1"/>
-    <w:lsdException w:name="Table List 1" w:semiHidden="1" w:unhideWhenUsed="1"/>
-    <w:lsdException w:name="Table List 2" w:semiHidden="1" w:unhideWhenUsed="1"/>
-    <w:lsdException w:name="Table List 3" w:semiHidden="1" w:unhideWhenUsed="1"/>
-    <w:lsdException w:name="Table List 4" w:semiHidden="1" w:unhideWhenUsed="1"/>
-    <w:lsdException w:name="Table List 5" w:semiHidden="1" w:unhideWhenUsed="1"/>
-    <w:lsdException w:name="Table List 6" w:semiHidden="1" w:unhideWhenUsed="1"/>
-    <w:lsdException w:name="Table List 7" w:semiHidden="1" w:unhideWhenUsed="1"/>
-    <w:lsdException w:name="Table List 8" w:semiHidden="1" w:unhideWhenUsed="1"/>
-    <w:lsdException w:name="Table 3D effects 1" w:semiHidden="1" w:unhideWhenUsed="1"/>
-    <w:lsdException w:name="Table 3D effects 2" w:semiHidden="1" w:unhideWhenUsed="1"/>
-    <w:lsdException w:name="Table 3D effects 3" w:semiHidden="1" w:unhideWhenUsed="1"/>
-    <w:lsdException w:name="Table Contemporary" w:semiHidden="1" w:unhideWhenUsed="1"/>
-    <w:lsdException w:name="Table Elegant" w:semiHidden="1" w:unhideWhenUsed="1"/>
-    <w:lsdException w:name="Table Professional" w:semiHidden="1" w:unhideWhenUsed="1"/>
-    <w:lsdException w:name="Table Subtle 1" w:semiHidden="1" w:unhideWhenUsed="1"/>
-    <w:lsdException w:name="Table Subtle 2" w:semiHidden="1" w:unhideWhenUsed="1"/>
-    <w:lsdException w:name="Table Web 2" w:semiHidden="1" w:unhideWhenUsed="1"/>
-    <w:lsdException w:name="Table Web 3" w:semiHidden="1" w:unhideWhenUsed="1"/>
-    <w:lsdException w:name="Balloon Text" w:semiHidden="1" w:unhideWhenUsed="1"/>
-    <w:lsdException w:name="Table Theme" w:semiHidden="1" w:unhideWhenUsed="1"/>
-    <w:lsdException w:name="Placeholder Text" w:semiHidden="1" w:uiPriority="99"/>
-    <w:lsdException w:name="No Spacing" w:uiPriority="1" w:qFormat="1"/>
-    <w:lsdException w:name="Light Shading" w:uiPriority="60"/>
-    <w:lsdException w:name="Light List" w:uiPriority="61"/>
-    <w:lsdException w:name="Light Grid" w:uiPriority="62"/>
-    <w:lsdException w:name="Medium Shading 1" w:uiPriority="63"/>
-    <w:lsdException w:name="Medium Shading 2" w:uiPriority="64"/>
-    <w:lsdException w:name="Medium List 1" w:uiPriority="65"/>
-    <w:lsdException w:name="Medium List 2" w:uiPriority="66"/>
-    <w:lsdException w:name="Medium Grid 1" w:uiPriority="67"/>
-    <w:lsdException w:name="Medium Grid 2" w:uiPriority="68"/>
-    <w:lsdException w:name="Medium Grid 3" w:uiPriority="69"/>
-    <w:lsdException w:name="Dark List" w:uiPriority="70"/>
-    <w:lsdException w:name="Colorful Shading" w:uiPriority="71"/>
-    <w:lsdException w:name="Colorful List" w:uiPriority="72"/>
-    <w:lsdException w:name="Colorful Grid" w:uiPriority="73"/>
-    <w:lsdException w:name="Light Shading Accent 1" w:uiPriority="60"/>
-    <w:lsdException w:name="Light List Accent 1" w:uiPriority="61"/>
-    <w:lsdException w:name="Light Grid Accent 1" w:uiPriority="62"/>
-    <w:lsdException w:name="Medium Shading 1 Accent 1" w:uiPriority="63"/>
-    <w:lsdException w:name="Medium Shading 2 Accent 1" w:uiPriority="64"/>
-    <w:lsdException w:name="Medium List 1 Accent 1" w:uiPriority="65"/>
-    <w:lsdException w:name="Revision" w:semiHidden="1" w:uiPriority="99"/>
-    <w:lsdException w:name="List Paragraph" w:uiPriority="34" w:qFormat="1"/>
-    <w:lsdException w:name="Quote" w:uiPriority="29" w:qFormat="1"/>
-    <w:lsdException w:name="Intense Quote" w:uiPriority="30" w:qFormat="1"/>
-    <w:lsdException w:name="Medium List 2 Accent 1" w:uiPriority="66"/>
-    <w:lsdException w:name="Medium Grid 1 Accent 1" w:uiPriority="67"/>
-    <w:lsdException w:name="Medium Grid 2 Accent 1" w:uiPriority="68"/>
-    <w:lsdException w:name="Medium Grid 3 Accent 1" w:uiPriority="69"/>
-    <w:lsdException w:name="Dark List Accent 1" w:uiPriority="70"/>
-    <w:lsdException w:name="Colorful Shading Accent 1" w:uiPriority="71"/>
-    <w:lsdException w:name="Colorful List Accent 1" w:uiPriority="72"/>
-    <w:lsdException w:name="Colorful Grid Accent 1" w:uiPriority="73"/>
-    <w:lsdException w:name="Light Shading Accent 2" w:uiPriority="60"/>
-    <w:lsdException w:name="Light List Accent 2" w:uiPriority="61"/>
-    <w:lsdException w:name="Light Grid Accent 2" w:uiPriority="62"/>
-    <w:lsdException w:name="Medium Shading 1 Accent 2" w:uiPriority="63"/>
-    <w:lsdException w:name="Medium Shading 2 Accent 2" w:uiPriority="64"/>
-    <w:lsdException w:name="Medium List 1 Accent 2" w:uiPriority="65"/>
-    <w:lsdException w:name="Medium List 2 Accent 2" w:uiPriority="66"/>
-    <w:lsdException w:name="Medium Grid 1 Accent 2" w:uiPriority="67"/>
-    <w:lsdException w:name="Medium Grid 2 Accent 2" w:uiPriority="68"/>
-    <w:lsdException w:name="Medium Grid 3 Accent 2" w:uiPriority="69"/>
-    <w:lsdException w:name="Dark List Accent 2" w:uiPriority="70"/>
-    <w:lsdException w:name="Colorful Shading Accent 2" w:uiPriority="71"/>
-    <w:lsdException w:name="Colorful List Accent 2" w:uiPriority="72"/>
-    <w:lsdException w:name="Colorful Grid Accent 2" w:uiPriority="73"/>
-    <w:lsdException w:name="Light Shading Accent 3" w:uiPriority="60"/>
-    <w:lsdException w:name="Light List Accent 3" w:uiPriority="61"/>
-    <w:lsdException w:name="Light Grid Accent 3" w:uiPriority="62"/>
-    <w:lsdException w:name="Medium Shading 1 Accent 3" w:uiPriority="63"/>
-    <w:lsdException w:name="Medium Shading 2 Accent 3" w:uiPriority="64"/>
-    <w:lsdException w:name="Medium List 1 Accent 3" w:uiPriority="65"/>
-    <w:lsdException w:name="Medium List 2 Accent 3" w:uiPriority="66"/>
-    <w:lsdException w:name="Medium Grid 1 Accent 3" w:uiPriority="67"/>
-    <w:lsdException w:name="Medium Grid 2 Accent 3" w:uiPriority="68"/>
-    <w:lsdException w:name="Medium Grid 3 Accent 3" w:uiPriority="69"/>
-    <w:lsdException w:name="Dark List Accent 3" w:uiPriority="70"/>
-    <w:lsdException w:name="Colorful Shading Accent 3" w:uiPriority="71"/>
-    <w:lsdException w:name="Colorful List Accent 3" w:uiPriority="72"/>
-    <w:lsdException w:name="Colorful Grid Accent 3" w:uiPriority="73"/>
-    <w:lsdException w:name="Light Shading Accent 4" w:uiPriority="60"/>
-    <w:lsdException w:name="Light List Accent 4" w:uiPriority="61"/>
-    <w:lsdException w:name="Light Grid Accent 4" w:uiPriority="62"/>
-    <w:lsdException w:name="Medium Shading 1 Accent 4" w:uiPriority="63"/>
-    <w:lsdException w:name="Medium Shading 2 Accent 4" w:uiPriority="64"/>
-    <w:lsdException w:name="Medium List 1 Accent 4" w:uiPriority="65"/>
-    <w:lsdException w:name="Medium List 2 Accent 4" w:uiPriority="66"/>
-    <w:lsdException w:name="Medium Grid 1 Accent 4" w:uiPriority="67"/>
-    <w:lsdException w:name="Medium Grid 2 Accent 4" w:uiPriority="68"/>
-    <w:lsdException w:name="Medium Grid 3 Accent 4" w:uiPriority="69"/>
-    <w:lsdException w:name="Dark List Accent 4" w:uiPriority="70"/>
-    <w:lsdException w:name="Colorful Shading Accent 4" w:uiPriority="71"/>
-    <w:lsdException w:name="Colorful List Accent 4" w:uiPriority="72"/>
-    <w:lsdException w:name="Colorful Grid Accent 4" w:uiPriority="73"/>
-    <w:lsdException w:name="Light Shading Accent 5" w:uiPriority="60"/>
-    <w:lsdException w:name="Light List Accent 5" w:uiPriority="61"/>
-    <w:lsdException w:name="Light Grid Accent 5" w:uiPriority="62"/>
-    <w:lsdException w:name="Medium Shading 1 Accent 5" w:uiPriority="63"/>
-    <w:lsdException w:name="Medium Shading 2 Accent 5" w:uiPriority="64"/>
-    <w:lsdException w:name="Medium List 1 Accent 5" w:uiPriority="65"/>
-    <w:lsdException w:name="Medium List 2 Accent 5" w:uiPriority="66"/>
-    <w:lsdException w:name="Medium Grid 1 Accent 5" w:uiPriority="67"/>
-    <w:lsdException w:name="Medium Grid 2 Accent 5" w:uiPriority="68"/>
-    <w:lsdException w:name="Medium Grid 3 Accent 5" w:uiPriority="69"/>
-    <w:lsdException w:name="Dark List Accent 5" w:uiPriority="70"/>
-    <w:lsdException w:name="Colorful Shading Accent 5" w:uiPriority="71"/>
-    <w:lsdException w:name="Colorful List Accent 5" w:uiPriority="72"/>
-    <w:lsdException w:name="Colorful Grid Accent 5" w:uiPriority="73"/>
-    <w:lsdException w:name="Light Shading Accent 6" w:uiPriority="60"/>
-    <w:lsdException w:name="Light List Accent 6" w:uiPriority="61"/>
-    <w:lsdException w:name="Light Grid Accent 6" w:uiPriority="62"/>
-    <w:lsdException w:name="Medium Shading 1 Accent 6" w:uiPriority="63"/>
-    <w:lsdException w:name="Medium Shading 2 Accent 6" w:uiPriority="64"/>
-    <w:lsdException w:name="Medium List 1 Accent 6" w:uiPriority="65"/>
-    <w:lsdException w:name="Medium List 2 Accent 6" w:uiPriority="66"/>
-    <w:lsdException w:name="Medium Grid 1 Accent 6" w:uiPriority="67"/>
-    <w:lsdException w:name="Medium Grid 2 Accent 6" w:uiPriority="68"/>
-    <w:lsdException w:name="Medium Grid 3 Accent 6" w:uiPriority="69"/>
-    <w:lsdException w:name="Dark List Accent 6" w:uiPriority="70"/>
-    <w:lsdException w:name="Colorful Shading Accent 6" w:uiPriority="71"/>
-    <w:lsdException w:name="Colorful List Accent 6" w:uiPriority="72"/>
-    <w:lsdException w:name="Colorful Grid Accent 6" w:uiPriority="73"/>
-    <w:lsdException w:name="Subtle Emphasis" w:uiPriority="19" w:qFormat="1"/>
-    <w:lsdException w:name="Intense Emphasis" w:uiPriority="21" w:qFormat="1"/>
-    <w:lsdException w:name="Subtle Reference" w:uiPriority="31" w:qFormat="1"/>
-    <w:lsdException w:name="Intense Reference" w:uiPriority="32" w:qFormat="1"/>
-    <w:lsdException w:name="Book Title" w:uiPriority="33" w:qFormat="1"/>
-    <w:lsdException w:name="Bibliography" w:semiHidden="1" w:uiPriority="37" w:unhideWhenUsed="1"/>
-    <w:lsdException w:name="TOC Heading" w:semiHidden="1" w:uiPriority="39" w:unhideWhenUsed="1" w:qFormat="1"/>
-    <w:lsdException w:name="Plain Table 1" w:uiPriority="41"/>
-    <w:lsdException w:name="Plain Table 2" w:uiPriority="42"/>
-    <w:lsdException w:name="Plain Table 3" w:uiPriority="43"/>
-    <w:lsdException w:name="Plain Table 4" w:uiPriority="44"/>
-    <w:lsdException w:name="Plain Table 5" w:uiPriority="45"/>
-    <w:lsdException w:name="Grid Table Light" w:uiPriority="40"/>
-    <w:lsdException w:name="Grid Table 1 Light" w:uiPriority="46"/>
-    <w:lsdException w:name="Grid Table 2" w:uiPriority="47"/>
-    <w:lsdException w:name="Grid Table 3" w:uiPriority="48"/>
-    <w:lsdException w:name="Grid Table 4" w:uiPriority="49"/>
-    <w:lsdException w:name="Grid Table 5 Dark" w:uiPriority="50"/>
-    <w:lsdException w:name="Grid Table 6 Colorful" w:uiPriority="51"/>
-    <w:lsdException w:name="Grid Table 7 Colorful" w:uiPriority="52"/>
-    <w:lsdException w:name="Grid Table 1 Light Accent 1" w:uiPriority="46"/>
-    <w:lsdException w:name="Grid Table 2 Accent 1" w:uiPriority="47"/>
-    <w:lsdException w:name="Grid Table 3 Accent 1" w:uiPriority="48"/>
-    <w:lsdException w:name="Grid Table 4 Accent 1" w:uiPriority="49"/>
-    <w:lsdException w:name="Grid Table 5 Dark Accent 1" w:uiPriority="50"/>
-    <w:lsdException w:name="Grid Table 6 Colorful Accent 1" w:uiPriority="51"/>
-    <w:lsdException w:name="Grid Table 7 Colorful Accent 1" w:uiPriority="52"/>
-    <w:lsdException w:name="Grid Table 1 Light Accent 2" w:uiPriority="46"/>
-    <w:lsdException w:name="Grid Table 2 Accent 2" w:uiPriority="47"/>
-    <w:lsdException w:name="Grid Table 3 Accent 2" w:uiPriority="48"/>
-    <w:lsdException w:name="Grid Table 4 Accent 2" w:uiPriority="49"/>
-    <w:lsdException w:name="Grid Table 5 Dark Accent 2" w:uiPriority="50"/>
-    <w:lsdException w:name="Grid Table 6 Colorful Accent 2" w:uiPriority="51"/>
-    <w:lsdException w:name="Grid Table 7 Colorful Accent 2" w:uiPriority="52"/>
-    <w:lsdException w:name="Grid Table 1 Light Accent 3" w:uiPriority="46"/>
-    <w:lsdException w:name="Grid Table 2 Accent 3" w:uiPriority="47"/>
-    <w:lsdException w:name="Grid Table 3 Accent 3" w:uiPriority="48"/>
-    <w:lsdException w:name="Grid Table 4 Accent 3" w:uiPriority="49"/>
-    <w:lsdException w:name="Grid Table 5 Dark Accent 3" w:uiPriority="50"/>
-    <w:lsdException w:name="Grid Table 6 Colorful Accent 3" w:uiPriority="51"/>
-    <w:lsdException w:name="Grid Table 7 Colorful Accent 3" w:uiPriority="52"/>
-    <w:lsdException w:name="Grid Table 1 Light Accent 4" w:uiPriority="46"/>
-    <w:lsdException w:name="Grid Table 2 Accent 4" w:uiPriority="47"/>
-    <w:lsdException w:name="Grid Table 3 Accent 4" w:uiPriority="48"/>
-    <w:lsdException w:name="Grid Table 4 Accent 4" w:uiPriority="49"/>
-    <w:lsdException w:name="Grid Table 5 Dark Accent 4" w:uiPriority="50"/>
-    <w:lsdException w:name="Grid Table 6 Colorful Accent 4" w:uiPriority="51"/>
-    <w:lsdException w:name="Grid Table 7 Colorful Accent 4" w:uiPriority="52"/>
-    <w:lsdException w:name="Grid Table 1 Light Accent 5" w:uiPriority="46"/>
-    <w:lsdException w:name="Grid Table 2 Accent 5" w:uiPriority="47"/>
-    <w:lsdException w:name="Grid Table 3 Accent 5" w:uiPriority="48"/>
-    <w:lsdException w:name="Grid Table 4 Accent 5" w:uiPriority="49"/>
-    <w:lsdException w:name="Grid Table 5 Dark Accent 5" w:uiPriority="50"/>
-    <w:lsdException w:name="Grid Table 6 Colorful Accent 5" w:uiPriority="51"/>
-    <w:lsdException w:name="Grid Table 7 Colorful Accent 5" w:uiPriority="52"/>
-    <w:lsdException w:name="Grid Table 1 Light Accent 6" w:uiPriority="46"/>
-    <w:lsdException w:name="Grid Table 2 Accent 6" w:uiPriority="47"/>
-    <w:lsdException w:name="Grid Table 3 Accent 6" w:uiPriority="48"/>
-    <w:lsdException w:name="Grid Table 4 Accent 6" w:uiPriority="49"/>
-    <w:lsdException w:name="Grid Table 5 Dark Accent 6" w:uiPriority="50"/>
-    <w:lsdException w:name="Grid Table 6 Colorful Accent 6" w:uiPriority="51"/>
-    <w:lsdException w:name="Grid Table 7 Colorful Accent 6" w:uiPriority="52"/>
-    <w:lsdException w:name="List Table 1 Light" w:uiPriority="46"/>
-    <w:lsdException w:name="List Table 2" w:uiPriority="47"/>
-    <w:lsdException w:name="List Table 3" w:uiPriority="48"/>
-    <w:lsdException w:name="List Table 4" w:uiPriority="49"/>
-    <w:lsdException w:name="List Table 5 Dark" w:uiPriority="50"/>
-    <w:lsdException w:name="List Table 6 Colorful" w:uiPriority="51"/>
-    <w:lsdException w:name="List Table 7 Colorful" w:uiPriority="52"/>
-    <w:lsdException w:name="List Table 1 Light Accent 1" w:uiPriority="46"/>
-    <w:lsdException w:name="List Table 2 Accent 1" w:uiPriority="47"/>
-    <w:lsdException w:name="List Table 3 Accent 1" w:uiPriority="48"/>
-    <w:lsdException w:name="List Table 4 Accent 1" w:uiPriority="49"/>
-    <w:lsdException w:name="List Table 5 Dark Accent 1" w:uiPriority="50"/>
-    <w:lsdException w:name="List Table 6 Colorful Accent 1" w:uiPriority="51"/>
-    <w:lsdException w:name="List Table 7 Colorful Accent 1" w:uiPriority="52"/>
-    <w:lsdException w:name="List Table 1 Light Accent 2" w:uiPriority="46"/>
-    <w:lsdException w:name="List Table 2 Accent 2" w:uiPriority="47"/>
-    <w:lsdException w:name="List Table 3 Accent 2" w:uiPriority="48"/>
-    <w:lsdException w:name="List Table 4 Accent 2" w:uiPriority="49"/>
-    <w:lsdException w:name="List Table 5 Dark Accent 2" w:uiPriority="50"/>
-    <w:lsdException w:name="List Table 6 Colorful Accent 2" w:uiPriority="51"/>
-    <w:lsdException w:name="List Table 7 Colorful Accent 2" w:uiPriority="52"/>
-    <w:lsdException w:name="List Table 1 Light Accent 3" w:uiPriority="46"/>
-    <w:lsdException w:name="List Table 2 Accent 3" w:uiPriority="47"/>
-    <w:lsdException w:name="List Table 3 Accent 3" w:uiPriority="48"/>
-    <w:lsdException w:name="List Table 4 Accent 3" w:uiPriority="49"/>
-    <w:lsdException w:name="List Table 5 Dark Accent 3" w:uiPriority="50"/>
-    <w:lsdException w:name="List Table 6 Colorful Accent 3" w:uiPriority="51"/>
-    <w:lsdException w:name="List Table 7 Colorful Accent 3" w:uiPriority="52"/>
-    <w:lsdException w:name="List Table 1 Light Accent 4" w:uiPriority="46"/>
-    <w:lsdException w:name="List Table 2 Accent 4" w:uiPriority="47"/>
-    <w:lsdException w:name="List Table 3 Accent 4" w:uiPriority="48"/>
-    <w:lsdException w:name="List Table 4 Accent 4" w:uiPriority="49"/>
-    <w:lsdException w:name="List Table 5 Dark Accent 4" w:uiPriority="50"/>
-    <w:lsdException w:name="List Table 6 Colorful Accent 4" w:uiPriority="51"/>
-    <w:lsdException w:name="List Table 7 Colorful Accent 4" w:uiPriority="52"/>
-    <w:lsdException w:name="List Table 1 Light Accent 5" w:uiPriority="46"/>
-    <w:lsdException w:name="List Table 2 Accent 5" w:uiPriority="47"/>
-    <w:lsdException w:name="List Table 3 Accent 5" w:uiPriority="48"/>
-    <w:lsdException w:name="List Table 4 Accent 5" w:uiPriority="49"/>
-    <w:lsdException w:name="List Table 5 Dark Accent 5" w:uiPriority="50"/>
-    <w:lsdException w:name="List Table 6 Colorful Accent 5" w:uiPriority="51"/>
-    <w:lsdException w:name="List Table 7 Colorful Accent 5" w:uiPriority="52"/>
-    <w:lsdException w:name="List Table 1 Light Accent 6" w:uiPriority="46"/>
-    <w:lsdException w:name="List Table 2 Accent 6" w:uiPriority="47"/>
-    <w:lsdException w:name="List Table 3 Accent 6" w:uiPriority="48"/>
-    <w:lsdException w:name="List Table 4 Accent 6" w:uiPriority="49"/>
-    <w:lsdException w:name="List Table 5 Dark Accent 6" w:uiPriority="50"/>
-    <w:lsdException w:name="List Table 6 Colorful Accent 6" w:uiPriority="51"/>
-    <w:lsdException w:name="List Table 7 Colorful Accent 6" w:uiPriority="52"/>
-    <w:lsdException w:name="Mention" w:semiHidden="1" w:uiPriority="99" w:unhideWhenUsed="1"/>
-    <w:lsdException w:name="Smart Hyperlink" w:semiHidden="1" w:uiPriority="99" w:unhideWhenUsed="1"/>
-    <w:lsdException w:name="Hashtag" w:semiHidden="1" w:uiPriority="99" w:unhideWhenUsed="1"/>
+  <w:latentStyles w:defLockedState="0" w:defUIPriority="0" w:defSemiHidden="1" w:defUnhideWhenUsed="1" w:defQFormat="0" w:count="267">
+    <w:lsdException w:name="Normal" w:semiHidden="0" w:unhideWhenUsed="0" w:qFormat="1"/>
+    <w:lsdException w:name="heading 1" w:semiHidden="0" w:unhideWhenUsed="0" w:qFormat="1"/>
+    <w:lsdException w:name="heading 2" w:semiHidden="0" w:unhideWhenUsed="0" w:qFormat="1"/>
+    <w:lsdException w:name="heading 3" w:semiHidden="0" w:unhideWhenUsed="0" w:qFormat="1"/>
+    <w:lsdException w:name="heading 4" w:qFormat="1"/>
+    <w:lsdException w:name="heading 5" w:qFormat="1"/>
+    <w:lsdException w:name="heading 6" w:qFormat="1"/>
+    <w:lsdException w:name="heading 7" w:qFormat="1"/>
+    <w:lsdException w:name="heading 8" w:qFormat="1"/>
+    <w:lsdException w:name="heading 9" w:qFormat="1"/>
+    <w:lsdException w:name="toc 1" w:uiPriority="39"/>
+    <w:lsdException w:name="toc 2" w:uiPriority="39"/>
+    <w:lsdException w:name="toc 3" w:uiPriority="39"/>
+    <w:lsdException w:name="caption" w:qFormat="1"/>
+    <w:lsdException w:name="List Number" w:semiHidden="0" w:unhideWhenUsed="0"/>
+    <w:lsdException w:name="List 4" w:semiHidden="0" w:unhideWhenUsed="0"/>
+    <w:lsdException w:name="List 5" w:semiHidden="0" w:unhideWhenUsed="0"/>
+    <w:lsdException w:name="Title" w:semiHidden="0" w:unhideWhenUsed="0" w:qFormat="1"/>
+    <w:lsdException w:name="Subtitle" w:semiHidden="0" w:unhideWhenUsed="0" w:qFormat="1"/>
+    <w:lsdException w:name="Salutation" w:semiHidden="0" w:unhideWhenUsed="0"/>
+    <w:lsdException w:name="Date" w:semiHidden="0" w:unhideWhenUsed="0"/>
+    <w:lsdException w:name="Body Text First Indent" w:semiHidden="0" w:unhideWhenUsed="0"/>
+    <w:lsdException w:name="Hyperlink" w:uiPriority="99"/>
+    <w:lsdException w:name="Strong" w:semiHidden="0" w:unhideWhenUsed="0" w:qFormat="1"/>
+    <w:lsdException w:name="Emphasis" w:semiHidden="0" w:unhideWhenUsed="0" w:qFormat="1"/>
+    <w:lsdException w:name="Normal Table" w:semiHidden="0" w:unhideWhenUsed="0"/>
+    <w:lsdException w:name="Table Web 1" w:semiHidden="0" w:unhideWhenUsed="0"/>
+    <w:lsdException w:name="Table Grid" w:semiHidden="0" w:unhideWhenUsed="0"/>
+    <w:lsdException w:name="Placeholder Text" w:uiPriority="99" w:unhideWhenUsed="0"/>
+    <w:lsdException w:name="No Spacing" w:semiHidden="0" w:uiPriority="1" w:unhideWhenUsed="0" w:qFormat="1"/>
+    <w:lsdException w:name="Light Shading" w:semiHidden="0" w:uiPriority="60" w:unhideWhenUsed="0"/>
+    <w:lsdException w:name="Light List" w:semiHidden="0" w:uiPriority="61" w:unhideWhenUsed="0"/>
+    <w:lsdException w:name="Light Grid" w:semiHidden="0" w:uiPriority="62" w:unhideWhenUsed="0"/>
+    <w:lsdException w:name="Medium Shading 1" w:semiHidden="0" w:uiPriority="63" w:unhideWhenUsed="0"/>
+    <w:lsdException w:name="Medium Shading 2" w:semiHidden="0" w:uiPriority="64" w:unhideWhenUsed="0"/>
+    <w:lsdException w:name="Medium List 1" w:semiHidden="0" w:uiPriority="65" w:unhideWhenUsed="0"/>
+    <w:lsdException w:name="Medium List 2" w:semiHidden="0" w:uiPriority="66" w:unhideWhenUsed="0"/>
+    <w:lsdException w:name="Medium Grid 1" w:semiHidden="0" w:uiPriority="67" w:unhideWhenUsed="0"/>
+    <w:lsdException w:name="Medium Grid 2" w:semiHidden="0" w:uiPriority="68" w:unhideWhenUsed="0"/>
+    <w:lsdException w:name="Medium Grid 3" w:semiHidden="0" w:uiPriority="69" w:unhideWhenUsed="0"/>
+    <w:lsdException w:name="Dark List" w:semiHidden="0" w:uiPriority="70" w:unhideWhenUsed="0"/>
+    <w:lsdException w:name="Colorful Shading" w:semiHidden="0" w:uiPriority="71" w:unhideWhenUsed="0"/>
+    <w:lsdException w:name="Colorful List" w:semiHidden="0" w:uiPriority="72" w:unhideWhenUsed="0"/>
+    <w:lsdException w:name="Colorful Grid" w:semiHidden="0" w:uiPriority="73" w:unhideWhenUsed="0"/>
+    <w:lsdException w:name="Light Shading Accent 1" w:semiHidden="0" w:uiPriority="60" w:unhideWhenUsed="0"/>
+    <w:lsdException w:name="Light List Accent 1" w:semiHidden="0" w:uiPriority="61" w:unhideWhenUsed="0"/>
+    <w:lsdException w:name="Light Grid Accent 1" w:semiHidden="0" w:uiPriority="62" w:unhideWhenUsed="0"/>
+    <w:lsdException w:name="Medium Shading 1 Accent 1" w:semiHidden="0" w:uiPriority="63" w:unhideWhenUsed="0"/>
+    <w:lsdException w:name="Medium Shading 2 Accent 1" w:semiHidden="0" w:uiPriority="64" w:unhideWhenUsed="0"/>
+    <w:lsdException w:name="Medium List 1 Accent 1" w:semiHidden="0" w:uiPriority="65" w:unhideWhenUsed="0"/>
+    <w:lsdException w:name="Revision" w:uiPriority="99" w:unhideWhenUsed="0"/>
+    <w:lsdException w:name="List Paragraph" w:semiHidden="0" w:uiPriority="34" w:unhideWhenUsed="0" w:qFormat="1"/>
+    <w:lsdException w:name="Quote" w:semiHidden="0" w:uiPriority="29" w:unhideWhenUsed="0" w:qFormat="1"/>
+    <w:lsdException w:name="Intense Quote" w:semiHidden="0" w:uiPriority="30" w:unhideWhenUsed="0" w:qFormat="1"/>
+    <w:lsdException w:name="Medium List 2 Accent 1" w:semiHidden="0" w:uiPriority="66" w:unhideWhenUsed="0"/>
+    <w:lsdException w:name="Medium Grid 1 Accent 1" w:semiHidden="0" w:uiPriority="67" w:unhideWhenUsed="0"/>
+    <w:lsdException w:name="Medium Grid 2 Accent 1" w:semiHidden="0" w:uiPriority="68" w:unhideWhenUsed="0"/>
+    <w:lsdException w:name="Medium Grid 3 Accent 1" w:semiHidden="0" w:uiPriority="69" w:unhideWhenUsed="0"/>
+    <w:lsdException w:name="Dark List Accent 1" w:semiHidden="0" w:uiPriority="70" w:unhideWhenUsed="0"/>
+    <w:lsdException w:name="Colorful Shading Accent 1" w:semiHidden="0" w:uiPriority="71" w:unhideWhenUsed="0"/>
+    <w:lsdException w:name="Colorful List Accent 1" w:semiHidden="0" w:uiPriority="72" w:unhideWhenUsed="0"/>
+    <w:lsdException w:name="Colorful Grid Accent 1" w:semiHidden="0" w:uiPriority="73" w:unhideWhenUsed="0"/>
+    <w:lsdException w:name="Light Shading Accent 2" w:semiHidden="0" w:uiPriority="60" w:unhideWhenUsed="0"/>
+    <w:lsdException w:name="Light List Accent 2" w:semiHidden="0" w:uiPriority="61" w:unhideWhenUsed="0"/>
+    <w:lsdException w:name="Light Grid Accent 2" w:semiHidden="0" w:uiPriority="62" w:unhideWhenUsed="0"/>
+    <w:lsdException w:name="Medium Shading 1 Accent 2" w:semiHidden="0" w:uiPriority="63" w:unhideWhenUsed="0"/>
+    <w:lsdException w:name="Medium Shading 2 Accent 2" w:semiHidden="0" w:uiPriority="64" w:unhideWhenUsed="0"/>
+    <w:lsdException w:name="Medium List 1 Accent 2" w:semiHidden="0" w:uiPriority="65" w:unhideWhenUsed="0"/>
+    <w:lsdException w:name="Medium List 2 Accent 2" w:semiHidden="0" w:uiPriority="66" w:unhideWhenUsed="0"/>
+    <w:lsdException w:name="Medium Grid 1 Accent 2" w:semiHidden="0" w:uiPriority="67" w:unhideWhenUsed="0"/>
+    <w:lsdException w:name="Medium Grid 2 Accent 2" w:semiHidden="0" w:uiPriority="68" w:unhideWhenUsed="0"/>
+    <w:lsdException w:name="Medium Grid 3 Accent 2" w:semiHidden="0" w:uiPriority="69" w:unhideWhenUsed="0"/>
+    <w:lsdException w:name="Dark List Accent 2" w:semiHidden="0" w:uiPriority="70" w:unhideWhenUsed="0"/>
+    <w:lsdException w:name="Colorful Shading Accent 2" w:semiHidden="0" w:uiPriority="71" w:unhideWhenUsed="0"/>
+    <w:lsdException w:name="Colorful List Accent 2" w:semiHidden="0" w:uiPriority="72" w:unhideWhenUsed="0"/>
+    <w:lsdException w:name="Colorful Grid Accent 2" w:semiHidden="0" w:uiPriority="73" w:unhideWhenUsed="0"/>
+    <w:lsdException w:name="Light Shading Accent 3" w:semiHidden="0" w:uiPriority="60" w:unhideWhenUsed="0"/>
+    <w:lsdException w:name="Light List Accent 3" w:semiHidden="0" w:uiPriority="61" w:unhideWhenUsed="0"/>
+    <w:lsdException w:name="Light Grid Accent 3" w:semiHidden="0" w:uiPriority="62" w:unhideWhenUsed="0"/>
+    <w:lsdException w:name="Medium Shading 1 Accent 3" w:semiHidden="0" w:uiPriority="63" w:unhideWhenUsed="0"/>
+    <w:lsdException w:name="Medium Shading 2 Accent 3" w:semiHidden="0" w:uiPriority="64" w:unhideWhenUsed="0"/>
+    <w:lsdException w:name="Medium List 1 Accent 3" w:semiHidden="0" w:uiPriority="65" w:unhideWhenUsed="0"/>
+    <w:lsdException w:name="Medium List 2 Accent 3" w:semiHidden="0" w:uiPriority="66" w:unhideWhenUsed="0"/>
+    <w:lsdException w:name="Medium Grid 1 Accent 3" w:semiHidden="0" w:uiPriority="67" w:unhideWhenUsed="0"/>
+    <w:lsdException w:name="Medium Grid 2 Accent 3" w:semiHidden="0" w:uiPriority="68" w:unhideWhenUsed="0"/>
+    <w:lsdException w:name="Medium Grid 3 Accent 3" w:semiHidden="0" w:uiPriority="69" w:unhideWhenUsed="0"/>
+    <w:lsdException w:name="Dark List Accent 3" w:semiHidden="0" w:uiPriority="70" w:unhideWhenUsed="0"/>
+    <w:lsdException w:name="Colorful Shading Accent 3" w:semiHidden="0" w:uiPriority="71" w:unhideWhenUsed="0"/>
+    <w:lsdException w:name="Colorful List Accent 3" w:semiHidden="0" w:uiPriority="72" w:unhideWhenUsed="0"/>
+    <w:lsdException w:name="Colorful Grid Accent 3" w:semiHidden="0" w:uiPriority="73" w:unhideWhenUsed="0"/>
+    <w:lsdException w:name="Light Shading Accent 4" w:semiHidden="0" w:uiPriority="60" w:unhideWhenUsed="0"/>
+    <w:lsdException w:name="Light List Accent 4" w:semiHidden="0" w:uiPriority="61" w:unhideWhenUsed="0"/>
+    <w:lsdException w:name="Light Grid Accent 4" w:semiHidden="0" w:uiPriority="62" w:unhideWhenUsed="0"/>
+    <w:lsdException w:name="Medium Shading 1 Accent 4" w:semiHidden="0" w:uiPriority="63" w:unhideWhenUsed="0"/>
+    <w:lsdException w:name="Medium Shading 2 Accent 4" w:semiHidden="0" w:uiPriority="64" w:unhideWhenUsed="0"/>
+    <w:lsdException w:name="Medium List 1 Accent 4" w:semiHidden="0" w:uiPriority="65" w:unhideWhenUsed="0"/>
+    <w:lsdException w:name="Medium List 2 Accent 4" w:semiHidden="0" w:uiPriority="66" w:unhideWhenUsed="0"/>
+    <w:lsdException w:name="Medium Grid 1 Accent 4" w:semiHidden="0" w:uiPriority="67" w:unhideWhenUsed="0"/>
+    <w:lsdException w:name="Medium Grid 2 Accent 4" w:semiHidden="0" w:uiPriority="68" w:unhideWhenUsed="0"/>
+    <w:lsdException w:name="Medium Grid 3 Accent 4" w:semiHidden="0" w:uiPriority="69" w:unhideWhenUsed="0"/>
+    <w:lsdException w:name="Dark List Accent 4" w:semiHidden="0" w:uiPriority="70" w:unhideWhenUsed="0"/>
+    <w:lsdException w:name="Colorful Shading Accent 4" w:semiHidden="0" w:uiPriority="71" w:unhideWhenUsed="0"/>
+    <w:lsdException w:name="Colorful List Accent 4" w:semiHidden="0" w:uiPriority="72" w:unhideWhenUsed="0"/>
+    <w:lsdException w:name="Colorful Grid Accent 4" w:semiHidden="0" w:uiPriority="73" w:unhideWhenUsed="0"/>
+    <w:lsdException w:name="Light Shading Accent 5" w:semiHidden="0" w:uiPriority="60" w:unhideWhenUsed="0"/>
+    <w:lsdException w:name="Light List Accent 5" w:semiHidden="0" w:uiPriority="61" w:unhideWhenUsed="0"/>
+    <w:lsdException w:name="Light Grid Accent 5" w:semiHidden="0" w:uiPriority="62" w:unhideWhenUsed="0"/>
+    <w:lsdException w:name="Medium Shading 1 Accent 5" w:semiHidden="0" w:uiPriority="63" w:unhideWhenUsed="0"/>
+    <w:lsdException w:name="Medium Shading 2 Accent 5" w:semiHidden="0" w:uiPriority="64" w:unhideWhenUsed="0"/>
+    <w:lsdException w:name="Medium List 1 Accent 5" w:semiHidden="0" w:uiPriority="65" w:unhideWhenUsed="0"/>
+    <w:lsdException w:name="Medium List 2 Accent 5" w:semiHidden="0" w:uiPriority="66" w:unhideWhenUsed="0"/>
+    <w:lsdException w:name="Medium Grid 1 Accent 5" w:semiHidden="0" w:uiPriority="67" w:unhideWhenUsed="0"/>
+    <w:lsdException w:name="Medium Grid 2 Accent 5" w:semiHidden="0" w:uiPriority="68" w:unhideWhenUsed="0"/>
+    <w:lsdException w:name="Medium Grid 3 Accent 5" w:semiHidden="0" w:uiPriority="69" w:unhideWhenUsed="0"/>
+    <w:lsdException w:name="Dark List Accent 5" w:semiHidden="0" w:uiPriority="70" w:unhideWhenUsed="0"/>
+    <w:lsdException w:name="Colorful Shading Accent 5" w:semiHidden="0" w:uiPriority="71" w:unhideWhenUsed="0"/>
+    <w:lsdException w:name="Colorful List Accent 5" w:semiHidden="0" w:uiPriority="72" w:unhideWhenUsed="0"/>
+    <w:lsdException w:name="Colorful Grid Accent 5" w:semiHidden="0" w:uiPriority="73" w:unhideWhenUsed="0"/>
+    <w:lsdException w:name="Light Shading Accent 6" w:semiHidden="0" w:uiPriority="60" w:unhideWhenUsed="0"/>
+    <w:lsdException w:name="Light List Accent 6" w:semiHidden="0" w:uiPriority="61" w:unhideWhenUsed="0"/>
+    <w:lsdException w:name="Light Grid Accent 6" w:semiHidden="0" w:uiPriority="62" w:unhideWhenUsed="0"/>
+    <w:lsdException w:name="Medium Shading 1 Accent 6" w:semiHidden="0" w:uiPriority="63" w:unhideWhenUsed="0"/>
+    <w:lsdException w:name="Medium Shading 2 Accent 6" w:semiHidden="0" w:uiPriority="64" w:unhideWhenUsed="0"/>
+    <w:lsdException w:name="Medium List 1 Accent 6" w:semiHidden="0" w:uiPriority="65" w:unhideWhenUsed="0"/>
+    <w:lsdException w:name="Medium List 2 Accent 6" w:semiHidden="0" w:uiPriority="66" w:unhideWhenUsed="0"/>
+    <w:lsdException w:name="Medium Grid 1 Accent 6" w:semiHidden="0" w:uiPriority="67" w:unhideWhenUsed="0"/>
+    <w:lsdException w:name="Medium Grid 2 Accent 6" w:semiHidden="0" w:uiPriority="68" w:unhideWhenUsed="0"/>
+    <w:lsdException w:name="Medium Grid 3 Accent 6" w:semiHidden="0" w:uiPriority="69" w:unhideWhenUsed="0"/>
+    <w:lsdException w:name="Dark List Accent 6" w:semiHidden="0" w:uiPriority="70" w:unhideWhenUsed="0"/>
+    <w:lsdException w:name="Colorful Shading Accent 6" w:semiHidden="0" w:uiPriority="71" w:unhideWhenUsed="0"/>
+    <w:lsdException w:name="Colorful List Accent 6" w:semiHidden="0" w:uiPriority="72" w:unhideWhenUsed="0"/>
+    <w:lsdException w:name="Colorful Grid Accent 6" w:semiHidden="0" w:uiPriority="73" w:unhideWhenUsed="0"/>
+    <w:lsdException w:name="Subtle Emphasis" w:semiHidden="0" w:uiPriority="19" w:unhideWhenUsed="0" w:qFormat="1"/>
+    <w:lsdException w:name="Intense Emphasis" w:semiHidden="0" w:uiPriority="21" w:unhideWhenUsed="0" w:qFormat="1"/>
+    <w:lsdException w:name="Subtle Reference" w:semiHidden="0" w:uiPriority="31" w:unhideWhenUsed="0" w:qFormat="1"/>
+    <w:lsdException w:name="Intense Reference" w:semiHidden="0" w:uiPriority="32" w:unhideWhenUsed="0" w:qFormat="1"/>
+    <w:lsdException w:name="Book Title" w:semiHidden="0" w:uiPriority="33" w:unhideWhenUsed="0" w:qFormat="1"/>
+    <w:lsdException w:name="Bibliography" w:uiPriority="37"/>
+    <w:lsdException w:name="TOC Heading" w:uiPriority="39" w:qFormat="1"/>
   </w:latentStyles>
   <w:style w:type="paragraph" w:default="1" w:styleId="Normal">
     <w:name w:val="Normal"/>
@@ -3281,11 +3255,11 @@
       <w:lang w:val="en-US" w:eastAsia="en-US"/>
     </w:rPr>
   </w:style>
-  <w:style w:type="paragraph" w:styleId="Heading1">
+  <w:style w:type="paragraph" w:styleId="Ttulo1">
     <w:name w:val="heading 1"/>
     <w:basedOn w:val="Normal"/>
     <w:next w:val="Normal"/>
-    <w:link w:val="Heading1Char"/>
+    <w:link w:val="Ttulo1Car"/>
     <w:autoRedefine/>
     <w:qFormat/>
     <w:rsid w:val="003137DF"/>
@@ -3304,7 +3278,7 @@
       <w:lang w:val="es-ES"/>
     </w:rPr>
   </w:style>
-  <w:style w:type="paragraph" w:styleId="Heading2">
+  <w:style w:type="paragraph" w:styleId="Ttulo2">
     <w:name w:val="heading 2"/>
     <w:basedOn w:val="Normal"/>
     <w:next w:val="Normal"/>
@@ -3324,7 +3298,7 @@
       <w:szCs w:val="28"/>
     </w:rPr>
   </w:style>
-  <w:style w:type="paragraph" w:styleId="Heading3">
+  <w:style w:type="paragraph" w:styleId="Ttulo3">
     <w:name w:val="heading 3"/>
     <w:basedOn w:val="Normal"/>
     <w:next w:val="Normal"/>
@@ -3335,11 +3309,11 @@
       <w:outlineLvl w:val="2"/>
     </w:pPr>
   </w:style>
-  <w:style w:type="paragraph" w:styleId="Heading4">
+  <w:style w:type="paragraph" w:styleId="Ttulo4">
     <w:name w:val="heading 4"/>
     <w:basedOn w:val="Normal"/>
     <w:next w:val="Normal"/>
-    <w:link w:val="Heading4Char"/>
+    <w:link w:val="Ttulo4Car"/>
     <w:unhideWhenUsed/>
     <w:qFormat/>
     <w:rsid w:val="00546133"/>
@@ -3356,17 +3330,18 @@
       <w:szCs w:val="28"/>
     </w:rPr>
   </w:style>
-  <w:style w:type="character" w:default="1" w:styleId="DefaultParagraphFont">
+  <w:style w:type="character" w:default="1" w:styleId="Fuentedeprrafopredeter">
     <w:name w:val="Default Paragraph Font"/>
     <w:uiPriority w:val="1"/>
     <w:semiHidden/>
     <w:unhideWhenUsed/>
   </w:style>
-  <w:style w:type="table" w:default="1" w:styleId="TableNormal">
+  <w:style w:type="table" w:default="1" w:styleId="Tablanormal">
     <w:name w:val="Normal Table"/>
     <w:uiPriority w:val="99"/>
     <w:semiHidden/>
     <w:unhideWhenUsed/>
+    <w:qFormat/>
     <w:tblPr>
       <w:tblInd w:w="0" w:type="dxa"/>
       <w:tblCellMar>
@@ -3377,15 +3352,16 @@
       </w:tblCellMar>
     </w:tblPr>
   </w:style>
-  <w:style w:type="numbering" w:default="1" w:styleId="NoList">
+  <w:style w:type="numbering" w:default="1" w:styleId="Sinlista">
     <w:name w:val="No List"/>
     <w:uiPriority w:val="99"/>
     <w:semiHidden/>
     <w:unhideWhenUsed/>
   </w:style>
-  <w:style w:type="paragraph" w:styleId="Footer">
+  <w:style w:type="paragraph" w:styleId="Piedepgina">
     <w:name w:val="footer"/>
     <w:basedOn w:val="Normal"/>
+    <w:rsid w:val="00FA6F32"/>
     <w:pPr>
       <w:tabs>
         <w:tab w:val="center" w:pos="4320"/>
@@ -3393,9 +3369,10 @@
       </w:tabs>
     </w:pPr>
   </w:style>
-  <w:style w:type="paragraph" w:styleId="Header">
+  <w:style w:type="paragraph" w:styleId="Encabezado">
     <w:name w:val="header"/>
     <w:basedOn w:val="Normal"/>
+    <w:rsid w:val="00FA6F32"/>
     <w:pPr>
       <w:tabs>
         <w:tab w:val="center" w:pos="4320"/>
@@ -3405,6 +3382,7 @@
   </w:style>
   <w:style w:type="paragraph" w:customStyle="1" w:styleId="Level1">
     <w:name w:val="Level 1"/>
+    <w:rsid w:val="00FA6F32"/>
     <w:pPr>
       <w:autoSpaceDE w:val="0"/>
       <w:autoSpaceDN w:val="0"/>
@@ -3419,6 +3397,7 @@
   </w:style>
   <w:style w:type="character" w:customStyle="1" w:styleId="SYSHYPERTEXT">
     <w:name w:val="SYS_HYPERTEXT"/>
+    <w:rsid w:val="00FA6F32"/>
     <w:rPr>
       <w:noProof/>
       <w:color w:val="0000FF"/>
@@ -3427,12 +3406,14 @@
   </w:style>
   <w:style w:type="character" w:customStyle="1" w:styleId="QuickFormat2">
     <w:name w:val="QuickFormat2"/>
+    <w:rsid w:val="00FA6F32"/>
     <w:rPr>
       <w:rFonts w:ascii="Arial" w:hAnsi="Arial" w:cs="Arial"/>
     </w:rPr>
   </w:style>
   <w:style w:type="character" w:customStyle="1" w:styleId="QuickFormat3">
     <w:name w:val="QuickFormat3"/>
+    <w:rsid w:val="00FA6F32"/>
     <w:rPr>
       <w:rFonts w:ascii="Arial" w:hAnsi="Arial" w:cs="Arial"/>
       <w:b/>
@@ -3441,10 +3422,11 @@
       <w:iCs/>
     </w:rPr>
   </w:style>
-  <w:style w:type="paragraph" w:styleId="Title">
+  <w:style w:type="paragraph" w:styleId="Ttulo">
     <w:name w:val="Title"/>
     <w:basedOn w:val="Normal"/>
     <w:qFormat/>
+    <w:rsid w:val="00FA6F32"/>
     <w:pPr>
       <w:autoSpaceDE w:val="0"/>
       <w:autoSpaceDN w:val="0"/>
@@ -3456,10 +3438,11 @@
       <w:szCs w:val="28"/>
     </w:rPr>
   </w:style>
-  <w:style w:type="paragraph" w:styleId="BodyText">
+  <w:style w:type="paragraph" w:styleId="Textoindependiente">
     <w:name w:val="Body Text"/>
     <w:basedOn w:val="Normal"/>
-    <w:link w:val="BodyTextChar"/>
+    <w:link w:val="TextoindependienteCar"/>
+    <w:rsid w:val="00FA6F32"/>
     <w:pPr>
       <w:autoSpaceDE w:val="0"/>
       <w:autoSpaceDN w:val="0"/>
@@ -3470,10 +3453,11 @@
       <w:szCs w:val="22"/>
     </w:rPr>
   </w:style>
-  <w:style w:type="paragraph" w:styleId="Subtitle">
+  <w:style w:type="paragraph" w:styleId="Subttulo">
     <w:name w:val="Subtitle"/>
     <w:basedOn w:val="Normal"/>
     <w:qFormat/>
+    <w:rsid w:val="00FA6F32"/>
     <w:pPr>
       <w:autoSpaceDE w:val="0"/>
       <w:autoSpaceDN w:val="0"/>
@@ -3484,10 +3468,11 @@
       <w:bCs/>
     </w:rPr>
   </w:style>
-  <w:style w:type="paragraph" w:styleId="BodyTextIndent">
+  <w:style w:type="paragraph" w:styleId="Sangradetextonormal">
     <w:name w:val="Body Text Indent"/>
     <w:basedOn w:val="Normal"/>
-    <w:link w:val="BodyTextIndentChar"/>
+    <w:link w:val="SangradetextonormalCar"/>
+    <w:rsid w:val="00FA6F32"/>
     <w:pPr>
       <w:tabs>
         <w:tab w:val="left" w:pos="720"/>
@@ -3515,6 +3500,7 @@
   </w:style>
   <w:style w:type="paragraph" w:customStyle="1" w:styleId="QuickFormat6">
     <w:name w:val="QuickFormat6"/>
+    <w:rsid w:val="00FA6F32"/>
     <w:pPr>
       <w:autoSpaceDE w:val="0"/>
       <w:autoSpaceDN w:val="0"/>
@@ -3527,13 +3513,15 @@
       <w:lang w:val="en-US" w:eastAsia="en-US"/>
     </w:rPr>
   </w:style>
-  <w:style w:type="character" w:styleId="PageNumber">
+  <w:style w:type="character" w:styleId="Nmerodepgina">
     <w:name w:val="page number"/>
-    <w:basedOn w:val="DefaultParagraphFont"/>
+    <w:basedOn w:val="Fuentedeprrafopredeter"/>
+    <w:rsid w:val="00FA6F32"/>
   </w:style>
-  <w:style w:type="paragraph" w:styleId="BodyText2">
+  <w:style w:type="paragraph" w:styleId="Textoindependiente2">
     <w:name w:val="Body Text 2"/>
     <w:basedOn w:val="Normal"/>
+    <w:rsid w:val="00FA6F32"/>
     <w:pPr>
       <w:numPr>
         <w:ilvl w:val="12"/>
@@ -3559,9 +3547,10 @@
       <w:noProof/>
     </w:rPr>
   </w:style>
-  <w:style w:type="paragraph" w:styleId="BodyTextIndent2">
+  <w:style w:type="paragraph" w:styleId="Sangra2detindependiente">
     <w:name w:val="Body Text Indent 2"/>
     <w:basedOn w:val="Normal"/>
+    <w:rsid w:val="00FA6F32"/>
     <w:pPr>
       <w:numPr>
         <w:ilvl w:val="12"/>
@@ -3588,9 +3577,10 @@
       <w:szCs w:val="17"/>
     </w:rPr>
   </w:style>
-  <w:style w:type="paragraph" w:styleId="BodyTextIndent3">
+  <w:style w:type="paragraph" w:styleId="Sangra3detindependiente">
     <w:name w:val="Body Text Indent 3"/>
     <w:basedOn w:val="Normal"/>
+    <w:rsid w:val="00FA6F32"/>
     <w:pPr>
       <w:numPr>
         <w:ilvl w:val="12"/>
@@ -3631,9 +3621,10 @@
       <w:sz w:val="20"/>
     </w:rPr>
   </w:style>
-  <w:style w:type="paragraph" w:styleId="BlockText">
+  <w:style w:type="paragraph" w:styleId="Textodebloque">
     <w:name w:val="Block Text"/>
     <w:basedOn w:val="Normal"/>
+    <w:rsid w:val="00FA6F32"/>
     <w:pPr>
       <w:keepNext/>
       <w:numPr>
@@ -3662,7 +3653,7 @@
       <w:szCs w:val="18"/>
     </w:rPr>
   </w:style>
-  <w:style w:type="paragraph" w:styleId="Caption">
+  <w:style w:type="paragraph" w:styleId="Epgrafe">
     <w:name w:val="caption"/>
     <w:basedOn w:val="Normal"/>
     <w:next w:val="Normal"/>
@@ -3678,106 +3669,117 @@
       <w:szCs w:val="20"/>
     </w:rPr>
   </w:style>
-  <w:style w:type="paragraph" w:styleId="TableofFigures">
+  <w:style w:type="paragraph" w:styleId="Tabladeilustraciones">
     <w:name w:val="table of figures"/>
     <w:basedOn w:val="Normal"/>
     <w:next w:val="Normal"/>
     <w:semiHidden/>
+    <w:rsid w:val="00FA6F32"/>
     <w:pPr>
       <w:ind w:left="480" w:hanging="480"/>
     </w:pPr>
   </w:style>
-  <w:style w:type="character" w:styleId="Hyperlink">
+  <w:style w:type="character" w:styleId="Hipervnculo">
     <w:name w:val="Hyperlink"/>
     <w:uiPriority w:val="99"/>
+    <w:rsid w:val="00FA6F32"/>
     <w:rPr>
       <w:color w:val="0000FF"/>
       <w:u w:val="single"/>
     </w:rPr>
   </w:style>
-  <w:style w:type="paragraph" w:styleId="TOC1">
+  <w:style w:type="paragraph" w:styleId="TDC1">
     <w:name w:val="toc 1"/>
     <w:basedOn w:val="Normal"/>
     <w:next w:val="Normal"/>
     <w:autoRedefine/>
     <w:uiPriority w:val="39"/>
+    <w:rsid w:val="00FA6F32"/>
   </w:style>
-  <w:style w:type="paragraph" w:styleId="TOC2">
+  <w:style w:type="paragraph" w:styleId="TDC2">
     <w:name w:val="toc 2"/>
     <w:basedOn w:val="Normal"/>
     <w:next w:val="Normal"/>
     <w:autoRedefine/>
     <w:uiPriority w:val="39"/>
+    <w:rsid w:val="00FA6F32"/>
     <w:pPr>
       <w:ind w:left="240"/>
     </w:pPr>
   </w:style>
-  <w:style w:type="paragraph" w:styleId="TOC3">
+  <w:style w:type="paragraph" w:styleId="TDC3">
     <w:name w:val="toc 3"/>
     <w:basedOn w:val="Normal"/>
     <w:next w:val="Normal"/>
     <w:autoRedefine/>
     <w:uiPriority w:val="39"/>
+    <w:rsid w:val="00FA6F32"/>
     <w:pPr>
       <w:ind w:left="480"/>
     </w:pPr>
   </w:style>
-  <w:style w:type="paragraph" w:styleId="TOC4">
+  <w:style w:type="paragraph" w:styleId="TDC4">
     <w:name w:val="toc 4"/>
     <w:basedOn w:val="Normal"/>
     <w:next w:val="Normal"/>
     <w:autoRedefine/>
     <w:semiHidden/>
+    <w:rsid w:val="00FA6F32"/>
     <w:pPr>
       <w:ind w:left="720"/>
     </w:pPr>
   </w:style>
-  <w:style w:type="paragraph" w:styleId="TOC5">
+  <w:style w:type="paragraph" w:styleId="TDC5">
     <w:name w:val="toc 5"/>
     <w:basedOn w:val="Normal"/>
     <w:next w:val="Normal"/>
     <w:autoRedefine/>
     <w:semiHidden/>
+    <w:rsid w:val="00FA6F32"/>
     <w:pPr>
       <w:ind w:left="960"/>
     </w:pPr>
   </w:style>
-  <w:style w:type="paragraph" w:styleId="TOC6">
+  <w:style w:type="paragraph" w:styleId="TDC6">
     <w:name w:val="toc 6"/>
     <w:basedOn w:val="Normal"/>
     <w:next w:val="Normal"/>
     <w:autoRedefine/>
     <w:semiHidden/>
+    <w:rsid w:val="00FA6F32"/>
     <w:pPr>
       <w:ind w:left="1200"/>
     </w:pPr>
   </w:style>
-  <w:style w:type="paragraph" w:styleId="TOC7">
+  <w:style w:type="paragraph" w:styleId="TDC7">
     <w:name w:val="toc 7"/>
     <w:basedOn w:val="Normal"/>
     <w:next w:val="Normal"/>
     <w:autoRedefine/>
     <w:semiHidden/>
+    <w:rsid w:val="00FA6F32"/>
     <w:pPr>
       <w:ind w:left="1440"/>
     </w:pPr>
   </w:style>
-  <w:style w:type="paragraph" w:styleId="TOC8">
+  <w:style w:type="paragraph" w:styleId="TDC8">
     <w:name w:val="toc 8"/>
     <w:basedOn w:val="Normal"/>
     <w:next w:val="Normal"/>
     <w:autoRedefine/>
     <w:semiHidden/>
+    <w:rsid w:val="00FA6F32"/>
     <w:pPr>
       <w:ind w:left="1680"/>
     </w:pPr>
   </w:style>
-  <w:style w:type="paragraph" w:styleId="TOC9">
+  <w:style w:type="paragraph" w:styleId="TDC9">
     <w:name w:val="toc 9"/>
     <w:basedOn w:val="Normal"/>
     <w:next w:val="Normal"/>
     <w:autoRedefine/>
     <w:semiHidden/>
+    <w:rsid w:val="00FA6F32"/>
     <w:pPr>
       <w:ind w:left="1920"/>
     </w:pPr>
@@ -3797,7 +3799,7 @@
   </w:style>
   <w:style w:type="paragraph" w:customStyle="1" w:styleId="StyleCaptionCentered">
     <w:name w:val="Style Caption + Centered"/>
-    <w:basedOn w:val="Caption"/>
+    <w:basedOn w:val="Epgrafe"/>
     <w:autoRedefine/>
     <w:rsid w:val="000B7AF9"/>
     <w:rPr>
@@ -3805,9 +3807,9 @@
       <w:i w:val="0"/>
     </w:rPr>
   </w:style>
-  <w:style w:type="character" w:customStyle="1" w:styleId="Heading1Char">
-    <w:name w:val="Heading 1 Char"/>
-    <w:link w:val="Heading1"/>
+  <w:style w:type="character" w:customStyle="1" w:styleId="Ttulo1Car">
+    <w:name w:val="Título 1 Car"/>
+    <w:link w:val="Ttulo1"/>
     <w:rsid w:val="003137DF"/>
     <w:rPr>
       <w:b/>
@@ -3817,9 +3819,9 @@
       <w:lang w:val="es-ES" w:eastAsia="en-US"/>
     </w:rPr>
   </w:style>
-  <w:style w:type="character" w:customStyle="1" w:styleId="Heading4Char">
-    <w:name w:val="Heading 4 Char"/>
-    <w:link w:val="Heading4"/>
+  <w:style w:type="character" w:customStyle="1" w:styleId="Ttulo4Car">
+    <w:name w:val="Título 4 Car"/>
+    <w:link w:val="Ttulo4"/>
     <w:rsid w:val="00546133"/>
     <w:rPr>
       <w:rFonts w:eastAsia="Times New Roman" w:cs="Times New Roman"/>
@@ -3830,27 +3832,27 @@
       <w:szCs w:val="28"/>
     </w:rPr>
   </w:style>
-  <w:style w:type="character" w:customStyle="1" w:styleId="BodyTextChar">
-    <w:name w:val="Body Text Char"/>
-    <w:link w:val="BodyText"/>
+  <w:style w:type="character" w:customStyle="1" w:styleId="TextoindependienteCar">
+    <w:name w:val="Texto independiente Car"/>
+    <w:link w:val="Textoindependiente"/>
     <w:rsid w:val="00707877"/>
     <w:rPr>
       <w:sz w:val="22"/>
       <w:szCs w:val="22"/>
     </w:rPr>
   </w:style>
-  <w:style w:type="character" w:customStyle="1" w:styleId="BodyTextIndentChar">
-    <w:name w:val="Body Text Indent Char"/>
-    <w:link w:val="BodyTextIndent"/>
+  <w:style w:type="character" w:customStyle="1" w:styleId="SangradetextonormalCar">
+    <w:name w:val="Sangría de texto normal Car"/>
+    <w:link w:val="Sangradetextonormal"/>
     <w:rsid w:val="00707877"/>
     <w:rPr>
       <w:sz w:val="32"/>
       <w:szCs w:val="32"/>
     </w:rPr>
   </w:style>
-  <w:style w:type="paragraph" w:styleId="TOCHeading">
+  <w:style w:type="paragraph" w:styleId="TtulodeTDC">
     <w:name w:val="TOC Heading"/>
-    <w:basedOn w:val="Heading1"/>
+    <w:basedOn w:val="Ttulo1"/>
     <w:next w:val="Normal"/>
     <w:uiPriority w:val="39"/>
     <w:semiHidden/>
@@ -3877,7 +3879,7 @@
   </w:style>
   <w:style w:type="paragraph" w:customStyle="1" w:styleId="Piedeimagen">
     <w:name w:val="Pie de imagen"/>
-    <w:basedOn w:val="Caption"/>
+    <w:basedOn w:val="Epgrafe"/>
     <w:qFormat/>
     <w:rsid w:val="00EE3934"/>
     <w:pPr>
@@ -3905,7 +3907,7 @@
       <w:lang w:val="es-CO"/>
     </w:rPr>
   </w:style>
-  <w:style w:type="paragraph" w:styleId="ListParagraph">
+  <w:style w:type="paragraph" w:styleId="Prrafodelista">
     <w:name w:val="List Paragraph"/>
     <w:basedOn w:val="Normal"/>
     <w:uiPriority w:val="34"/>
@@ -3916,11 +3918,12 @@
       <w:contextualSpacing/>
     </w:pPr>
   </w:style>
-  <w:style w:type="table" w:styleId="TableGrid">
+  <w:style w:type="table" w:styleId="Tablaconcuadrcula">
     <w:name w:val="Table Grid"/>
-    <w:basedOn w:val="TableNormal"/>
+    <w:basedOn w:val="Tablanormal"/>
     <w:rsid w:val="00EC4F41"/>
     <w:tblPr>
+      <w:tblInd w:w="0" w:type="dxa"/>
       <w:tblBorders>
         <w:top w:val="single" w:sz="4" w:space="0" w:color="auto"/>
         <w:left w:val="single" w:sz="4" w:space="0" w:color="auto"/>
@@ -3929,7 +3932,39 @@
         <w:insideH w:val="single" w:sz="4" w:space="0" w:color="auto"/>
         <w:insideV w:val="single" w:sz="4" w:space="0" w:color="auto"/>
       </w:tblBorders>
+      <w:tblCellMar>
+        <w:top w:w="0" w:type="dxa"/>
+        <w:left w:w="108" w:type="dxa"/>
+        <w:bottom w:w="0" w:type="dxa"/>
+        <w:right w:w="108" w:type="dxa"/>
+      </w:tblCellMar>
     </w:tblPr>
+  </w:style>
+  <w:style w:type="paragraph" w:styleId="Textodeglobo">
+    <w:name w:val="Balloon Text"/>
+    <w:basedOn w:val="Normal"/>
+    <w:link w:val="TextodegloboCar"/>
+    <w:semiHidden/>
+    <w:unhideWhenUsed/>
+    <w:rsid w:val="004411B5"/>
+    <w:rPr>
+      <w:rFonts w:ascii="Tahoma" w:hAnsi="Tahoma" w:cs="Tahoma"/>
+      <w:sz w:val="16"/>
+      <w:szCs w:val="16"/>
+    </w:rPr>
+  </w:style>
+  <w:style w:type="character" w:customStyle="1" w:styleId="TextodegloboCar">
+    <w:name w:val="Texto de globo Car"/>
+    <w:basedOn w:val="Fuentedeprrafopredeter"/>
+    <w:link w:val="Textodeglobo"/>
+    <w:semiHidden/>
+    <w:rsid w:val="004411B5"/>
+    <w:rPr>
+      <w:rFonts w:ascii="Tahoma" w:hAnsi="Tahoma" w:cs="Tahoma"/>
+      <w:sz w:val="16"/>
+      <w:szCs w:val="16"/>
+      <w:lang w:val="en-US" w:eastAsia="en-US"/>
+    </w:rPr>
   </w:style>
 </w:styles>
 </file>
@@ -5609,6 +5644,13 @@
         </dgm:presLayoutVars>
       </dgm:prSet>
       <dgm:spPr/>
+      <dgm:t>
+        <a:bodyPr/>
+        <a:lstStyle/>
+        <a:p>
+          <a:endParaRPr lang="es-CO"/>
+        </a:p>
+      </dgm:t>
     </dgm:pt>
     <dgm:pt modelId="{F0B35691-CD0D-4BCC-BBC5-CC5B2C0F1E67}" type="pres">
       <dgm:prSet presAssocID="{EE960EE4-0EC4-47F8-AB9D-C6082F1385A1}" presName="hierRoot1" presStyleCnt="0">
@@ -5629,10 +5671,24 @@
         </dgm:presLayoutVars>
       </dgm:prSet>
       <dgm:spPr/>
+      <dgm:t>
+        <a:bodyPr/>
+        <a:lstStyle/>
+        <a:p>
+          <a:endParaRPr lang="es-CO"/>
+        </a:p>
+      </dgm:t>
     </dgm:pt>
     <dgm:pt modelId="{5971FB9C-0DE9-4686-8C53-B458697E9D13}" type="pres">
       <dgm:prSet presAssocID="{EE960EE4-0EC4-47F8-AB9D-C6082F1385A1}" presName="rootConnector1" presStyleLbl="node1" presStyleIdx="0" presStyleCnt="0"/>
       <dgm:spPr/>
+      <dgm:t>
+        <a:bodyPr/>
+        <a:lstStyle/>
+        <a:p>
+          <a:endParaRPr lang="es-CO"/>
+        </a:p>
+      </dgm:t>
     </dgm:pt>
     <dgm:pt modelId="{424434EB-78DB-4583-B7A2-06BA74A2887F}" type="pres">
       <dgm:prSet presAssocID="{EE960EE4-0EC4-47F8-AB9D-C6082F1385A1}" presName="hierChild2" presStyleCnt="0"/>
@@ -5641,6 +5697,13 @@
     <dgm:pt modelId="{A488CEA3-8165-4E69-87C7-8AC3BEFACA4F}" type="pres">
       <dgm:prSet presAssocID="{4CB6B470-AE12-4C96-8BD4-27E0B2218A2A}" presName="Name37" presStyleLbl="parChTrans1D2" presStyleIdx="0" presStyleCnt="6"/>
       <dgm:spPr/>
+      <dgm:t>
+        <a:bodyPr/>
+        <a:lstStyle/>
+        <a:p>
+          <a:endParaRPr lang="es-CO"/>
+        </a:p>
+      </dgm:t>
     </dgm:pt>
     <dgm:pt modelId="{794EF3AE-20D9-4929-9A02-360B051C0D60}" type="pres">
       <dgm:prSet presAssocID="{932223F9-BA62-4083-B34F-0C7199435308}" presName="hierRoot2" presStyleCnt="0">
@@ -5661,10 +5724,24 @@
         </dgm:presLayoutVars>
       </dgm:prSet>
       <dgm:spPr/>
+      <dgm:t>
+        <a:bodyPr/>
+        <a:lstStyle/>
+        <a:p>
+          <a:endParaRPr lang="es-CO"/>
+        </a:p>
+      </dgm:t>
     </dgm:pt>
     <dgm:pt modelId="{F4AFD0F9-BFA6-46B9-9CF0-85195C60EB7C}" type="pres">
       <dgm:prSet presAssocID="{932223F9-BA62-4083-B34F-0C7199435308}" presName="rootConnector" presStyleLbl="node2" presStyleIdx="0" presStyleCnt="6"/>
       <dgm:spPr/>
+      <dgm:t>
+        <a:bodyPr/>
+        <a:lstStyle/>
+        <a:p>
+          <a:endParaRPr lang="es-CO"/>
+        </a:p>
+      </dgm:t>
     </dgm:pt>
     <dgm:pt modelId="{4360B269-2DF0-4AF7-B4A2-615CC9B3FD2F}" type="pres">
       <dgm:prSet presAssocID="{932223F9-BA62-4083-B34F-0C7199435308}" presName="hierChild4" presStyleCnt="0"/>
@@ -5677,6 +5754,13 @@
     <dgm:pt modelId="{F1ACB048-30A0-46C2-9249-193753A64F8F}" type="pres">
       <dgm:prSet presAssocID="{2DFB2FAF-BE7D-48B6-A459-3B49D211A6AA}" presName="Name37" presStyleLbl="parChTrans1D2" presStyleIdx="1" presStyleCnt="6"/>
       <dgm:spPr/>
+      <dgm:t>
+        <a:bodyPr/>
+        <a:lstStyle/>
+        <a:p>
+          <a:endParaRPr lang="es-CO"/>
+        </a:p>
+      </dgm:t>
     </dgm:pt>
     <dgm:pt modelId="{355BE389-105F-4382-BE56-ACA2C9698BB5}" type="pres">
       <dgm:prSet presAssocID="{60833EF0-74F5-48C4-8978-D498AB891F25}" presName="hierRoot2" presStyleCnt="0">
@@ -5697,10 +5781,24 @@
         </dgm:presLayoutVars>
       </dgm:prSet>
       <dgm:spPr/>
+      <dgm:t>
+        <a:bodyPr/>
+        <a:lstStyle/>
+        <a:p>
+          <a:endParaRPr lang="es-CO"/>
+        </a:p>
+      </dgm:t>
     </dgm:pt>
     <dgm:pt modelId="{F07B2290-A4BC-47CB-89A7-F57F34AB777A}" type="pres">
       <dgm:prSet presAssocID="{60833EF0-74F5-48C4-8978-D498AB891F25}" presName="rootConnector" presStyleLbl="node2" presStyleIdx="1" presStyleCnt="6"/>
       <dgm:spPr/>
+      <dgm:t>
+        <a:bodyPr/>
+        <a:lstStyle/>
+        <a:p>
+          <a:endParaRPr lang="es-CO"/>
+        </a:p>
+      </dgm:t>
     </dgm:pt>
     <dgm:pt modelId="{F3718C1C-97CF-4291-BA57-E198A5518EE6}" type="pres">
       <dgm:prSet presAssocID="{60833EF0-74F5-48C4-8978-D498AB891F25}" presName="hierChild4" presStyleCnt="0"/>
@@ -5713,6 +5811,13 @@
     <dgm:pt modelId="{D32280DB-7306-4D5B-8A56-CFEF82C8505E}" type="pres">
       <dgm:prSet presAssocID="{65C74532-6EC9-41D7-A286-219B066DBAB3}" presName="Name37" presStyleLbl="parChTrans1D2" presStyleIdx="2" presStyleCnt="6"/>
       <dgm:spPr/>
+      <dgm:t>
+        <a:bodyPr/>
+        <a:lstStyle/>
+        <a:p>
+          <a:endParaRPr lang="es-CO"/>
+        </a:p>
+      </dgm:t>
     </dgm:pt>
     <dgm:pt modelId="{7C983E45-9FD5-4A7A-BCD6-BD209FB70943}" type="pres">
       <dgm:prSet presAssocID="{9C3ED84C-A920-40DC-B99B-19C06D63A9B9}" presName="hierRoot2" presStyleCnt="0">
@@ -5733,10 +5838,24 @@
         </dgm:presLayoutVars>
       </dgm:prSet>
       <dgm:spPr/>
+      <dgm:t>
+        <a:bodyPr/>
+        <a:lstStyle/>
+        <a:p>
+          <a:endParaRPr lang="es-CO"/>
+        </a:p>
+      </dgm:t>
     </dgm:pt>
     <dgm:pt modelId="{A486A84C-77AE-4DB4-9DF2-1E43D9A1CB58}" type="pres">
       <dgm:prSet presAssocID="{9C3ED84C-A920-40DC-B99B-19C06D63A9B9}" presName="rootConnector" presStyleLbl="node2" presStyleIdx="2" presStyleCnt="6"/>
       <dgm:spPr/>
+      <dgm:t>
+        <a:bodyPr/>
+        <a:lstStyle/>
+        <a:p>
+          <a:endParaRPr lang="es-CO"/>
+        </a:p>
+      </dgm:t>
     </dgm:pt>
     <dgm:pt modelId="{3F3B55F9-7053-4760-B255-BD59E77F7E47}" type="pres">
       <dgm:prSet presAssocID="{9C3ED84C-A920-40DC-B99B-19C06D63A9B9}" presName="hierChild4" presStyleCnt="0"/>
@@ -5745,6 +5864,13 @@
     <dgm:pt modelId="{140CC06D-59FF-4337-8EF9-4D706911ECA8}" type="pres">
       <dgm:prSet presAssocID="{55A48AF6-17E5-4BDC-B398-2F93D541B4F4}" presName="Name37" presStyleLbl="parChTrans1D3" presStyleIdx="0" presStyleCnt="10"/>
       <dgm:spPr/>
+      <dgm:t>
+        <a:bodyPr/>
+        <a:lstStyle/>
+        <a:p>
+          <a:endParaRPr lang="es-CO"/>
+        </a:p>
+      </dgm:t>
     </dgm:pt>
     <dgm:pt modelId="{C22B3E00-F43A-49DD-BE81-514E92472ED5}" type="pres">
       <dgm:prSet presAssocID="{01CD9116-889D-4959-8761-743626B52CA0}" presName="hierRoot2" presStyleCnt="0">
@@ -5765,10 +5891,24 @@
         </dgm:presLayoutVars>
       </dgm:prSet>
       <dgm:spPr/>
+      <dgm:t>
+        <a:bodyPr/>
+        <a:lstStyle/>
+        <a:p>
+          <a:endParaRPr lang="es-CO"/>
+        </a:p>
+      </dgm:t>
     </dgm:pt>
     <dgm:pt modelId="{EBD6DE39-9A08-4E79-A62A-8C2A360674BC}" type="pres">
       <dgm:prSet presAssocID="{01CD9116-889D-4959-8761-743626B52CA0}" presName="rootConnector" presStyleLbl="node3" presStyleIdx="0" presStyleCnt="10"/>
       <dgm:spPr/>
+      <dgm:t>
+        <a:bodyPr/>
+        <a:lstStyle/>
+        <a:p>
+          <a:endParaRPr lang="es-CO"/>
+        </a:p>
+      </dgm:t>
     </dgm:pt>
     <dgm:pt modelId="{2525FF3E-E454-4A38-86AC-0821D1014AB8}" type="pres">
       <dgm:prSet presAssocID="{01CD9116-889D-4959-8761-743626B52CA0}" presName="hierChild4" presStyleCnt="0"/>
@@ -5777,6 +5917,13 @@
     <dgm:pt modelId="{7DC5D9DB-5551-4769-A7B6-DBBEBD910986}" type="pres">
       <dgm:prSet presAssocID="{2313AD2C-47A2-4BC7-B38B-D923D612D824}" presName="Name37" presStyleLbl="parChTrans1D4" presStyleIdx="0" presStyleCnt="5"/>
       <dgm:spPr/>
+      <dgm:t>
+        <a:bodyPr/>
+        <a:lstStyle/>
+        <a:p>
+          <a:endParaRPr lang="es-CO"/>
+        </a:p>
+      </dgm:t>
     </dgm:pt>
     <dgm:pt modelId="{5CC8CACC-2796-469A-BD6E-B94BD98721CD}" type="pres">
       <dgm:prSet presAssocID="{97A374D9-50D1-4E34-8B3D-DEBF9A965E5F}" presName="hierRoot2" presStyleCnt="0">
@@ -5797,10 +5944,24 @@
         </dgm:presLayoutVars>
       </dgm:prSet>
       <dgm:spPr/>
+      <dgm:t>
+        <a:bodyPr/>
+        <a:lstStyle/>
+        <a:p>
+          <a:endParaRPr lang="es-CO"/>
+        </a:p>
+      </dgm:t>
     </dgm:pt>
     <dgm:pt modelId="{B0D5D447-7A04-44CA-9B5B-1C803D7CC141}" type="pres">
       <dgm:prSet presAssocID="{97A374D9-50D1-4E34-8B3D-DEBF9A965E5F}" presName="rootConnector" presStyleLbl="node4" presStyleIdx="0" presStyleCnt="5"/>
       <dgm:spPr/>
+      <dgm:t>
+        <a:bodyPr/>
+        <a:lstStyle/>
+        <a:p>
+          <a:endParaRPr lang="es-CO"/>
+        </a:p>
+      </dgm:t>
     </dgm:pt>
     <dgm:pt modelId="{1706EB1C-48BA-48D0-B8F5-B8E4B681E0DA}" type="pres">
       <dgm:prSet presAssocID="{97A374D9-50D1-4E34-8B3D-DEBF9A965E5F}" presName="hierChild4" presStyleCnt="0"/>
@@ -5813,6 +5974,13 @@
     <dgm:pt modelId="{7C15013A-2208-4204-AAD7-A27BE79218E1}" type="pres">
       <dgm:prSet presAssocID="{F5C1F991-BB45-4C40-86BF-517FD128B388}" presName="Name37" presStyleLbl="parChTrans1D4" presStyleIdx="1" presStyleCnt="5"/>
       <dgm:spPr/>
+      <dgm:t>
+        <a:bodyPr/>
+        <a:lstStyle/>
+        <a:p>
+          <a:endParaRPr lang="es-CO"/>
+        </a:p>
+      </dgm:t>
     </dgm:pt>
     <dgm:pt modelId="{B35BCB02-0DCF-4BFD-9504-68C2BC239FCF}" type="pres">
       <dgm:prSet presAssocID="{B9BCDD3F-9B42-498A-BB01-10E1936AD955}" presName="hierRoot2" presStyleCnt="0">
@@ -5833,10 +6001,24 @@
         </dgm:presLayoutVars>
       </dgm:prSet>
       <dgm:spPr/>
+      <dgm:t>
+        <a:bodyPr/>
+        <a:lstStyle/>
+        <a:p>
+          <a:endParaRPr lang="es-CO"/>
+        </a:p>
+      </dgm:t>
     </dgm:pt>
     <dgm:pt modelId="{DF85CC0C-3C2D-4CF9-9A2D-BAC7612983A2}" type="pres">
       <dgm:prSet presAssocID="{B9BCDD3F-9B42-498A-BB01-10E1936AD955}" presName="rootConnector" presStyleLbl="node4" presStyleIdx="1" presStyleCnt="5"/>
       <dgm:spPr/>
+      <dgm:t>
+        <a:bodyPr/>
+        <a:lstStyle/>
+        <a:p>
+          <a:endParaRPr lang="es-CO"/>
+        </a:p>
+      </dgm:t>
     </dgm:pt>
     <dgm:pt modelId="{CE315AB1-0F8C-4B42-A5F9-609C91168614}" type="pres">
       <dgm:prSet presAssocID="{B9BCDD3F-9B42-498A-BB01-10E1936AD955}" presName="hierChild4" presStyleCnt="0"/>
@@ -5849,6 +6031,13 @@
     <dgm:pt modelId="{BD053DE7-5461-4931-B739-6FB28BF61A26}" type="pres">
       <dgm:prSet presAssocID="{01EE84F4-D310-4224-9C75-E3CBCF148F48}" presName="Name37" presStyleLbl="parChTrans1D4" presStyleIdx="2" presStyleCnt="5"/>
       <dgm:spPr/>
+      <dgm:t>
+        <a:bodyPr/>
+        <a:lstStyle/>
+        <a:p>
+          <a:endParaRPr lang="es-CO"/>
+        </a:p>
+      </dgm:t>
     </dgm:pt>
     <dgm:pt modelId="{7DC2A355-5A9A-4402-B096-513095579442}" type="pres">
       <dgm:prSet presAssocID="{69B73184-EC80-49A2-B07C-CD840B004110}" presName="hierRoot2" presStyleCnt="0">
@@ -5869,10 +6058,24 @@
         </dgm:presLayoutVars>
       </dgm:prSet>
       <dgm:spPr/>
+      <dgm:t>
+        <a:bodyPr/>
+        <a:lstStyle/>
+        <a:p>
+          <a:endParaRPr lang="es-CO"/>
+        </a:p>
+      </dgm:t>
     </dgm:pt>
     <dgm:pt modelId="{10D48F2E-6349-4F2D-9C4C-EF63CC999970}" type="pres">
       <dgm:prSet presAssocID="{69B73184-EC80-49A2-B07C-CD840B004110}" presName="rootConnector" presStyleLbl="node4" presStyleIdx="2" presStyleCnt="5"/>
       <dgm:spPr/>
+      <dgm:t>
+        <a:bodyPr/>
+        <a:lstStyle/>
+        <a:p>
+          <a:endParaRPr lang="es-CO"/>
+        </a:p>
+      </dgm:t>
     </dgm:pt>
     <dgm:pt modelId="{A165988B-2BB6-4FF5-A7DE-BDF8614AE006}" type="pres">
       <dgm:prSet presAssocID="{69B73184-EC80-49A2-B07C-CD840B004110}" presName="hierChild4" presStyleCnt="0"/>
@@ -5885,6 +6088,13 @@
     <dgm:pt modelId="{9CD0E45A-B515-4139-8DFD-22731421354D}" type="pres">
       <dgm:prSet presAssocID="{EA2A9A9A-0D5B-4AC9-9E93-4795F611CD18}" presName="Name37" presStyleLbl="parChTrans1D4" presStyleIdx="3" presStyleCnt="5"/>
       <dgm:spPr/>
+      <dgm:t>
+        <a:bodyPr/>
+        <a:lstStyle/>
+        <a:p>
+          <a:endParaRPr lang="es-CO"/>
+        </a:p>
+      </dgm:t>
     </dgm:pt>
     <dgm:pt modelId="{66CA9AB2-333D-4E6A-9FC0-04BC05AC32EA}" type="pres">
       <dgm:prSet presAssocID="{5F501AA8-745F-48A6-9012-7E230A82816D}" presName="hierRoot2" presStyleCnt="0">
@@ -5905,10 +6115,24 @@
         </dgm:presLayoutVars>
       </dgm:prSet>
       <dgm:spPr/>
+      <dgm:t>
+        <a:bodyPr/>
+        <a:lstStyle/>
+        <a:p>
+          <a:endParaRPr lang="es-CO"/>
+        </a:p>
+      </dgm:t>
     </dgm:pt>
     <dgm:pt modelId="{51F6D35B-1C21-4862-B59B-BAC792ACA133}" type="pres">
       <dgm:prSet presAssocID="{5F501AA8-745F-48A6-9012-7E230A82816D}" presName="rootConnector" presStyleLbl="node4" presStyleIdx="3" presStyleCnt="5"/>
       <dgm:spPr/>
+      <dgm:t>
+        <a:bodyPr/>
+        <a:lstStyle/>
+        <a:p>
+          <a:endParaRPr lang="es-CO"/>
+        </a:p>
+      </dgm:t>
     </dgm:pt>
     <dgm:pt modelId="{B236C851-4636-48AE-9414-FF16EDD4880F}" type="pres">
       <dgm:prSet presAssocID="{5F501AA8-745F-48A6-9012-7E230A82816D}" presName="hierChild4" presStyleCnt="0"/>
@@ -5921,6 +6145,13 @@
     <dgm:pt modelId="{39C0E70A-00C0-4E52-B7C1-5D4FE55261D7}" type="pres">
       <dgm:prSet presAssocID="{F762DD82-C17F-4F13-B234-27B3DC2A41CD}" presName="Name37" presStyleLbl="parChTrans1D4" presStyleIdx="4" presStyleCnt="5"/>
       <dgm:spPr/>
+      <dgm:t>
+        <a:bodyPr/>
+        <a:lstStyle/>
+        <a:p>
+          <a:endParaRPr lang="es-CO"/>
+        </a:p>
+      </dgm:t>
     </dgm:pt>
     <dgm:pt modelId="{83F4930A-F69F-4B19-906F-6D886446F889}" type="pres">
       <dgm:prSet presAssocID="{220DFE2D-14A7-493C-883B-148382DFA718}" presName="hierRoot2" presStyleCnt="0">
@@ -5941,10 +6172,24 @@
         </dgm:presLayoutVars>
       </dgm:prSet>
       <dgm:spPr/>
+      <dgm:t>
+        <a:bodyPr/>
+        <a:lstStyle/>
+        <a:p>
+          <a:endParaRPr lang="es-CO"/>
+        </a:p>
+      </dgm:t>
     </dgm:pt>
     <dgm:pt modelId="{87054F93-8398-406C-9BD5-D22806D648E6}" type="pres">
       <dgm:prSet presAssocID="{220DFE2D-14A7-493C-883B-148382DFA718}" presName="rootConnector" presStyleLbl="node4" presStyleIdx="4" presStyleCnt="5"/>
       <dgm:spPr/>
+      <dgm:t>
+        <a:bodyPr/>
+        <a:lstStyle/>
+        <a:p>
+          <a:endParaRPr lang="es-CO"/>
+        </a:p>
+      </dgm:t>
     </dgm:pt>
     <dgm:pt modelId="{05AB0D50-F735-45C3-AB33-72EB4269D50D}" type="pres">
       <dgm:prSet presAssocID="{220DFE2D-14A7-493C-883B-148382DFA718}" presName="hierChild4" presStyleCnt="0"/>
@@ -5965,6 +6210,13 @@
     <dgm:pt modelId="{64DB005D-F8B3-4DDB-ABE5-159203F6DA71}" type="pres">
       <dgm:prSet presAssocID="{C223B206-D4C7-4148-A6A1-16349B12ECB2}" presName="Name37" presStyleLbl="parChTrans1D2" presStyleIdx="3" presStyleCnt="6"/>
       <dgm:spPr/>
+      <dgm:t>
+        <a:bodyPr/>
+        <a:lstStyle/>
+        <a:p>
+          <a:endParaRPr lang="es-CO"/>
+        </a:p>
+      </dgm:t>
     </dgm:pt>
     <dgm:pt modelId="{92B335A7-9982-4973-A4AF-3A2FFBA80284}" type="pres">
       <dgm:prSet presAssocID="{9D79B4D9-067A-4CBA-9359-A7E42AF8517E}" presName="hierRoot2" presStyleCnt="0">
@@ -5985,10 +6237,24 @@
         </dgm:presLayoutVars>
       </dgm:prSet>
       <dgm:spPr/>
+      <dgm:t>
+        <a:bodyPr/>
+        <a:lstStyle/>
+        <a:p>
+          <a:endParaRPr lang="es-CO"/>
+        </a:p>
+      </dgm:t>
     </dgm:pt>
     <dgm:pt modelId="{64B2222F-647E-4F80-84F5-9E351E375535}" type="pres">
       <dgm:prSet presAssocID="{9D79B4D9-067A-4CBA-9359-A7E42AF8517E}" presName="rootConnector" presStyleLbl="node2" presStyleIdx="3" presStyleCnt="6"/>
       <dgm:spPr/>
+      <dgm:t>
+        <a:bodyPr/>
+        <a:lstStyle/>
+        <a:p>
+          <a:endParaRPr lang="es-CO"/>
+        </a:p>
+      </dgm:t>
     </dgm:pt>
     <dgm:pt modelId="{1EC7D72B-72DA-478E-A2DF-59E8FB8A2C21}" type="pres">
       <dgm:prSet presAssocID="{9D79B4D9-067A-4CBA-9359-A7E42AF8517E}" presName="hierChild4" presStyleCnt="0"/>
@@ -5997,6 +6263,13 @@
     <dgm:pt modelId="{C05FFFBB-5F87-498B-9A24-430F23330C61}" type="pres">
       <dgm:prSet presAssocID="{1AE64778-1E8A-426A-9D06-3C271D8929BE}" presName="Name37" presStyleLbl="parChTrans1D3" presStyleIdx="1" presStyleCnt="10"/>
       <dgm:spPr/>
+      <dgm:t>
+        <a:bodyPr/>
+        <a:lstStyle/>
+        <a:p>
+          <a:endParaRPr lang="es-CO"/>
+        </a:p>
+      </dgm:t>
     </dgm:pt>
     <dgm:pt modelId="{7E58A041-3FBA-420D-907B-562776EEEAE6}" type="pres">
       <dgm:prSet presAssocID="{7CDCFF4B-9404-469F-92D7-6FE244051A05}" presName="hierRoot2" presStyleCnt="0">
@@ -6017,10 +6290,24 @@
         </dgm:presLayoutVars>
       </dgm:prSet>
       <dgm:spPr/>
+      <dgm:t>
+        <a:bodyPr/>
+        <a:lstStyle/>
+        <a:p>
+          <a:endParaRPr lang="es-CO"/>
+        </a:p>
+      </dgm:t>
     </dgm:pt>
     <dgm:pt modelId="{46D628D2-CE35-47E2-A058-D5D922529C00}" type="pres">
       <dgm:prSet presAssocID="{7CDCFF4B-9404-469F-92D7-6FE244051A05}" presName="rootConnector" presStyleLbl="node3" presStyleIdx="1" presStyleCnt="10"/>
       <dgm:spPr/>
+      <dgm:t>
+        <a:bodyPr/>
+        <a:lstStyle/>
+        <a:p>
+          <a:endParaRPr lang="es-CO"/>
+        </a:p>
+      </dgm:t>
     </dgm:pt>
     <dgm:pt modelId="{84C62553-B585-464F-9117-E26EC11D2294}" type="pres">
       <dgm:prSet presAssocID="{7CDCFF4B-9404-469F-92D7-6FE244051A05}" presName="hierChild4" presStyleCnt="0"/>
@@ -6033,6 +6320,13 @@
     <dgm:pt modelId="{FFDDC750-580E-4F7B-A61C-E5BBE89B0D4A}" type="pres">
       <dgm:prSet presAssocID="{1D7507BA-7D15-474C-8D94-A11D9391BB0C}" presName="Name37" presStyleLbl="parChTrans1D3" presStyleIdx="2" presStyleCnt="10"/>
       <dgm:spPr/>
+      <dgm:t>
+        <a:bodyPr/>
+        <a:lstStyle/>
+        <a:p>
+          <a:endParaRPr lang="es-CO"/>
+        </a:p>
+      </dgm:t>
     </dgm:pt>
     <dgm:pt modelId="{8C1E028F-1A2E-4184-9823-8E2B56C13EC3}" type="pres">
       <dgm:prSet presAssocID="{19D50C68-2AAC-4342-B81A-9C27F7B63B44}" presName="hierRoot2" presStyleCnt="0">
@@ -6053,10 +6347,24 @@
         </dgm:presLayoutVars>
       </dgm:prSet>
       <dgm:spPr/>
+      <dgm:t>
+        <a:bodyPr/>
+        <a:lstStyle/>
+        <a:p>
+          <a:endParaRPr lang="es-CO"/>
+        </a:p>
+      </dgm:t>
     </dgm:pt>
     <dgm:pt modelId="{74E88BDE-E2A8-4D81-BD2D-D45398323137}" type="pres">
       <dgm:prSet presAssocID="{19D50C68-2AAC-4342-B81A-9C27F7B63B44}" presName="rootConnector" presStyleLbl="node3" presStyleIdx="2" presStyleCnt="10"/>
       <dgm:spPr/>
+      <dgm:t>
+        <a:bodyPr/>
+        <a:lstStyle/>
+        <a:p>
+          <a:endParaRPr lang="es-CO"/>
+        </a:p>
+      </dgm:t>
     </dgm:pt>
     <dgm:pt modelId="{171EFEA1-035F-4C0A-B995-AE71D82D8E32}" type="pres">
       <dgm:prSet presAssocID="{19D50C68-2AAC-4342-B81A-9C27F7B63B44}" presName="hierChild4" presStyleCnt="0"/>
@@ -6069,6 +6377,13 @@
     <dgm:pt modelId="{AF4765B1-6F3E-456E-83BF-088EC12B185D}" type="pres">
       <dgm:prSet presAssocID="{8D944007-08F7-4C50-BFFC-DA4E3BE8AF29}" presName="Name37" presStyleLbl="parChTrans1D3" presStyleIdx="3" presStyleCnt="10"/>
       <dgm:spPr/>
+      <dgm:t>
+        <a:bodyPr/>
+        <a:lstStyle/>
+        <a:p>
+          <a:endParaRPr lang="es-CO"/>
+        </a:p>
+      </dgm:t>
     </dgm:pt>
     <dgm:pt modelId="{66522B3D-C5FA-4518-93C8-C97E8722563E}" type="pres">
       <dgm:prSet presAssocID="{93B6F4C9-C354-458F-BE36-FB5AEA45C31D}" presName="hierRoot2" presStyleCnt="0">
@@ -6089,10 +6404,24 @@
         </dgm:presLayoutVars>
       </dgm:prSet>
       <dgm:spPr/>
+      <dgm:t>
+        <a:bodyPr/>
+        <a:lstStyle/>
+        <a:p>
+          <a:endParaRPr lang="es-CO"/>
+        </a:p>
+      </dgm:t>
     </dgm:pt>
     <dgm:pt modelId="{D158AEE4-9A03-42C2-B8C4-9DB00B85E9BB}" type="pres">
       <dgm:prSet presAssocID="{93B6F4C9-C354-458F-BE36-FB5AEA45C31D}" presName="rootConnector" presStyleLbl="node3" presStyleIdx="3" presStyleCnt="10"/>
       <dgm:spPr/>
+      <dgm:t>
+        <a:bodyPr/>
+        <a:lstStyle/>
+        <a:p>
+          <a:endParaRPr lang="es-CO"/>
+        </a:p>
+      </dgm:t>
     </dgm:pt>
     <dgm:pt modelId="{13510C9C-1031-459F-89D1-FDD5A468CE94}" type="pres">
       <dgm:prSet presAssocID="{93B6F4C9-C354-458F-BE36-FB5AEA45C31D}" presName="hierChild4" presStyleCnt="0"/>
@@ -6109,6 +6438,13 @@
     <dgm:pt modelId="{973195CB-07A1-4B14-BB2E-B17B239C9F54}" type="pres">
       <dgm:prSet presAssocID="{AB288FDB-057A-4B75-8D28-DD25EF687D85}" presName="Name37" presStyleLbl="parChTrans1D2" presStyleIdx="4" presStyleCnt="6"/>
       <dgm:spPr/>
+      <dgm:t>
+        <a:bodyPr/>
+        <a:lstStyle/>
+        <a:p>
+          <a:endParaRPr lang="es-CO"/>
+        </a:p>
+      </dgm:t>
     </dgm:pt>
     <dgm:pt modelId="{AC4EBAFF-2870-4467-AAEE-BFDF04566E6A}" type="pres">
       <dgm:prSet presAssocID="{54BABB67-2393-44E9-94F0-2D4BFD7AD51C}" presName="hierRoot2" presStyleCnt="0">
@@ -6129,10 +6465,24 @@
         </dgm:presLayoutVars>
       </dgm:prSet>
       <dgm:spPr/>
+      <dgm:t>
+        <a:bodyPr/>
+        <a:lstStyle/>
+        <a:p>
+          <a:endParaRPr lang="es-CO"/>
+        </a:p>
+      </dgm:t>
     </dgm:pt>
     <dgm:pt modelId="{6EE95315-E4B2-421F-B8C0-AB358A98DFE5}" type="pres">
       <dgm:prSet presAssocID="{54BABB67-2393-44E9-94F0-2D4BFD7AD51C}" presName="rootConnector" presStyleLbl="node2" presStyleIdx="4" presStyleCnt="6"/>
       <dgm:spPr/>
+      <dgm:t>
+        <a:bodyPr/>
+        <a:lstStyle/>
+        <a:p>
+          <a:endParaRPr lang="es-CO"/>
+        </a:p>
+      </dgm:t>
     </dgm:pt>
     <dgm:pt modelId="{D983D2B7-4F8F-4FE0-8709-731D4BFE9170}" type="pres">
       <dgm:prSet presAssocID="{54BABB67-2393-44E9-94F0-2D4BFD7AD51C}" presName="hierChild4" presStyleCnt="0"/>
@@ -6141,6 +6491,13 @@
     <dgm:pt modelId="{E423A8E5-4BCD-4395-A6DA-6A0DFF0003A7}" type="pres">
       <dgm:prSet presAssocID="{3A6EF29E-0721-4491-B39A-6B8FC312C657}" presName="Name37" presStyleLbl="parChTrans1D3" presStyleIdx="4" presStyleCnt="10"/>
       <dgm:spPr/>
+      <dgm:t>
+        <a:bodyPr/>
+        <a:lstStyle/>
+        <a:p>
+          <a:endParaRPr lang="es-CO"/>
+        </a:p>
+      </dgm:t>
     </dgm:pt>
     <dgm:pt modelId="{FEC0D115-57C1-4E00-B20D-C53853B95139}" type="pres">
       <dgm:prSet presAssocID="{A8CBBBD8-17CB-4566-BF20-70163B44110D}" presName="hierRoot2" presStyleCnt="0">
@@ -6161,10 +6518,24 @@
         </dgm:presLayoutVars>
       </dgm:prSet>
       <dgm:spPr/>
+      <dgm:t>
+        <a:bodyPr/>
+        <a:lstStyle/>
+        <a:p>
+          <a:endParaRPr lang="es-CO"/>
+        </a:p>
+      </dgm:t>
     </dgm:pt>
     <dgm:pt modelId="{E7CB5C88-00FB-4217-AA5C-0DC99F50CE09}" type="pres">
       <dgm:prSet presAssocID="{A8CBBBD8-17CB-4566-BF20-70163B44110D}" presName="rootConnector" presStyleLbl="node3" presStyleIdx="4" presStyleCnt="10"/>
       <dgm:spPr/>
+      <dgm:t>
+        <a:bodyPr/>
+        <a:lstStyle/>
+        <a:p>
+          <a:endParaRPr lang="es-CO"/>
+        </a:p>
+      </dgm:t>
     </dgm:pt>
     <dgm:pt modelId="{5AFFFC8D-2F02-4E2C-A406-7B0D5218A33E}" type="pres">
       <dgm:prSet presAssocID="{A8CBBBD8-17CB-4566-BF20-70163B44110D}" presName="hierChild4" presStyleCnt="0"/>
@@ -6177,6 +6548,13 @@
     <dgm:pt modelId="{58E63AAA-335C-49CF-881A-EB906401ACB2}" type="pres">
       <dgm:prSet presAssocID="{2769E86E-8F66-412B-905F-99D002829F0B}" presName="Name37" presStyleLbl="parChTrans1D3" presStyleIdx="5" presStyleCnt="10"/>
       <dgm:spPr/>
+      <dgm:t>
+        <a:bodyPr/>
+        <a:lstStyle/>
+        <a:p>
+          <a:endParaRPr lang="es-CO"/>
+        </a:p>
+      </dgm:t>
     </dgm:pt>
     <dgm:pt modelId="{DF465BEA-5B6D-4FC9-8955-E111AE98C0EF}" type="pres">
       <dgm:prSet presAssocID="{8055917A-7819-4466-9401-9779BFDEADFF}" presName="hierRoot2" presStyleCnt="0">
@@ -6197,10 +6575,24 @@
         </dgm:presLayoutVars>
       </dgm:prSet>
       <dgm:spPr/>
+      <dgm:t>
+        <a:bodyPr/>
+        <a:lstStyle/>
+        <a:p>
+          <a:endParaRPr lang="es-CO"/>
+        </a:p>
+      </dgm:t>
     </dgm:pt>
     <dgm:pt modelId="{B7EE73DC-8A6D-452D-A6C8-BEBCEE6F83A5}" type="pres">
       <dgm:prSet presAssocID="{8055917A-7819-4466-9401-9779BFDEADFF}" presName="rootConnector" presStyleLbl="node3" presStyleIdx="5" presStyleCnt="10"/>
       <dgm:spPr/>
+      <dgm:t>
+        <a:bodyPr/>
+        <a:lstStyle/>
+        <a:p>
+          <a:endParaRPr lang="es-CO"/>
+        </a:p>
+      </dgm:t>
     </dgm:pt>
     <dgm:pt modelId="{C56C780F-3ADC-4ACE-8B89-94FE47785F53}" type="pres">
       <dgm:prSet presAssocID="{8055917A-7819-4466-9401-9779BFDEADFF}" presName="hierChild4" presStyleCnt="0"/>
@@ -6213,6 +6605,13 @@
     <dgm:pt modelId="{C1FFA54E-EF60-4823-9E37-07215D21EF6C}" type="pres">
       <dgm:prSet presAssocID="{C981320D-3D66-4CBA-9321-54BA9DE675A2}" presName="Name37" presStyleLbl="parChTrans1D3" presStyleIdx="6" presStyleCnt="10"/>
       <dgm:spPr/>
+      <dgm:t>
+        <a:bodyPr/>
+        <a:lstStyle/>
+        <a:p>
+          <a:endParaRPr lang="es-CO"/>
+        </a:p>
+      </dgm:t>
     </dgm:pt>
     <dgm:pt modelId="{C6F97140-6185-4ECA-9E5F-405F0C515CD4}" type="pres">
       <dgm:prSet presAssocID="{8EDC8A30-9B67-4540-94D8-E6CEAD112114}" presName="hierRoot2" presStyleCnt="0">
@@ -6233,10 +6632,24 @@
         </dgm:presLayoutVars>
       </dgm:prSet>
       <dgm:spPr/>
+      <dgm:t>
+        <a:bodyPr/>
+        <a:lstStyle/>
+        <a:p>
+          <a:endParaRPr lang="es-CO"/>
+        </a:p>
+      </dgm:t>
     </dgm:pt>
     <dgm:pt modelId="{251DE10C-5E99-401D-B1D1-90424D5A56FF}" type="pres">
       <dgm:prSet presAssocID="{8EDC8A30-9B67-4540-94D8-E6CEAD112114}" presName="rootConnector" presStyleLbl="node3" presStyleIdx="6" presStyleCnt="10"/>
       <dgm:spPr/>
+      <dgm:t>
+        <a:bodyPr/>
+        <a:lstStyle/>
+        <a:p>
+          <a:endParaRPr lang="es-CO"/>
+        </a:p>
+      </dgm:t>
     </dgm:pt>
     <dgm:pt modelId="{EF8E4F3C-7981-4CD8-872A-4493A686E717}" type="pres">
       <dgm:prSet presAssocID="{8EDC8A30-9B67-4540-94D8-E6CEAD112114}" presName="hierChild4" presStyleCnt="0"/>
@@ -6249,6 +6662,13 @@
     <dgm:pt modelId="{B02A1CDC-7367-4C08-A880-655B10631368}" type="pres">
       <dgm:prSet presAssocID="{5851C410-8B2C-4738-A602-2C0FEC5043D6}" presName="Name37" presStyleLbl="parChTrans1D3" presStyleIdx="7" presStyleCnt="10"/>
       <dgm:spPr/>
+      <dgm:t>
+        <a:bodyPr/>
+        <a:lstStyle/>
+        <a:p>
+          <a:endParaRPr lang="es-CO"/>
+        </a:p>
+      </dgm:t>
     </dgm:pt>
     <dgm:pt modelId="{DD5EE295-032A-4268-BDFE-173491F57A2A}" type="pres">
       <dgm:prSet presAssocID="{4ACD5C98-42C0-4024-A433-122FE5E53C17}" presName="hierRoot2" presStyleCnt="0">
@@ -6269,10 +6689,24 @@
         </dgm:presLayoutVars>
       </dgm:prSet>
       <dgm:spPr/>
+      <dgm:t>
+        <a:bodyPr/>
+        <a:lstStyle/>
+        <a:p>
+          <a:endParaRPr lang="es-CO"/>
+        </a:p>
+      </dgm:t>
     </dgm:pt>
     <dgm:pt modelId="{8C362FED-C2AC-43D3-9921-E698F66A7C63}" type="pres">
       <dgm:prSet presAssocID="{4ACD5C98-42C0-4024-A433-122FE5E53C17}" presName="rootConnector" presStyleLbl="node3" presStyleIdx="7" presStyleCnt="10"/>
       <dgm:spPr/>
+      <dgm:t>
+        <a:bodyPr/>
+        <a:lstStyle/>
+        <a:p>
+          <a:endParaRPr lang="es-CO"/>
+        </a:p>
+      </dgm:t>
     </dgm:pt>
     <dgm:pt modelId="{9D63775B-B7AC-4035-8504-8A626EF063BC}" type="pres">
       <dgm:prSet presAssocID="{4ACD5C98-42C0-4024-A433-122FE5E53C17}" presName="hierChild4" presStyleCnt="0"/>
@@ -6289,6 +6723,13 @@
     <dgm:pt modelId="{D8B7CDF0-E5CA-45D2-B7E6-A49F599179AA}" type="pres">
       <dgm:prSet presAssocID="{A5DD3130-38C3-4382-9BB7-42BB5DB26E5B}" presName="Name37" presStyleLbl="parChTrans1D2" presStyleIdx="5" presStyleCnt="6"/>
       <dgm:spPr/>
+      <dgm:t>
+        <a:bodyPr/>
+        <a:lstStyle/>
+        <a:p>
+          <a:endParaRPr lang="es-CO"/>
+        </a:p>
+      </dgm:t>
     </dgm:pt>
     <dgm:pt modelId="{582D62DC-827C-4357-93FB-E3A73353307D}" type="pres">
       <dgm:prSet presAssocID="{5F1E925D-9858-4D49-86D4-94A06320E937}" presName="hierRoot2" presStyleCnt="0">
@@ -6309,10 +6750,24 @@
         </dgm:presLayoutVars>
       </dgm:prSet>
       <dgm:spPr/>
+      <dgm:t>
+        <a:bodyPr/>
+        <a:lstStyle/>
+        <a:p>
+          <a:endParaRPr lang="es-CO"/>
+        </a:p>
+      </dgm:t>
     </dgm:pt>
     <dgm:pt modelId="{5170FA68-441A-4A61-A632-DB502CD5AD09}" type="pres">
       <dgm:prSet presAssocID="{5F1E925D-9858-4D49-86D4-94A06320E937}" presName="rootConnector" presStyleLbl="node2" presStyleIdx="5" presStyleCnt="6"/>
       <dgm:spPr/>
+      <dgm:t>
+        <a:bodyPr/>
+        <a:lstStyle/>
+        <a:p>
+          <a:endParaRPr lang="es-CO"/>
+        </a:p>
+      </dgm:t>
     </dgm:pt>
     <dgm:pt modelId="{850CC571-8B8C-4A22-8569-FA53320AC609}" type="pres">
       <dgm:prSet presAssocID="{5F1E925D-9858-4D49-86D4-94A06320E937}" presName="hierChild4" presStyleCnt="0"/>
@@ -6321,6 +6776,13 @@
     <dgm:pt modelId="{76FF7C29-575A-4C1A-8038-A7177CF8331E}" type="pres">
       <dgm:prSet presAssocID="{E7BC85D6-9314-40BF-8D04-6533214C066D}" presName="Name37" presStyleLbl="parChTrans1D3" presStyleIdx="8" presStyleCnt="10"/>
       <dgm:spPr/>
+      <dgm:t>
+        <a:bodyPr/>
+        <a:lstStyle/>
+        <a:p>
+          <a:endParaRPr lang="es-CO"/>
+        </a:p>
+      </dgm:t>
     </dgm:pt>
     <dgm:pt modelId="{DF9DB830-B687-4BF2-973A-8EC9385C594B}" type="pres">
       <dgm:prSet presAssocID="{3DB56881-1121-4A69-ACE4-734A694067D2}" presName="hierRoot2" presStyleCnt="0">
@@ -6341,10 +6803,24 @@
         </dgm:presLayoutVars>
       </dgm:prSet>
       <dgm:spPr/>
+      <dgm:t>
+        <a:bodyPr/>
+        <a:lstStyle/>
+        <a:p>
+          <a:endParaRPr lang="es-CO"/>
+        </a:p>
+      </dgm:t>
     </dgm:pt>
     <dgm:pt modelId="{F221ECB0-7E74-4DE7-A74A-069ECF511537}" type="pres">
       <dgm:prSet presAssocID="{3DB56881-1121-4A69-ACE4-734A694067D2}" presName="rootConnector" presStyleLbl="node3" presStyleIdx="8" presStyleCnt="10"/>
       <dgm:spPr/>
+      <dgm:t>
+        <a:bodyPr/>
+        <a:lstStyle/>
+        <a:p>
+          <a:endParaRPr lang="es-CO"/>
+        </a:p>
+      </dgm:t>
     </dgm:pt>
     <dgm:pt modelId="{1F9EAFED-B85C-436D-982F-04D00F2E7335}" type="pres">
       <dgm:prSet presAssocID="{3DB56881-1121-4A69-ACE4-734A694067D2}" presName="hierChild4" presStyleCnt="0"/>
@@ -6357,6 +6833,13 @@
     <dgm:pt modelId="{FFB6C058-6395-44C1-B74B-FF450B69356C}" type="pres">
       <dgm:prSet presAssocID="{9D50A379-4CC1-4AB2-85C2-C50B3C07424B}" presName="Name37" presStyleLbl="parChTrans1D3" presStyleIdx="9" presStyleCnt="10"/>
       <dgm:spPr/>
+      <dgm:t>
+        <a:bodyPr/>
+        <a:lstStyle/>
+        <a:p>
+          <a:endParaRPr lang="es-CO"/>
+        </a:p>
+      </dgm:t>
     </dgm:pt>
     <dgm:pt modelId="{6DDA6F9B-4CA2-42C0-AA45-8CD518B8E6C8}" type="pres">
       <dgm:prSet presAssocID="{854CDE97-90F1-422E-B467-3018F2908FC0}" presName="hierRoot2" presStyleCnt="0">
@@ -6377,10 +6860,24 @@
         </dgm:presLayoutVars>
       </dgm:prSet>
       <dgm:spPr/>
+      <dgm:t>
+        <a:bodyPr/>
+        <a:lstStyle/>
+        <a:p>
+          <a:endParaRPr lang="es-CO"/>
+        </a:p>
+      </dgm:t>
     </dgm:pt>
     <dgm:pt modelId="{58B8C576-FCB8-430E-B017-C4CADD4921C3}" type="pres">
       <dgm:prSet presAssocID="{854CDE97-90F1-422E-B467-3018F2908FC0}" presName="rootConnector" presStyleLbl="node3" presStyleIdx="9" presStyleCnt="10"/>
       <dgm:spPr/>
+      <dgm:t>
+        <a:bodyPr/>
+        <a:lstStyle/>
+        <a:p>
+          <a:endParaRPr lang="es-CO"/>
+        </a:p>
+      </dgm:t>
     </dgm:pt>
     <dgm:pt modelId="{70023397-60EC-4D4E-93A1-AD95D3AAB4FA}" type="pres">
       <dgm:prSet presAssocID="{854CDE97-90F1-422E-B467-3018F2908FC0}" presName="hierChild4" presStyleCnt="0"/>
@@ -6400,255 +6897,250 @@
     </dgm:pt>
   </dgm:ptLst>
   <dgm:cxnLst>
+    <dgm:cxn modelId="{6E39135B-042E-49A3-8A24-A4018E7D8DDB}" type="presOf" srcId="{3DB56881-1121-4A69-ACE4-734A694067D2}" destId="{E551F861-4278-410A-AD59-C56F9811B712}" srcOrd="0" destOrd="0" presId="urn:microsoft.com/office/officeart/2005/8/layout/orgChart1"/>
+    <dgm:cxn modelId="{0F5A26D5-50E7-4CC6-BDDC-C310106B3DCD}" type="presOf" srcId="{7CDCFF4B-9404-469F-92D7-6FE244051A05}" destId="{12A8EA39-7397-4C6B-A8B7-2250A1A0564B}" srcOrd="0" destOrd="0" presId="urn:microsoft.com/office/officeart/2005/8/layout/orgChart1"/>
+    <dgm:cxn modelId="{8A9455B1-E43D-4728-BB32-93E050C14276}" type="presOf" srcId="{9D79B4D9-067A-4CBA-9359-A7E42AF8517E}" destId="{64B2222F-647E-4F80-84F5-9E351E375535}" srcOrd="1" destOrd="0" presId="urn:microsoft.com/office/officeart/2005/8/layout/orgChart1"/>
+    <dgm:cxn modelId="{C5355E93-AA71-4DCF-B811-A545AFE6A5A0}" type="presOf" srcId="{EE960EE4-0EC4-47F8-AB9D-C6082F1385A1}" destId="{3E4D3232-C5CD-462B-B83B-FB25BE723A60}" srcOrd="0" destOrd="0" presId="urn:microsoft.com/office/officeart/2005/8/layout/orgChart1"/>
+    <dgm:cxn modelId="{FE1F33E2-416C-4211-97B7-4A5BEEB8E41F}" type="presOf" srcId="{EE960EE4-0EC4-47F8-AB9D-C6082F1385A1}" destId="{5971FB9C-0DE9-4686-8C53-B458697E9D13}" srcOrd="1" destOrd="0" presId="urn:microsoft.com/office/officeart/2005/8/layout/orgChart1"/>
+    <dgm:cxn modelId="{1A4CEA03-3896-4D77-AA57-28F3CB482EA1}" type="presOf" srcId="{01CD9116-889D-4959-8761-743626B52CA0}" destId="{DF1D487B-ECB7-489D-8F5A-A83FD5722AD6}" srcOrd="0" destOrd="0" presId="urn:microsoft.com/office/officeart/2005/8/layout/orgChart1"/>
+    <dgm:cxn modelId="{E0EB287E-710E-4C69-9A63-22A77331C4A8}" srcId="{01CD9116-889D-4959-8761-743626B52CA0}" destId="{97A374D9-50D1-4E34-8B3D-DEBF9A965E5F}" srcOrd="0" destOrd="0" parTransId="{2313AD2C-47A2-4BC7-B38B-D923D612D824}" sibTransId="{998431BF-51F5-456C-A705-825A58E6643A}"/>
     <dgm:cxn modelId="{AB7E7F01-DB6D-442D-98AA-58282130DBD6}" srcId="{EE960EE4-0EC4-47F8-AB9D-C6082F1385A1}" destId="{932223F9-BA62-4083-B34F-0C7199435308}" srcOrd="0" destOrd="0" parTransId="{4CB6B470-AE12-4C96-8BD4-27E0B2218A2A}" sibTransId="{7CFD422C-579F-4033-94B3-EBD667B6B715}"/>
-    <dgm:cxn modelId="{F42B6303-C70A-468F-A71D-C544454AB730}" type="presOf" srcId="{97A374D9-50D1-4E34-8B3D-DEBF9A965E5F}" destId="{B0D5D447-7A04-44CA-9B5B-1C803D7CC141}" srcOrd="1" destOrd="0" presId="urn:microsoft.com/office/officeart/2005/8/layout/orgChart1"/>
-    <dgm:cxn modelId="{90574F03-9B42-4875-B1EF-853180B3CB07}" type="presOf" srcId="{9D79B4D9-067A-4CBA-9359-A7E42AF8517E}" destId="{64B2222F-647E-4F80-84F5-9E351E375535}" srcOrd="1" destOrd="0" presId="urn:microsoft.com/office/officeart/2005/8/layout/orgChart1"/>
+    <dgm:cxn modelId="{BA51A3F8-D3EB-4AC5-9785-2C930FFBA422}" srcId="{01CD9116-889D-4959-8761-743626B52CA0}" destId="{69B73184-EC80-49A2-B07C-CD840B004110}" srcOrd="2" destOrd="0" parTransId="{01EE84F4-D310-4224-9C75-E3CBCF148F48}" sibTransId="{720988D8-D329-4C86-BFD8-9FE9C1E8D536}"/>
+    <dgm:cxn modelId="{D40CBF77-87D7-4C7A-A585-5F1CAEEFD00C}" type="presOf" srcId="{4ACD5C98-42C0-4024-A433-122FE5E53C17}" destId="{F3E76E25-F55A-4A09-823E-07EBA2C33827}" srcOrd="0" destOrd="0" presId="urn:microsoft.com/office/officeart/2005/8/layout/orgChart1"/>
+    <dgm:cxn modelId="{C581FFD1-E9D6-451B-A856-692E25F37FA4}" type="presOf" srcId="{97A374D9-50D1-4E34-8B3D-DEBF9A965E5F}" destId="{C945ED9A-7759-442E-BC2D-6825FAAE88B0}" srcOrd="0" destOrd="0" presId="urn:microsoft.com/office/officeart/2005/8/layout/orgChart1"/>
+    <dgm:cxn modelId="{2815934D-AD29-433A-A864-91E14D51A2C6}" type="presOf" srcId="{B9BCDD3F-9B42-498A-BB01-10E1936AD955}" destId="{DF85CC0C-3C2D-4CF9-9A2D-BAC7612983A2}" srcOrd="1" destOrd="0" presId="urn:microsoft.com/office/officeart/2005/8/layout/orgChart1"/>
+    <dgm:cxn modelId="{DE5A43B5-F97E-45F4-B984-11807BE7A64C}" type="presOf" srcId="{54BABB67-2393-44E9-94F0-2D4BFD7AD51C}" destId="{6EE95315-E4B2-421F-B8C0-AB358A98DFE5}" srcOrd="1" destOrd="0" presId="urn:microsoft.com/office/officeart/2005/8/layout/orgChart1"/>
+    <dgm:cxn modelId="{F3DC92FE-D2EC-4735-B388-C820255F516A}" srcId="{EE960EE4-0EC4-47F8-AB9D-C6082F1385A1}" destId="{9C3ED84C-A920-40DC-B99B-19C06D63A9B9}" srcOrd="2" destOrd="0" parTransId="{65C74532-6EC9-41D7-A286-219B066DBAB3}" sibTransId="{3745EE71-FC96-417B-99F6-BEACB8C61ED3}"/>
+    <dgm:cxn modelId="{B0855F74-A8A6-4E65-8E7F-79B4AEA94EC6}" srcId="{9D79B4D9-067A-4CBA-9359-A7E42AF8517E}" destId="{19D50C68-2AAC-4342-B81A-9C27F7B63B44}" srcOrd="1" destOrd="0" parTransId="{1D7507BA-7D15-474C-8D94-A11D9391BB0C}" sibTransId="{3C5DA838-D887-4D3B-92C9-CB6F5135467E}"/>
+    <dgm:cxn modelId="{E4769374-AFF5-469D-8C62-F39C51BC15DC}" type="presOf" srcId="{60833EF0-74F5-48C4-8978-D498AB891F25}" destId="{F07B2290-A4BC-47CB-89A7-F57F34AB777A}" srcOrd="1" destOrd="0" presId="urn:microsoft.com/office/officeart/2005/8/layout/orgChart1"/>
+    <dgm:cxn modelId="{6D71D2E1-0433-4492-8C0E-74625E7C4571}" type="presOf" srcId="{854CDE97-90F1-422E-B467-3018F2908FC0}" destId="{4AC2D1A3-D512-4AC8-9CE1-3E4CA5C618EC}" srcOrd="0" destOrd="0" presId="urn:microsoft.com/office/officeart/2005/8/layout/orgChart1"/>
+    <dgm:cxn modelId="{C4FAC16B-1CB5-40DC-8A8D-9560668BB3B5}" srcId="{5F1E925D-9858-4D49-86D4-94A06320E937}" destId="{854CDE97-90F1-422E-B467-3018F2908FC0}" srcOrd="1" destOrd="0" parTransId="{9D50A379-4CC1-4AB2-85C2-C50B3C07424B}" sibTransId="{3F12CAD6-2DB9-48C9-8EF9-AD1CC8F6BDFF}"/>
+    <dgm:cxn modelId="{A29471FA-39FD-4084-8E80-B42A27AC76C9}" type="presOf" srcId="{97A374D9-50D1-4E34-8B3D-DEBF9A965E5F}" destId="{B0D5D447-7A04-44CA-9B5B-1C803D7CC141}" srcOrd="1" destOrd="0" presId="urn:microsoft.com/office/officeart/2005/8/layout/orgChart1"/>
+    <dgm:cxn modelId="{00E78AE7-86E8-48CA-989A-163D294671BB}" srcId="{01CD9116-889D-4959-8761-743626B52CA0}" destId="{220DFE2D-14A7-493C-883B-148382DFA718}" srcOrd="4" destOrd="0" parTransId="{F762DD82-C17F-4F13-B234-27B3DC2A41CD}" sibTransId="{0131E7AE-A0E2-4905-9BF7-9B3C1441F9C5}"/>
+    <dgm:cxn modelId="{559EDA80-5EAF-437E-B8B3-CE9D927C6DCE}" srcId="{54BABB67-2393-44E9-94F0-2D4BFD7AD51C}" destId="{8055917A-7819-4466-9401-9779BFDEADFF}" srcOrd="1" destOrd="0" parTransId="{2769E86E-8F66-412B-905F-99D002829F0B}" sibTransId="{1810227B-0537-4C50-9E07-84B3DC6D0196}"/>
+    <dgm:cxn modelId="{284D1EE9-63F8-468D-AD3B-D301F77D4BD7}" type="presOf" srcId="{2313AD2C-47A2-4BC7-B38B-D923D612D824}" destId="{7DC5D9DB-5551-4769-A7B6-DBBEBD910986}" srcOrd="0" destOrd="0" presId="urn:microsoft.com/office/officeart/2005/8/layout/orgChart1"/>
+    <dgm:cxn modelId="{97896352-E846-4C27-A38C-BCEC636227D7}" srcId="{9D79B4D9-067A-4CBA-9359-A7E42AF8517E}" destId="{93B6F4C9-C354-458F-BE36-FB5AEA45C31D}" srcOrd="2" destOrd="0" parTransId="{8D944007-08F7-4C50-BFFC-DA4E3BE8AF29}" sibTransId="{1299D14A-494A-4487-9638-D63095C5A4FF}"/>
+    <dgm:cxn modelId="{AE98562E-1DB5-4CBD-91D0-16EA87BF156C}" type="presOf" srcId="{854CDE97-90F1-422E-B467-3018F2908FC0}" destId="{58B8C576-FCB8-430E-B017-C4CADD4921C3}" srcOrd="1" destOrd="0" presId="urn:microsoft.com/office/officeart/2005/8/layout/orgChart1"/>
+    <dgm:cxn modelId="{211CE42D-72F8-4047-9714-FB360CC05967}" type="presOf" srcId="{4E02385D-D9AA-4EC8-B2E1-7BC9D5CF9784}" destId="{27FBD9FB-20C0-4BC2-9DF9-DC94B6824E65}" srcOrd="0" destOrd="0" presId="urn:microsoft.com/office/officeart/2005/8/layout/orgChart1"/>
+    <dgm:cxn modelId="{D5784592-0952-4FD8-B8E2-A4D46A7FD40E}" type="presOf" srcId="{932223F9-BA62-4083-B34F-0C7199435308}" destId="{D411AAB4-5ED8-404D-8B43-6D8E641CC91A}" srcOrd="0" destOrd="0" presId="urn:microsoft.com/office/officeart/2005/8/layout/orgChart1"/>
+    <dgm:cxn modelId="{1AF5E9C6-58AC-424F-B7BF-CA23B526989B}" srcId="{54BABB67-2393-44E9-94F0-2D4BFD7AD51C}" destId="{4ACD5C98-42C0-4024-A433-122FE5E53C17}" srcOrd="3" destOrd="0" parTransId="{5851C410-8B2C-4738-A602-2C0FEC5043D6}" sibTransId="{14250D23-97A2-4F2F-A6AE-45C7759CE650}"/>
+    <dgm:cxn modelId="{45A5B457-E056-4C57-95B5-31934C829379}" type="presOf" srcId="{5F501AA8-745F-48A6-9012-7E230A82816D}" destId="{51F6D35B-1C21-4862-B59B-BAC792ACA133}" srcOrd="1" destOrd="0" presId="urn:microsoft.com/office/officeart/2005/8/layout/orgChart1"/>
+    <dgm:cxn modelId="{1E7A5D2F-6B8F-41A4-8626-5A1A113E92AE}" srcId="{EE960EE4-0EC4-47F8-AB9D-C6082F1385A1}" destId="{60833EF0-74F5-48C4-8978-D498AB891F25}" srcOrd="1" destOrd="0" parTransId="{2DFB2FAF-BE7D-48B6-A459-3B49D211A6AA}" sibTransId="{EC6B6FF4-6485-4964-8AFB-E1260E7B336B}"/>
+    <dgm:cxn modelId="{E7085FA3-4D6D-4880-A373-D63A93271E01}" type="presOf" srcId="{A5DD3130-38C3-4382-9BB7-42BB5DB26E5B}" destId="{D8B7CDF0-E5CA-45D2-B7E6-A49F599179AA}" srcOrd="0" destOrd="0" presId="urn:microsoft.com/office/officeart/2005/8/layout/orgChart1"/>
+    <dgm:cxn modelId="{A26E8088-932A-49D1-860C-41DE602FDD85}" type="presOf" srcId="{932223F9-BA62-4083-B34F-0C7199435308}" destId="{F4AFD0F9-BFA6-46B9-9CF0-85195C60EB7C}" srcOrd="1" destOrd="0" presId="urn:microsoft.com/office/officeart/2005/8/layout/orgChart1"/>
+    <dgm:cxn modelId="{C521818D-827F-4F21-B5F2-88F1474B6F59}" type="presOf" srcId="{F5C1F991-BB45-4C40-86BF-517FD128B388}" destId="{7C15013A-2208-4204-AAD7-A27BE79218E1}" srcOrd="0" destOrd="0" presId="urn:microsoft.com/office/officeart/2005/8/layout/orgChart1"/>
+    <dgm:cxn modelId="{6B801EDB-685D-4735-931D-77D9CB1C2AAD}" type="presOf" srcId="{19D50C68-2AAC-4342-B81A-9C27F7B63B44}" destId="{D1B21C7E-01D8-46F0-AA57-2F16C8F0E503}" srcOrd="0" destOrd="0" presId="urn:microsoft.com/office/officeart/2005/8/layout/orgChart1"/>
+    <dgm:cxn modelId="{9DACEF6D-CA55-4492-9D1A-5C57BFB3BD72}" type="presOf" srcId="{4ACD5C98-42C0-4024-A433-122FE5E53C17}" destId="{8C362FED-C2AC-43D3-9921-E698F66A7C63}" srcOrd="1" destOrd="0" presId="urn:microsoft.com/office/officeart/2005/8/layout/orgChart1"/>
+    <dgm:cxn modelId="{997A42F3-E23F-487D-9CEE-D12CE364E2F8}" type="presOf" srcId="{9D79B4D9-067A-4CBA-9359-A7E42AF8517E}" destId="{E8A66868-2D43-41E9-B134-D7C1C50D8D17}" srcOrd="0" destOrd="0" presId="urn:microsoft.com/office/officeart/2005/8/layout/orgChart1"/>
+    <dgm:cxn modelId="{5FB135BC-5146-4F71-BFBD-E03D86B95457}" srcId="{54BABB67-2393-44E9-94F0-2D4BFD7AD51C}" destId="{A8CBBBD8-17CB-4566-BF20-70163B44110D}" srcOrd="0" destOrd="0" parTransId="{3A6EF29E-0721-4491-B39A-6B8FC312C657}" sibTransId="{F7051BE5-D898-4888-9632-0B6916A965DC}"/>
+    <dgm:cxn modelId="{1954A4C1-6CA4-4CFB-A25B-A60359CBFB3F}" type="presOf" srcId="{220DFE2D-14A7-493C-883B-148382DFA718}" destId="{230864C1-B493-40C5-8FCE-AF03A25C8F6E}" srcOrd="0" destOrd="0" presId="urn:microsoft.com/office/officeart/2005/8/layout/orgChart1"/>
     <dgm:cxn modelId="{927BC005-9DD7-4759-85DF-5440526CFF47}" srcId="{01CD9116-889D-4959-8761-743626B52CA0}" destId="{B9BCDD3F-9B42-498A-BB01-10E1936AD955}" srcOrd="1" destOrd="0" parTransId="{F5C1F991-BB45-4C40-86BF-517FD128B388}" sibTransId="{0AC5BBB5-F943-4E82-9349-EF5690DF4E35}"/>
-    <dgm:cxn modelId="{A222840A-54F6-43CE-A7CF-70FBEB990BCB}" type="presOf" srcId="{3DB56881-1121-4A69-ACE4-734A694067D2}" destId="{F221ECB0-7E74-4DE7-A74A-069ECF511537}" srcOrd="1" destOrd="0" presId="urn:microsoft.com/office/officeart/2005/8/layout/orgChart1"/>
-    <dgm:cxn modelId="{7470950D-CA25-4320-A946-9FEFD31C2728}" type="presOf" srcId="{5F501AA8-745F-48A6-9012-7E230A82816D}" destId="{BAC10595-7B2D-450E-B5FB-5167682F991C}" srcOrd="0" destOrd="0" presId="urn:microsoft.com/office/officeart/2005/8/layout/orgChart1"/>
-    <dgm:cxn modelId="{75C2F20D-9630-4E8D-9616-C5090B65BC89}" type="presOf" srcId="{19D50C68-2AAC-4342-B81A-9C27F7B63B44}" destId="{74E88BDE-E2A8-4D81-BD2D-D45398323137}" srcOrd="1" destOrd="0" presId="urn:microsoft.com/office/officeart/2005/8/layout/orgChart1"/>
-    <dgm:cxn modelId="{6DE5BC0E-2519-4A37-A03D-80E5F0C12300}" type="presOf" srcId="{8055917A-7819-4466-9401-9779BFDEADFF}" destId="{25752CB4-8E75-4D46-A2A0-21C9F20DD73B}" srcOrd="0" destOrd="0" presId="urn:microsoft.com/office/officeart/2005/8/layout/orgChart1"/>
-    <dgm:cxn modelId="{CB6FA512-161B-4165-A37C-1F5B79643538}" type="presOf" srcId="{60833EF0-74F5-48C4-8978-D498AB891F25}" destId="{F07B2290-A4BC-47CB-89A7-F57F34AB777A}" srcOrd="1" destOrd="0" presId="urn:microsoft.com/office/officeart/2005/8/layout/orgChart1"/>
-    <dgm:cxn modelId="{CAECE312-5CD0-4151-B28A-7A1A8779E8D9}" type="presOf" srcId="{5F501AA8-745F-48A6-9012-7E230A82816D}" destId="{51F6D35B-1C21-4862-B59B-BAC792ACA133}" srcOrd="1" destOrd="0" presId="urn:microsoft.com/office/officeart/2005/8/layout/orgChart1"/>
-    <dgm:cxn modelId="{87078E13-4A56-40D1-A743-D1171D4F4B50}" type="presOf" srcId="{9D79B4D9-067A-4CBA-9359-A7E42AF8517E}" destId="{E8A66868-2D43-41E9-B134-D7C1C50D8D17}" srcOrd="0" destOrd="0" presId="urn:microsoft.com/office/officeart/2005/8/layout/orgChart1"/>
-    <dgm:cxn modelId="{D9C26A19-17B6-4B0E-8121-936BDB4E8197}" type="presOf" srcId="{2769E86E-8F66-412B-905F-99D002829F0B}" destId="{58E63AAA-335C-49CF-881A-EB906401ACB2}" srcOrd="0" destOrd="0" presId="urn:microsoft.com/office/officeart/2005/8/layout/orgChart1"/>
+    <dgm:cxn modelId="{E8F161B4-63C5-4C3B-A96E-FED7CDEFAAD5}" type="presOf" srcId="{93B6F4C9-C354-458F-BE36-FB5AEA45C31D}" destId="{D158AEE4-9A03-42C2-B8C4-9DB00B85E9BB}" srcOrd="1" destOrd="0" presId="urn:microsoft.com/office/officeart/2005/8/layout/orgChart1"/>
+    <dgm:cxn modelId="{64FF4114-CA31-4A2C-AB85-11A13A9C44EC}" type="presOf" srcId="{5851C410-8B2C-4738-A602-2C0FEC5043D6}" destId="{B02A1CDC-7367-4C08-A880-655B10631368}" srcOrd="0" destOrd="0" presId="urn:microsoft.com/office/officeart/2005/8/layout/orgChart1"/>
+    <dgm:cxn modelId="{F1B589B8-D7E7-42E7-8F09-2BC8A30A93D2}" srcId="{54BABB67-2393-44E9-94F0-2D4BFD7AD51C}" destId="{8EDC8A30-9B67-4540-94D8-E6CEAD112114}" srcOrd="2" destOrd="0" parTransId="{C981320D-3D66-4CBA-9321-54BA9DE675A2}" sibTransId="{DE075BE5-D708-4086-BF8B-55A580A70291}"/>
+    <dgm:cxn modelId="{4695F798-95AE-415D-AAAE-228EF428A606}" type="presOf" srcId="{C981320D-3D66-4CBA-9321-54BA9DE675A2}" destId="{C1FFA54E-EF60-4823-9E37-07215D21EF6C}" srcOrd="0" destOrd="0" presId="urn:microsoft.com/office/officeart/2005/8/layout/orgChart1"/>
+    <dgm:cxn modelId="{15FD4DCC-53CD-4B8D-A1D0-82C3CEDBEB2C}" srcId="{4E02385D-D9AA-4EC8-B2E1-7BC9D5CF9784}" destId="{EE960EE4-0EC4-47F8-AB9D-C6082F1385A1}" srcOrd="0" destOrd="0" parTransId="{D90F86B3-05D2-4558-B11B-34ED35EF0C91}" sibTransId="{70B13E6D-E420-4D26-8A58-69F2506159DB}"/>
+    <dgm:cxn modelId="{E206389D-44F5-40F5-8F77-6A9033D37CE2}" type="presOf" srcId="{1D7507BA-7D15-474C-8D94-A11D9391BB0C}" destId="{FFDDC750-580E-4F7B-A61C-E5BBE89B0D4A}" srcOrd="0" destOrd="0" presId="urn:microsoft.com/office/officeart/2005/8/layout/orgChart1"/>
+    <dgm:cxn modelId="{AD3C92D9-9D53-46E9-B957-2B03D4BC415B}" type="presOf" srcId="{8055917A-7819-4466-9401-9779BFDEADFF}" destId="{25752CB4-8E75-4D46-A2A0-21C9F20DD73B}" srcOrd="0" destOrd="0" presId="urn:microsoft.com/office/officeart/2005/8/layout/orgChart1"/>
+    <dgm:cxn modelId="{53A85BE4-D75C-4BD0-A429-18624A04F17B}" srcId="{EE960EE4-0EC4-47F8-AB9D-C6082F1385A1}" destId="{9D79B4D9-067A-4CBA-9359-A7E42AF8517E}" srcOrd="3" destOrd="0" parTransId="{C223B206-D4C7-4148-A6A1-16349B12ECB2}" sibTransId="{B3339B3A-47A1-4D2D-A714-86D1D34DAD89}"/>
+    <dgm:cxn modelId="{50A438CB-9574-4D00-9C7E-B3C0136FCB0F}" type="presOf" srcId="{54BABB67-2393-44E9-94F0-2D4BFD7AD51C}" destId="{99621BC4-3A60-4021-AA52-3906E2908201}" srcOrd="0" destOrd="0" presId="urn:microsoft.com/office/officeart/2005/8/layout/orgChart1"/>
     <dgm:cxn modelId="{CB029F1D-94C3-4FDD-A17F-684947BD04E1}" srcId="{EE960EE4-0EC4-47F8-AB9D-C6082F1385A1}" destId="{5F1E925D-9858-4D49-86D4-94A06320E937}" srcOrd="5" destOrd="0" parTransId="{A5DD3130-38C3-4382-9BB7-42BB5DB26E5B}" sibTransId="{785A99DB-2C5E-42A4-B463-BD99179E5F1E}"/>
-    <dgm:cxn modelId="{25E55D1F-C48C-4E11-8A6D-69FC537A116E}" type="presOf" srcId="{B9BCDD3F-9B42-498A-BB01-10E1936AD955}" destId="{AAB57101-A6D9-45D0-9CAC-630FAA82A2F6}" srcOrd="0" destOrd="0" presId="urn:microsoft.com/office/officeart/2005/8/layout/orgChart1"/>
-    <dgm:cxn modelId="{A4C7B621-B68A-40DD-96E9-3AA8C2FD514D}" type="presOf" srcId="{932223F9-BA62-4083-B34F-0C7199435308}" destId="{D411AAB4-5ED8-404D-8B43-6D8E641CC91A}" srcOrd="0" destOrd="0" presId="urn:microsoft.com/office/officeart/2005/8/layout/orgChart1"/>
-    <dgm:cxn modelId="{F8036B26-401E-4145-BB7A-60AC71E4CF36}" type="presOf" srcId="{69B73184-EC80-49A2-B07C-CD840B004110}" destId="{10D48F2E-6349-4F2D-9C4C-EF63CC999970}" srcOrd="1" destOrd="0" presId="urn:microsoft.com/office/officeart/2005/8/layout/orgChart1"/>
-    <dgm:cxn modelId="{BDA09626-D2E0-4E32-B3E3-7ABA3655779B}" type="presOf" srcId="{3DB56881-1121-4A69-ACE4-734A694067D2}" destId="{E551F861-4278-410A-AD59-C56F9811B712}" srcOrd="0" destOrd="0" presId="urn:microsoft.com/office/officeart/2005/8/layout/orgChart1"/>
+    <dgm:cxn modelId="{BA6910F9-4469-4FF8-A439-97E04E64E12C}" type="presOf" srcId="{5F501AA8-745F-48A6-9012-7E230A82816D}" destId="{BAC10595-7B2D-450E-B5FB-5167682F991C}" srcOrd="0" destOrd="0" presId="urn:microsoft.com/office/officeart/2005/8/layout/orgChart1"/>
+    <dgm:cxn modelId="{784701D7-26AD-4FEF-9FD9-C204532A8BCE}" type="presOf" srcId="{B9BCDD3F-9B42-498A-BB01-10E1936AD955}" destId="{AAB57101-A6D9-45D0-9CAC-630FAA82A2F6}" srcOrd="0" destOrd="0" presId="urn:microsoft.com/office/officeart/2005/8/layout/orgChart1"/>
+    <dgm:cxn modelId="{C02B6FE3-D0D5-4F78-A7E1-9EB793369CBD}" type="presOf" srcId="{93B6F4C9-C354-458F-BE36-FB5AEA45C31D}" destId="{A0925FC1-4F2E-4925-BF16-4D0A6AA138D8}" srcOrd="0" destOrd="0" presId="urn:microsoft.com/office/officeart/2005/8/layout/orgChart1"/>
+    <dgm:cxn modelId="{51BC15B6-AA20-436A-8B1B-D9576BE0B270}" srcId="{01CD9116-889D-4959-8761-743626B52CA0}" destId="{5F501AA8-745F-48A6-9012-7E230A82816D}" srcOrd="3" destOrd="0" parTransId="{EA2A9A9A-0D5B-4AC9-9E93-4795F611CD18}" sibTransId="{01270E13-43A7-46EE-A0B6-194471A37B75}"/>
+    <dgm:cxn modelId="{FBF1B8E6-EA87-4AE6-8EDC-3A4465A8B5CB}" type="presOf" srcId="{69B73184-EC80-49A2-B07C-CD840B004110}" destId="{F37464F2-AECB-4C4D-A170-D260FFEA594F}" srcOrd="0" destOrd="0" presId="urn:microsoft.com/office/officeart/2005/8/layout/orgChart1"/>
+    <dgm:cxn modelId="{9F1F8194-FE1C-452B-BBDA-2E4C4BE475A6}" type="presOf" srcId="{3DB56881-1121-4A69-ACE4-734A694067D2}" destId="{F221ECB0-7E74-4DE7-A74A-069ECF511537}" srcOrd="1" destOrd="0" presId="urn:microsoft.com/office/officeart/2005/8/layout/orgChart1"/>
     <dgm:cxn modelId="{1225E228-AE49-4DBA-9FE3-CEB08A36F0D1}" srcId="{9C3ED84C-A920-40DC-B99B-19C06D63A9B9}" destId="{01CD9116-889D-4959-8761-743626B52CA0}" srcOrd="0" destOrd="0" parTransId="{55A48AF6-17E5-4BDC-B398-2F93D541B4F4}" sibTransId="{1C1B0323-AF67-47AA-B7DD-37403D0DF5DE}"/>
-    <dgm:cxn modelId="{3530832B-2A4E-4E4C-990C-CBB13BC4FB1D}" type="presOf" srcId="{5F1E925D-9858-4D49-86D4-94A06320E937}" destId="{ACA791A7-6E46-426B-AEA1-6AE243E53C8F}" srcOrd="0" destOrd="0" presId="urn:microsoft.com/office/officeart/2005/8/layout/orgChart1"/>
-    <dgm:cxn modelId="{0793512C-F395-40A7-A1FA-7E36C65FA1CB}" type="presOf" srcId="{8EDC8A30-9B67-4540-94D8-E6CEAD112114}" destId="{251DE10C-5E99-401D-B1D1-90424D5A56FF}" srcOrd="1" destOrd="0" presId="urn:microsoft.com/office/officeart/2005/8/layout/orgChart1"/>
-    <dgm:cxn modelId="{E0C5062D-82ED-4A29-A601-19E2B0E98269}" type="presOf" srcId="{3A6EF29E-0721-4491-B39A-6B8FC312C657}" destId="{E423A8E5-4BCD-4395-A6DA-6A0DFF0003A7}" srcOrd="0" destOrd="0" presId="urn:microsoft.com/office/officeart/2005/8/layout/orgChart1"/>
-    <dgm:cxn modelId="{1E7A5D2F-6B8F-41A4-8626-5A1A113E92AE}" srcId="{EE960EE4-0EC4-47F8-AB9D-C6082F1385A1}" destId="{60833EF0-74F5-48C4-8978-D498AB891F25}" srcOrd="1" destOrd="0" parTransId="{2DFB2FAF-BE7D-48B6-A459-3B49D211A6AA}" sibTransId="{EC6B6FF4-6485-4964-8AFB-E1260E7B336B}"/>
-    <dgm:cxn modelId="{0C72EE2F-D22A-4167-A8DE-A558821AC778}" type="presOf" srcId="{EA2A9A9A-0D5B-4AC9-9E93-4795F611CD18}" destId="{9CD0E45A-B515-4139-8DFD-22731421354D}" srcOrd="0" destOrd="0" presId="urn:microsoft.com/office/officeart/2005/8/layout/orgChart1"/>
-    <dgm:cxn modelId="{A7070F30-1618-44B7-BD4F-E670844EBD0F}" type="presOf" srcId="{65C74532-6EC9-41D7-A286-219B066DBAB3}" destId="{D32280DB-7306-4D5B-8A56-CFEF82C8505E}" srcOrd="0" destOrd="0" presId="urn:microsoft.com/office/officeart/2005/8/layout/orgChart1"/>
-    <dgm:cxn modelId="{86375B32-ABCC-4E56-BF68-AD2B7F7D87C5}" type="presOf" srcId="{220DFE2D-14A7-493C-883B-148382DFA718}" destId="{230864C1-B493-40C5-8FCE-AF03A25C8F6E}" srcOrd="0" destOrd="0" presId="urn:microsoft.com/office/officeart/2005/8/layout/orgChart1"/>
-    <dgm:cxn modelId="{435FE532-FF61-486B-AD10-A21161B3E387}" type="presOf" srcId="{9C3ED84C-A920-40DC-B99B-19C06D63A9B9}" destId="{CAFD15C3-D377-4553-BE17-405FB9034DDC}" srcOrd="0" destOrd="0" presId="urn:microsoft.com/office/officeart/2005/8/layout/orgChart1"/>
-    <dgm:cxn modelId="{3F48E934-D093-4EC0-93F8-003C1BCD4A4C}" type="presOf" srcId="{01EE84F4-D310-4224-9C75-E3CBCF148F48}" destId="{BD053DE7-5461-4931-B739-6FB28BF61A26}" srcOrd="0" destOrd="0" presId="urn:microsoft.com/office/officeart/2005/8/layout/orgChart1"/>
-    <dgm:cxn modelId="{F84C1D3A-2F7D-4270-A58C-4798A1F3C553}" type="presOf" srcId="{4CB6B470-AE12-4C96-8BD4-27E0B2218A2A}" destId="{A488CEA3-8165-4E69-87C7-8AC3BEFACA4F}" srcOrd="0" destOrd="0" presId="urn:microsoft.com/office/officeart/2005/8/layout/orgChart1"/>
-    <dgm:cxn modelId="{24B9545E-4A62-4F67-A424-660A2AD3AC31}" type="presOf" srcId="{E7BC85D6-9314-40BF-8D04-6533214C066D}" destId="{76FF7C29-575A-4C1A-8038-A7177CF8331E}" srcOrd="0" destOrd="0" presId="urn:microsoft.com/office/officeart/2005/8/layout/orgChart1"/>
+    <dgm:cxn modelId="{016E4D70-0A0D-491F-B029-F2DD3FD55A5E}" type="presOf" srcId="{5F1E925D-9858-4D49-86D4-94A06320E937}" destId="{ACA791A7-6E46-426B-AEA1-6AE243E53C8F}" srcOrd="0" destOrd="0" presId="urn:microsoft.com/office/officeart/2005/8/layout/orgChart1"/>
+    <dgm:cxn modelId="{39F1B1BE-C0E1-45A9-ADE6-867825654EEF}" type="presOf" srcId="{69B73184-EC80-49A2-B07C-CD840B004110}" destId="{10D48F2E-6349-4F2D-9C4C-EF63CC999970}" srcOrd="1" destOrd="0" presId="urn:microsoft.com/office/officeart/2005/8/layout/orgChart1"/>
+    <dgm:cxn modelId="{31BBD02F-04C1-4682-8A30-5163B65603C0}" type="presOf" srcId="{8EDC8A30-9B67-4540-94D8-E6CEAD112114}" destId="{251DE10C-5E99-401D-B1D1-90424D5A56FF}" srcOrd="1" destOrd="0" presId="urn:microsoft.com/office/officeart/2005/8/layout/orgChart1"/>
+    <dgm:cxn modelId="{E62948DA-60D7-41D9-9983-17B910490B4A}" type="presOf" srcId="{8D944007-08F7-4C50-BFFC-DA4E3BE8AF29}" destId="{AF4765B1-6F3E-456E-83BF-088EC12B185D}" srcOrd="0" destOrd="0" presId="urn:microsoft.com/office/officeart/2005/8/layout/orgChart1"/>
+    <dgm:cxn modelId="{0C431F9D-C947-4283-A440-74D8C38AFA6F}" type="presOf" srcId="{A8CBBBD8-17CB-4566-BF20-70163B44110D}" destId="{E7CB5C88-00FB-4217-AA5C-0DC99F50CE09}" srcOrd="1" destOrd="0" presId="urn:microsoft.com/office/officeart/2005/8/layout/orgChart1"/>
+    <dgm:cxn modelId="{5A9A8AFD-2FB0-4759-9660-D51253678BD1}" type="presOf" srcId="{EA2A9A9A-0D5B-4AC9-9E93-4795F611CD18}" destId="{9CD0E45A-B515-4139-8DFD-22731421354D}" srcOrd="0" destOrd="0" presId="urn:microsoft.com/office/officeart/2005/8/layout/orgChart1"/>
+    <dgm:cxn modelId="{353811C5-1E01-412B-BC52-9D9D3352B422}" type="presOf" srcId="{9D50A379-4CC1-4AB2-85C2-C50B3C07424B}" destId="{FFB6C058-6395-44C1-B74B-FF450B69356C}" srcOrd="0" destOrd="0" presId="urn:microsoft.com/office/officeart/2005/8/layout/orgChart1"/>
+    <dgm:cxn modelId="{0847D587-8AAF-4B00-B7DD-4524846423EF}" type="presOf" srcId="{8EDC8A30-9B67-4540-94D8-E6CEAD112114}" destId="{D7F03201-983C-482E-AD4D-10769EBF7DF3}" srcOrd="0" destOrd="0" presId="urn:microsoft.com/office/officeart/2005/8/layout/orgChart1"/>
+    <dgm:cxn modelId="{712EE48A-51D2-4BFC-AFBE-9132B406197A}" srcId="{9D79B4D9-067A-4CBA-9359-A7E42AF8517E}" destId="{7CDCFF4B-9404-469F-92D7-6FE244051A05}" srcOrd="0" destOrd="0" parTransId="{1AE64778-1E8A-426A-9D06-3C271D8929BE}" sibTransId="{5F543CAD-1360-4A33-97B0-C6BBB947D5D7}"/>
+    <dgm:cxn modelId="{9B386E50-E6EC-433E-8D25-4109852B6E3B}" type="presOf" srcId="{C223B206-D4C7-4148-A6A1-16349B12ECB2}" destId="{64DB005D-F8B3-4DDB-ABE5-159203F6DA71}" srcOrd="0" destOrd="0" presId="urn:microsoft.com/office/officeart/2005/8/layout/orgChart1"/>
+    <dgm:cxn modelId="{A830A957-4F0D-49E3-8FAB-E5B15ECD209D}" type="presOf" srcId="{2DFB2FAF-BE7D-48B6-A459-3B49D211A6AA}" destId="{F1ACB048-30A0-46C2-9249-193753A64F8F}" srcOrd="0" destOrd="0" presId="urn:microsoft.com/office/officeart/2005/8/layout/orgChart1"/>
+    <dgm:cxn modelId="{72623AAE-5BFE-4D71-AFC5-3A01A09F04D4}" type="presOf" srcId="{9C3ED84C-A920-40DC-B99B-19C06D63A9B9}" destId="{A486A84C-77AE-4DB4-9DF2-1E43D9A1CB58}" srcOrd="1" destOrd="0" presId="urn:microsoft.com/office/officeart/2005/8/layout/orgChart1"/>
+    <dgm:cxn modelId="{2FCDF662-5E9F-4AEC-9656-DCBA191F1115}" type="presOf" srcId="{220DFE2D-14A7-493C-883B-148382DFA718}" destId="{87054F93-8398-406C-9BD5-D22806D648E6}" srcOrd="1" destOrd="0" presId="urn:microsoft.com/office/officeart/2005/8/layout/orgChart1"/>
+    <dgm:cxn modelId="{F42146AD-4A73-4C62-B8FB-D1240A001C3D}" type="presOf" srcId="{E7BC85D6-9314-40BF-8D04-6533214C066D}" destId="{76FF7C29-575A-4C1A-8038-A7177CF8331E}" srcOrd="0" destOrd="0" presId="urn:microsoft.com/office/officeart/2005/8/layout/orgChart1"/>
+    <dgm:cxn modelId="{2778E975-1F4B-4DE6-8FA5-F27CFA383318}" type="presOf" srcId="{9C3ED84C-A920-40DC-B99B-19C06D63A9B9}" destId="{CAFD15C3-D377-4553-BE17-405FB9034DDC}" srcOrd="0" destOrd="0" presId="urn:microsoft.com/office/officeart/2005/8/layout/orgChart1"/>
+    <dgm:cxn modelId="{A3A612EC-164F-4160-AAF7-A128D028FF6D}" srcId="{EE960EE4-0EC4-47F8-AB9D-C6082F1385A1}" destId="{54BABB67-2393-44E9-94F0-2D4BFD7AD51C}" srcOrd="4" destOrd="0" parTransId="{AB288FDB-057A-4B75-8D28-DD25EF687D85}" sibTransId="{54FEE1A4-1BC7-4C57-A863-5215414706C7}"/>
+    <dgm:cxn modelId="{E99C74AE-1D35-448B-AA5A-5B9CBDB00248}" type="presOf" srcId="{8055917A-7819-4466-9401-9779BFDEADFF}" destId="{B7EE73DC-8A6D-452D-A6C8-BEBCEE6F83A5}" srcOrd="1" destOrd="0" presId="urn:microsoft.com/office/officeart/2005/8/layout/orgChart1"/>
     <dgm:cxn modelId="{4007A65E-9791-479F-8B32-C7703B4B30A0}" srcId="{5F1E925D-9858-4D49-86D4-94A06320E937}" destId="{3DB56881-1121-4A69-ACE4-734A694067D2}" srcOrd="0" destOrd="0" parTransId="{E7BC85D6-9314-40BF-8D04-6533214C066D}" sibTransId="{D0E91AAD-4439-4268-B7C3-15F0E095A9BE}"/>
-    <dgm:cxn modelId="{5A1C2162-DBF3-4365-816F-928FD48B10CD}" type="presOf" srcId="{69B73184-EC80-49A2-B07C-CD840B004110}" destId="{F37464F2-AECB-4C4D-A170-D260FFEA594F}" srcOrd="0" destOrd="0" presId="urn:microsoft.com/office/officeart/2005/8/layout/orgChart1"/>
-    <dgm:cxn modelId="{23E50763-1916-4548-BF7F-CCD139B80884}" type="presOf" srcId="{55A48AF6-17E5-4BDC-B398-2F93D541B4F4}" destId="{140CC06D-59FF-4337-8EF9-4D706911ECA8}" srcOrd="0" destOrd="0" presId="urn:microsoft.com/office/officeart/2005/8/layout/orgChart1"/>
-    <dgm:cxn modelId="{DD589649-B199-4D77-AD17-8E4409D88146}" type="presOf" srcId="{97A374D9-50D1-4E34-8B3D-DEBF9A965E5F}" destId="{C945ED9A-7759-442E-BC2D-6825FAAE88B0}" srcOrd="0" destOrd="0" presId="urn:microsoft.com/office/officeart/2005/8/layout/orgChart1"/>
-    <dgm:cxn modelId="{68A1264A-FA8D-4905-A0DF-66E38860B453}" type="presOf" srcId="{C981320D-3D66-4CBA-9321-54BA9DE675A2}" destId="{C1FFA54E-EF60-4823-9E37-07215D21EF6C}" srcOrd="0" destOrd="0" presId="urn:microsoft.com/office/officeart/2005/8/layout/orgChart1"/>
-    <dgm:cxn modelId="{C4FAC16B-1CB5-40DC-8A8D-9560668BB3B5}" srcId="{5F1E925D-9858-4D49-86D4-94A06320E937}" destId="{854CDE97-90F1-422E-B467-3018F2908FC0}" srcOrd="1" destOrd="0" parTransId="{9D50A379-4CC1-4AB2-85C2-C50B3C07424B}" sibTransId="{3F12CAD6-2DB9-48C9-8EF9-AD1CC8F6BDFF}"/>
-    <dgm:cxn modelId="{4077606C-BE66-433E-B2F8-77D534E2440A}" type="presOf" srcId="{EE960EE4-0EC4-47F8-AB9D-C6082F1385A1}" destId="{3E4D3232-C5CD-462B-B83B-FB25BE723A60}" srcOrd="0" destOrd="0" presId="urn:microsoft.com/office/officeart/2005/8/layout/orgChart1"/>
-    <dgm:cxn modelId="{A911C54E-6BE4-4134-AD04-FD350951964F}" type="presOf" srcId="{932223F9-BA62-4083-B34F-0C7199435308}" destId="{F4AFD0F9-BFA6-46B9-9CF0-85195C60EB7C}" srcOrd="1" destOrd="0" presId="urn:microsoft.com/office/officeart/2005/8/layout/orgChart1"/>
-    <dgm:cxn modelId="{97896352-E846-4C27-A38C-BCEC636227D7}" srcId="{9D79B4D9-067A-4CBA-9359-A7E42AF8517E}" destId="{93B6F4C9-C354-458F-BE36-FB5AEA45C31D}" srcOrd="2" destOrd="0" parTransId="{8D944007-08F7-4C50-BFFC-DA4E3BE8AF29}" sibTransId="{1299D14A-494A-4487-9638-D63095C5A4FF}"/>
-    <dgm:cxn modelId="{B0855F74-A8A6-4E65-8E7F-79B4AEA94EC6}" srcId="{9D79B4D9-067A-4CBA-9359-A7E42AF8517E}" destId="{19D50C68-2AAC-4342-B81A-9C27F7B63B44}" srcOrd="1" destOrd="0" parTransId="{1D7507BA-7D15-474C-8D94-A11D9391BB0C}" sibTransId="{3C5DA838-D887-4D3B-92C9-CB6F5135467E}"/>
-    <dgm:cxn modelId="{4E18E454-A52C-4080-868E-844CC36AD345}" type="presOf" srcId="{8EDC8A30-9B67-4540-94D8-E6CEAD112114}" destId="{D7F03201-983C-482E-AD4D-10769EBF7DF3}" srcOrd="0" destOrd="0" presId="urn:microsoft.com/office/officeart/2005/8/layout/orgChart1"/>
-    <dgm:cxn modelId="{ED325B55-848D-4C66-8035-21DEB0088268}" type="presOf" srcId="{A8CBBBD8-17CB-4566-BF20-70163B44110D}" destId="{D9BA49B0-C944-4D6B-8661-FB8A8081DC00}" srcOrd="0" destOrd="0" presId="urn:microsoft.com/office/officeart/2005/8/layout/orgChart1"/>
-    <dgm:cxn modelId="{0BC6FB75-25AB-4F1D-8EEB-1CA677D0F954}" type="presOf" srcId="{54BABB67-2393-44E9-94F0-2D4BFD7AD51C}" destId="{6EE95315-E4B2-421F-B8C0-AB358A98DFE5}" srcOrd="1" destOrd="0" presId="urn:microsoft.com/office/officeart/2005/8/layout/orgChart1"/>
-    <dgm:cxn modelId="{DBCA4F77-ED15-4C2D-9FB8-6EF0C521CD3D}" type="presOf" srcId="{C223B206-D4C7-4148-A6A1-16349B12ECB2}" destId="{64DB005D-F8B3-4DDB-ABE5-159203F6DA71}" srcOrd="0" destOrd="0" presId="urn:microsoft.com/office/officeart/2005/8/layout/orgChart1"/>
-    <dgm:cxn modelId="{02638E58-31CC-447E-A389-6AEC72149542}" type="presOf" srcId="{5F1E925D-9858-4D49-86D4-94A06320E937}" destId="{5170FA68-441A-4A61-A632-DB502CD5AD09}" srcOrd="1" destOrd="0" presId="urn:microsoft.com/office/officeart/2005/8/layout/orgChart1"/>
-    <dgm:cxn modelId="{F765A378-4316-4D7C-ACEA-A0687133B881}" type="presOf" srcId="{01CD9116-889D-4959-8761-743626B52CA0}" destId="{DF1D487B-ECB7-489D-8F5A-A83FD5722AD6}" srcOrd="0" destOrd="0" presId="urn:microsoft.com/office/officeart/2005/8/layout/orgChart1"/>
-    <dgm:cxn modelId="{BB367759-46D7-488A-8E30-CB528DC74673}" type="presOf" srcId="{220DFE2D-14A7-493C-883B-148382DFA718}" destId="{87054F93-8398-406C-9BD5-D22806D648E6}" srcOrd="1" destOrd="0" presId="urn:microsoft.com/office/officeart/2005/8/layout/orgChart1"/>
-    <dgm:cxn modelId="{1681F47A-67E3-4CD7-A16A-C659A84853D4}" type="presOf" srcId="{4ACD5C98-42C0-4024-A433-122FE5E53C17}" destId="{F3E76E25-F55A-4A09-823E-07EBA2C33827}" srcOrd="0" destOrd="0" presId="urn:microsoft.com/office/officeart/2005/8/layout/orgChart1"/>
-    <dgm:cxn modelId="{E0EB287E-710E-4C69-9A63-22A77331C4A8}" srcId="{01CD9116-889D-4959-8761-743626B52CA0}" destId="{97A374D9-50D1-4E34-8B3D-DEBF9A965E5F}" srcOrd="0" destOrd="0" parTransId="{2313AD2C-47A2-4BC7-B38B-D923D612D824}" sibTransId="{998431BF-51F5-456C-A705-825A58E6643A}"/>
-    <dgm:cxn modelId="{559EDA80-5EAF-437E-B8B3-CE9D927C6DCE}" srcId="{54BABB67-2393-44E9-94F0-2D4BFD7AD51C}" destId="{8055917A-7819-4466-9401-9779BFDEADFF}" srcOrd="1" destOrd="0" parTransId="{2769E86E-8F66-412B-905F-99D002829F0B}" sibTransId="{1810227B-0537-4C50-9E07-84B3DC6D0196}"/>
-    <dgm:cxn modelId="{4DDC0785-D7B9-455F-91BE-DDD9A6B66959}" type="presOf" srcId="{A8CBBBD8-17CB-4566-BF20-70163B44110D}" destId="{E7CB5C88-00FB-4217-AA5C-0DC99F50CE09}" srcOrd="1" destOrd="0" presId="urn:microsoft.com/office/officeart/2005/8/layout/orgChart1"/>
-    <dgm:cxn modelId="{D261B987-64AA-438C-8555-B704F50368A1}" type="presOf" srcId="{B9BCDD3F-9B42-498A-BB01-10E1936AD955}" destId="{DF85CC0C-3C2D-4CF9-9A2D-BAC7612983A2}" srcOrd="1" destOrd="0" presId="urn:microsoft.com/office/officeart/2005/8/layout/orgChart1"/>
-    <dgm:cxn modelId="{712EE48A-51D2-4BFC-AFBE-9132B406197A}" srcId="{9D79B4D9-067A-4CBA-9359-A7E42AF8517E}" destId="{7CDCFF4B-9404-469F-92D7-6FE244051A05}" srcOrd="0" destOrd="0" parTransId="{1AE64778-1E8A-426A-9D06-3C271D8929BE}" sibTransId="{5F543CAD-1360-4A33-97B0-C6BBB947D5D7}"/>
-    <dgm:cxn modelId="{2277978E-EF19-4270-9DBC-2AFE58E74CB3}" type="presOf" srcId="{4ACD5C98-42C0-4024-A433-122FE5E53C17}" destId="{8C362FED-C2AC-43D3-9921-E698F66A7C63}" srcOrd="1" destOrd="0" presId="urn:microsoft.com/office/officeart/2005/8/layout/orgChart1"/>
-    <dgm:cxn modelId="{92C7A08F-97EA-44D1-8FC5-7CAA8C6FCA26}" type="presOf" srcId="{8D944007-08F7-4C50-BFFC-DA4E3BE8AF29}" destId="{AF4765B1-6F3E-456E-83BF-088EC12B185D}" srcOrd="0" destOrd="0" presId="urn:microsoft.com/office/officeart/2005/8/layout/orgChart1"/>
-    <dgm:cxn modelId="{988B2190-A202-45FB-8BC0-FB4B5A80C936}" type="presOf" srcId="{854CDE97-90F1-422E-B467-3018F2908FC0}" destId="{4AC2D1A3-D512-4AC8-9CE1-3E4CA5C618EC}" srcOrd="0" destOrd="0" presId="urn:microsoft.com/office/officeart/2005/8/layout/orgChart1"/>
-    <dgm:cxn modelId="{F5189892-53BF-456F-95CC-AECA4ECD5785}" type="presOf" srcId="{4E02385D-D9AA-4EC8-B2E1-7BC9D5CF9784}" destId="{27FBD9FB-20C0-4BC2-9DF9-DC94B6824E65}" srcOrd="0" destOrd="0" presId="urn:microsoft.com/office/officeart/2005/8/layout/orgChart1"/>
-    <dgm:cxn modelId="{38E9F795-3545-4062-B0B8-6A6204C0F97E}" type="presOf" srcId="{F5C1F991-BB45-4C40-86BF-517FD128B388}" destId="{7C15013A-2208-4204-AAD7-A27BE79218E1}" srcOrd="0" destOrd="0" presId="urn:microsoft.com/office/officeart/2005/8/layout/orgChart1"/>
-    <dgm:cxn modelId="{B29A7597-630B-45E1-A872-0C4DB6605C53}" type="presOf" srcId="{1D7507BA-7D15-474C-8D94-A11D9391BB0C}" destId="{FFDDC750-580E-4F7B-A61C-E5BBE89B0D4A}" srcOrd="0" destOrd="0" presId="urn:microsoft.com/office/officeart/2005/8/layout/orgChart1"/>
-    <dgm:cxn modelId="{6FA70D9C-3732-495E-A759-442FB3373597}" type="presOf" srcId="{8055917A-7819-4466-9401-9779BFDEADFF}" destId="{B7EE73DC-8A6D-452D-A6C8-BEBCEE6F83A5}" srcOrd="1" destOrd="0" presId="urn:microsoft.com/office/officeart/2005/8/layout/orgChart1"/>
-    <dgm:cxn modelId="{69F8349C-C546-462B-97BC-129263B42F56}" type="presOf" srcId="{54BABB67-2393-44E9-94F0-2D4BFD7AD51C}" destId="{99621BC4-3A60-4021-AA52-3906E2908201}" srcOrd="0" destOrd="0" presId="urn:microsoft.com/office/officeart/2005/8/layout/orgChart1"/>
-    <dgm:cxn modelId="{AEEA2BA1-FE55-4725-AC94-DB445F66AFA3}" type="presOf" srcId="{93B6F4C9-C354-458F-BE36-FB5AEA45C31D}" destId="{D158AEE4-9A03-42C2-B8C4-9DB00B85E9BB}" srcOrd="1" destOrd="0" presId="urn:microsoft.com/office/officeart/2005/8/layout/orgChart1"/>
-    <dgm:cxn modelId="{8DAD28A5-938C-429F-99C7-AC8F01753C29}" type="presOf" srcId="{7CDCFF4B-9404-469F-92D7-6FE244051A05}" destId="{12A8EA39-7397-4C6B-A8B7-2250A1A0564B}" srcOrd="0" destOrd="0" presId="urn:microsoft.com/office/officeart/2005/8/layout/orgChart1"/>
-    <dgm:cxn modelId="{11D455A8-3EF1-420F-9A1F-F8578CCAD3CA}" type="presOf" srcId="{2313AD2C-47A2-4BC7-B38B-D923D612D824}" destId="{7DC5D9DB-5551-4769-A7B6-DBBEBD910986}" srcOrd="0" destOrd="0" presId="urn:microsoft.com/office/officeart/2005/8/layout/orgChart1"/>
-    <dgm:cxn modelId="{84DE8AAA-DFFE-495D-A083-57A520D167AE}" type="presOf" srcId="{7CDCFF4B-9404-469F-92D7-6FE244051A05}" destId="{46D628D2-CE35-47E2-A058-D5D922529C00}" srcOrd="1" destOrd="0" presId="urn:microsoft.com/office/officeart/2005/8/layout/orgChart1"/>
-    <dgm:cxn modelId="{9A314AB0-632F-47FE-8842-8FC7B31BEF77}" type="presOf" srcId="{2DFB2FAF-BE7D-48B6-A459-3B49D211A6AA}" destId="{F1ACB048-30A0-46C2-9249-193753A64F8F}" srcOrd="0" destOrd="0" presId="urn:microsoft.com/office/officeart/2005/8/layout/orgChart1"/>
-    <dgm:cxn modelId="{51BC15B6-AA20-436A-8B1B-D9576BE0B270}" srcId="{01CD9116-889D-4959-8761-743626B52CA0}" destId="{5F501AA8-745F-48A6-9012-7E230A82816D}" srcOrd="3" destOrd="0" parTransId="{EA2A9A9A-0D5B-4AC9-9E93-4795F611CD18}" sibTransId="{01270E13-43A7-46EE-A0B6-194471A37B75}"/>
-    <dgm:cxn modelId="{F1B589B8-D7E7-42E7-8F09-2BC8A30A93D2}" srcId="{54BABB67-2393-44E9-94F0-2D4BFD7AD51C}" destId="{8EDC8A30-9B67-4540-94D8-E6CEAD112114}" srcOrd="2" destOrd="0" parTransId="{C981320D-3D66-4CBA-9321-54BA9DE675A2}" sibTransId="{DE075BE5-D708-4086-BF8B-55A580A70291}"/>
-    <dgm:cxn modelId="{EC8A55B9-6B5B-49E2-A2CD-C8A55C94F84F}" type="presOf" srcId="{9D50A379-4CC1-4AB2-85C2-C50B3C07424B}" destId="{FFB6C058-6395-44C1-B74B-FF450B69356C}" srcOrd="0" destOrd="0" presId="urn:microsoft.com/office/officeart/2005/8/layout/orgChart1"/>
-    <dgm:cxn modelId="{5FB135BC-5146-4F71-BFBD-E03D86B95457}" srcId="{54BABB67-2393-44E9-94F0-2D4BFD7AD51C}" destId="{A8CBBBD8-17CB-4566-BF20-70163B44110D}" srcOrd="0" destOrd="0" parTransId="{3A6EF29E-0721-4491-B39A-6B8FC312C657}" sibTransId="{F7051BE5-D898-4888-9632-0B6916A965DC}"/>
-    <dgm:cxn modelId="{974DD2BC-6869-4CE5-94CE-335B2EC6E2E6}" type="presOf" srcId="{9C3ED84C-A920-40DC-B99B-19C06D63A9B9}" destId="{A486A84C-77AE-4DB4-9DF2-1E43D9A1CB58}" srcOrd="1" destOrd="0" presId="urn:microsoft.com/office/officeart/2005/8/layout/orgChart1"/>
-    <dgm:cxn modelId="{1AF5E9C6-58AC-424F-B7BF-CA23B526989B}" srcId="{54BABB67-2393-44E9-94F0-2D4BFD7AD51C}" destId="{4ACD5C98-42C0-4024-A433-122FE5E53C17}" srcOrd="3" destOrd="0" parTransId="{5851C410-8B2C-4738-A602-2C0FEC5043D6}" sibTransId="{14250D23-97A2-4F2F-A6AE-45C7759CE650}"/>
-    <dgm:cxn modelId="{15FD4DCC-53CD-4B8D-A1D0-82C3CEDBEB2C}" srcId="{4E02385D-D9AA-4EC8-B2E1-7BC9D5CF9784}" destId="{EE960EE4-0EC4-47F8-AB9D-C6082F1385A1}" srcOrd="0" destOrd="0" parTransId="{D90F86B3-05D2-4558-B11B-34ED35EF0C91}" sibTransId="{70B13E6D-E420-4D26-8A58-69F2506159DB}"/>
-    <dgm:cxn modelId="{36B89FCE-FD75-43C2-9A29-95BCEFC48071}" type="presOf" srcId="{F762DD82-C17F-4F13-B234-27B3DC2A41CD}" destId="{39C0E70A-00C0-4E52-B7C1-5D4FE55261D7}" srcOrd="0" destOrd="0" presId="urn:microsoft.com/office/officeart/2005/8/layout/orgChart1"/>
-    <dgm:cxn modelId="{0D6373D2-EFE0-4C67-9E5B-6932A426A46B}" type="presOf" srcId="{01CD9116-889D-4959-8761-743626B52CA0}" destId="{EBD6DE39-9A08-4E79-A62A-8C2A360674BC}" srcOrd="1" destOrd="0" presId="urn:microsoft.com/office/officeart/2005/8/layout/orgChart1"/>
-    <dgm:cxn modelId="{2B19E9D2-1C75-42D4-B0C9-C62FF5178A89}" type="presOf" srcId="{854CDE97-90F1-422E-B467-3018F2908FC0}" destId="{58B8C576-FCB8-430E-B017-C4CADD4921C3}" srcOrd="1" destOrd="0" presId="urn:microsoft.com/office/officeart/2005/8/layout/orgChart1"/>
-    <dgm:cxn modelId="{CC73AEDC-D74A-4D6B-93E5-824B8ED8306B}" type="presOf" srcId="{1AE64778-1E8A-426A-9D06-3C271D8929BE}" destId="{C05FFFBB-5F87-498B-9A24-430F23330C61}" srcOrd="0" destOrd="0" presId="urn:microsoft.com/office/officeart/2005/8/layout/orgChart1"/>
-    <dgm:cxn modelId="{B5D039E2-B294-4F19-ADE4-A08B5332BCCB}" type="presOf" srcId="{5851C410-8B2C-4738-A602-2C0FEC5043D6}" destId="{B02A1CDC-7367-4C08-A880-655B10631368}" srcOrd="0" destOrd="0" presId="urn:microsoft.com/office/officeart/2005/8/layout/orgChart1"/>
-    <dgm:cxn modelId="{687743E3-4199-498C-B653-BAAF06AE8C91}" type="presOf" srcId="{19D50C68-2AAC-4342-B81A-9C27F7B63B44}" destId="{D1B21C7E-01D8-46F0-AA57-2F16C8F0E503}" srcOrd="0" destOrd="0" presId="urn:microsoft.com/office/officeart/2005/8/layout/orgChart1"/>
-    <dgm:cxn modelId="{53A85BE4-D75C-4BD0-A429-18624A04F17B}" srcId="{EE960EE4-0EC4-47F8-AB9D-C6082F1385A1}" destId="{9D79B4D9-067A-4CBA-9359-A7E42AF8517E}" srcOrd="3" destOrd="0" parTransId="{C223B206-D4C7-4148-A6A1-16349B12ECB2}" sibTransId="{B3339B3A-47A1-4D2D-A714-86D1D34DAD89}"/>
-    <dgm:cxn modelId="{00E78AE7-86E8-48CA-989A-163D294671BB}" srcId="{01CD9116-889D-4959-8761-743626B52CA0}" destId="{220DFE2D-14A7-493C-883B-148382DFA718}" srcOrd="4" destOrd="0" parTransId="{F762DD82-C17F-4F13-B234-27B3DC2A41CD}" sibTransId="{0131E7AE-A0E2-4905-9BF7-9B3C1441F9C5}"/>
-    <dgm:cxn modelId="{A3A612EC-164F-4160-AAF7-A128D028FF6D}" srcId="{EE960EE4-0EC4-47F8-AB9D-C6082F1385A1}" destId="{54BABB67-2393-44E9-94F0-2D4BFD7AD51C}" srcOrd="4" destOrd="0" parTransId="{AB288FDB-057A-4B75-8D28-DD25EF687D85}" sibTransId="{54FEE1A4-1BC7-4C57-A863-5215414706C7}"/>
-    <dgm:cxn modelId="{1D422FEE-C742-41CF-AA8E-50D780850553}" type="presOf" srcId="{A5DD3130-38C3-4382-9BB7-42BB5DB26E5B}" destId="{D8B7CDF0-E5CA-45D2-B7E6-A49F599179AA}" srcOrd="0" destOrd="0" presId="urn:microsoft.com/office/officeart/2005/8/layout/orgChart1"/>
-    <dgm:cxn modelId="{23B18CF6-93C5-4947-BA05-0FC3C0B5DA3A}" type="presOf" srcId="{AB288FDB-057A-4B75-8D28-DD25EF687D85}" destId="{973195CB-07A1-4B14-BB2E-B17B239C9F54}" srcOrd="0" destOrd="0" presId="urn:microsoft.com/office/officeart/2005/8/layout/orgChart1"/>
-    <dgm:cxn modelId="{4ABCD6F6-274E-4777-AEB1-8B5CADBFAC5E}" type="presOf" srcId="{93B6F4C9-C354-458F-BE36-FB5AEA45C31D}" destId="{A0925FC1-4F2E-4925-BF16-4D0A6AA138D8}" srcOrd="0" destOrd="0" presId="urn:microsoft.com/office/officeart/2005/8/layout/orgChart1"/>
-    <dgm:cxn modelId="{BA51A3F8-D3EB-4AC5-9785-2C930FFBA422}" srcId="{01CD9116-889D-4959-8761-743626B52CA0}" destId="{69B73184-EC80-49A2-B07C-CD840B004110}" srcOrd="2" destOrd="0" parTransId="{01EE84F4-D310-4224-9C75-E3CBCF148F48}" sibTransId="{720988D8-D329-4C86-BFD8-9FE9C1E8D536}"/>
-    <dgm:cxn modelId="{480F14F9-FE4C-4280-AA87-8193B8EBCD60}" type="presOf" srcId="{60833EF0-74F5-48C4-8978-D498AB891F25}" destId="{EC586644-0E51-4A36-9B64-71970D3A915F}" srcOrd="0" destOrd="0" presId="urn:microsoft.com/office/officeart/2005/8/layout/orgChart1"/>
-    <dgm:cxn modelId="{F3DC92FE-D2EC-4735-B388-C820255F516A}" srcId="{EE960EE4-0EC4-47F8-AB9D-C6082F1385A1}" destId="{9C3ED84C-A920-40DC-B99B-19C06D63A9B9}" srcOrd="2" destOrd="0" parTransId="{65C74532-6EC9-41D7-A286-219B066DBAB3}" sibTransId="{3745EE71-FC96-417B-99F6-BEACB8C61ED3}"/>
-    <dgm:cxn modelId="{4868C3FE-149F-4556-A6B8-1049AD5F774E}" type="presOf" srcId="{EE960EE4-0EC4-47F8-AB9D-C6082F1385A1}" destId="{5971FB9C-0DE9-4686-8C53-B458697E9D13}" srcOrd="1" destOrd="0" presId="urn:microsoft.com/office/officeart/2005/8/layout/orgChart1"/>
-    <dgm:cxn modelId="{4356F2A6-DCC7-4C61-9743-184F57881B6B}" type="presParOf" srcId="{27FBD9FB-20C0-4BC2-9DF9-DC94B6824E65}" destId="{F0B35691-CD0D-4BCC-BBC5-CC5B2C0F1E67}" srcOrd="0" destOrd="0" presId="urn:microsoft.com/office/officeart/2005/8/layout/orgChart1"/>
-    <dgm:cxn modelId="{092C2A6A-3E1E-4242-9290-303DE85D9414}" type="presParOf" srcId="{F0B35691-CD0D-4BCC-BBC5-CC5B2C0F1E67}" destId="{B5DDB2C4-35BA-4C40-B999-807C24AB5DF9}" srcOrd="0" destOrd="0" presId="urn:microsoft.com/office/officeart/2005/8/layout/orgChart1"/>
-    <dgm:cxn modelId="{F5C60AE2-B26C-44DF-B909-2067B608F293}" type="presParOf" srcId="{B5DDB2C4-35BA-4C40-B999-807C24AB5DF9}" destId="{3E4D3232-C5CD-462B-B83B-FB25BE723A60}" srcOrd="0" destOrd="0" presId="urn:microsoft.com/office/officeart/2005/8/layout/orgChart1"/>
-    <dgm:cxn modelId="{D01A7783-3EDF-4CAB-A903-6CEC2DEFDB24}" type="presParOf" srcId="{B5DDB2C4-35BA-4C40-B999-807C24AB5DF9}" destId="{5971FB9C-0DE9-4686-8C53-B458697E9D13}" srcOrd="1" destOrd="0" presId="urn:microsoft.com/office/officeart/2005/8/layout/orgChart1"/>
-    <dgm:cxn modelId="{D240FDAB-CC5E-4A62-AADC-E3B18370F2EF}" type="presParOf" srcId="{F0B35691-CD0D-4BCC-BBC5-CC5B2C0F1E67}" destId="{424434EB-78DB-4583-B7A2-06BA74A2887F}" srcOrd="1" destOrd="0" presId="urn:microsoft.com/office/officeart/2005/8/layout/orgChart1"/>
-    <dgm:cxn modelId="{C6D514A7-D33B-4B13-8128-814845DBD24A}" type="presParOf" srcId="{424434EB-78DB-4583-B7A2-06BA74A2887F}" destId="{A488CEA3-8165-4E69-87C7-8AC3BEFACA4F}" srcOrd="0" destOrd="0" presId="urn:microsoft.com/office/officeart/2005/8/layout/orgChart1"/>
-    <dgm:cxn modelId="{039F4A25-9F10-4D97-B723-8220A822ACB2}" type="presParOf" srcId="{424434EB-78DB-4583-B7A2-06BA74A2887F}" destId="{794EF3AE-20D9-4929-9A02-360B051C0D60}" srcOrd="1" destOrd="0" presId="urn:microsoft.com/office/officeart/2005/8/layout/orgChart1"/>
-    <dgm:cxn modelId="{81297BAF-8456-4EA2-A5E8-DBE59E244957}" type="presParOf" srcId="{794EF3AE-20D9-4929-9A02-360B051C0D60}" destId="{755E36AB-B64C-4167-81B6-DEF68A9E0691}" srcOrd="0" destOrd="0" presId="urn:microsoft.com/office/officeart/2005/8/layout/orgChart1"/>
-    <dgm:cxn modelId="{312C92F2-A424-4267-9C67-94EC8F0ECC51}" type="presParOf" srcId="{755E36AB-B64C-4167-81B6-DEF68A9E0691}" destId="{D411AAB4-5ED8-404D-8B43-6D8E641CC91A}" srcOrd="0" destOrd="0" presId="urn:microsoft.com/office/officeart/2005/8/layout/orgChart1"/>
-    <dgm:cxn modelId="{55FDB807-E304-4ADB-9177-ACF1F934A60C}" type="presParOf" srcId="{755E36AB-B64C-4167-81B6-DEF68A9E0691}" destId="{F4AFD0F9-BFA6-46B9-9CF0-85195C60EB7C}" srcOrd="1" destOrd="0" presId="urn:microsoft.com/office/officeart/2005/8/layout/orgChart1"/>
-    <dgm:cxn modelId="{0671A3B1-42F8-4AD1-95B3-90B75875B683}" type="presParOf" srcId="{794EF3AE-20D9-4929-9A02-360B051C0D60}" destId="{4360B269-2DF0-4AF7-B4A2-615CC9B3FD2F}" srcOrd="1" destOrd="0" presId="urn:microsoft.com/office/officeart/2005/8/layout/orgChart1"/>
-    <dgm:cxn modelId="{78438BBB-13DF-43CB-BDFF-13B234B89251}" type="presParOf" srcId="{794EF3AE-20D9-4929-9A02-360B051C0D60}" destId="{EBF55680-A9B3-4BF8-88C4-E9C89FE9644E}" srcOrd="2" destOrd="0" presId="urn:microsoft.com/office/officeart/2005/8/layout/orgChart1"/>
-    <dgm:cxn modelId="{6988183D-85E9-4B31-AC20-90F17F2E6358}" type="presParOf" srcId="{424434EB-78DB-4583-B7A2-06BA74A2887F}" destId="{F1ACB048-30A0-46C2-9249-193753A64F8F}" srcOrd="2" destOrd="0" presId="urn:microsoft.com/office/officeart/2005/8/layout/orgChart1"/>
-    <dgm:cxn modelId="{5E57E378-6B9A-4287-B571-C7F27CD596CB}" type="presParOf" srcId="{424434EB-78DB-4583-B7A2-06BA74A2887F}" destId="{355BE389-105F-4382-BE56-ACA2C9698BB5}" srcOrd="3" destOrd="0" presId="urn:microsoft.com/office/officeart/2005/8/layout/orgChart1"/>
-    <dgm:cxn modelId="{247AB8CA-9011-4158-B275-21E7ED38506F}" type="presParOf" srcId="{355BE389-105F-4382-BE56-ACA2C9698BB5}" destId="{6EF39030-4835-4039-ABEE-DAF5A1B5FB96}" srcOrd="0" destOrd="0" presId="urn:microsoft.com/office/officeart/2005/8/layout/orgChart1"/>
-    <dgm:cxn modelId="{5125EDAF-3A02-4BC0-8C7A-004B0BD619FE}" type="presParOf" srcId="{6EF39030-4835-4039-ABEE-DAF5A1B5FB96}" destId="{EC586644-0E51-4A36-9B64-71970D3A915F}" srcOrd="0" destOrd="0" presId="urn:microsoft.com/office/officeart/2005/8/layout/orgChart1"/>
-    <dgm:cxn modelId="{084D589A-DB78-475A-8D90-422B206DC35B}" type="presParOf" srcId="{6EF39030-4835-4039-ABEE-DAF5A1B5FB96}" destId="{F07B2290-A4BC-47CB-89A7-F57F34AB777A}" srcOrd="1" destOrd="0" presId="urn:microsoft.com/office/officeart/2005/8/layout/orgChart1"/>
-    <dgm:cxn modelId="{C70A437B-1441-411C-9DF8-DADF00920414}" type="presParOf" srcId="{355BE389-105F-4382-BE56-ACA2C9698BB5}" destId="{F3718C1C-97CF-4291-BA57-E198A5518EE6}" srcOrd="1" destOrd="0" presId="urn:microsoft.com/office/officeart/2005/8/layout/orgChart1"/>
-    <dgm:cxn modelId="{1D8D8D3B-BA2C-4CEB-8E05-0D1DD218B014}" type="presParOf" srcId="{355BE389-105F-4382-BE56-ACA2C9698BB5}" destId="{F9E22EE5-0A66-4E69-97A8-618E54EE7AB3}" srcOrd="2" destOrd="0" presId="urn:microsoft.com/office/officeart/2005/8/layout/orgChart1"/>
-    <dgm:cxn modelId="{E50DE3B5-9883-4118-81FA-9D424365E6F6}" type="presParOf" srcId="{424434EB-78DB-4583-B7A2-06BA74A2887F}" destId="{D32280DB-7306-4D5B-8A56-CFEF82C8505E}" srcOrd="4" destOrd="0" presId="urn:microsoft.com/office/officeart/2005/8/layout/orgChart1"/>
-    <dgm:cxn modelId="{C6BD117B-0549-4D6B-8B51-D34D9399AD4B}" type="presParOf" srcId="{424434EB-78DB-4583-B7A2-06BA74A2887F}" destId="{7C983E45-9FD5-4A7A-BCD6-BD209FB70943}" srcOrd="5" destOrd="0" presId="urn:microsoft.com/office/officeart/2005/8/layout/orgChart1"/>
-    <dgm:cxn modelId="{4179D182-0488-4A72-AADF-01236F411FFF}" type="presParOf" srcId="{7C983E45-9FD5-4A7A-BCD6-BD209FB70943}" destId="{CEEC712C-F7D1-4257-A6BA-11486A36C314}" srcOrd="0" destOrd="0" presId="urn:microsoft.com/office/officeart/2005/8/layout/orgChart1"/>
-    <dgm:cxn modelId="{29905B8B-5BBC-498F-A4E6-03A5305E7839}" type="presParOf" srcId="{CEEC712C-F7D1-4257-A6BA-11486A36C314}" destId="{CAFD15C3-D377-4553-BE17-405FB9034DDC}" srcOrd="0" destOrd="0" presId="urn:microsoft.com/office/officeart/2005/8/layout/orgChart1"/>
-    <dgm:cxn modelId="{4A045CBF-1776-4AB4-9221-F33E6AAADD16}" type="presParOf" srcId="{CEEC712C-F7D1-4257-A6BA-11486A36C314}" destId="{A486A84C-77AE-4DB4-9DF2-1E43D9A1CB58}" srcOrd="1" destOrd="0" presId="urn:microsoft.com/office/officeart/2005/8/layout/orgChart1"/>
-    <dgm:cxn modelId="{FB796113-62D9-4E0B-8F7B-1756540A807D}" type="presParOf" srcId="{7C983E45-9FD5-4A7A-BCD6-BD209FB70943}" destId="{3F3B55F9-7053-4760-B255-BD59E77F7E47}" srcOrd="1" destOrd="0" presId="urn:microsoft.com/office/officeart/2005/8/layout/orgChart1"/>
-    <dgm:cxn modelId="{9FE5A82F-7735-4894-83DD-FD68229F825A}" type="presParOf" srcId="{3F3B55F9-7053-4760-B255-BD59E77F7E47}" destId="{140CC06D-59FF-4337-8EF9-4D706911ECA8}" srcOrd="0" destOrd="0" presId="urn:microsoft.com/office/officeart/2005/8/layout/orgChart1"/>
-    <dgm:cxn modelId="{2BD2E5C7-60A3-43E2-A15F-ED7126D3F3F4}" type="presParOf" srcId="{3F3B55F9-7053-4760-B255-BD59E77F7E47}" destId="{C22B3E00-F43A-49DD-BE81-514E92472ED5}" srcOrd="1" destOrd="0" presId="urn:microsoft.com/office/officeart/2005/8/layout/orgChart1"/>
-    <dgm:cxn modelId="{4748F517-AB99-4B5F-B41E-196ADAC505E6}" type="presParOf" srcId="{C22B3E00-F43A-49DD-BE81-514E92472ED5}" destId="{D53E378B-EBAC-41B1-BC00-F800931DC685}" srcOrd="0" destOrd="0" presId="urn:microsoft.com/office/officeart/2005/8/layout/orgChart1"/>
-    <dgm:cxn modelId="{36B9D171-D2A8-4C83-8934-05338BB3169A}" type="presParOf" srcId="{D53E378B-EBAC-41B1-BC00-F800931DC685}" destId="{DF1D487B-ECB7-489D-8F5A-A83FD5722AD6}" srcOrd="0" destOrd="0" presId="urn:microsoft.com/office/officeart/2005/8/layout/orgChart1"/>
-    <dgm:cxn modelId="{A9C48E07-DE15-4A68-AA38-E5CA7AA25369}" type="presParOf" srcId="{D53E378B-EBAC-41B1-BC00-F800931DC685}" destId="{EBD6DE39-9A08-4E79-A62A-8C2A360674BC}" srcOrd="1" destOrd="0" presId="urn:microsoft.com/office/officeart/2005/8/layout/orgChart1"/>
-    <dgm:cxn modelId="{1C42931D-5F8E-4CE9-9162-76B99BE0595D}" type="presParOf" srcId="{C22B3E00-F43A-49DD-BE81-514E92472ED5}" destId="{2525FF3E-E454-4A38-86AC-0821D1014AB8}" srcOrd="1" destOrd="0" presId="urn:microsoft.com/office/officeart/2005/8/layout/orgChart1"/>
-    <dgm:cxn modelId="{9D8BE9C3-42C2-4634-9613-46C9D33F10F0}" type="presParOf" srcId="{2525FF3E-E454-4A38-86AC-0821D1014AB8}" destId="{7DC5D9DB-5551-4769-A7B6-DBBEBD910986}" srcOrd="0" destOrd="0" presId="urn:microsoft.com/office/officeart/2005/8/layout/orgChart1"/>
-    <dgm:cxn modelId="{AB2B0098-8A00-4F91-9BBB-FD2A03B08A3A}" type="presParOf" srcId="{2525FF3E-E454-4A38-86AC-0821D1014AB8}" destId="{5CC8CACC-2796-469A-BD6E-B94BD98721CD}" srcOrd="1" destOrd="0" presId="urn:microsoft.com/office/officeart/2005/8/layout/orgChart1"/>
-    <dgm:cxn modelId="{3DD13559-F13F-4547-B5D0-29F1B2921DD8}" type="presParOf" srcId="{5CC8CACC-2796-469A-BD6E-B94BD98721CD}" destId="{B9674F0B-181C-45EF-95AB-A3CE167938D2}" srcOrd="0" destOrd="0" presId="urn:microsoft.com/office/officeart/2005/8/layout/orgChart1"/>
-    <dgm:cxn modelId="{BAAB0AB3-A071-4913-A6B6-8DB4353FF733}" type="presParOf" srcId="{B9674F0B-181C-45EF-95AB-A3CE167938D2}" destId="{C945ED9A-7759-442E-BC2D-6825FAAE88B0}" srcOrd="0" destOrd="0" presId="urn:microsoft.com/office/officeart/2005/8/layout/orgChart1"/>
-    <dgm:cxn modelId="{2F0E96D6-EEED-48B0-886B-B2184AD43A11}" type="presParOf" srcId="{B9674F0B-181C-45EF-95AB-A3CE167938D2}" destId="{B0D5D447-7A04-44CA-9B5B-1C803D7CC141}" srcOrd="1" destOrd="0" presId="urn:microsoft.com/office/officeart/2005/8/layout/orgChart1"/>
-    <dgm:cxn modelId="{44300CB7-48FC-450D-A8EE-4003A8E51624}" type="presParOf" srcId="{5CC8CACC-2796-469A-BD6E-B94BD98721CD}" destId="{1706EB1C-48BA-48D0-B8F5-B8E4B681E0DA}" srcOrd="1" destOrd="0" presId="urn:microsoft.com/office/officeart/2005/8/layout/orgChart1"/>
-    <dgm:cxn modelId="{F8431E10-9F1F-4D80-BAC3-7F3514C22C9C}" type="presParOf" srcId="{5CC8CACC-2796-469A-BD6E-B94BD98721CD}" destId="{73AA231A-9301-4377-9E2C-78BEA370B0BE}" srcOrd="2" destOrd="0" presId="urn:microsoft.com/office/officeart/2005/8/layout/orgChart1"/>
-    <dgm:cxn modelId="{D468EDC1-8A11-4044-92B9-D054EF43BC18}" type="presParOf" srcId="{2525FF3E-E454-4A38-86AC-0821D1014AB8}" destId="{7C15013A-2208-4204-AAD7-A27BE79218E1}" srcOrd="2" destOrd="0" presId="urn:microsoft.com/office/officeart/2005/8/layout/orgChart1"/>
-    <dgm:cxn modelId="{53851F21-1E8A-4CDB-948E-7596635AA40F}" type="presParOf" srcId="{2525FF3E-E454-4A38-86AC-0821D1014AB8}" destId="{B35BCB02-0DCF-4BFD-9504-68C2BC239FCF}" srcOrd="3" destOrd="0" presId="urn:microsoft.com/office/officeart/2005/8/layout/orgChart1"/>
-    <dgm:cxn modelId="{4A6D7EF6-C6C5-4EE6-8086-6C834334F481}" type="presParOf" srcId="{B35BCB02-0DCF-4BFD-9504-68C2BC239FCF}" destId="{DB817668-C1DB-4834-BBE0-368CA41F9AD8}" srcOrd="0" destOrd="0" presId="urn:microsoft.com/office/officeart/2005/8/layout/orgChart1"/>
-    <dgm:cxn modelId="{15A4FEF7-5893-4D6C-B3DE-DDBA95E11115}" type="presParOf" srcId="{DB817668-C1DB-4834-BBE0-368CA41F9AD8}" destId="{AAB57101-A6D9-45D0-9CAC-630FAA82A2F6}" srcOrd="0" destOrd="0" presId="urn:microsoft.com/office/officeart/2005/8/layout/orgChart1"/>
-    <dgm:cxn modelId="{F81B02A3-29EC-49A3-ABE7-E6D6663C04F6}" type="presParOf" srcId="{DB817668-C1DB-4834-BBE0-368CA41F9AD8}" destId="{DF85CC0C-3C2D-4CF9-9A2D-BAC7612983A2}" srcOrd="1" destOrd="0" presId="urn:microsoft.com/office/officeart/2005/8/layout/orgChart1"/>
-    <dgm:cxn modelId="{8C0AD67F-CEAB-488C-B526-BEC90E248575}" type="presParOf" srcId="{B35BCB02-0DCF-4BFD-9504-68C2BC239FCF}" destId="{CE315AB1-0F8C-4B42-A5F9-609C91168614}" srcOrd="1" destOrd="0" presId="urn:microsoft.com/office/officeart/2005/8/layout/orgChart1"/>
-    <dgm:cxn modelId="{21036447-EE3B-424F-A73A-2EDD72992E2B}" type="presParOf" srcId="{B35BCB02-0DCF-4BFD-9504-68C2BC239FCF}" destId="{CDF2E419-6679-47DA-9A02-B6D176666697}" srcOrd="2" destOrd="0" presId="urn:microsoft.com/office/officeart/2005/8/layout/orgChart1"/>
-    <dgm:cxn modelId="{595BF620-6703-45DE-94EF-4194DAE6F412}" type="presParOf" srcId="{2525FF3E-E454-4A38-86AC-0821D1014AB8}" destId="{BD053DE7-5461-4931-B739-6FB28BF61A26}" srcOrd="4" destOrd="0" presId="urn:microsoft.com/office/officeart/2005/8/layout/orgChart1"/>
-    <dgm:cxn modelId="{DF355E85-46B7-4D79-B9CF-6E41ACB1E743}" type="presParOf" srcId="{2525FF3E-E454-4A38-86AC-0821D1014AB8}" destId="{7DC2A355-5A9A-4402-B096-513095579442}" srcOrd="5" destOrd="0" presId="urn:microsoft.com/office/officeart/2005/8/layout/orgChart1"/>
-    <dgm:cxn modelId="{55E1CD9C-217C-42FD-A5C5-187381538F53}" type="presParOf" srcId="{7DC2A355-5A9A-4402-B096-513095579442}" destId="{D3AA6517-A196-46EF-9182-CF714A4A6212}" srcOrd="0" destOrd="0" presId="urn:microsoft.com/office/officeart/2005/8/layout/orgChart1"/>
-    <dgm:cxn modelId="{96FCAA08-1C3E-480F-BF0C-F936858BBC5A}" type="presParOf" srcId="{D3AA6517-A196-46EF-9182-CF714A4A6212}" destId="{F37464F2-AECB-4C4D-A170-D260FFEA594F}" srcOrd="0" destOrd="0" presId="urn:microsoft.com/office/officeart/2005/8/layout/orgChart1"/>
-    <dgm:cxn modelId="{41618027-9903-4777-ABF3-005848730361}" type="presParOf" srcId="{D3AA6517-A196-46EF-9182-CF714A4A6212}" destId="{10D48F2E-6349-4F2D-9C4C-EF63CC999970}" srcOrd="1" destOrd="0" presId="urn:microsoft.com/office/officeart/2005/8/layout/orgChart1"/>
-    <dgm:cxn modelId="{212776B1-A7EC-49FB-9517-275FBA3ABF22}" type="presParOf" srcId="{7DC2A355-5A9A-4402-B096-513095579442}" destId="{A165988B-2BB6-4FF5-A7DE-BDF8614AE006}" srcOrd="1" destOrd="0" presId="urn:microsoft.com/office/officeart/2005/8/layout/orgChart1"/>
-    <dgm:cxn modelId="{7C10E484-BE23-4BF4-965C-FE5CF8FB4840}" type="presParOf" srcId="{7DC2A355-5A9A-4402-B096-513095579442}" destId="{8C763742-D569-4C37-AC9D-E95F471D3999}" srcOrd="2" destOrd="0" presId="urn:microsoft.com/office/officeart/2005/8/layout/orgChart1"/>
-    <dgm:cxn modelId="{C4DAA4E5-0A61-4299-9C83-A550D9650F1A}" type="presParOf" srcId="{2525FF3E-E454-4A38-86AC-0821D1014AB8}" destId="{9CD0E45A-B515-4139-8DFD-22731421354D}" srcOrd="6" destOrd="0" presId="urn:microsoft.com/office/officeart/2005/8/layout/orgChart1"/>
-    <dgm:cxn modelId="{265046DF-C8B9-4F8E-A657-50AD8E7B6442}" type="presParOf" srcId="{2525FF3E-E454-4A38-86AC-0821D1014AB8}" destId="{66CA9AB2-333D-4E6A-9FC0-04BC05AC32EA}" srcOrd="7" destOrd="0" presId="urn:microsoft.com/office/officeart/2005/8/layout/orgChart1"/>
-    <dgm:cxn modelId="{4A6FC9B7-144D-48DA-A0A6-3A2381B6FEE4}" type="presParOf" srcId="{66CA9AB2-333D-4E6A-9FC0-04BC05AC32EA}" destId="{00EFDF1D-C667-421B-A41F-AEC81599700F}" srcOrd="0" destOrd="0" presId="urn:microsoft.com/office/officeart/2005/8/layout/orgChart1"/>
-    <dgm:cxn modelId="{FFC06104-33E0-42FE-A5F0-DDDC2835E55D}" type="presParOf" srcId="{00EFDF1D-C667-421B-A41F-AEC81599700F}" destId="{BAC10595-7B2D-450E-B5FB-5167682F991C}" srcOrd="0" destOrd="0" presId="urn:microsoft.com/office/officeart/2005/8/layout/orgChart1"/>
-    <dgm:cxn modelId="{B58E541D-3CE7-4591-B7CD-06E4737F1F8E}" type="presParOf" srcId="{00EFDF1D-C667-421B-A41F-AEC81599700F}" destId="{51F6D35B-1C21-4862-B59B-BAC792ACA133}" srcOrd="1" destOrd="0" presId="urn:microsoft.com/office/officeart/2005/8/layout/orgChart1"/>
-    <dgm:cxn modelId="{63FB337D-24CC-44CA-B69E-724E2677AB1C}" type="presParOf" srcId="{66CA9AB2-333D-4E6A-9FC0-04BC05AC32EA}" destId="{B236C851-4636-48AE-9414-FF16EDD4880F}" srcOrd="1" destOrd="0" presId="urn:microsoft.com/office/officeart/2005/8/layout/orgChart1"/>
-    <dgm:cxn modelId="{6B5E6B9D-8421-4969-B9AA-4A191DD9773A}" type="presParOf" srcId="{66CA9AB2-333D-4E6A-9FC0-04BC05AC32EA}" destId="{84118366-72FE-45E9-8351-1277F1C8300A}" srcOrd="2" destOrd="0" presId="urn:microsoft.com/office/officeart/2005/8/layout/orgChart1"/>
-    <dgm:cxn modelId="{6BFE77E6-489B-4AD1-9692-7FE3C52A4467}" type="presParOf" srcId="{2525FF3E-E454-4A38-86AC-0821D1014AB8}" destId="{39C0E70A-00C0-4E52-B7C1-5D4FE55261D7}" srcOrd="8" destOrd="0" presId="urn:microsoft.com/office/officeart/2005/8/layout/orgChart1"/>
-    <dgm:cxn modelId="{194730DF-EC9B-47CF-A0B7-7E563A404183}" type="presParOf" srcId="{2525FF3E-E454-4A38-86AC-0821D1014AB8}" destId="{83F4930A-F69F-4B19-906F-6D886446F889}" srcOrd="9" destOrd="0" presId="urn:microsoft.com/office/officeart/2005/8/layout/orgChart1"/>
-    <dgm:cxn modelId="{9599ED74-6CE4-432D-8351-7D9FC39AED3A}" type="presParOf" srcId="{83F4930A-F69F-4B19-906F-6D886446F889}" destId="{B8566BD0-944D-4B60-92E4-CC831E46339C}" srcOrd="0" destOrd="0" presId="urn:microsoft.com/office/officeart/2005/8/layout/orgChart1"/>
-    <dgm:cxn modelId="{1A7A18CC-65E1-4D80-A775-0B9523F9E901}" type="presParOf" srcId="{B8566BD0-944D-4B60-92E4-CC831E46339C}" destId="{230864C1-B493-40C5-8FCE-AF03A25C8F6E}" srcOrd="0" destOrd="0" presId="urn:microsoft.com/office/officeart/2005/8/layout/orgChart1"/>
-    <dgm:cxn modelId="{2AB6F00D-D38A-4F0F-89A1-B724A866904E}" type="presParOf" srcId="{B8566BD0-944D-4B60-92E4-CC831E46339C}" destId="{87054F93-8398-406C-9BD5-D22806D648E6}" srcOrd="1" destOrd="0" presId="urn:microsoft.com/office/officeart/2005/8/layout/orgChart1"/>
-    <dgm:cxn modelId="{D58F002C-B821-45BC-B5C3-FFC3FC58157A}" type="presParOf" srcId="{83F4930A-F69F-4B19-906F-6D886446F889}" destId="{05AB0D50-F735-45C3-AB33-72EB4269D50D}" srcOrd="1" destOrd="0" presId="urn:microsoft.com/office/officeart/2005/8/layout/orgChart1"/>
-    <dgm:cxn modelId="{71E29497-01F4-43FF-990B-58853C275DBE}" type="presParOf" srcId="{83F4930A-F69F-4B19-906F-6D886446F889}" destId="{82129CF7-964C-4371-8650-297665F826F5}" srcOrd="2" destOrd="0" presId="urn:microsoft.com/office/officeart/2005/8/layout/orgChart1"/>
-    <dgm:cxn modelId="{83DE046D-336C-45D4-A1C4-B776E46F3D4D}" type="presParOf" srcId="{C22B3E00-F43A-49DD-BE81-514E92472ED5}" destId="{A2DF13D1-AA5B-4E2F-AEBC-271D42627057}" srcOrd="2" destOrd="0" presId="urn:microsoft.com/office/officeart/2005/8/layout/orgChart1"/>
-    <dgm:cxn modelId="{41396C6B-E537-4556-9158-A999A99887D5}" type="presParOf" srcId="{7C983E45-9FD5-4A7A-BCD6-BD209FB70943}" destId="{C8AA4BF0-43D9-4C83-9FE1-9C4BAF5F4078}" srcOrd="2" destOrd="0" presId="urn:microsoft.com/office/officeart/2005/8/layout/orgChart1"/>
-    <dgm:cxn modelId="{AB1DD8E9-B41D-40C6-9C34-5FA75A2D3E37}" type="presParOf" srcId="{424434EB-78DB-4583-B7A2-06BA74A2887F}" destId="{64DB005D-F8B3-4DDB-ABE5-159203F6DA71}" srcOrd="6" destOrd="0" presId="urn:microsoft.com/office/officeart/2005/8/layout/orgChart1"/>
-    <dgm:cxn modelId="{553E5855-C5C4-4282-94C8-5B3674B8339B}" type="presParOf" srcId="{424434EB-78DB-4583-B7A2-06BA74A2887F}" destId="{92B335A7-9982-4973-A4AF-3A2FFBA80284}" srcOrd="7" destOrd="0" presId="urn:microsoft.com/office/officeart/2005/8/layout/orgChart1"/>
-    <dgm:cxn modelId="{234DB0BE-D4D8-47F3-8E68-F851272CCD5A}" type="presParOf" srcId="{92B335A7-9982-4973-A4AF-3A2FFBA80284}" destId="{0AA41378-DBE4-4455-9235-E8AFFE503FCC}" srcOrd="0" destOrd="0" presId="urn:microsoft.com/office/officeart/2005/8/layout/orgChart1"/>
-    <dgm:cxn modelId="{95F777A5-11F3-42C2-A46B-A6707A2267D3}" type="presParOf" srcId="{0AA41378-DBE4-4455-9235-E8AFFE503FCC}" destId="{E8A66868-2D43-41E9-B134-D7C1C50D8D17}" srcOrd="0" destOrd="0" presId="urn:microsoft.com/office/officeart/2005/8/layout/orgChart1"/>
-    <dgm:cxn modelId="{81C8F2D2-B254-4D94-963C-7A0CF6D0F841}" type="presParOf" srcId="{0AA41378-DBE4-4455-9235-E8AFFE503FCC}" destId="{64B2222F-647E-4F80-84F5-9E351E375535}" srcOrd="1" destOrd="0" presId="urn:microsoft.com/office/officeart/2005/8/layout/orgChart1"/>
-    <dgm:cxn modelId="{364CB887-31F9-485E-939F-D872E74CC386}" type="presParOf" srcId="{92B335A7-9982-4973-A4AF-3A2FFBA80284}" destId="{1EC7D72B-72DA-478E-A2DF-59E8FB8A2C21}" srcOrd="1" destOrd="0" presId="urn:microsoft.com/office/officeart/2005/8/layout/orgChart1"/>
-    <dgm:cxn modelId="{7799F0C5-6D72-4A1A-8F97-6793A22F5287}" type="presParOf" srcId="{1EC7D72B-72DA-478E-A2DF-59E8FB8A2C21}" destId="{C05FFFBB-5F87-498B-9A24-430F23330C61}" srcOrd="0" destOrd="0" presId="urn:microsoft.com/office/officeart/2005/8/layout/orgChart1"/>
-    <dgm:cxn modelId="{36861052-DCA6-4F34-95A0-40D98F59A564}" type="presParOf" srcId="{1EC7D72B-72DA-478E-A2DF-59E8FB8A2C21}" destId="{7E58A041-3FBA-420D-907B-562776EEEAE6}" srcOrd="1" destOrd="0" presId="urn:microsoft.com/office/officeart/2005/8/layout/orgChart1"/>
-    <dgm:cxn modelId="{873E9C98-A946-43C4-A390-B38DBDEE4D4A}" type="presParOf" srcId="{7E58A041-3FBA-420D-907B-562776EEEAE6}" destId="{AA42A0D1-382C-41C3-9A1C-4A86E6F69B7E}" srcOrd="0" destOrd="0" presId="urn:microsoft.com/office/officeart/2005/8/layout/orgChart1"/>
-    <dgm:cxn modelId="{535C8FC8-D0C6-4F9D-BE1E-9C7C0C8113EA}" type="presParOf" srcId="{AA42A0D1-382C-41C3-9A1C-4A86E6F69B7E}" destId="{12A8EA39-7397-4C6B-A8B7-2250A1A0564B}" srcOrd="0" destOrd="0" presId="urn:microsoft.com/office/officeart/2005/8/layout/orgChart1"/>
-    <dgm:cxn modelId="{7BBD16C6-176B-4125-A04D-61283643DCD9}" type="presParOf" srcId="{AA42A0D1-382C-41C3-9A1C-4A86E6F69B7E}" destId="{46D628D2-CE35-47E2-A058-D5D922529C00}" srcOrd="1" destOrd="0" presId="urn:microsoft.com/office/officeart/2005/8/layout/orgChart1"/>
-    <dgm:cxn modelId="{01B75934-00E4-4127-B1AA-EA4AFC719CE8}" type="presParOf" srcId="{7E58A041-3FBA-420D-907B-562776EEEAE6}" destId="{84C62553-B585-464F-9117-E26EC11D2294}" srcOrd="1" destOrd="0" presId="urn:microsoft.com/office/officeart/2005/8/layout/orgChart1"/>
-    <dgm:cxn modelId="{80DAD8A6-EB26-4554-A21F-CD5C3859A12A}" type="presParOf" srcId="{7E58A041-3FBA-420D-907B-562776EEEAE6}" destId="{CE03DA2F-7438-41A6-809F-8037743B1A37}" srcOrd="2" destOrd="0" presId="urn:microsoft.com/office/officeart/2005/8/layout/orgChart1"/>
-    <dgm:cxn modelId="{4092A3BB-7FFC-47E2-A7E5-CDAF2F573800}" type="presParOf" srcId="{1EC7D72B-72DA-478E-A2DF-59E8FB8A2C21}" destId="{FFDDC750-580E-4F7B-A61C-E5BBE89B0D4A}" srcOrd="2" destOrd="0" presId="urn:microsoft.com/office/officeart/2005/8/layout/orgChart1"/>
-    <dgm:cxn modelId="{FCEC2C85-8AEE-4471-86D9-AA227ED04712}" type="presParOf" srcId="{1EC7D72B-72DA-478E-A2DF-59E8FB8A2C21}" destId="{8C1E028F-1A2E-4184-9823-8E2B56C13EC3}" srcOrd="3" destOrd="0" presId="urn:microsoft.com/office/officeart/2005/8/layout/orgChart1"/>
-    <dgm:cxn modelId="{51B5227E-E6D3-4A04-8E3D-E009A51819AA}" type="presParOf" srcId="{8C1E028F-1A2E-4184-9823-8E2B56C13EC3}" destId="{16EDCE96-3407-4FFD-B29E-B47A6039B4B4}" srcOrd="0" destOrd="0" presId="urn:microsoft.com/office/officeart/2005/8/layout/orgChart1"/>
-    <dgm:cxn modelId="{1D46C186-1DDA-417D-88C1-76E0E7DB84F6}" type="presParOf" srcId="{16EDCE96-3407-4FFD-B29E-B47A6039B4B4}" destId="{D1B21C7E-01D8-46F0-AA57-2F16C8F0E503}" srcOrd="0" destOrd="0" presId="urn:microsoft.com/office/officeart/2005/8/layout/orgChart1"/>
-    <dgm:cxn modelId="{2B283EA4-357C-47E7-B9B0-BB93D6EAE647}" type="presParOf" srcId="{16EDCE96-3407-4FFD-B29E-B47A6039B4B4}" destId="{74E88BDE-E2A8-4D81-BD2D-D45398323137}" srcOrd="1" destOrd="0" presId="urn:microsoft.com/office/officeart/2005/8/layout/orgChart1"/>
-    <dgm:cxn modelId="{D1B5D8A0-0518-4B79-8295-4B2CE9865B6D}" type="presParOf" srcId="{8C1E028F-1A2E-4184-9823-8E2B56C13EC3}" destId="{171EFEA1-035F-4C0A-B995-AE71D82D8E32}" srcOrd="1" destOrd="0" presId="urn:microsoft.com/office/officeart/2005/8/layout/orgChart1"/>
-    <dgm:cxn modelId="{FF356DF2-C412-414D-BC0E-1B129589BC50}" type="presParOf" srcId="{8C1E028F-1A2E-4184-9823-8E2B56C13EC3}" destId="{8BE0A4D8-A2F2-4441-8016-7D9A36F678D7}" srcOrd="2" destOrd="0" presId="urn:microsoft.com/office/officeart/2005/8/layout/orgChart1"/>
-    <dgm:cxn modelId="{3F074E7A-0948-46DC-BC1A-C782DC606C88}" type="presParOf" srcId="{1EC7D72B-72DA-478E-A2DF-59E8FB8A2C21}" destId="{AF4765B1-6F3E-456E-83BF-088EC12B185D}" srcOrd="4" destOrd="0" presId="urn:microsoft.com/office/officeart/2005/8/layout/orgChart1"/>
-    <dgm:cxn modelId="{D5FCD96A-D8AC-422F-8BA4-F6DA4CD6A8EC}" type="presParOf" srcId="{1EC7D72B-72DA-478E-A2DF-59E8FB8A2C21}" destId="{66522B3D-C5FA-4518-93C8-C97E8722563E}" srcOrd="5" destOrd="0" presId="urn:microsoft.com/office/officeart/2005/8/layout/orgChart1"/>
-    <dgm:cxn modelId="{2B13196D-8852-4815-9A50-F54C701BAAAF}" type="presParOf" srcId="{66522B3D-C5FA-4518-93C8-C97E8722563E}" destId="{7967B448-A10C-43A6-A8D7-B6E24C4E58DC}" srcOrd="0" destOrd="0" presId="urn:microsoft.com/office/officeart/2005/8/layout/orgChart1"/>
-    <dgm:cxn modelId="{ED4E10AB-5EDE-4204-88DF-D26FC0BC6C5F}" type="presParOf" srcId="{7967B448-A10C-43A6-A8D7-B6E24C4E58DC}" destId="{A0925FC1-4F2E-4925-BF16-4D0A6AA138D8}" srcOrd="0" destOrd="0" presId="urn:microsoft.com/office/officeart/2005/8/layout/orgChart1"/>
-    <dgm:cxn modelId="{65B6D772-F7A1-4146-A9BE-FBF33EB6A40D}" type="presParOf" srcId="{7967B448-A10C-43A6-A8D7-B6E24C4E58DC}" destId="{D158AEE4-9A03-42C2-B8C4-9DB00B85E9BB}" srcOrd="1" destOrd="0" presId="urn:microsoft.com/office/officeart/2005/8/layout/orgChart1"/>
-    <dgm:cxn modelId="{3B915CEE-41E6-4769-B7CF-A11FFD8FF852}" type="presParOf" srcId="{66522B3D-C5FA-4518-93C8-C97E8722563E}" destId="{13510C9C-1031-459F-89D1-FDD5A468CE94}" srcOrd="1" destOrd="0" presId="urn:microsoft.com/office/officeart/2005/8/layout/orgChart1"/>
-    <dgm:cxn modelId="{9322D01D-F683-493A-B34B-28F4553CF55F}" type="presParOf" srcId="{66522B3D-C5FA-4518-93C8-C97E8722563E}" destId="{6D3377B7-7508-4215-98CE-3AD89017F07A}" srcOrd="2" destOrd="0" presId="urn:microsoft.com/office/officeart/2005/8/layout/orgChart1"/>
-    <dgm:cxn modelId="{D81A1822-43E3-41A9-B1A7-3FC20322C562}" type="presParOf" srcId="{92B335A7-9982-4973-A4AF-3A2FFBA80284}" destId="{5366B527-BDC7-4692-A943-479EAEC9752D}" srcOrd="2" destOrd="0" presId="urn:microsoft.com/office/officeart/2005/8/layout/orgChart1"/>
-    <dgm:cxn modelId="{36091B1B-B08E-48F5-96D7-EA35F1B6E162}" type="presParOf" srcId="{424434EB-78DB-4583-B7A2-06BA74A2887F}" destId="{973195CB-07A1-4B14-BB2E-B17B239C9F54}" srcOrd="8" destOrd="0" presId="urn:microsoft.com/office/officeart/2005/8/layout/orgChart1"/>
-    <dgm:cxn modelId="{2294D998-90F5-449B-9D42-8E4CE7FC6571}" type="presParOf" srcId="{424434EB-78DB-4583-B7A2-06BA74A2887F}" destId="{AC4EBAFF-2870-4467-AAEE-BFDF04566E6A}" srcOrd="9" destOrd="0" presId="urn:microsoft.com/office/officeart/2005/8/layout/orgChart1"/>
-    <dgm:cxn modelId="{D9D22C4D-ED6C-46DB-A031-446139BB4E93}" type="presParOf" srcId="{AC4EBAFF-2870-4467-AAEE-BFDF04566E6A}" destId="{B9CD8220-46D5-4C63-A881-04DD147B7B81}" srcOrd="0" destOrd="0" presId="urn:microsoft.com/office/officeart/2005/8/layout/orgChart1"/>
-    <dgm:cxn modelId="{A9339903-48CE-4FF2-959A-D5499548D501}" type="presParOf" srcId="{B9CD8220-46D5-4C63-A881-04DD147B7B81}" destId="{99621BC4-3A60-4021-AA52-3906E2908201}" srcOrd="0" destOrd="0" presId="urn:microsoft.com/office/officeart/2005/8/layout/orgChart1"/>
-    <dgm:cxn modelId="{917C99E0-7909-4DC5-830D-7C06A9D99EE2}" type="presParOf" srcId="{B9CD8220-46D5-4C63-A881-04DD147B7B81}" destId="{6EE95315-E4B2-421F-B8C0-AB358A98DFE5}" srcOrd="1" destOrd="0" presId="urn:microsoft.com/office/officeart/2005/8/layout/orgChart1"/>
-    <dgm:cxn modelId="{84A53B3B-FC5A-4B7C-BF6C-6F530FD86A94}" type="presParOf" srcId="{AC4EBAFF-2870-4467-AAEE-BFDF04566E6A}" destId="{D983D2B7-4F8F-4FE0-8709-731D4BFE9170}" srcOrd="1" destOrd="0" presId="urn:microsoft.com/office/officeart/2005/8/layout/orgChart1"/>
-    <dgm:cxn modelId="{FB97F3A1-4E81-4382-8523-AA694ABD982E}" type="presParOf" srcId="{D983D2B7-4F8F-4FE0-8709-731D4BFE9170}" destId="{E423A8E5-4BCD-4395-A6DA-6A0DFF0003A7}" srcOrd="0" destOrd="0" presId="urn:microsoft.com/office/officeart/2005/8/layout/orgChart1"/>
-    <dgm:cxn modelId="{2FA3E917-32C1-4250-9ED9-5B54BEC25CF7}" type="presParOf" srcId="{D983D2B7-4F8F-4FE0-8709-731D4BFE9170}" destId="{FEC0D115-57C1-4E00-B20D-C53853B95139}" srcOrd="1" destOrd="0" presId="urn:microsoft.com/office/officeart/2005/8/layout/orgChart1"/>
-    <dgm:cxn modelId="{9E4F8574-C6F4-463E-BDB9-824E91076107}" type="presParOf" srcId="{FEC0D115-57C1-4E00-B20D-C53853B95139}" destId="{C0FCC92D-9C05-4A6B-ACD0-9FFEAB2B9A34}" srcOrd="0" destOrd="0" presId="urn:microsoft.com/office/officeart/2005/8/layout/orgChart1"/>
-    <dgm:cxn modelId="{DAA64C9C-1C8F-48AB-B492-41517FF93834}" type="presParOf" srcId="{C0FCC92D-9C05-4A6B-ACD0-9FFEAB2B9A34}" destId="{D9BA49B0-C944-4D6B-8661-FB8A8081DC00}" srcOrd="0" destOrd="0" presId="urn:microsoft.com/office/officeart/2005/8/layout/orgChart1"/>
-    <dgm:cxn modelId="{37EDFFF5-76F1-4856-A873-E68B03B4D752}" type="presParOf" srcId="{C0FCC92D-9C05-4A6B-ACD0-9FFEAB2B9A34}" destId="{E7CB5C88-00FB-4217-AA5C-0DC99F50CE09}" srcOrd="1" destOrd="0" presId="urn:microsoft.com/office/officeart/2005/8/layout/orgChart1"/>
-    <dgm:cxn modelId="{27C61CC3-E5AB-44E5-9DCF-B831726C397E}" type="presParOf" srcId="{FEC0D115-57C1-4E00-B20D-C53853B95139}" destId="{5AFFFC8D-2F02-4E2C-A406-7B0D5218A33E}" srcOrd="1" destOrd="0" presId="urn:microsoft.com/office/officeart/2005/8/layout/orgChart1"/>
-    <dgm:cxn modelId="{CB972C06-BBF2-4FCD-BEFA-90677E518E33}" type="presParOf" srcId="{FEC0D115-57C1-4E00-B20D-C53853B95139}" destId="{1EE34959-502A-41BB-9ACC-FEDA0AB0B8AE}" srcOrd="2" destOrd="0" presId="urn:microsoft.com/office/officeart/2005/8/layout/orgChart1"/>
-    <dgm:cxn modelId="{C63C73A0-A9E3-4E2E-8B0A-523716B4660B}" type="presParOf" srcId="{D983D2B7-4F8F-4FE0-8709-731D4BFE9170}" destId="{58E63AAA-335C-49CF-881A-EB906401ACB2}" srcOrd="2" destOrd="0" presId="urn:microsoft.com/office/officeart/2005/8/layout/orgChart1"/>
-    <dgm:cxn modelId="{BF5E187C-C127-4780-94E1-AF01C9858926}" type="presParOf" srcId="{D983D2B7-4F8F-4FE0-8709-731D4BFE9170}" destId="{DF465BEA-5B6D-4FC9-8955-E111AE98C0EF}" srcOrd="3" destOrd="0" presId="urn:microsoft.com/office/officeart/2005/8/layout/orgChart1"/>
-    <dgm:cxn modelId="{B0B32ED8-73E6-4E96-8524-FCE8EE0DBDA9}" type="presParOf" srcId="{DF465BEA-5B6D-4FC9-8955-E111AE98C0EF}" destId="{BEDA8A46-0E78-4D43-9A76-985A5FA066C2}" srcOrd="0" destOrd="0" presId="urn:microsoft.com/office/officeart/2005/8/layout/orgChart1"/>
-    <dgm:cxn modelId="{5F740C79-81F5-41D2-9347-494A73E5B5C5}" type="presParOf" srcId="{BEDA8A46-0E78-4D43-9A76-985A5FA066C2}" destId="{25752CB4-8E75-4D46-A2A0-21C9F20DD73B}" srcOrd="0" destOrd="0" presId="urn:microsoft.com/office/officeart/2005/8/layout/orgChart1"/>
-    <dgm:cxn modelId="{1ED2FB0F-21C5-47E1-8880-C921403B4F76}" type="presParOf" srcId="{BEDA8A46-0E78-4D43-9A76-985A5FA066C2}" destId="{B7EE73DC-8A6D-452D-A6C8-BEBCEE6F83A5}" srcOrd="1" destOrd="0" presId="urn:microsoft.com/office/officeart/2005/8/layout/orgChart1"/>
-    <dgm:cxn modelId="{039C0B56-0750-4BA4-B9F5-DD2002FE50FC}" type="presParOf" srcId="{DF465BEA-5B6D-4FC9-8955-E111AE98C0EF}" destId="{C56C780F-3ADC-4ACE-8B89-94FE47785F53}" srcOrd="1" destOrd="0" presId="urn:microsoft.com/office/officeart/2005/8/layout/orgChart1"/>
-    <dgm:cxn modelId="{8D8FEB7D-1FF3-4492-AB5C-10AD0CEEC9C7}" type="presParOf" srcId="{DF465BEA-5B6D-4FC9-8955-E111AE98C0EF}" destId="{38E708DF-B88F-46D3-BC5B-FBAC7DEDBCCC}" srcOrd="2" destOrd="0" presId="urn:microsoft.com/office/officeart/2005/8/layout/orgChart1"/>
-    <dgm:cxn modelId="{A1D4806C-80F5-46AD-AE73-78FF50AC3494}" type="presParOf" srcId="{D983D2B7-4F8F-4FE0-8709-731D4BFE9170}" destId="{C1FFA54E-EF60-4823-9E37-07215D21EF6C}" srcOrd="4" destOrd="0" presId="urn:microsoft.com/office/officeart/2005/8/layout/orgChart1"/>
-    <dgm:cxn modelId="{FA9B34A6-A5F7-4EC6-B3EB-9A6D0D3464CC}" type="presParOf" srcId="{D983D2B7-4F8F-4FE0-8709-731D4BFE9170}" destId="{C6F97140-6185-4ECA-9E5F-405F0C515CD4}" srcOrd="5" destOrd="0" presId="urn:microsoft.com/office/officeart/2005/8/layout/orgChart1"/>
-    <dgm:cxn modelId="{1D0922F4-7233-44CD-AD6D-D13BAE1E096C}" type="presParOf" srcId="{C6F97140-6185-4ECA-9E5F-405F0C515CD4}" destId="{A46267A3-FC2F-4119-9610-BE785D7A6CCD}" srcOrd="0" destOrd="0" presId="urn:microsoft.com/office/officeart/2005/8/layout/orgChart1"/>
-    <dgm:cxn modelId="{AEE979B6-F9DE-4A4F-A75B-ED0C2DAFD28E}" type="presParOf" srcId="{A46267A3-FC2F-4119-9610-BE785D7A6CCD}" destId="{D7F03201-983C-482E-AD4D-10769EBF7DF3}" srcOrd="0" destOrd="0" presId="urn:microsoft.com/office/officeart/2005/8/layout/orgChart1"/>
-    <dgm:cxn modelId="{CE83463E-11EE-4688-B506-F9A4121A6A11}" type="presParOf" srcId="{A46267A3-FC2F-4119-9610-BE785D7A6CCD}" destId="{251DE10C-5E99-401D-B1D1-90424D5A56FF}" srcOrd="1" destOrd="0" presId="urn:microsoft.com/office/officeart/2005/8/layout/orgChart1"/>
-    <dgm:cxn modelId="{5D0B9D4F-F119-4E0C-B34E-351D26CD1CE2}" type="presParOf" srcId="{C6F97140-6185-4ECA-9E5F-405F0C515CD4}" destId="{EF8E4F3C-7981-4CD8-872A-4493A686E717}" srcOrd="1" destOrd="0" presId="urn:microsoft.com/office/officeart/2005/8/layout/orgChart1"/>
-    <dgm:cxn modelId="{AE605502-1838-4173-A4FD-94DD2BF8C626}" type="presParOf" srcId="{C6F97140-6185-4ECA-9E5F-405F0C515CD4}" destId="{2D53A086-41A9-44FD-8F1C-F3EDD9B0342B}" srcOrd="2" destOrd="0" presId="urn:microsoft.com/office/officeart/2005/8/layout/orgChart1"/>
-    <dgm:cxn modelId="{E6C0586E-B5BB-4825-B05B-2A744EAADF16}" type="presParOf" srcId="{D983D2B7-4F8F-4FE0-8709-731D4BFE9170}" destId="{B02A1CDC-7367-4C08-A880-655B10631368}" srcOrd="6" destOrd="0" presId="urn:microsoft.com/office/officeart/2005/8/layout/orgChart1"/>
-    <dgm:cxn modelId="{1E92AF93-3952-4D80-A92B-DF89CDB703EE}" type="presParOf" srcId="{D983D2B7-4F8F-4FE0-8709-731D4BFE9170}" destId="{DD5EE295-032A-4268-BDFE-173491F57A2A}" srcOrd="7" destOrd="0" presId="urn:microsoft.com/office/officeart/2005/8/layout/orgChart1"/>
-    <dgm:cxn modelId="{DC9EF2B8-D49C-4452-B9A5-3FD331633D4B}" type="presParOf" srcId="{DD5EE295-032A-4268-BDFE-173491F57A2A}" destId="{7FBA8A0D-85B0-4E0F-945C-AEE7D394CCFD}" srcOrd="0" destOrd="0" presId="urn:microsoft.com/office/officeart/2005/8/layout/orgChart1"/>
-    <dgm:cxn modelId="{C7BE0287-C584-42ED-9501-68EC57905DC2}" type="presParOf" srcId="{7FBA8A0D-85B0-4E0F-945C-AEE7D394CCFD}" destId="{F3E76E25-F55A-4A09-823E-07EBA2C33827}" srcOrd="0" destOrd="0" presId="urn:microsoft.com/office/officeart/2005/8/layout/orgChart1"/>
-    <dgm:cxn modelId="{E730CF2A-BEE2-4BD3-B867-D840AD0A0384}" type="presParOf" srcId="{7FBA8A0D-85B0-4E0F-945C-AEE7D394CCFD}" destId="{8C362FED-C2AC-43D3-9921-E698F66A7C63}" srcOrd="1" destOrd="0" presId="urn:microsoft.com/office/officeart/2005/8/layout/orgChart1"/>
-    <dgm:cxn modelId="{6E1E8E0A-59D3-4EB4-B526-359138EE6956}" type="presParOf" srcId="{DD5EE295-032A-4268-BDFE-173491F57A2A}" destId="{9D63775B-B7AC-4035-8504-8A626EF063BC}" srcOrd="1" destOrd="0" presId="urn:microsoft.com/office/officeart/2005/8/layout/orgChart1"/>
-    <dgm:cxn modelId="{9B3CD182-AF88-4891-BBF9-CBC27868A567}" type="presParOf" srcId="{DD5EE295-032A-4268-BDFE-173491F57A2A}" destId="{124CC8A8-F731-42E3-8CBA-FAD49432BEFD}" srcOrd="2" destOrd="0" presId="urn:microsoft.com/office/officeart/2005/8/layout/orgChart1"/>
-    <dgm:cxn modelId="{F880B6C8-8ED7-4C00-BF19-EA84AE2FD16F}" type="presParOf" srcId="{AC4EBAFF-2870-4467-AAEE-BFDF04566E6A}" destId="{96C7DCE4-7B13-4B99-9D23-8853426C1B9C}" srcOrd="2" destOrd="0" presId="urn:microsoft.com/office/officeart/2005/8/layout/orgChart1"/>
-    <dgm:cxn modelId="{8FDFE90A-FAC0-4CB2-ACA4-02C497BEF8EB}" type="presParOf" srcId="{424434EB-78DB-4583-B7A2-06BA74A2887F}" destId="{D8B7CDF0-E5CA-45D2-B7E6-A49F599179AA}" srcOrd="10" destOrd="0" presId="urn:microsoft.com/office/officeart/2005/8/layout/orgChart1"/>
-    <dgm:cxn modelId="{B0B901FA-4FA8-4BD6-BE40-8F1F4D323094}" type="presParOf" srcId="{424434EB-78DB-4583-B7A2-06BA74A2887F}" destId="{582D62DC-827C-4357-93FB-E3A73353307D}" srcOrd="11" destOrd="0" presId="urn:microsoft.com/office/officeart/2005/8/layout/orgChart1"/>
-    <dgm:cxn modelId="{D056B48A-D659-47E0-B252-D7D267ED88A9}" type="presParOf" srcId="{582D62DC-827C-4357-93FB-E3A73353307D}" destId="{6D7548B4-7167-4BA7-AAE7-54E087816A91}" srcOrd="0" destOrd="0" presId="urn:microsoft.com/office/officeart/2005/8/layout/orgChart1"/>
-    <dgm:cxn modelId="{281A3977-650C-4174-9013-A926A79C5935}" type="presParOf" srcId="{6D7548B4-7167-4BA7-AAE7-54E087816A91}" destId="{ACA791A7-6E46-426B-AEA1-6AE243E53C8F}" srcOrd="0" destOrd="0" presId="urn:microsoft.com/office/officeart/2005/8/layout/orgChart1"/>
-    <dgm:cxn modelId="{A72CB536-605F-4CC0-9055-8CE384D4EB55}" type="presParOf" srcId="{6D7548B4-7167-4BA7-AAE7-54E087816A91}" destId="{5170FA68-441A-4A61-A632-DB502CD5AD09}" srcOrd="1" destOrd="0" presId="urn:microsoft.com/office/officeart/2005/8/layout/orgChart1"/>
-    <dgm:cxn modelId="{2863F9B4-A362-44F7-9BCE-97B211858DAA}" type="presParOf" srcId="{582D62DC-827C-4357-93FB-E3A73353307D}" destId="{850CC571-8B8C-4A22-8569-FA53320AC609}" srcOrd="1" destOrd="0" presId="urn:microsoft.com/office/officeart/2005/8/layout/orgChart1"/>
-    <dgm:cxn modelId="{0DC584CF-FD84-4DFC-B024-8EC5204CB5C3}" type="presParOf" srcId="{850CC571-8B8C-4A22-8569-FA53320AC609}" destId="{76FF7C29-575A-4C1A-8038-A7177CF8331E}" srcOrd="0" destOrd="0" presId="urn:microsoft.com/office/officeart/2005/8/layout/orgChart1"/>
-    <dgm:cxn modelId="{D9B56CFB-6EE7-4ECB-9F92-2B32FECBA0F1}" type="presParOf" srcId="{850CC571-8B8C-4A22-8569-FA53320AC609}" destId="{DF9DB830-B687-4BF2-973A-8EC9385C594B}" srcOrd="1" destOrd="0" presId="urn:microsoft.com/office/officeart/2005/8/layout/orgChart1"/>
-    <dgm:cxn modelId="{273D2F6F-F204-491E-AEF9-91036870A4A7}" type="presParOf" srcId="{DF9DB830-B687-4BF2-973A-8EC9385C594B}" destId="{9A74301F-7882-4BC4-8E53-A56D115FD36C}" srcOrd="0" destOrd="0" presId="urn:microsoft.com/office/officeart/2005/8/layout/orgChart1"/>
-    <dgm:cxn modelId="{F831D4A4-2A0E-435B-A35F-42B46EB5961B}" type="presParOf" srcId="{9A74301F-7882-4BC4-8E53-A56D115FD36C}" destId="{E551F861-4278-410A-AD59-C56F9811B712}" srcOrd="0" destOrd="0" presId="urn:microsoft.com/office/officeart/2005/8/layout/orgChart1"/>
-    <dgm:cxn modelId="{FF66433B-601A-4F22-882E-E8AE71F4F702}" type="presParOf" srcId="{9A74301F-7882-4BC4-8E53-A56D115FD36C}" destId="{F221ECB0-7E74-4DE7-A74A-069ECF511537}" srcOrd="1" destOrd="0" presId="urn:microsoft.com/office/officeart/2005/8/layout/orgChart1"/>
-    <dgm:cxn modelId="{1712B902-504B-410D-A1C1-B258120AEB51}" type="presParOf" srcId="{DF9DB830-B687-4BF2-973A-8EC9385C594B}" destId="{1F9EAFED-B85C-436D-982F-04D00F2E7335}" srcOrd="1" destOrd="0" presId="urn:microsoft.com/office/officeart/2005/8/layout/orgChart1"/>
-    <dgm:cxn modelId="{17ACC6CC-B89E-4DA3-8630-1AE7955BAEC7}" type="presParOf" srcId="{DF9DB830-B687-4BF2-973A-8EC9385C594B}" destId="{4EAA4847-AB76-4EE1-9359-DFD7A75C1B24}" srcOrd="2" destOrd="0" presId="urn:microsoft.com/office/officeart/2005/8/layout/orgChart1"/>
-    <dgm:cxn modelId="{2DA527EE-61EA-450B-BF28-8DBF88EEE9F3}" type="presParOf" srcId="{850CC571-8B8C-4A22-8569-FA53320AC609}" destId="{FFB6C058-6395-44C1-B74B-FF450B69356C}" srcOrd="2" destOrd="0" presId="urn:microsoft.com/office/officeart/2005/8/layout/orgChart1"/>
-    <dgm:cxn modelId="{34F0D652-BBA6-4A3C-B508-A3251528360E}" type="presParOf" srcId="{850CC571-8B8C-4A22-8569-FA53320AC609}" destId="{6DDA6F9B-4CA2-42C0-AA45-8CD518B8E6C8}" srcOrd="3" destOrd="0" presId="urn:microsoft.com/office/officeart/2005/8/layout/orgChart1"/>
-    <dgm:cxn modelId="{FEC32CD7-8A0F-4B60-8A45-F884B4FDA53D}" type="presParOf" srcId="{6DDA6F9B-4CA2-42C0-AA45-8CD518B8E6C8}" destId="{06FAC3E6-1A33-4A53-A502-7B3D4F31BA17}" srcOrd="0" destOrd="0" presId="urn:microsoft.com/office/officeart/2005/8/layout/orgChart1"/>
-    <dgm:cxn modelId="{1AB86B4F-1E15-487A-8232-5A6C47E51F69}" type="presParOf" srcId="{06FAC3E6-1A33-4A53-A502-7B3D4F31BA17}" destId="{4AC2D1A3-D512-4AC8-9CE1-3E4CA5C618EC}" srcOrd="0" destOrd="0" presId="urn:microsoft.com/office/officeart/2005/8/layout/orgChart1"/>
-    <dgm:cxn modelId="{0DC23659-3CFA-4AE2-BEAC-3828E05E95E8}" type="presParOf" srcId="{06FAC3E6-1A33-4A53-A502-7B3D4F31BA17}" destId="{58B8C576-FCB8-430E-B017-C4CADD4921C3}" srcOrd="1" destOrd="0" presId="urn:microsoft.com/office/officeart/2005/8/layout/orgChart1"/>
-    <dgm:cxn modelId="{35423725-DD9C-43E1-B508-86082BE71CE4}" type="presParOf" srcId="{6DDA6F9B-4CA2-42C0-AA45-8CD518B8E6C8}" destId="{70023397-60EC-4D4E-93A1-AD95D3AAB4FA}" srcOrd="1" destOrd="0" presId="urn:microsoft.com/office/officeart/2005/8/layout/orgChart1"/>
-    <dgm:cxn modelId="{BF6309E4-1D59-4A9A-A982-0DB42C611FBB}" type="presParOf" srcId="{6DDA6F9B-4CA2-42C0-AA45-8CD518B8E6C8}" destId="{C7332BBD-4AF8-4F21-9CB6-1A1CBA8CE241}" srcOrd="2" destOrd="0" presId="urn:microsoft.com/office/officeart/2005/8/layout/orgChart1"/>
-    <dgm:cxn modelId="{49814BE8-10EA-4113-A3B7-95443CE14507}" type="presParOf" srcId="{582D62DC-827C-4357-93FB-E3A73353307D}" destId="{2EDBEDF5-35A0-420F-BAF9-C55B65C6585A}" srcOrd="2" destOrd="0" presId="urn:microsoft.com/office/officeart/2005/8/layout/orgChart1"/>
-    <dgm:cxn modelId="{FF2A09F2-4BA7-4426-A751-371D254D52D4}" type="presParOf" srcId="{F0B35691-CD0D-4BCC-BBC5-CC5B2C0F1E67}" destId="{7A27509D-173D-4006-953E-EED5BEC3B5DB}" srcOrd="2" destOrd="0" presId="urn:microsoft.com/office/officeart/2005/8/layout/orgChart1"/>
+    <dgm:cxn modelId="{08440CE6-0C19-428D-8DBD-8B17633A6519}" type="presOf" srcId="{65C74532-6EC9-41D7-A286-219B066DBAB3}" destId="{D32280DB-7306-4D5B-8A56-CFEF82C8505E}" srcOrd="0" destOrd="0" presId="urn:microsoft.com/office/officeart/2005/8/layout/orgChart1"/>
+    <dgm:cxn modelId="{C625B2E9-25AD-4F17-B936-9FA4C047DE4A}" type="presOf" srcId="{4CB6B470-AE12-4C96-8BD4-27E0B2218A2A}" destId="{A488CEA3-8165-4E69-87C7-8AC3BEFACA4F}" srcOrd="0" destOrd="0" presId="urn:microsoft.com/office/officeart/2005/8/layout/orgChart1"/>
+    <dgm:cxn modelId="{045BB2D8-AA9B-4548-80D5-D291399B33E4}" type="presOf" srcId="{F762DD82-C17F-4F13-B234-27B3DC2A41CD}" destId="{39C0E70A-00C0-4E52-B7C1-5D4FE55261D7}" srcOrd="0" destOrd="0" presId="urn:microsoft.com/office/officeart/2005/8/layout/orgChart1"/>
+    <dgm:cxn modelId="{F26C660B-A18E-4E32-841C-171A586DB5A5}" type="presOf" srcId="{19D50C68-2AAC-4342-B81A-9C27F7B63B44}" destId="{74E88BDE-E2A8-4D81-BD2D-D45398323137}" srcOrd="1" destOrd="0" presId="urn:microsoft.com/office/officeart/2005/8/layout/orgChart1"/>
+    <dgm:cxn modelId="{25B9DC83-49D5-40F9-8B4F-57411C08185B}" type="presOf" srcId="{5F1E925D-9858-4D49-86D4-94A06320E937}" destId="{5170FA68-441A-4A61-A632-DB502CD5AD09}" srcOrd="1" destOrd="0" presId="urn:microsoft.com/office/officeart/2005/8/layout/orgChart1"/>
+    <dgm:cxn modelId="{CAE5CE20-2683-4F6E-AC2D-D9910C217F17}" type="presOf" srcId="{01CD9116-889D-4959-8761-743626B52CA0}" destId="{EBD6DE39-9A08-4E79-A62A-8C2A360674BC}" srcOrd="1" destOrd="0" presId="urn:microsoft.com/office/officeart/2005/8/layout/orgChart1"/>
+    <dgm:cxn modelId="{55E5A789-5A0E-451A-ABDA-9A1162E63710}" type="presOf" srcId="{55A48AF6-17E5-4BDC-B398-2F93D541B4F4}" destId="{140CC06D-59FF-4337-8EF9-4D706911ECA8}" srcOrd="0" destOrd="0" presId="urn:microsoft.com/office/officeart/2005/8/layout/orgChart1"/>
+    <dgm:cxn modelId="{A5B39BE7-F2E7-48A1-9DFE-E49F9F46A0DB}" type="presOf" srcId="{AB288FDB-057A-4B75-8D28-DD25EF687D85}" destId="{973195CB-07A1-4B14-BB2E-B17B239C9F54}" srcOrd="0" destOrd="0" presId="urn:microsoft.com/office/officeart/2005/8/layout/orgChart1"/>
+    <dgm:cxn modelId="{83BA4700-8F2A-4DE6-9173-0119E4D0062F}" type="presOf" srcId="{01EE84F4-D310-4224-9C75-E3CBCF148F48}" destId="{BD053DE7-5461-4931-B739-6FB28BF61A26}" srcOrd="0" destOrd="0" presId="urn:microsoft.com/office/officeart/2005/8/layout/orgChart1"/>
+    <dgm:cxn modelId="{196E0B55-65AE-49B6-A837-6E21A06D7393}" type="presOf" srcId="{60833EF0-74F5-48C4-8978-D498AB891F25}" destId="{EC586644-0E51-4A36-9B64-71970D3A915F}" srcOrd="0" destOrd="0" presId="urn:microsoft.com/office/officeart/2005/8/layout/orgChart1"/>
+    <dgm:cxn modelId="{629E4001-F7AD-4334-897E-C69C486566E9}" type="presOf" srcId="{2769E86E-8F66-412B-905F-99D002829F0B}" destId="{58E63AAA-335C-49CF-881A-EB906401ACB2}" srcOrd="0" destOrd="0" presId="urn:microsoft.com/office/officeart/2005/8/layout/orgChart1"/>
+    <dgm:cxn modelId="{CC9C2903-0898-41C0-835F-8DE6847AA19E}" type="presOf" srcId="{A8CBBBD8-17CB-4566-BF20-70163B44110D}" destId="{D9BA49B0-C944-4D6B-8661-FB8A8081DC00}" srcOrd="0" destOrd="0" presId="urn:microsoft.com/office/officeart/2005/8/layout/orgChart1"/>
+    <dgm:cxn modelId="{9C056D65-E371-478D-A923-1F562D4AD2F1}" type="presOf" srcId="{3A6EF29E-0721-4491-B39A-6B8FC312C657}" destId="{E423A8E5-4BCD-4395-A6DA-6A0DFF0003A7}" srcOrd="0" destOrd="0" presId="urn:microsoft.com/office/officeart/2005/8/layout/orgChart1"/>
+    <dgm:cxn modelId="{B5849777-58A4-454B-845D-17A506B21697}" type="presOf" srcId="{1AE64778-1E8A-426A-9D06-3C271D8929BE}" destId="{C05FFFBB-5F87-498B-9A24-430F23330C61}" srcOrd="0" destOrd="0" presId="urn:microsoft.com/office/officeart/2005/8/layout/orgChart1"/>
+    <dgm:cxn modelId="{F1FC9C83-70EA-4A8B-8E65-627974F39896}" type="presOf" srcId="{7CDCFF4B-9404-469F-92D7-6FE244051A05}" destId="{46D628D2-CE35-47E2-A058-D5D922529C00}" srcOrd="1" destOrd="0" presId="urn:microsoft.com/office/officeart/2005/8/layout/orgChart1"/>
+    <dgm:cxn modelId="{A70D422D-1AAB-4D47-8A1A-580780BDA96A}" type="presParOf" srcId="{27FBD9FB-20C0-4BC2-9DF9-DC94B6824E65}" destId="{F0B35691-CD0D-4BCC-BBC5-CC5B2C0F1E67}" srcOrd="0" destOrd="0" presId="urn:microsoft.com/office/officeart/2005/8/layout/orgChart1"/>
+    <dgm:cxn modelId="{6EC7B1BE-D9BC-4615-AA4C-0B02C2269493}" type="presParOf" srcId="{F0B35691-CD0D-4BCC-BBC5-CC5B2C0F1E67}" destId="{B5DDB2C4-35BA-4C40-B999-807C24AB5DF9}" srcOrd="0" destOrd="0" presId="urn:microsoft.com/office/officeart/2005/8/layout/orgChart1"/>
+    <dgm:cxn modelId="{37E52F66-767A-4013-9AF8-3A6CB65694D3}" type="presParOf" srcId="{B5DDB2C4-35BA-4C40-B999-807C24AB5DF9}" destId="{3E4D3232-C5CD-462B-B83B-FB25BE723A60}" srcOrd="0" destOrd="0" presId="urn:microsoft.com/office/officeart/2005/8/layout/orgChart1"/>
+    <dgm:cxn modelId="{6110E6B6-0193-45AE-8909-D29F90EC1DB3}" type="presParOf" srcId="{B5DDB2C4-35BA-4C40-B999-807C24AB5DF9}" destId="{5971FB9C-0DE9-4686-8C53-B458697E9D13}" srcOrd="1" destOrd="0" presId="urn:microsoft.com/office/officeart/2005/8/layout/orgChart1"/>
+    <dgm:cxn modelId="{B9F34C3F-58C4-45AD-8636-AC7F5A3CEA98}" type="presParOf" srcId="{F0B35691-CD0D-4BCC-BBC5-CC5B2C0F1E67}" destId="{424434EB-78DB-4583-B7A2-06BA74A2887F}" srcOrd="1" destOrd="0" presId="urn:microsoft.com/office/officeart/2005/8/layout/orgChart1"/>
+    <dgm:cxn modelId="{957297AA-6904-4969-8292-61C326365005}" type="presParOf" srcId="{424434EB-78DB-4583-B7A2-06BA74A2887F}" destId="{A488CEA3-8165-4E69-87C7-8AC3BEFACA4F}" srcOrd="0" destOrd="0" presId="urn:microsoft.com/office/officeart/2005/8/layout/orgChart1"/>
+    <dgm:cxn modelId="{DC01E432-D4BB-4849-8B3A-2AFC0F687A2B}" type="presParOf" srcId="{424434EB-78DB-4583-B7A2-06BA74A2887F}" destId="{794EF3AE-20D9-4929-9A02-360B051C0D60}" srcOrd="1" destOrd="0" presId="urn:microsoft.com/office/officeart/2005/8/layout/orgChart1"/>
+    <dgm:cxn modelId="{B47EAC8F-DCE1-485B-9054-BFC702D8BB29}" type="presParOf" srcId="{794EF3AE-20D9-4929-9A02-360B051C0D60}" destId="{755E36AB-B64C-4167-81B6-DEF68A9E0691}" srcOrd="0" destOrd="0" presId="urn:microsoft.com/office/officeart/2005/8/layout/orgChart1"/>
+    <dgm:cxn modelId="{71453C1D-E75C-4B8A-9711-9130739A78EB}" type="presParOf" srcId="{755E36AB-B64C-4167-81B6-DEF68A9E0691}" destId="{D411AAB4-5ED8-404D-8B43-6D8E641CC91A}" srcOrd="0" destOrd="0" presId="urn:microsoft.com/office/officeart/2005/8/layout/orgChart1"/>
+    <dgm:cxn modelId="{BBCACB91-AB1D-47FA-AD04-97FF5B76D88D}" type="presParOf" srcId="{755E36AB-B64C-4167-81B6-DEF68A9E0691}" destId="{F4AFD0F9-BFA6-46B9-9CF0-85195C60EB7C}" srcOrd="1" destOrd="0" presId="urn:microsoft.com/office/officeart/2005/8/layout/orgChart1"/>
+    <dgm:cxn modelId="{6475FE31-DF91-4908-A453-DE05D94E2544}" type="presParOf" srcId="{794EF3AE-20D9-4929-9A02-360B051C0D60}" destId="{4360B269-2DF0-4AF7-B4A2-615CC9B3FD2F}" srcOrd="1" destOrd="0" presId="urn:microsoft.com/office/officeart/2005/8/layout/orgChart1"/>
+    <dgm:cxn modelId="{D16B67B7-2506-476D-80BA-F644B22F5D1A}" type="presParOf" srcId="{794EF3AE-20D9-4929-9A02-360B051C0D60}" destId="{EBF55680-A9B3-4BF8-88C4-E9C89FE9644E}" srcOrd="2" destOrd="0" presId="urn:microsoft.com/office/officeart/2005/8/layout/orgChart1"/>
+    <dgm:cxn modelId="{5041994E-70E2-490B-8135-7D8A955AA2AF}" type="presParOf" srcId="{424434EB-78DB-4583-B7A2-06BA74A2887F}" destId="{F1ACB048-30A0-46C2-9249-193753A64F8F}" srcOrd="2" destOrd="0" presId="urn:microsoft.com/office/officeart/2005/8/layout/orgChart1"/>
+    <dgm:cxn modelId="{184CCEED-C4AB-4EC1-BE1E-D51C5416A436}" type="presParOf" srcId="{424434EB-78DB-4583-B7A2-06BA74A2887F}" destId="{355BE389-105F-4382-BE56-ACA2C9698BB5}" srcOrd="3" destOrd="0" presId="urn:microsoft.com/office/officeart/2005/8/layout/orgChart1"/>
+    <dgm:cxn modelId="{ED7B8AA3-35CC-471C-BE8F-C171E207C3D9}" type="presParOf" srcId="{355BE389-105F-4382-BE56-ACA2C9698BB5}" destId="{6EF39030-4835-4039-ABEE-DAF5A1B5FB96}" srcOrd="0" destOrd="0" presId="urn:microsoft.com/office/officeart/2005/8/layout/orgChart1"/>
+    <dgm:cxn modelId="{A1CCE012-3CFE-4704-BCAB-5B8C4A127A23}" type="presParOf" srcId="{6EF39030-4835-4039-ABEE-DAF5A1B5FB96}" destId="{EC586644-0E51-4A36-9B64-71970D3A915F}" srcOrd="0" destOrd="0" presId="urn:microsoft.com/office/officeart/2005/8/layout/orgChart1"/>
+    <dgm:cxn modelId="{6FF92BDD-70A6-4724-BF43-E8128281C091}" type="presParOf" srcId="{6EF39030-4835-4039-ABEE-DAF5A1B5FB96}" destId="{F07B2290-A4BC-47CB-89A7-F57F34AB777A}" srcOrd="1" destOrd="0" presId="urn:microsoft.com/office/officeart/2005/8/layout/orgChart1"/>
+    <dgm:cxn modelId="{34A15055-0E2C-485D-8516-68C29A972D48}" type="presParOf" srcId="{355BE389-105F-4382-BE56-ACA2C9698BB5}" destId="{F3718C1C-97CF-4291-BA57-E198A5518EE6}" srcOrd="1" destOrd="0" presId="urn:microsoft.com/office/officeart/2005/8/layout/orgChart1"/>
+    <dgm:cxn modelId="{5DEC7926-43F2-4E1F-93EF-861656170644}" type="presParOf" srcId="{355BE389-105F-4382-BE56-ACA2C9698BB5}" destId="{F9E22EE5-0A66-4E69-97A8-618E54EE7AB3}" srcOrd="2" destOrd="0" presId="urn:microsoft.com/office/officeart/2005/8/layout/orgChart1"/>
+    <dgm:cxn modelId="{562CF738-776F-48D7-AC9D-FBB05570D544}" type="presParOf" srcId="{424434EB-78DB-4583-B7A2-06BA74A2887F}" destId="{D32280DB-7306-4D5B-8A56-CFEF82C8505E}" srcOrd="4" destOrd="0" presId="urn:microsoft.com/office/officeart/2005/8/layout/orgChart1"/>
+    <dgm:cxn modelId="{AA75B9EC-6885-4AF2-9DC2-E3B835C3B710}" type="presParOf" srcId="{424434EB-78DB-4583-B7A2-06BA74A2887F}" destId="{7C983E45-9FD5-4A7A-BCD6-BD209FB70943}" srcOrd="5" destOrd="0" presId="urn:microsoft.com/office/officeart/2005/8/layout/orgChart1"/>
+    <dgm:cxn modelId="{2ED0E64A-FA04-41EC-BF1F-B791B7A9CCF0}" type="presParOf" srcId="{7C983E45-9FD5-4A7A-BCD6-BD209FB70943}" destId="{CEEC712C-F7D1-4257-A6BA-11486A36C314}" srcOrd="0" destOrd="0" presId="urn:microsoft.com/office/officeart/2005/8/layout/orgChart1"/>
+    <dgm:cxn modelId="{186EB15E-7993-4883-9D1E-A27DF0696C94}" type="presParOf" srcId="{CEEC712C-F7D1-4257-A6BA-11486A36C314}" destId="{CAFD15C3-D377-4553-BE17-405FB9034DDC}" srcOrd="0" destOrd="0" presId="urn:microsoft.com/office/officeart/2005/8/layout/orgChart1"/>
+    <dgm:cxn modelId="{5F3274AD-5D45-4C27-BD18-31DA02230640}" type="presParOf" srcId="{CEEC712C-F7D1-4257-A6BA-11486A36C314}" destId="{A486A84C-77AE-4DB4-9DF2-1E43D9A1CB58}" srcOrd="1" destOrd="0" presId="urn:microsoft.com/office/officeart/2005/8/layout/orgChart1"/>
+    <dgm:cxn modelId="{B26BB0B6-2D71-4046-AB11-E2669A6441AC}" type="presParOf" srcId="{7C983E45-9FD5-4A7A-BCD6-BD209FB70943}" destId="{3F3B55F9-7053-4760-B255-BD59E77F7E47}" srcOrd="1" destOrd="0" presId="urn:microsoft.com/office/officeart/2005/8/layout/orgChart1"/>
+    <dgm:cxn modelId="{A8230A1B-637C-42A3-B4EF-B1805B284314}" type="presParOf" srcId="{3F3B55F9-7053-4760-B255-BD59E77F7E47}" destId="{140CC06D-59FF-4337-8EF9-4D706911ECA8}" srcOrd="0" destOrd="0" presId="urn:microsoft.com/office/officeart/2005/8/layout/orgChart1"/>
+    <dgm:cxn modelId="{AA92BE5B-EA0C-4DD5-9D26-895668DB4C6A}" type="presParOf" srcId="{3F3B55F9-7053-4760-B255-BD59E77F7E47}" destId="{C22B3E00-F43A-49DD-BE81-514E92472ED5}" srcOrd="1" destOrd="0" presId="urn:microsoft.com/office/officeart/2005/8/layout/orgChart1"/>
+    <dgm:cxn modelId="{8E2DB48E-0358-4282-92C0-53B7CCDCAF9C}" type="presParOf" srcId="{C22B3E00-F43A-49DD-BE81-514E92472ED5}" destId="{D53E378B-EBAC-41B1-BC00-F800931DC685}" srcOrd="0" destOrd="0" presId="urn:microsoft.com/office/officeart/2005/8/layout/orgChart1"/>
+    <dgm:cxn modelId="{444B6B8F-812A-4416-9DAD-7EAD3B1F809B}" type="presParOf" srcId="{D53E378B-EBAC-41B1-BC00-F800931DC685}" destId="{DF1D487B-ECB7-489D-8F5A-A83FD5722AD6}" srcOrd="0" destOrd="0" presId="urn:microsoft.com/office/officeart/2005/8/layout/orgChart1"/>
+    <dgm:cxn modelId="{C326B076-244C-4CBF-8F40-96800F77F0D6}" type="presParOf" srcId="{D53E378B-EBAC-41B1-BC00-F800931DC685}" destId="{EBD6DE39-9A08-4E79-A62A-8C2A360674BC}" srcOrd="1" destOrd="0" presId="urn:microsoft.com/office/officeart/2005/8/layout/orgChart1"/>
+    <dgm:cxn modelId="{1FAAFA2D-D041-4E39-AE95-A8FDDD3C9EB8}" type="presParOf" srcId="{C22B3E00-F43A-49DD-BE81-514E92472ED5}" destId="{2525FF3E-E454-4A38-86AC-0821D1014AB8}" srcOrd="1" destOrd="0" presId="urn:microsoft.com/office/officeart/2005/8/layout/orgChart1"/>
+    <dgm:cxn modelId="{3202D289-3A01-4150-94F8-CCEB8A29EFAE}" type="presParOf" srcId="{2525FF3E-E454-4A38-86AC-0821D1014AB8}" destId="{7DC5D9DB-5551-4769-A7B6-DBBEBD910986}" srcOrd="0" destOrd="0" presId="urn:microsoft.com/office/officeart/2005/8/layout/orgChart1"/>
+    <dgm:cxn modelId="{E9857BC9-F378-404E-89BA-8616DEAED525}" type="presParOf" srcId="{2525FF3E-E454-4A38-86AC-0821D1014AB8}" destId="{5CC8CACC-2796-469A-BD6E-B94BD98721CD}" srcOrd="1" destOrd="0" presId="urn:microsoft.com/office/officeart/2005/8/layout/orgChart1"/>
+    <dgm:cxn modelId="{3AF8F3C4-AB36-452E-B300-F21BB8B97B52}" type="presParOf" srcId="{5CC8CACC-2796-469A-BD6E-B94BD98721CD}" destId="{B9674F0B-181C-45EF-95AB-A3CE167938D2}" srcOrd="0" destOrd="0" presId="urn:microsoft.com/office/officeart/2005/8/layout/orgChart1"/>
+    <dgm:cxn modelId="{B6C01135-2057-4F2C-B396-5844E2EE8C03}" type="presParOf" srcId="{B9674F0B-181C-45EF-95AB-A3CE167938D2}" destId="{C945ED9A-7759-442E-BC2D-6825FAAE88B0}" srcOrd="0" destOrd="0" presId="urn:microsoft.com/office/officeart/2005/8/layout/orgChart1"/>
+    <dgm:cxn modelId="{EFC8AD49-F0E7-4AE9-80D3-7FE6BFFF4F3B}" type="presParOf" srcId="{B9674F0B-181C-45EF-95AB-A3CE167938D2}" destId="{B0D5D447-7A04-44CA-9B5B-1C803D7CC141}" srcOrd="1" destOrd="0" presId="urn:microsoft.com/office/officeart/2005/8/layout/orgChart1"/>
+    <dgm:cxn modelId="{A3374F04-540C-4E2C-B95B-4130C39B0EB1}" type="presParOf" srcId="{5CC8CACC-2796-469A-BD6E-B94BD98721CD}" destId="{1706EB1C-48BA-48D0-B8F5-B8E4B681E0DA}" srcOrd="1" destOrd="0" presId="urn:microsoft.com/office/officeart/2005/8/layout/orgChart1"/>
+    <dgm:cxn modelId="{387EE8A4-3BBB-46E3-8CDF-4D8034096C78}" type="presParOf" srcId="{5CC8CACC-2796-469A-BD6E-B94BD98721CD}" destId="{73AA231A-9301-4377-9E2C-78BEA370B0BE}" srcOrd="2" destOrd="0" presId="urn:microsoft.com/office/officeart/2005/8/layout/orgChart1"/>
+    <dgm:cxn modelId="{A3B8E480-1E1E-473E-A802-36A80A360269}" type="presParOf" srcId="{2525FF3E-E454-4A38-86AC-0821D1014AB8}" destId="{7C15013A-2208-4204-AAD7-A27BE79218E1}" srcOrd="2" destOrd="0" presId="urn:microsoft.com/office/officeart/2005/8/layout/orgChart1"/>
+    <dgm:cxn modelId="{77904CEE-F50D-48CE-9C39-A5518351629E}" type="presParOf" srcId="{2525FF3E-E454-4A38-86AC-0821D1014AB8}" destId="{B35BCB02-0DCF-4BFD-9504-68C2BC239FCF}" srcOrd="3" destOrd="0" presId="urn:microsoft.com/office/officeart/2005/8/layout/orgChart1"/>
+    <dgm:cxn modelId="{4A530CC0-C43A-4BBD-A3C3-1FF7A28CDFF6}" type="presParOf" srcId="{B35BCB02-0DCF-4BFD-9504-68C2BC239FCF}" destId="{DB817668-C1DB-4834-BBE0-368CA41F9AD8}" srcOrd="0" destOrd="0" presId="urn:microsoft.com/office/officeart/2005/8/layout/orgChart1"/>
+    <dgm:cxn modelId="{318FFE95-2F3C-4B43-8F34-39F12D1A033E}" type="presParOf" srcId="{DB817668-C1DB-4834-BBE0-368CA41F9AD8}" destId="{AAB57101-A6D9-45D0-9CAC-630FAA82A2F6}" srcOrd="0" destOrd="0" presId="urn:microsoft.com/office/officeart/2005/8/layout/orgChart1"/>
+    <dgm:cxn modelId="{E6579B50-D961-4B22-984E-5C99DB574E1E}" type="presParOf" srcId="{DB817668-C1DB-4834-BBE0-368CA41F9AD8}" destId="{DF85CC0C-3C2D-4CF9-9A2D-BAC7612983A2}" srcOrd="1" destOrd="0" presId="urn:microsoft.com/office/officeart/2005/8/layout/orgChart1"/>
+    <dgm:cxn modelId="{089B62AB-C70B-4DB1-8209-66DE19FAE92B}" type="presParOf" srcId="{B35BCB02-0DCF-4BFD-9504-68C2BC239FCF}" destId="{CE315AB1-0F8C-4B42-A5F9-609C91168614}" srcOrd="1" destOrd="0" presId="urn:microsoft.com/office/officeart/2005/8/layout/orgChart1"/>
+    <dgm:cxn modelId="{894ED692-3430-4EF8-9AB1-B8691E31940B}" type="presParOf" srcId="{B35BCB02-0DCF-4BFD-9504-68C2BC239FCF}" destId="{CDF2E419-6679-47DA-9A02-B6D176666697}" srcOrd="2" destOrd="0" presId="urn:microsoft.com/office/officeart/2005/8/layout/orgChart1"/>
+    <dgm:cxn modelId="{459349A4-A734-46FC-9D38-5821413A2C9E}" type="presParOf" srcId="{2525FF3E-E454-4A38-86AC-0821D1014AB8}" destId="{BD053DE7-5461-4931-B739-6FB28BF61A26}" srcOrd="4" destOrd="0" presId="urn:microsoft.com/office/officeart/2005/8/layout/orgChart1"/>
+    <dgm:cxn modelId="{983C6A06-C154-4D17-AAB0-2E46ABCC9F7D}" type="presParOf" srcId="{2525FF3E-E454-4A38-86AC-0821D1014AB8}" destId="{7DC2A355-5A9A-4402-B096-513095579442}" srcOrd="5" destOrd="0" presId="urn:microsoft.com/office/officeart/2005/8/layout/orgChart1"/>
+    <dgm:cxn modelId="{0858FB15-998D-4BC3-B81F-FB2812E8DB0D}" type="presParOf" srcId="{7DC2A355-5A9A-4402-B096-513095579442}" destId="{D3AA6517-A196-46EF-9182-CF714A4A6212}" srcOrd="0" destOrd="0" presId="urn:microsoft.com/office/officeart/2005/8/layout/orgChart1"/>
+    <dgm:cxn modelId="{40408B49-0DB6-4AD0-A1CE-E9348C2220C4}" type="presParOf" srcId="{D3AA6517-A196-46EF-9182-CF714A4A6212}" destId="{F37464F2-AECB-4C4D-A170-D260FFEA594F}" srcOrd="0" destOrd="0" presId="urn:microsoft.com/office/officeart/2005/8/layout/orgChart1"/>
+    <dgm:cxn modelId="{9F5CE22D-2CF5-4D34-A4B5-A8754F337F0F}" type="presParOf" srcId="{D3AA6517-A196-46EF-9182-CF714A4A6212}" destId="{10D48F2E-6349-4F2D-9C4C-EF63CC999970}" srcOrd="1" destOrd="0" presId="urn:microsoft.com/office/officeart/2005/8/layout/orgChart1"/>
+    <dgm:cxn modelId="{42463CBD-5A54-4980-A3F8-4A453DF94560}" type="presParOf" srcId="{7DC2A355-5A9A-4402-B096-513095579442}" destId="{A165988B-2BB6-4FF5-A7DE-BDF8614AE006}" srcOrd="1" destOrd="0" presId="urn:microsoft.com/office/officeart/2005/8/layout/orgChart1"/>
+    <dgm:cxn modelId="{9FEE91AA-3A29-46FC-8A85-1E1D3985386F}" type="presParOf" srcId="{7DC2A355-5A9A-4402-B096-513095579442}" destId="{8C763742-D569-4C37-AC9D-E95F471D3999}" srcOrd="2" destOrd="0" presId="urn:microsoft.com/office/officeart/2005/8/layout/orgChart1"/>
+    <dgm:cxn modelId="{0203DF79-D3F0-4330-9CF0-E23E68496222}" type="presParOf" srcId="{2525FF3E-E454-4A38-86AC-0821D1014AB8}" destId="{9CD0E45A-B515-4139-8DFD-22731421354D}" srcOrd="6" destOrd="0" presId="urn:microsoft.com/office/officeart/2005/8/layout/orgChart1"/>
+    <dgm:cxn modelId="{78CE5913-00DC-4BE5-929E-6640BAF93042}" type="presParOf" srcId="{2525FF3E-E454-4A38-86AC-0821D1014AB8}" destId="{66CA9AB2-333D-4E6A-9FC0-04BC05AC32EA}" srcOrd="7" destOrd="0" presId="urn:microsoft.com/office/officeart/2005/8/layout/orgChart1"/>
+    <dgm:cxn modelId="{66F752CF-4A52-434D-B3B8-221D2A8A045B}" type="presParOf" srcId="{66CA9AB2-333D-4E6A-9FC0-04BC05AC32EA}" destId="{00EFDF1D-C667-421B-A41F-AEC81599700F}" srcOrd="0" destOrd="0" presId="urn:microsoft.com/office/officeart/2005/8/layout/orgChart1"/>
+    <dgm:cxn modelId="{3CC15534-B0C0-46A7-A37B-2BF56561F632}" type="presParOf" srcId="{00EFDF1D-C667-421B-A41F-AEC81599700F}" destId="{BAC10595-7B2D-450E-B5FB-5167682F991C}" srcOrd="0" destOrd="0" presId="urn:microsoft.com/office/officeart/2005/8/layout/orgChart1"/>
+    <dgm:cxn modelId="{A03C3C60-03DB-4922-B0A1-0A1AC14AD447}" type="presParOf" srcId="{00EFDF1D-C667-421B-A41F-AEC81599700F}" destId="{51F6D35B-1C21-4862-B59B-BAC792ACA133}" srcOrd="1" destOrd="0" presId="urn:microsoft.com/office/officeart/2005/8/layout/orgChart1"/>
+    <dgm:cxn modelId="{A059EDA1-05A4-48B6-A016-3C6D9F2FA2A7}" type="presParOf" srcId="{66CA9AB2-333D-4E6A-9FC0-04BC05AC32EA}" destId="{B236C851-4636-48AE-9414-FF16EDD4880F}" srcOrd="1" destOrd="0" presId="urn:microsoft.com/office/officeart/2005/8/layout/orgChart1"/>
+    <dgm:cxn modelId="{5448E30C-2317-43B4-91EB-20B60E74D2E0}" type="presParOf" srcId="{66CA9AB2-333D-4E6A-9FC0-04BC05AC32EA}" destId="{84118366-72FE-45E9-8351-1277F1C8300A}" srcOrd="2" destOrd="0" presId="urn:microsoft.com/office/officeart/2005/8/layout/orgChart1"/>
+    <dgm:cxn modelId="{D684DCDC-EFE6-4A1E-A10C-597683FE5F64}" type="presParOf" srcId="{2525FF3E-E454-4A38-86AC-0821D1014AB8}" destId="{39C0E70A-00C0-4E52-B7C1-5D4FE55261D7}" srcOrd="8" destOrd="0" presId="urn:microsoft.com/office/officeart/2005/8/layout/orgChart1"/>
+    <dgm:cxn modelId="{CF3E6DD6-46DE-4C75-BFDB-EAA2361D2AFE}" type="presParOf" srcId="{2525FF3E-E454-4A38-86AC-0821D1014AB8}" destId="{83F4930A-F69F-4B19-906F-6D886446F889}" srcOrd="9" destOrd="0" presId="urn:microsoft.com/office/officeart/2005/8/layout/orgChart1"/>
+    <dgm:cxn modelId="{6997232D-09EC-49D4-8A74-939FC4B09062}" type="presParOf" srcId="{83F4930A-F69F-4B19-906F-6D886446F889}" destId="{B8566BD0-944D-4B60-92E4-CC831E46339C}" srcOrd="0" destOrd="0" presId="urn:microsoft.com/office/officeart/2005/8/layout/orgChart1"/>
+    <dgm:cxn modelId="{5D0C2097-7682-4324-B330-21230A3E1532}" type="presParOf" srcId="{B8566BD0-944D-4B60-92E4-CC831E46339C}" destId="{230864C1-B493-40C5-8FCE-AF03A25C8F6E}" srcOrd="0" destOrd="0" presId="urn:microsoft.com/office/officeart/2005/8/layout/orgChart1"/>
+    <dgm:cxn modelId="{14CD1261-3B46-4397-BB89-ADFB8F1FDA39}" type="presParOf" srcId="{B8566BD0-944D-4B60-92E4-CC831E46339C}" destId="{87054F93-8398-406C-9BD5-D22806D648E6}" srcOrd="1" destOrd="0" presId="urn:microsoft.com/office/officeart/2005/8/layout/orgChart1"/>
+    <dgm:cxn modelId="{02BE7AB7-61CD-49C7-8411-DAEB6116F0F9}" type="presParOf" srcId="{83F4930A-F69F-4B19-906F-6D886446F889}" destId="{05AB0D50-F735-45C3-AB33-72EB4269D50D}" srcOrd="1" destOrd="0" presId="urn:microsoft.com/office/officeart/2005/8/layout/orgChart1"/>
+    <dgm:cxn modelId="{EB9262CC-8EE0-4A3D-98D8-793803165C60}" type="presParOf" srcId="{83F4930A-F69F-4B19-906F-6D886446F889}" destId="{82129CF7-964C-4371-8650-297665F826F5}" srcOrd="2" destOrd="0" presId="urn:microsoft.com/office/officeart/2005/8/layout/orgChart1"/>
+    <dgm:cxn modelId="{B8ABCDC0-ABD9-49D7-A10E-AD74E93A51F1}" type="presParOf" srcId="{C22B3E00-F43A-49DD-BE81-514E92472ED5}" destId="{A2DF13D1-AA5B-4E2F-AEBC-271D42627057}" srcOrd="2" destOrd="0" presId="urn:microsoft.com/office/officeart/2005/8/layout/orgChart1"/>
+    <dgm:cxn modelId="{7F9AB66F-6A7D-4C8A-8644-C49BEEB3D4AB}" type="presParOf" srcId="{7C983E45-9FD5-4A7A-BCD6-BD209FB70943}" destId="{C8AA4BF0-43D9-4C83-9FE1-9C4BAF5F4078}" srcOrd="2" destOrd="0" presId="urn:microsoft.com/office/officeart/2005/8/layout/orgChart1"/>
+    <dgm:cxn modelId="{0572A336-9034-4F42-8760-C33F0672E7FA}" type="presParOf" srcId="{424434EB-78DB-4583-B7A2-06BA74A2887F}" destId="{64DB005D-F8B3-4DDB-ABE5-159203F6DA71}" srcOrd="6" destOrd="0" presId="urn:microsoft.com/office/officeart/2005/8/layout/orgChart1"/>
+    <dgm:cxn modelId="{3BB445E8-B36F-412D-ABCF-1388EBCB838E}" type="presParOf" srcId="{424434EB-78DB-4583-B7A2-06BA74A2887F}" destId="{92B335A7-9982-4973-A4AF-3A2FFBA80284}" srcOrd="7" destOrd="0" presId="urn:microsoft.com/office/officeart/2005/8/layout/orgChart1"/>
+    <dgm:cxn modelId="{9D7A3093-92F2-4657-8D80-D1013D96B055}" type="presParOf" srcId="{92B335A7-9982-4973-A4AF-3A2FFBA80284}" destId="{0AA41378-DBE4-4455-9235-E8AFFE503FCC}" srcOrd="0" destOrd="0" presId="urn:microsoft.com/office/officeart/2005/8/layout/orgChart1"/>
+    <dgm:cxn modelId="{2D2F64D8-568F-43B3-B30B-BCB78A6B9458}" type="presParOf" srcId="{0AA41378-DBE4-4455-9235-E8AFFE503FCC}" destId="{E8A66868-2D43-41E9-B134-D7C1C50D8D17}" srcOrd="0" destOrd="0" presId="urn:microsoft.com/office/officeart/2005/8/layout/orgChart1"/>
+    <dgm:cxn modelId="{8921496B-86C9-4890-9841-4BD8F18D167F}" type="presParOf" srcId="{0AA41378-DBE4-4455-9235-E8AFFE503FCC}" destId="{64B2222F-647E-4F80-84F5-9E351E375535}" srcOrd="1" destOrd="0" presId="urn:microsoft.com/office/officeart/2005/8/layout/orgChart1"/>
+    <dgm:cxn modelId="{74E8BF44-0462-4A0D-BAE4-36E453E281A6}" type="presParOf" srcId="{92B335A7-9982-4973-A4AF-3A2FFBA80284}" destId="{1EC7D72B-72DA-478E-A2DF-59E8FB8A2C21}" srcOrd="1" destOrd="0" presId="urn:microsoft.com/office/officeart/2005/8/layout/orgChart1"/>
+    <dgm:cxn modelId="{D4E7BA71-F6B4-46D9-B6DB-05BBABFA4EA3}" type="presParOf" srcId="{1EC7D72B-72DA-478E-A2DF-59E8FB8A2C21}" destId="{C05FFFBB-5F87-498B-9A24-430F23330C61}" srcOrd="0" destOrd="0" presId="urn:microsoft.com/office/officeart/2005/8/layout/orgChart1"/>
+    <dgm:cxn modelId="{DAC37DB6-5880-49C2-AD9B-6739A6051165}" type="presParOf" srcId="{1EC7D72B-72DA-478E-A2DF-59E8FB8A2C21}" destId="{7E58A041-3FBA-420D-907B-562776EEEAE6}" srcOrd="1" destOrd="0" presId="urn:microsoft.com/office/officeart/2005/8/layout/orgChart1"/>
+    <dgm:cxn modelId="{D6147155-7FA8-4389-8E93-FBB4CFF1D66C}" type="presParOf" srcId="{7E58A041-3FBA-420D-907B-562776EEEAE6}" destId="{AA42A0D1-382C-41C3-9A1C-4A86E6F69B7E}" srcOrd="0" destOrd="0" presId="urn:microsoft.com/office/officeart/2005/8/layout/orgChart1"/>
+    <dgm:cxn modelId="{73B71586-7016-44EA-B45C-BC7A6F827406}" type="presParOf" srcId="{AA42A0D1-382C-41C3-9A1C-4A86E6F69B7E}" destId="{12A8EA39-7397-4C6B-A8B7-2250A1A0564B}" srcOrd="0" destOrd="0" presId="urn:microsoft.com/office/officeart/2005/8/layout/orgChart1"/>
+    <dgm:cxn modelId="{30EF5B9B-B635-481B-BA0B-74207E5613CF}" type="presParOf" srcId="{AA42A0D1-382C-41C3-9A1C-4A86E6F69B7E}" destId="{46D628D2-CE35-47E2-A058-D5D922529C00}" srcOrd="1" destOrd="0" presId="urn:microsoft.com/office/officeart/2005/8/layout/orgChart1"/>
+    <dgm:cxn modelId="{78674B6F-5A6A-4075-92E4-CFF418AF0455}" type="presParOf" srcId="{7E58A041-3FBA-420D-907B-562776EEEAE6}" destId="{84C62553-B585-464F-9117-E26EC11D2294}" srcOrd="1" destOrd="0" presId="urn:microsoft.com/office/officeart/2005/8/layout/orgChart1"/>
+    <dgm:cxn modelId="{34798874-B959-414C-9A68-AD55BA3866EE}" type="presParOf" srcId="{7E58A041-3FBA-420D-907B-562776EEEAE6}" destId="{CE03DA2F-7438-41A6-809F-8037743B1A37}" srcOrd="2" destOrd="0" presId="urn:microsoft.com/office/officeart/2005/8/layout/orgChart1"/>
+    <dgm:cxn modelId="{33C97B95-D569-4DFE-81FA-CE279324C8F3}" type="presParOf" srcId="{1EC7D72B-72DA-478E-A2DF-59E8FB8A2C21}" destId="{FFDDC750-580E-4F7B-A61C-E5BBE89B0D4A}" srcOrd="2" destOrd="0" presId="urn:microsoft.com/office/officeart/2005/8/layout/orgChart1"/>
+    <dgm:cxn modelId="{86DF30A5-CBCB-4A9C-B098-18DA8D03485E}" type="presParOf" srcId="{1EC7D72B-72DA-478E-A2DF-59E8FB8A2C21}" destId="{8C1E028F-1A2E-4184-9823-8E2B56C13EC3}" srcOrd="3" destOrd="0" presId="urn:microsoft.com/office/officeart/2005/8/layout/orgChart1"/>
+    <dgm:cxn modelId="{8DFDE630-2A66-460B-9AFE-CEDCEB356460}" type="presParOf" srcId="{8C1E028F-1A2E-4184-9823-8E2B56C13EC3}" destId="{16EDCE96-3407-4FFD-B29E-B47A6039B4B4}" srcOrd="0" destOrd="0" presId="urn:microsoft.com/office/officeart/2005/8/layout/orgChart1"/>
+    <dgm:cxn modelId="{ED694CAD-F7E7-4832-A1FB-0FD620B434DF}" type="presParOf" srcId="{16EDCE96-3407-4FFD-B29E-B47A6039B4B4}" destId="{D1B21C7E-01D8-46F0-AA57-2F16C8F0E503}" srcOrd="0" destOrd="0" presId="urn:microsoft.com/office/officeart/2005/8/layout/orgChart1"/>
+    <dgm:cxn modelId="{FDAD6ACB-FBD2-45D0-B5CC-360B3334813F}" type="presParOf" srcId="{16EDCE96-3407-4FFD-B29E-B47A6039B4B4}" destId="{74E88BDE-E2A8-4D81-BD2D-D45398323137}" srcOrd="1" destOrd="0" presId="urn:microsoft.com/office/officeart/2005/8/layout/orgChart1"/>
+    <dgm:cxn modelId="{B714CA6F-3DB2-44CB-B4E9-E68D6E1F2FF8}" type="presParOf" srcId="{8C1E028F-1A2E-4184-9823-8E2B56C13EC3}" destId="{171EFEA1-035F-4C0A-B995-AE71D82D8E32}" srcOrd="1" destOrd="0" presId="urn:microsoft.com/office/officeart/2005/8/layout/orgChart1"/>
+    <dgm:cxn modelId="{49E94447-1466-4074-88D4-91BF0E29EF56}" type="presParOf" srcId="{8C1E028F-1A2E-4184-9823-8E2B56C13EC3}" destId="{8BE0A4D8-A2F2-4441-8016-7D9A36F678D7}" srcOrd="2" destOrd="0" presId="urn:microsoft.com/office/officeart/2005/8/layout/orgChart1"/>
+    <dgm:cxn modelId="{FD296629-AC8F-4604-B2D5-DCB2EEF84101}" type="presParOf" srcId="{1EC7D72B-72DA-478E-A2DF-59E8FB8A2C21}" destId="{AF4765B1-6F3E-456E-83BF-088EC12B185D}" srcOrd="4" destOrd="0" presId="urn:microsoft.com/office/officeart/2005/8/layout/orgChart1"/>
+    <dgm:cxn modelId="{87161C58-74AA-410E-B300-F2F6003BBFD7}" type="presParOf" srcId="{1EC7D72B-72DA-478E-A2DF-59E8FB8A2C21}" destId="{66522B3D-C5FA-4518-93C8-C97E8722563E}" srcOrd="5" destOrd="0" presId="urn:microsoft.com/office/officeart/2005/8/layout/orgChart1"/>
+    <dgm:cxn modelId="{0ADBDE4E-55CD-4B67-A4F7-9A57E15E657C}" type="presParOf" srcId="{66522B3D-C5FA-4518-93C8-C97E8722563E}" destId="{7967B448-A10C-43A6-A8D7-B6E24C4E58DC}" srcOrd="0" destOrd="0" presId="urn:microsoft.com/office/officeart/2005/8/layout/orgChart1"/>
+    <dgm:cxn modelId="{2ED8215A-24E9-4ED8-9879-F3F199B2BD29}" type="presParOf" srcId="{7967B448-A10C-43A6-A8D7-B6E24C4E58DC}" destId="{A0925FC1-4F2E-4925-BF16-4D0A6AA138D8}" srcOrd="0" destOrd="0" presId="urn:microsoft.com/office/officeart/2005/8/layout/orgChart1"/>
+    <dgm:cxn modelId="{A57C8851-E8B0-40D3-A48A-F2381042F850}" type="presParOf" srcId="{7967B448-A10C-43A6-A8D7-B6E24C4E58DC}" destId="{D158AEE4-9A03-42C2-B8C4-9DB00B85E9BB}" srcOrd="1" destOrd="0" presId="urn:microsoft.com/office/officeart/2005/8/layout/orgChart1"/>
+    <dgm:cxn modelId="{0E5949B6-1975-42B2-97BF-9C9A56AB4909}" type="presParOf" srcId="{66522B3D-C5FA-4518-93C8-C97E8722563E}" destId="{13510C9C-1031-459F-89D1-FDD5A468CE94}" srcOrd="1" destOrd="0" presId="urn:microsoft.com/office/officeart/2005/8/layout/orgChart1"/>
+    <dgm:cxn modelId="{4326D083-E3A9-4AD8-B26D-0E9F3ACF54E6}" type="presParOf" srcId="{66522B3D-C5FA-4518-93C8-C97E8722563E}" destId="{6D3377B7-7508-4215-98CE-3AD89017F07A}" srcOrd="2" destOrd="0" presId="urn:microsoft.com/office/officeart/2005/8/layout/orgChart1"/>
+    <dgm:cxn modelId="{2D025BDD-A892-460D-88BA-271ACCBC560A}" type="presParOf" srcId="{92B335A7-9982-4973-A4AF-3A2FFBA80284}" destId="{5366B527-BDC7-4692-A943-479EAEC9752D}" srcOrd="2" destOrd="0" presId="urn:microsoft.com/office/officeart/2005/8/layout/orgChart1"/>
+    <dgm:cxn modelId="{D21CF7F3-7FD9-4431-A62F-14E6EB955BFB}" type="presParOf" srcId="{424434EB-78DB-4583-B7A2-06BA74A2887F}" destId="{973195CB-07A1-4B14-BB2E-B17B239C9F54}" srcOrd="8" destOrd="0" presId="urn:microsoft.com/office/officeart/2005/8/layout/orgChart1"/>
+    <dgm:cxn modelId="{E7C383EF-0AF5-49C7-A1FA-A95AE557FE22}" type="presParOf" srcId="{424434EB-78DB-4583-B7A2-06BA74A2887F}" destId="{AC4EBAFF-2870-4467-AAEE-BFDF04566E6A}" srcOrd="9" destOrd="0" presId="urn:microsoft.com/office/officeart/2005/8/layout/orgChart1"/>
+    <dgm:cxn modelId="{9F4EDB3F-C03D-4902-B602-2AA96270F38B}" type="presParOf" srcId="{AC4EBAFF-2870-4467-AAEE-BFDF04566E6A}" destId="{B9CD8220-46D5-4C63-A881-04DD147B7B81}" srcOrd="0" destOrd="0" presId="urn:microsoft.com/office/officeart/2005/8/layout/orgChart1"/>
+    <dgm:cxn modelId="{03D31F46-C480-48D8-9652-94F1EC35B945}" type="presParOf" srcId="{B9CD8220-46D5-4C63-A881-04DD147B7B81}" destId="{99621BC4-3A60-4021-AA52-3906E2908201}" srcOrd="0" destOrd="0" presId="urn:microsoft.com/office/officeart/2005/8/layout/orgChart1"/>
+    <dgm:cxn modelId="{2BC0A249-7528-4BEF-AC1A-F5DA7CFD0A07}" type="presParOf" srcId="{B9CD8220-46D5-4C63-A881-04DD147B7B81}" destId="{6EE95315-E4B2-421F-B8C0-AB358A98DFE5}" srcOrd="1" destOrd="0" presId="urn:microsoft.com/office/officeart/2005/8/layout/orgChart1"/>
+    <dgm:cxn modelId="{6D7AE8C1-EC87-4513-9A3B-F2955AE63CA5}" type="presParOf" srcId="{AC4EBAFF-2870-4467-AAEE-BFDF04566E6A}" destId="{D983D2B7-4F8F-4FE0-8709-731D4BFE9170}" srcOrd="1" destOrd="0" presId="urn:microsoft.com/office/officeart/2005/8/layout/orgChart1"/>
+    <dgm:cxn modelId="{852D2425-EC0C-4812-B208-97F6ED254B4C}" type="presParOf" srcId="{D983D2B7-4F8F-4FE0-8709-731D4BFE9170}" destId="{E423A8E5-4BCD-4395-A6DA-6A0DFF0003A7}" srcOrd="0" destOrd="0" presId="urn:microsoft.com/office/officeart/2005/8/layout/orgChart1"/>
+    <dgm:cxn modelId="{3599C1B6-0E18-4C01-BE43-A681F986BFF2}" type="presParOf" srcId="{D983D2B7-4F8F-4FE0-8709-731D4BFE9170}" destId="{FEC0D115-57C1-4E00-B20D-C53853B95139}" srcOrd="1" destOrd="0" presId="urn:microsoft.com/office/officeart/2005/8/layout/orgChart1"/>
+    <dgm:cxn modelId="{7827E02C-17B1-4656-96AF-4E1B990C7942}" type="presParOf" srcId="{FEC0D115-57C1-4E00-B20D-C53853B95139}" destId="{C0FCC92D-9C05-4A6B-ACD0-9FFEAB2B9A34}" srcOrd="0" destOrd="0" presId="urn:microsoft.com/office/officeart/2005/8/layout/orgChart1"/>
+    <dgm:cxn modelId="{800B636A-7E54-4542-8A9C-6D7CA17E04E2}" type="presParOf" srcId="{C0FCC92D-9C05-4A6B-ACD0-9FFEAB2B9A34}" destId="{D9BA49B0-C944-4D6B-8661-FB8A8081DC00}" srcOrd="0" destOrd="0" presId="urn:microsoft.com/office/officeart/2005/8/layout/orgChart1"/>
+    <dgm:cxn modelId="{AD449A2D-EC68-40A1-B311-D6B570B8F7A7}" type="presParOf" srcId="{C0FCC92D-9C05-4A6B-ACD0-9FFEAB2B9A34}" destId="{E7CB5C88-00FB-4217-AA5C-0DC99F50CE09}" srcOrd="1" destOrd="0" presId="urn:microsoft.com/office/officeart/2005/8/layout/orgChart1"/>
+    <dgm:cxn modelId="{1EC68566-9A15-4955-AFE4-DFC53A0375D6}" type="presParOf" srcId="{FEC0D115-57C1-4E00-B20D-C53853B95139}" destId="{5AFFFC8D-2F02-4E2C-A406-7B0D5218A33E}" srcOrd="1" destOrd="0" presId="urn:microsoft.com/office/officeart/2005/8/layout/orgChart1"/>
+    <dgm:cxn modelId="{CFF03342-0A29-46AA-B052-280A64AF224B}" type="presParOf" srcId="{FEC0D115-57C1-4E00-B20D-C53853B95139}" destId="{1EE34959-502A-41BB-9ACC-FEDA0AB0B8AE}" srcOrd="2" destOrd="0" presId="urn:microsoft.com/office/officeart/2005/8/layout/orgChart1"/>
+    <dgm:cxn modelId="{55FC3632-4237-4B5A-A31F-926FEC6339D5}" type="presParOf" srcId="{D983D2B7-4F8F-4FE0-8709-731D4BFE9170}" destId="{58E63AAA-335C-49CF-881A-EB906401ACB2}" srcOrd="2" destOrd="0" presId="urn:microsoft.com/office/officeart/2005/8/layout/orgChart1"/>
+    <dgm:cxn modelId="{33250B82-1011-432C-A460-85E362978225}" type="presParOf" srcId="{D983D2B7-4F8F-4FE0-8709-731D4BFE9170}" destId="{DF465BEA-5B6D-4FC9-8955-E111AE98C0EF}" srcOrd="3" destOrd="0" presId="urn:microsoft.com/office/officeart/2005/8/layout/orgChart1"/>
+    <dgm:cxn modelId="{D7918469-2B41-4DC0-891A-32DA6D117770}" type="presParOf" srcId="{DF465BEA-5B6D-4FC9-8955-E111AE98C0EF}" destId="{BEDA8A46-0E78-4D43-9A76-985A5FA066C2}" srcOrd="0" destOrd="0" presId="urn:microsoft.com/office/officeart/2005/8/layout/orgChart1"/>
+    <dgm:cxn modelId="{C6E919C5-3763-4D30-BC31-13E4F7A6DAB2}" type="presParOf" srcId="{BEDA8A46-0E78-4D43-9A76-985A5FA066C2}" destId="{25752CB4-8E75-4D46-A2A0-21C9F20DD73B}" srcOrd="0" destOrd="0" presId="urn:microsoft.com/office/officeart/2005/8/layout/orgChart1"/>
+    <dgm:cxn modelId="{9228A62E-CAB3-47B4-A3AB-4F82CD27F882}" type="presParOf" srcId="{BEDA8A46-0E78-4D43-9A76-985A5FA066C2}" destId="{B7EE73DC-8A6D-452D-A6C8-BEBCEE6F83A5}" srcOrd="1" destOrd="0" presId="urn:microsoft.com/office/officeart/2005/8/layout/orgChart1"/>
+    <dgm:cxn modelId="{70866D87-A9DB-4D86-BA84-7A8734C0722F}" type="presParOf" srcId="{DF465BEA-5B6D-4FC9-8955-E111AE98C0EF}" destId="{C56C780F-3ADC-4ACE-8B89-94FE47785F53}" srcOrd="1" destOrd="0" presId="urn:microsoft.com/office/officeart/2005/8/layout/orgChart1"/>
+    <dgm:cxn modelId="{630DEC60-1A64-4189-914F-B02FC6993B44}" type="presParOf" srcId="{DF465BEA-5B6D-4FC9-8955-E111AE98C0EF}" destId="{38E708DF-B88F-46D3-BC5B-FBAC7DEDBCCC}" srcOrd="2" destOrd="0" presId="urn:microsoft.com/office/officeart/2005/8/layout/orgChart1"/>
+    <dgm:cxn modelId="{9D020746-DD2C-4EEF-9367-FCEC823B1429}" type="presParOf" srcId="{D983D2B7-4F8F-4FE0-8709-731D4BFE9170}" destId="{C1FFA54E-EF60-4823-9E37-07215D21EF6C}" srcOrd="4" destOrd="0" presId="urn:microsoft.com/office/officeart/2005/8/layout/orgChart1"/>
+    <dgm:cxn modelId="{111081FC-A515-4F44-A124-61CACAA14CDD}" type="presParOf" srcId="{D983D2B7-4F8F-4FE0-8709-731D4BFE9170}" destId="{C6F97140-6185-4ECA-9E5F-405F0C515CD4}" srcOrd="5" destOrd="0" presId="urn:microsoft.com/office/officeart/2005/8/layout/orgChart1"/>
+    <dgm:cxn modelId="{0209F38B-C7D3-4E7A-AD41-4450CE9972CA}" type="presParOf" srcId="{C6F97140-6185-4ECA-9E5F-405F0C515CD4}" destId="{A46267A3-FC2F-4119-9610-BE785D7A6CCD}" srcOrd="0" destOrd="0" presId="urn:microsoft.com/office/officeart/2005/8/layout/orgChart1"/>
+    <dgm:cxn modelId="{242CE9E2-1FA4-4F6C-9C9C-6123F61CD4DC}" type="presParOf" srcId="{A46267A3-FC2F-4119-9610-BE785D7A6CCD}" destId="{D7F03201-983C-482E-AD4D-10769EBF7DF3}" srcOrd="0" destOrd="0" presId="urn:microsoft.com/office/officeart/2005/8/layout/orgChart1"/>
+    <dgm:cxn modelId="{7C28F97F-4657-48F9-8110-C0CD074F1229}" type="presParOf" srcId="{A46267A3-FC2F-4119-9610-BE785D7A6CCD}" destId="{251DE10C-5E99-401D-B1D1-90424D5A56FF}" srcOrd="1" destOrd="0" presId="urn:microsoft.com/office/officeart/2005/8/layout/orgChart1"/>
+    <dgm:cxn modelId="{75AB543A-03DE-4650-80A7-D57C28A88E2A}" type="presParOf" srcId="{C6F97140-6185-4ECA-9E5F-405F0C515CD4}" destId="{EF8E4F3C-7981-4CD8-872A-4493A686E717}" srcOrd="1" destOrd="0" presId="urn:microsoft.com/office/officeart/2005/8/layout/orgChart1"/>
+    <dgm:cxn modelId="{C8413789-D796-47F7-95EE-876A8C8C286E}" type="presParOf" srcId="{C6F97140-6185-4ECA-9E5F-405F0C515CD4}" destId="{2D53A086-41A9-44FD-8F1C-F3EDD9B0342B}" srcOrd="2" destOrd="0" presId="urn:microsoft.com/office/officeart/2005/8/layout/orgChart1"/>
+    <dgm:cxn modelId="{15F80E8C-2DBF-49D7-88A2-FCD528177A0D}" type="presParOf" srcId="{D983D2B7-4F8F-4FE0-8709-731D4BFE9170}" destId="{B02A1CDC-7367-4C08-A880-655B10631368}" srcOrd="6" destOrd="0" presId="urn:microsoft.com/office/officeart/2005/8/layout/orgChart1"/>
+    <dgm:cxn modelId="{D18BEF61-317F-4499-85EA-E1EBB9D5F986}" type="presParOf" srcId="{D983D2B7-4F8F-4FE0-8709-731D4BFE9170}" destId="{DD5EE295-032A-4268-BDFE-173491F57A2A}" srcOrd="7" destOrd="0" presId="urn:microsoft.com/office/officeart/2005/8/layout/orgChart1"/>
+    <dgm:cxn modelId="{D7B932B4-7E0F-46D0-9B4E-81CCAAD8BF3A}" type="presParOf" srcId="{DD5EE295-032A-4268-BDFE-173491F57A2A}" destId="{7FBA8A0D-85B0-4E0F-945C-AEE7D394CCFD}" srcOrd="0" destOrd="0" presId="urn:microsoft.com/office/officeart/2005/8/layout/orgChart1"/>
+    <dgm:cxn modelId="{D7B4B731-5DCE-4645-B320-90FF27821AFE}" type="presParOf" srcId="{7FBA8A0D-85B0-4E0F-945C-AEE7D394CCFD}" destId="{F3E76E25-F55A-4A09-823E-07EBA2C33827}" srcOrd="0" destOrd="0" presId="urn:microsoft.com/office/officeart/2005/8/layout/orgChart1"/>
+    <dgm:cxn modelId="{DC28AC1B-4CAB-46F1-9D07-A77724487037}" type="presParOf" srcId="{7FBA8A0D-85B0-4E0F-945C-AEE7D394CCFD}" destId="{8C362FED-C2AC-43D3-9921-E698F66A7C63}" srcOrd="1" destOrd="0" presId="urn:microsoft.com/office/officeart/2005/8/layout/orgChart1"/>
+    <dgm:cxn modelId="{50FD9961-4469-452C-BBD3-6F3785DA69D3}" type="presParOf" srcId="{DD5EE295-032A-4268-BDFE-173491F57A2A}" destId="{9D63775B-B7AC-4035-8504-8A626EF063BC}" srcOrd="1" destOrd="0" presId="urn:microsoft.com/office/officeart/2005/8/layout/orgChart1"/>
+    <dgm:cxn modelId="{B317F37B-EE08-4A1F-96A3-DB224D397445}" type="presParOf" srcId="{DD5EE295-032A-4268-BDFE-173491F57A2A}" destId="{124CC8A8-F731-42E3-8CBA-FAD49432BEFD}" srcOrd="2" destOrd="0" presId="urn:microsoft.com/office/officeart/2005/8/layout/orgChart1"/>
+    <dgm:cxn modelId="{848F6E86-0F5A-4C93-B92A-B65150344DAD}" type="presParOf" srcId="{AC4EBAFF-2870-4467-AAEE-BFDF04566E6A}" destId="{96C7DCE4-7B13-4B99-9D23-8853426C1B9C}" srcOrd="2" destOrd="0" presId="urn:microsoft.com/office/officeart/2005/8/layout/orgChart1"/>
+    <dgm:cxn modelId="{9CE2F462-77EF-4E59-920B-9AAEDEC9BBDF}" type="presParOf" srcId="{424434EB-78DB-4583-B7A2-06BA74A2887F}" destId="{D8B7CDF0-E5CA-45D2-B7E6-A49F599179AA}" srcOrd="10" destOrd="0" presId="urn:microsoft.com/office/officeart/2005/8/layout/orgChart1"/>
+    <dgm:cxn modelId="{4FCD82BF-FCD5-4A9D-9A2F-965DECECA30E}" type="presParOf" srcId="{424434EB-78DB-4583-B7A2-06BA74A2887F}" destId="{582D62DC-827C-4357-93FB-E3A73353307D}" srcOrd="11" destOrd="0" presId="urn:microsoft.com/office/officeart/2005/8/layout/orgChart1"/>
+    <dgm:cxn modelId="{26B66DC0-A3EE-47AD-ABB2-EBA4BC33754F}" type="presParOf" srcId="{582D62DC-827C-4357-93FB-E3A73353307D}" destId="{6D7548B4-7167-4BA7-AAE7-54E087816A91}" srcOrd="0" destOrd="0" presId="urn:microsoft.com/office/officeart/2005/8/layout/orgChart1"/>
+    <dgm:cxn modelId="{AA8A2223-ED7F-4471-AF88-0D574CB41192}" type="presParOf" srcId="{6D7548B4-7167-4BA7-AAE7-54E087816A91}" destId="{ACA791A7-6E46-426B-AEA1-6AE243E53C8F}" srcOrd="0" destOrd="0" presId="urn:microsoft.com/office/officeart/2005/8/layout/orgChart1"/>
+    <dgm:cxn modelId="{02462044-65BD-45F2-BF89-C7458BEC81A4}" type="presParOf" srcId="{6D7548B4-7167-4BA7-AAE7-54E087816A91}" destId="{5170FA68-441A-4A61-A632-DB502CD5AD09}" srcOrd="1" destOrd="0" presId="urn:microsoft.com/office/officeart/2005/8/layout/orgChart1"/>
+    <dgm:cxn modelId="{BFFC7A8C-1331-4120-ABE7-2D0D05BA70D3}" type="presParOf" srcId="{582D62DC-827C-4357-93FB-E3A73353307D}" destId="{850CC571-8B8C-4A22-8569-FA53320AC609}" srcOrd="1" destOrd="0" presId="urn:microsoft.com/office/officeart/2005/8/layout/orgChart1"/>
+    <dgm:cxn modelId="{661900E7-9F60-4B04-8696-2EEFD151490C}" type="presParOf" srcId="{850CC571-8B8C-4A22-8569-FA53320AC609}" destId="{76FF7C29-575A-4C1A-8038-A7177CF8331E}" srcOrd="0" destOrd="0" presId="urn:microsoft.com/office/officeart/2005/8/layout/orgChart1"/>
+    <dgm:cxn modelId="{A2E33C3F-C770-4430-A9A0-1BD217978011}" type="presParOf" srcId="{850CC571-8B8C-4A22-8569-FA53320AC609}" destId="{DF9DB830-B687-4BF2-973A-8EC9385C594B}" srcOrd="1" destOrd="0" presId="urn:microsoft.com/office/officeart/2005/8/layout/orgChart1"/>
+    <dgm:cxn modelId="{5347D803-3A80-4FB5-9A1A-542237D97BA3}" type="presParOf" srcId="{DF9DB830-B687-4BF2-973A-8EC9385C594B}" destId="{9A74301F-7882-4BC4-8E53-A56D115FD36C}" srcOrd="0" destOrd="0" presId="urn:microsoft.com/office/officeart/2005/8/layout/orgChart1"/>
+    <dgm:cxn modelId="{52D4A206-EEA7-4251-9184-F08A2291C993}" type="presParOf" srcId="{9A74301F-7882-4BC4-8E53-A56D115FD36C}" destId="{E551F861-4278-410A-AD59-C56F9811B712}" srcOrd="0" destOrd="0" presId="urn:microsoft.com/office/officeart/2005/8/layout/orgChart1"/>
+    <dgm:cxn modelId="{C7BA80A7-CB24-4426-BAE4-D1A6031F7849}" type="presParOf" srcId="{9A74301F-7882-4BC4-8E53-A56D115FD36C}" destId="{F221ECB0-7E74-4DE7-A74A-069ECF511537}" srcOrd="1" destOrd="0" presId="urn:microsoft.com/office/officeart/2005/8/layout/orgChart1"/>
+    <dgm:cxn modelId="{9664EFE4-0E8B-456D-85C8-2686B3F969B5}" type="presParOf" srcId="{DF9DB830-B687-4BF2-973A-8EC9385C594B}" destId="{1F9EAFED-B85C-436D-982F-04D00F2E7335}" srcOrd="1" destOrd="0" presId="urn:microsoft.com/office/officeart/2005/8/layout/orgChart1"/>
+    <dgm:cxn modelId="{63E459A1-3C1C-44D1-AC36-A35E74FCE76D}" type="presParOf" srcId="{DF9DB830-B687-4BF2-973A-8EC9385C594B}" destId="{4EAA4847-AB76-4EE1-9359-DFD7A75C1B24}" srcOrd="2" destOrd="0" presId="urn:microsoft.com/office/officeart/2005/8/layout/orgChart1"/>
+    <dgm:cxn modelId="{68378FB7-1A43-4855-9260-884B0B659235}" type="presParOf" srcId="{850CC571-8B8C-4A22-8569-FA53320AC609}" destId="{FFB6C058-6395-44C1-B74B-FF450B69356C}" srcOrd="2" destOrd="0" presId="urn:microsoft.com/office/officeart/2005/8/layout/orgChart1"/>
+    <dgm:cxn modelId="{8DEB9A53-24A6-456F-8BC7-7A59488729F3}" type="presParOf" srcId="{850CC571-8B8C-4A22-8569-FA53320AC609}" destId="{6DDA6F9B-4CA2-42C0-AA45-8CD518B8E6C8}" srcOrd="3" destOrd="0" presId="urn:microsoft.com/office/officeart/2005/8/layout/orgChart1"/>
+    <dgm:cxn modelId="{7DB5E14E-571D-44DC-8090-C80EB9BD6C13}" type="presParOf" srcId="{6DDA6F9B-4CA2-42C0-AA45-8CD518B8E6C8}" destId="{06FAC3E6-1A33-4A53-A502-7B3D4F31BA17}" srcOrd="0" destOrd="0" presId="urn:microsoft.com/office/officeart/2005/8/layout/orgChart1"/>
+    <dgm:cxn modelId="{6E2024AE-9265-4993-8268-E9E0D864F157}" type="presParOf" srcId="{06FAC3E6-1A33-4A53-A502-7B3D4F31BA17}" destId="{4AC2D1A3-D512-4AC8-9CE1-3E4CA5C618EC}" srcOrd="0" destOrd="0" presId="urn:microsoft.com/office/officeart/2005/8/layout/orgChart1"/>
+    <dgm:cxn modelId="{04A85605-0A5D-4421-8E1E-248ADD333119}" type="presParOf" srcId="{06FAC3E6-1A33-4A53-A502-7B3D4F31BA17}" destId="{58B8C576-FCB8-430E-B017-C4CADD4921C3}" srcOrd="1" destOrd="0" presId="urn:microsoft.com/office/officeart/2005/8/layout/orgChart1"/>
+    <dgm:cxn modelId="{30920DDB-7C70-4983-825C-E827F39707AE}" type="presParOf" srcId="{6DDA6F9B-4CA2-42C0-AA45-8CD518B8E6C8}" destId="{70023397-60EC-4D4E-93A1-AD95D3AAB4FA}" srcOrd="1" destOrd="0" presId="urn:microsoft.com/office/officeart/2005/8/layout/orgChart1"/>
+    <dgm:cxn modelId="{DF317959-0C8C-443C-8349-36F39C72E650}" type="presParOf" srcId="{6DDA6F9B-4CA2-42C0-AA45-8CD518B8E6C8}" destId="{C7332BBD-4AF8-4F21-9CB6-1A1CBA8CE241}" srcOrd="2" destOrd="0" presId="urn:microsoft.com/office/officeart/2005/8/layout/orgChart1"/>
+    <dgm:cxn modelId="{06761A35-4626-407F-B548-54B21173C046}" type="presParOf" srcId="{582D62DC-827C-4357-93FB-E3A73353307D}" destId="{2EDBEDF5-35A0-420F-BAF9-C55B65C6585A}" srcOrd="2" destOrd="0" presId="urn:microsoft.com/office/officeart/2005/8/layout/orgChart1"/>
+    <dgm:cxn modelId="{F1CE324B-02B5-4D31-BFAF-E511CA5C69AE}" type="presParOf" srcId="{F0B35691-CD0D-4BCC-BBC5-CC5B2C0F1E67}" destId="{7A27509D-173D-4006-953E-EED5BEC3B5DB}" srcOrd="2" destOrd="0" presId="urn:microsoft.com/office/officeart/2005/8/layout/orgChart1"/>
   </dgm:cxnLst>
   <dgm:bg/>
   <dgm:whole/>
-  <dgm:extLst>
-    <a:ext uri="http://schemas.microsoft.com/office/drawing/2008/diagram">
-      <dsp:dataModelExt xmlns:dsp="http://schemas.microsoft.com/office/drawing/2008/diagram" relId="rId14" minVer="http://schemas.openxmlformats.org/drawingml/2006/diagram"/>
-    </a:ext>
-  </dgm:extLst>
 </dgm:dataModel>
 </file>
 

</xml_diff>

<commit_message>
cambios Pagina (solo documentación) + mejora pagina xD
</commit_message>
<xml_diff>
--- a/Tutorias Documento.docx
+++ b/Tutorias Documento.docx
@@ -1,7 +1,9 @@
 
 <file path=word/document.xml><?xml version="1.0" encoding="utf-8"?>
-<w:document xmlns:wpc="http://schemas.microsoft.com/office/word/2010/wordprocessingCanvas" xmlns:cx="http://schemas.microsoft.com/office/drawing/2014/chartex" xmlns:mc="http://schemas.openxmlformats.org/markup-compatibility/2006" xmlns:o="urn:schemas-microsoft-com:office:office" xmlns:r="http://schemas.openxmlformats.org/officeDocument/2006/relationships" xmlns:m="http://schemas.openxmlformats.org/officeDocument/2006/math" xmlns:v="urn:schemas-microsoft-com:vml" xmlns:wp14="http://schemas.microsoft.com/office/word/2010/wordprocessingDrawing" xmlns:wp="http://schemas.openxmlformats.org/drawingml/2006/wordprocessingDrawing" xmlns:w10="urn:schemas-microsoft-com:office:word" xmlns:w="http://schemas.openxmlformats.org/wordprocessingml/2006/main" xmlns:w14="http://schemas.microsoft.com/office/word/2010/wordml" xmlns:w15="http://schemas.microsoft.com/office/word/2012/wordml" xmlns:w16se="http://schemas.microsoft.com/office/word/2015/wordml/symex" xmlns:wpg="http://schemas.microsoft.com/office/word/2010/wordprocessingGroup" xmlns:wpi="http://schemas.microsoft.com/office/word/2010/wordprocessingInk" xmlns:wne="http://schemas.microsoft.com/office/word/2006/wordml" xmlns:wps="http://schemas.microsoft.com/office/word/2010/wordprocessingShape" mc:Ignorable="w14 w15 w16se wp14">
+<w:document xmlns:wpc="http://schemas.microsoft.com/office/word/2010/wordprocessingCanvas" xmlns:cx="http://schemas.microsoft.com/office/drawing/2014/chartex" xmlns:cx1="http://schemas.microsoft.com/office/drawing/2015/9/8/chartex" xmlns:cx2="http://schemas.microsoft.com/office/drawing/2015/10/21/chartex" xmlns:cx3="http://schemas.microsoft.com/office/drawing/2016/5/9/chartex" xmlns:cx4="http://schemas.microsoft.com/office/drawing/2016/5/10/chartex" xmlns:cx5="http://schemas.microsoft.com/office/drawing/2016/5/11/chartex" xmlns:cx6="http://schemas.microsoft.com/office/drawing/2016/5/12/chartex" xmlns:cx7="http://schemas.microsoft.com/office/drawing/2016/5/13/chartex" xmlns:cx8="http://schemas.microsoft.com/office/drawing/2016/5/14/chartex" xmlns:mc="http://schemas.openxmlformats.org/markup-compatibility/2006" xmlns:aink="http://schemas.microsoft.com/office/drawing/2016/ink" xmlns:o="urn:schemas-microsoft-com:office:office" xmlns:r="http://schemas.openxmlformats.org/officeDocument/2006/relationships" xmlns:m="http://schemas.openxmlformats.org/officeDocument/2006/math" xmlns:v="urn:schemas-microsoft-com:vml" xmlns:wp14="http://schemas.microsoft.com/office/word/2010/wordprocessingDrawing" xmlns:wp="http://schemas.openxmlformats.org/drawingml/2006/wordprocessingDrawing" xmlns:w10="urn:schemas-microsoft-com:office:word" xmlns:w="http://schemas.openxmlformats.org/wordprocessingml/2006/main" xmlns:w14="http://schemas.microsoft.com/office/word/2010/wordml" xmlns:w15="http://schemas.microsoft.com/office/word/2012/wordml" xmlns:w16se="http://schemas.microsoft.com/office/word/2015/wordml/symex" xmlns:wpg="http://schemas.microsoft.com/office/word/2010/wordprocessingGroup" xmlns:wpi="http://schemas.microsoft.com/office/word/2010/wordprocessingInk" xmlns:wne="http://schemas.microsoft.com/office/word/2006/wordml" xmlns:wps="http://schemas.microsoft.com/office/word/2010/wordprocessingShape" mc:Ignorable="w14 w15 w16se wp14">
   <w:body>
+    <w:bookmarkStart w:id="0" w:name="_GoBack"/>
+    <w:bookmarkEnd w:id="0"/>
     <w:p>
       <w:pPr>
         <w:jc w:val="center"/>
@@ -599,7 +601,7 @@
     </w:p>
     <w:p>
       <w:pPr>
-        <w:pStyle w:val="Prrafodelista"/>
+        <w:pStyle w:val="ListParagraph"/>
         <w:numPr>
           <w:ilvl w:val="0"/>
           <w:numId w:val="13"/>
@@ -619,7 +621,7 @@
     </w:p>
     <w:p>
       <w:pPr>
-        <w:pStyle w:val="Prrafodelista"/>
+        <w:pStyle w:val="ListParagraph"/>
         <w:numPr>
           <w:ilvl w:val="0"/>
           <w:numId w:val="13"/>
@@ -633,13 +635,12 @@
         <w:rPr>
           <w:lang w:val="es-ES"/>
         </w:rPr>
-        <w:lastRenderedPageBreak/>
         <w:t>CLIENTES</w:t>
       </w:r>
     </w:p>
     <w:p>
       <w:pPr>
-        <w:pStyle w:val="Prrafodelista"/>
+        <w:pStyle w:val="ListParagraph"/>
         <w:numPr>
           <w:ilvl w:val="1"/>
           <w:numId w:val="13"/>
@@ -649,18 +650,16 @@
           <w:lang w:val="es-ES"/>
         </w:rPr>
       </w:pPr>
-      <w:proofErr w:type="spellStart"/>
       <w:r>
         <w:rPr>
           <w:lang w:val="es-ES"/>
         </w:rPr>
         <w:t>idCliente</w:t>
       </w:r>
-      <w:proofErr w:type="spellEnd"/>
-    </w:p>
-    <w:p>
-      <w:pPr>
-        <w:pStyle w:val="Prrafodelista"/>
+    </w:p>
+    <w:p>
+      <w:pPr>
+        <w:pStyle w:val="ListParagraph"/>
         <w:numPr>
           <w:ilvl w:val="1"/>
           <w:numId w:val="13"/>
@@ -679,7 +678,7 @@
     </w:p>
     <w:p>
       <w:pPr>
-        <w:pStyle w:val="Prrafodelista"/>
+        <w:pStyle w:val="ListParagraph"/>
         <w:numPr>
           <w:ilvl w:val="1"/>
           <w:numId w:val="13"/>
@@ -698,7 +697,7 @@
     </w:p>
     <w:p>
       <w:pPr>
-        <w:pStyle w:val="Prrafodelista"/>
+        <w:pStyle w:val="ListParagraph"/>
         <w:numPr>
           <w:ilvl w:val="1"/>
           <w:numId w:val="13"/>
@@ -717,7 +716,7 @@
     </w:p>
     <w:p>
       <w:pPr>
-        <w:pStyle w:val="Prrafodelista"/>
+        <w:pStyle w:val="ListParagraph"/>
         <w:numPr>
           <w:ilvl w:val="1"/>
           <w:numId w:val="13"/>
@@ -727,18 +726,16 @@
           <w:lang w:val="es-ES"/>
         </w:rPr>
       </w:pPr>
-      <w:proofErr w:type="spellStart"/>
       <w:r>
         <w:rPr>
           <w:lang w:val="es-ES"/>
         </w:rPr>
         <w:t>tipoDocumento</w:t>
       </w:r>
-      <w:proofErr w:type="spellEnd"/>
-    </w:p>
-    <w:p>
-      <w:pPr>
-        <w:pStyle w:val="Prrafodelista"/>
+    </w:p>
+    <w:p>
+      <w:pPr>
+        <w:pStyle w:val="ListParagraph"/>
         <w:numPr>
           <w:ilvl w:val="1"/>
           <w:numId w:val="13"/>
@@ -757,7 +754,7 @@
     </w:p>
     <w:p>
       <w:pPr>
-        <w:pStyle w:val="Prrafodelista"/>
+        <w:pStyle w:val="ListParagraph"/>
         <w:numPr>
           <w:ilvl w:val="1"/>
           <w:numId w:val="13"/>
@@ -776,7 +773,7 @@
     </w:p>
     <w:p>
       <w:pPr>
-        <w:pStyle w:val="Prrafodelista"/>
+        <w:pStyle w:val="ListParagraph"/>
         <w:numPr>
           <w:ilvl w:val="1"/>
           <w:numId w:val="13"/>
@@ -795,7 +792,7 @@
     </w:p>
     <w:p>
       <w:pPr>
-        <w:pStyle w:val="Prrafodelista"/>
+        <w:pStyle w:val="ListParagraph"/>
         <w:numPr>
           <w:ilvl w:val="1"/>
           <w:numId w:val="13"/>
@@ -814,7 +811,7 @@
     </w:p>
     <w:p>
       <w:pPr>
-        <w:pStyle w:val="Prrafodelista"/>
+        <w:pStyle w:val="ListParagraph"/>
         <w:numPr>
           <w:ilvl w:val="1"/>
           <w:numId w:val="13"/>
@@ -824,18 +821,16 @@
           <w:lang w:val="es-ES"/>
         </w:rPr>
       </w:pPr>
-      <w:proofErr w:type="spellStart"/>
       <w:r>
         <w:rPr>
           <w:lang w:val="es-ES"/>
         </w:rPr>
         <w:t>tipoCliente</w:t>
       </w:r>
-      <w:proofErr w:type="spellEnd"/>
-    </w:p>
-    <w:p>
-      <w:pPr>
-        <w:pStyle w:val="Prrafodelista"/>
+    </w:p>
+    <w:p>
+      <w:pPr>
+        <w:pStyle w:val="ListParagraph"/>
         <w:numPr>
           <w:ilvl w:val="1"/>
           <w:numId w:val="13"/>
@@ -854,7 +849,7 @@
     </w:p>
     <w:p>
       <w:pPr>
-        <w:pStyle w:val="Prrafodelista"/>
+        <w:pStyle w:val="ListParagraph"/>
         <w:numPr>
           <w:ilvl w:val="1"/>
           <w:numId w:val="13"/>
@@ -864,18 +859,16 @@
           <w:lang w:val="es-ES"/>
         </w:rPr>
       </w:pPr>
-      <w:proofErr w:type="spellStart"/>
       <w:r>
         <w:rPr>
           <w:lang w:val="es-ES"/>
         </w:rPr>
         <w:t>estadoUsuario</w:t>
       </w:r>
-      <w:proofErr w:type="spellEnd"/>
-    </w:p>
-    <w:p>
-      <w:pPr>
-        <w:pStyle w:val="Prrafodelista"/>
+    </w:p>
+    <w:p>
+      <w:pPr>
+        <w:pStyle w:val="ListParagraph"/>
         <w:numPr>
           <w:ilvl w:val="1"/>
           <w:numId w:val="13"/>
@@ -894,7 +887,7 @@
     </w:p>
     <w:p>
       <w:pPr>
-        <w:pStyle w:val="Prrafodelista"/>
+        <w:pStyle w:val="ListParagraph"/>
         <w:numPr>
           <w:ilvl w:val="1"/>
           <w:numId w:val="13"/>
@@ -913,7 +906,7 @@
     </w:p>
     <w:p>
       <w:pPr>
-        <w:pStyle w:val="Prrafodelista"/>
+        <w:pStyle w:val="ListParagraph"/>
         <w:numPr>
           <w:ilvl w:val="1"/>
           <w:numId w:val="13"/>
@@ -932,7 +925,7 @@
     </w:p>
     <w:p>
       <w:pPr>
-        <w:pStyle w:val="Prrafodelista"/>
+        <w:pStyle w:val="ListParagraph"/>
         <w:spacing w:line="480" w:lineRule="auto"/>
         <w:ind w:left="2160"/>
         <w:rPr>
@@ -942,7 +935,7 @@
     </w:p>
     <w:p>
       <w:pPr>
-        <w:pStyle w:val="Prrafodelista"/>
+        <w:pStyle w:val="ListParagraph"/>
         <w:numPr>
           <w:ilvl w:val="0"/>
           <w:numId w:val="13"/>
@@ -961,7 +954,7 @@
     </w:p>
     <w:p>
       <w:pPr>
-        <w:pStyle w:val="Prrafodelista"/>
+        <w:pStyle w:val="ListParagraph"/>
         <w:numPr>
           <w:ilvl w:val="1"/>
           <w:numId w:val="13"/>
@@ -971,18 +964,16 @@
           <w:lang w:val="es-ES"/>
         </w:rPr>
       </w:pPr>
-      <w:proofErr w:type="spellStart"/>
       <w:r>
         <w:rPr>
           <w:lang w:val="es-ES"/>
         </w:rPr>
         <w:t>idTutorias</w:t>
       </w:r>
-      <w:proofErr w:type="spellEnd"/>
-    </w:p>
-    <w:p>
-      <w:pPr>
-        <w:pStyle w:val="Prrafodelista"/>
+    </w:p>
+    <w:p>
+      <w:pPr>
+        <w:pStyle w:val="ListParagraph"/>
         <w:numPr>
           <w:ilvl w:val="1"/>
           <w:numId w:val="13"/>
@@ -992,18 +983,16 @@
           <w:lang w:val="es-ES"/>
         </w:rPr>
       </w:pPr>
-      <w:proofErr w:type="spellStart"/>
       <w:r>
         <w:rPr>
           <w:lang w:val="es-ES"/>
         </w:rPr>
         <w:t>estadoTutoria</w:t>
       </w:r>
-      <w:proofErr w:type="spellEnd"/>
-    </w:p>
-    <w:p>
-      <w:pPr>
-        <w:pStyle w:val="Prrafodelista"/>
+    </w:p>
+    <w:p>
+      <w:pPr>
+        <w:pStyle w:val="ListParagraph"/>
         <w:numPr>
           <w:ilvl w:val="1"/>
           <w:numId w:val="13"/>
@@ -1017,13 +1006,12 @@
         <w:rPr>
           <w:lang w:val="es-ES"/>
         </w:rPr>
-        <w:lastRenderedPageBreak/>
         <w:t>longitud</w:t>
       </w:r>
     </w:p>
     <w:p>
       <w:pPr>
-        <w:pStyle w:val="Prrafodelista"/>
+        <w:pStyle w:val="ListParagraph"/>
         <w:numPr>
           <w:ilvl w:val="1"/>
           <w:numId w:val="13"/>
@@ -1042,7 +1030,7 @@
     </w:p>
     <w:p>
       <w:pPr>
-        <w:pStyle w:val="Prrafodelista"/>
+        <w:pStyle w:val="ListParagraph"/>
         <w:numPr>
           <w:ilvl w:val="1"/>
           <w:numId w:val="13"/>
@@ -1061,7 +1049,7 @@
     </w:p>
     <w:p>
       <w:pPr>
-        <w:pStyle w:val="Prrafodelista"/>
+        <w:pStyle w:val="ListParagraph"/>
         <w:numPr>
           <w:ilvl w:val="1"/>
           <w:numId w:val="13"/>
@@ -1080,7 +1068,7 @@
     </w:p>
     <w:p>
       <w:pPr>
-        <w:pStyle w:val="Prrafodelista"/>
+        <w:pStyle w:val="ListParagraph"/>
         <w:numPr>
           <w:ilvl w:val="1"/>
           <w:numId w:val="13"/>
@@ -1090,18 +1078,16 @@
           <w:lang w:val="es-ES"/>
         </w:rPr>
       </w:pPr>
-      <w:proofErr w:type="spellStart"/>
       <w:r>
         <w:rPr>
           <w:lang w:val="es-ES"/>
         </w:rPr>
         <w:t>calidadServicio</w:t>
       </w:r>
-      <w:proofErr w:type="spellEnd"/>
-    </w:p>
-    <w:p>
-      <w:pPr>
-        <w:pStyle w:val="Prrafodelista"/>
+    </w:p>
+    <w:p>
+      <w:pPr>
+        <w:pStyle w:val="ListParagraph"/>
         <w:numPr>
           <w:ilvl w:val="1"/>
           <w:numId w:val="13"/>
@@ -1120,7 +1106,7 @@
     </w:p>
     <w:p>
       <w:pPr>
-        <w:pStyle w:val="Prrafodelista"/>
+        <w:pStyle w:val="ListParagraph"/>
         <w:numPr>
           <w:ilvl w:val="1"/>
           <w:numId w:val="13"/>
@@ -1139,7 +1125,7 @@
     </w:p>
     <w:p>
       <w:pPr>
-        <w:pStyle w:val="Prrafodelista"/>
+        <w:pStyle w:val="ListParagraph"/>
         <w:numPr>
           <w:ilvl w:val="0"/>
           <w:numId w:val="13"/>
@@ -1158,7 +1144,7 @@
     </w:p>
     <w:p>
       <w:pPr>
-        <w:pStyle w:val="Prrafodelista"/>
+        <w:pStyle w:val="ListParagraph"/>
         <w:numPr>
           <w:ilvl w:val="1"/>
           <w:numId w:val="13"/>
@@ -1168,18 +1154,16 @@
           <w:lang w:val="es-ES"/>
         </w:rPr>
       </w:pPr>
-      <w:proofErr w:type="spellStart"/>
       <w:r>
         <w:rPr>
           <w:lang w:val="es-ES"/>
         </w:rPr>
         <w:t>idVenta</w:t>
       </w:r>
-      <w:proofErr w:type="spellEnd"/>
-    </w:p>
-    <w:p>
-      <w:pPr>
-        <w:pStyle w:val="Prrafodelista"/>
+    </w:p>
+    <w:p>
+      <w:pPr>
+        <w:pStyle w:val="ListParagraph"/>
         <w:numPr>
           <w:ilvl w:val="1"/>
           <w:numId w:val="13"/>
@@ -1189,24 +1173,16 @@
           <w:lang w:val="es-ES"/>
         </w:rPr>
       </w:pPr>
-      <w:proofErr w:type="spellStart"/>
       <w:r>
         <w:rPr>
           <w:lang w:val="es-ES"/>
         </w:rPr>
-        <w:t>idCliente</w:t>
+        <w:t xml:space="preserve">idCliente </w:t>
       </w:r>
-      <w:proofErr w:type="spellEnd"/>
-      <w:r>
-        <w:rPr>
-          <w:lang w:val="es-ES"/>
-        </w:rPr>
-        <w:t xml:space="preserve"> </w:t>
-      </w:r>
-    </w:p>
-    <w:p>
-      <w:pPr>
-        <w:pStyle w:val="Prrafodelista"/>
+    </w:p>
+    <w:p>
+      <w:pPr>
+        <w:pStyle w:val="ListParagraph"/>
         <w:numPr>
           <w:ilvl w:val="1"/>
           <w:numId w:val="13"/>
@@ -1225,7 +1201,7 @@
     </w:p>
     <w:p>
       <w:pPr>
-        <w:pStyle w:val="Prrafodelista"/>
+        <w:pStyle w:val="ListParagraph"/>
         <w:numPr>
           <w:ilvl w:val="1"/>
           <w:numId w:val="13"/>
@@ -1244,7 +1220,7 @@
     </w:p>
     <w:p>
       <w:pPr>
-        <w:pStyle w:val="Prrafodelista"/>
+        <w:pStyle w:val="ListParagraph"/>
         <w:numPr>
           <w:ilvl w:val="1"/>
           <w:numId w:val="13"/>
@@ -1254,18 +1230,16 @@
           <w:lang w:val="es-ES"/>
         </w:rPr>
       </w:pPr>
-      <w:proofErr w:type="spellStart"/>
       <w:r>
         <w:rPr>
           <w:lang w:val="es-ES"/>
         </w:rPr>
         <w:t>idTutor</w:t>
       </w:r>
-      <w:proofErr w:type="spellEnd"/>
-    </w:p>
-    <w:p>
-      <w:pPr>
-        <w:pStyle w:val="Prrafodelista"/>
+    </w:p>
+    <w:p>
+      <w:pPr>
+        <w:pStyle w:val="ListParagraph"/>
         <w:numPr>
           <w:ilvl w:val="1"/>
           <w:numId w:val="13"/>
@@ -1275,18 +1249,16 @@
           <w:lang w:val="es-ES"/>
         </w:rPr>
       </w:pPr>
-      <w:proofErr w:type="spellStart"/>
       <w:r>
         <w:rPr>
           <w:lang w:val="es-ES"/>
         </w:rPr>
         <w:t>estadoVenta</w:t>
       </w:r>
-      <w:proofErr w:type="spellEnd"/>
-    </w:p>
-    <w:p>
-      <w:pPr>
-        <w:pStyle w:val="Prrafodelista"/>
+    </w:p>
+    <w:p>
+      <w:pPr>
+        <w:pStyle w:val="ListParagraph"/>
         <w:numPr>
           <w:ilvl w:val="0"/>
           <w:numId w:val="13"/>
@@ -1305,7 +1277,7 @@
     </w:p>
     <w:p>
       <w:pPr>
-        <w:pStyle w:val="Prrafodelista"/>
+        <w:pStyle w:val="ListParagraph"/>
         <w:numPr>
           <w:ilvl w:val="1"/>
           <w:numId w:val="13"/>
@@ -1315,18 +1287,16 @@
           <w:lang w:val="es-ES"/>
         </w:rPr>
       </w:pPr>
-      <w:proofErr w:type="spellStart"/>
       <w:r>
         <w:rPr>
           <w:lang w:val="es-ES"/>
         </w:rPr>
         <w:t>idCliente</w:t>
       </w:r>
-      <w:proofErr w:type="spellEnd"/>
-    </w:p>
-    <w:p>
-      <w:pPr>
-        <w:pStyle w:val="Prrafodelista"/>
+    </w:p>
+    <w:p>
+      <w:pPr>
+        <w:pStyle w:val="ListParagraph"/>
         <w:numPr>
           <w:ilvl w:val="1"/>
           <w:numId w:val="13"/>
@@ -1336,18 +1306,16 @@
           <w:lang w:val="es-ES"/>
         </w:rPr>
       </w:pPr>
-      <w:proofErr w:type="spellStart"/>
       <w:r>
         <w:rPr>
           <w:lang w:val="es-ES"/>
         </w:rPr>
         <w:t>estadoSoporte</w:t>
       </w:r>
-      <w:proofErr w:type="spellEnd"/>
-    </w:p>
-    <w:p>
-      <w:pPr>
-        <w:pStyle w:val="Prrafodelista"/>
+    </w:p>
+    <w:p>
+      <w:pPr>
+        <w:pStyle w:val="ListParagraph"/>
         <w:numPr>
           <w:ilvl w:val="1"/>
           <w:numId w:val="13"/>
@@ -1357,18 +1325,16 @@
           <w:lang w:val="es-ES"/>
         </w:rPr>
       </w:pPr>
-      <w:proofErr w:type="spellStart"/>
       <w:r>
         <w:rPr>
           <w:lang w:val="es-ES"/>
         </w:rPr>
         <w:t>tipoSolicitud</w:t>
       </w:r>
-      <w:proofErr w:type="spellEnd"/>
-    </w:p>
-    <w:p>
-      <w:pPr>
-        <w:pStyle w:val="Prrafodelista"/>
+    </w:p>
+    <w:p>
+      <w:pPr>
+        <w:pStyle w:val="ListParagraph"/>
         <w:numPr>
           <w:ilvl w:val="1"/>
           <w:numId w:val="13"/>
@@ -1378,14 +1344,12 @@
           <w:lang w:val="es-ES"/>
         </w:rPr>
       </w:pPr>
-      <w:proofErr w:type="spellStart"/>
       <w:r>
         <w:rPr>
           <w:lang w:val="es-ES"/>
         </w:rPr>
         <w:t>idSoporte</w:t>
       </w:r>
-      <w:proofErr w:type="spellEnd"/>
     </w:p>
     <w:p>
       <w:pPr>
@@ -1461,7 +1425,7 @@
     </w:p>
     <w:tbl>
       <w:tblPr>
-        <w:tblStyle w:val="Tablaconcuadrcula"/>
+        <w:tblStyle w:val="TableGrid"/>
         <w:tblW w:w="0" w:type="auto"/>
         <w:tblInd w:w="-998" w:type="dxa"/>
         <w:tblLook w:val="04A0" w:firstRow="1" w:lastRow="0" w:firstColumn="1" w:lastColumn="0" w:noHBand="0" w:noVBand="1"/>
@@ -1965,7 +1929,6 @@
           <w:sz w:val="28"/>
           <w:lang w:val="es-ES"/>
         </w:rPr>
-        <w:lastRenderedPageBreak/>
         <w:t>CARDINALIDAD:</w:t>
       </w:r>
     </w:p>
@@ -2088,7 +2051,6 @@
           <w:sz w:val="28"/>
           <w:lang w:val="es-ES"/>
         </w:rPr>
-        <w:lastRenderedPageBreak/>
         <w:t>DIAGRAMA ENTIDAD RELACIÓN INICIAL:</w:t>
       </w:r>
     </w:p>
@@ -2417,22 +2379,6 @@
           <w:lang w:val="es-ES"/>
         </w:rPr>
       </w:pPr>
-      <w:r>
-        <w:rPr>
-          <w:b/>
-          <w:sz w:val="28"/>
-          <w:lang w:val="es-ES"/>
-        </w:rPr>
-        <w:t xml:space="preserve">DIAGRAMA </w:t>
-      </w:r>
-      <w:r>
-        <w:rPr>
-          <w:b/>
-          <w:sz w:val="28"/>
-          <w:lang w:val="es-ES"/>
-        </w:rPr>
-        <w:t>DE SECUENCIA</w:t>
-      </w:r>
     </w:p>
     <w:p>
       <w:pPr>
@@ -2448,6 +2394,198 @@
           <w:lang w:val="es-ES"/>
         </w:rPr>
       </w:pPr>
+    </w:p>
+    <w:p>
+      <w:pPr>
+        <w:numPr>
+          <w:ilvl w:val="12"/>
+          <w:numId w:val="0"/>
+        </w:numPr>
+        <w:spacing w:line="480" w:lineRule="auto"/>
+        <w:jc w:val="center"/>
+        <w:rPr>
+          <w:b/>
+          <w:sz w:val="28"/>
+          <w:lang w:val="es-ES"/>
+        </w:rPr>
+      </w:pPr>
+    </w:p>
+    <w:p>
+      <w:pPr>
+        <w:numPr>
+          <w:ilvl w:val="12"/>
+          <w:numId w:val="0"/>
+        </w:numPr>
+        <w:spacing w:line="480" w:lineRule="auto"/>
+        <w:jc w:val="center"/>
+        <w:rPr>
+          <w:b/>
+          <w:sz w:val="28"/>
+          <w:lang w:val="es-ES"/>
+        </w:rPr>
+      </w:pPr>
+    </w:p>
+    <w:p>
+      <w:pPr>
+        <w:numPr>
+          <w:ilvl w:val="12"/>
+          <w:numId w:val="0"/>
+        </w:numPr>
+        <w:spacing w:line="480" w:lineRule="auto"/>
+        <w:jc w:val="center"/>
+        <w:rPr>
+          <w:b/>
+          <w:sz w:val="28"/>
+          <w:lang w:val="es-ES"/>
+        </w:rPr>
+      </w:pPr>
+    </w:p>
+    <w:p>
+      <w:pPr>
+        <w:numPr>
+          <w:ilvl w:val="12"/>
+          <w:numId w:val="0"/>
+        </w:numPr>
+        <w:spacing w:line="480" w:lineRule="auto"/>
+        <w:jc w:val="center"/>
+        <w:rPr>
+          <w:b/>
+          <w:sz w:val="28"/>
+          <w:lang w:val="es-ES"/>
+        </w:rPr>
+      </w:pPr>
+    </w:p>
+    <w:p>
+      <w:pPr>
+        <w:numPr>
+          <w:ilvl w:val="12"/>
+          <w:numId w:val="0"/>
+        </w:numPr>
+        <w:spacing w:line="480" w:lineRule="auto"/>
+        <w:jc w:val="center"/>
+        <w:rPr>
+          <w:b/>
+          <w:sz w:val="28"/>
+          <w:lang w:val="es-ES"/>
+        </w:rPr>
+      </w:pPr>
+    </w:p>
+    <w:p>
+      <w:pPr>
+        <w:numPr>
+          <w:ilvl w:val="12"/>
+          <w:numId w:val="0"/>
+        </w:numPr>
+        <w:spacing w:line="480" w:lineRule="auto"/>
+        <w:jc w:val="center"/>
+        <w:rPr>
+          <w:b/>
+          <w:sz w:val="28"/>
+          <w:lang w:val="es-ES"/>
+        </w:rPr>
+      </w:pPr>
+    </w:p>
+    <w:p>
+      <w:pPr>
+        <w:numPr>
+          <w:ilvl w:val="12"/>
+          <w:numId w:val="0"/>
+        </w:numPr>
+        <w:spacing w:line="480" w:lineRule="auto"/>
+        <w:jc w:val="center"/>
+        <w:rPr>
+          <w:b/>
+          <w:sz w:val="28"/>
+          <w:lang w:val="es-ES"/>
+        </w:rPr>
+      </w:pPr>
+    </w:p>
+    <w:p>
+      <w:pPr>
+        <w:numPr>
+          <w:ilvl w:val="12"/>
+          <w:numId w:val="0"/>
+        </w:numPr>
+        <w:spacing w:line="480" w:lineRule="auto"/>
+        <w:jc w:val="center"/>
+        <w:rPr>
+          <w:b/>
+          <w:sz w:val="28"/>
+          <w:lang w:val="es-ES"/>
+        </w:rPr>
+      </w:pPr>
+      <w:r>
+        <w:rPr>
+          <w:b/>
+          <w:sz w:val="28"/>
+          <w:lang w:val="es-ES"/>
+        </w:rPr>
+        <w:lastRenderedPageBreak/>
+        <w:t xml:space="preserve">DIAGRAMA </w:t>
+      </w:r>
+      <w:r>
+        <w:rPr>
+          <w:b/>
+          <w:sz w:val="28"/>
+          <w:lang w:val="es-ES"/>
+        </w:rPr>
+        <w:t>DE SECUENCIA</w:t>
+      </w:r>
+    </w:p>
+    <w:p>
+      <w:pPr>
+        <w:numPr>
+          <w:ilvl w:val="12"/>
+          <w:numId w:val="0"/>
+        </w:numPr>
+        <w:spacing w:line="480" w:lineRule="auto"/>
+        <w:jc w:val="center"/>
+        <w:rPr>
+          <w:b/>
+          <w:sz w:val="28"/>
+          <w:lang w:val="es-ES"/>
+        </w:rPr>
+      </w:pPr>
+      <w:r>
+        <w:rPr>
+          <w:noProof/>
+        </w:rPr>
+        <w:drawing>
+          <wp:inline distT="0" distB="0" distL="0" distR="0" wp14:anchorId="74E7744F" wp14:editId="60883F66">
+            <wp:extent cx="5486400" cy="4710430"/>
+            <wp:effectExtent l="0" t="0" r="0" b="0"/>
+            <wp:docPr id="8" name="Picture 8"/>
+            <wp:cNvGraphicFramePr>
+              <a:graphicFrameLocks xmlns:a="http://schemas.openxmlformats.org/drawingml/2006/main" noChangeAspect="1"/>
+            </wp:cNvGraphicFramePr>
+            <a:graphic xmlns:a="http://schemas.openxmlformats.org/drawingml/2006/main">
+              <a:graphicData uri="http://schemas.openxmlformats.org/drawingml/2006/picture">
+                <pic:pic xmlns:pic="http://schemas.openxmlformats.org/drawingml/2006/picture">
+                  <pic:nvPicPr>
+                    <pic:cNvPr id="1" name=""/>
+                    <pic:cNvPicPr/>
+                  </pic:nvPicPr>
+                  <pic:blipFill>
+                    <a:blip r:embed="rId18"/>
+                    <a:stretch>
+                      <a:fillRect/>
+                    </a:stretch>
+                  </pic:blipFill>
+                  <pic:spPr>
+                    <a:xfrm>
+                      <a:off x="0" y="0"/>
+                      <a:ext cx="5486400" cy="4710430"/>
+                    </a:xfrm>
+                    <a:prstGeom prst="rect">
+                      <a:avLst/>
+                    </a:prstGeom>
+                  </pic:spPr>
+                </pic:pic>
+              </a:graphicData>
+            </a:graphic>
+          </wp:inline>
+        </w:drawing>
+      </w:r>
     </w:p>
     <w:p>
       <w:pPr>
@@ -2597,13 +2735,12 @@
           <w:sz w:val="28"/>
           <w:lang w:val="es-ES"/>
         </w:rPr>
-        <w:lastRenderedPageBreak/>
         <w:t>REQUERIMIENTOS FUNCIONALES (USUARIO)</w:t>
       </w:r>
     </w:p>
     <w:p>
       <w:pPr>
-        <w:pStyle w:val="Prrafodelista"/>
+        <w:pStyle w:val="ListParagraph"/>
         <w:numPr>
           <w:ilvl w:val="0"/>
           <w:numId w:val="14"/>
@@ -2624,7 +2761,7 @@
     </w:p>
     <w:p>
       <w:pPr>
-        <w:pStyle w:val="Prrafodelista"/>
+        <w:pStyle w:val="ListParagraph"/>
         <w:numPr>
           <w:ilvl w:val="0"/>
           <w:numId w:val="14"/>
@@ -2645,7 +2782,7 @@
     </w:p>
     <w:p>
       <w:pPr>
-        <w:pStyle w:val="Prrafodelista"/>
+        <w:pStyle w:val="ListParagraph"/>
         <w:numPr>
           <w:ilvl w:val="0"/>
           <w:numId w:val="14"/>
@@ -2661,37 +2798,12 @@
           <w:sz w:val="22"/>
           <w:lang w:val="es-ES"/>
         </w:rPr>
-        <w:t xml:space="preserve">El usuario tiene que pasar los filtros del sistema, llenando todos los datos y aplicando los </w:t>
+        <w:t>El usuario tiene que pasar los filtros del sistema, llenando todos los datos y aplicando los tests de ReCaptcha</w:t>
       </w:r>
-      <w:proofErr w:type="spellStart"/>
-      <w:r>
-        <w:rPr>
-          <w:sz w:val="22"/>
-          <w:lang w:val="es-ES"/>
-        </w:rPr>
-        <w:t>tests</w:t>
-      </w:r>
-      <w:proofErr w:type="spellEnd"/>
-      <w:r>
-        <w:rPr>
-          <w:sz w:val="22"/>
-          <w:lang w:val="es-ES"/>
-        </w:rPr>
-        <w:t xml:space="preserve"> de </w:t>
-      </w:r>
-      <w:proofErr w:type="spellStart"/>
-      <w:r>
-        <w:rPr>
-          <w:sz w:val="22"/>
-          <w:lang w:val="es-ES"/>
-        </w:rPr>
-        <w:t>ReCaptcha</w:t>
-      </w:r>
-      <w:proofErr w:type="spellEnd"/>
-    </w:p>
-    <w:p>
-      <w:pPr>
-        <w:pStyle w:val="Prrafodelista"/>
+    </w:p>
+    <w:p>
+      <w:pPr>
+        <w:pStyle w:val="ListParagraph"/>
         <w:numPr>
           <w:ilvl w:val="0"/>
           <w:numId w:val="14"/>
@@ -2745,13 +2857,12 @@
           <w:sz w:val="28"/>
           <w:lang w:val="es-ES"/>
         </w:rPr>
-        <w:lastRenderedPageBreak/>
         <w:t>REQUERIMIENTO NO FUNCIONALES (SISTEMA)</w:t>
       </w:r>
     </w:p>
     <w:p>
       <w:pPr>
-        <w:pStyle w:val="Prrafodelista"/>
+        <w:pStyle w:val="ListParagraph"/>
         <w:numPr>
           <w:ilvl w:val="0"/>
           <w:numId w:val="14"/>
@@ -2793,7 +2904,7 @@
     </w:p>
     <w:p>
       <w:pPr>
-        <w:pStyle w:val="Prrafodelista"/>
+        <w:pStyle w:val="ListParagraph"/>
         <w:numPr>
           <w:ilvl w:val="0"/>
           <w:numId w:val="14"/>
@@ -2821,7 +2932,7 @@
     </w:p>
     <w:p>
       <w:pPr>
-        <w:pStyle w:val="Prrafodelista"/>
+        <w:pStyle w:val="ListParagraph"/>
         <w:numPr>
           <w:ilvl w:val="0"/>
           <w:numId w:val="14"/>
@@ -2849,7 +2960,7 @@
     </w:p>
     <w:p>
       <w:pPr>
-        <w:pStyle w:val="Prrafodelista"/>
+        <w:pStyle w:val="ListParagraph"/>
         <w:numPr>
           <w:ilvl w:val="0"/>
           <w:numId w:val="14"/>
@@ -3001,7 +3112,6 @@
           <w:sz w:val="28"/>
           <w:lang w:val="es-ES"/>
         </w:rPr>
-        <w:lastRenderedPageBreak/>
         <w:t>DIAGRAMA DE CASOS DE USO</w:t>
       </w:r>
     </w:p>
@@ -3040,7 +3150,7 @@
                     <pic:cNvPicPr/>
                   </pic:nvPicPr>
                   <pic:blipFill rotWithShape="1">
-                    <a:blip r:embed="rId18"/>
+                    <a:blip r:embed="rId19"/>
                     <a:srcRect l="3036" t="5953" r="2103" b="3096"/>
                     <a:stretch/>
                   </pic:blipFill>
@@ -3240,7 +3350,6 @@
                 <w:sz w:val="20"/>
                 <w:szCs w:val="20"/>
               </w:rPr>
-              <w:lastRenderedPageBreak/>
               <w:t>ID CASO DE USO</w:t>
             </w:r>
           </w:p>
@@ -3966,13 +4075,8 @@
               <w:ind w:left="-40"/>
             </w:pPr>
             <w:r>
-              <w:t xml:space="preserve">No conecto con la base de datos o el servidor esta </w:t>
+              <w:t>No conecto con la base de datos o el servidor esta caido</w:t>
             </w:r>
-            <w:proofErr w:type="spellStart"/>
-            <w:r>
-              <w:t>caido</w:t>
-            </w:r>
-            <w:proofErr w:type="spellEnd"/>
           </w:p>
         </w:tc>
       </w:tr>
@@ -4312,7 +4416,6 @@
                 <w:sz w:val="20"/>
                 <w:szCs w:val="20"/>
               </w:rPr>
-              <w:lastRenderedPageBreak/>
               <w:t>ID CASO DE USO</w:t>
             </w:r>
           </w:p>
@@ -5031,13 +5134,8 @@
               <w:ind w:left="-40"/>
             </w:pPr>
             <w:r>
-              <w:t xml:space="preserve">No conecto con la base de datos o el servidor esta </w:t>
+              <w:t>No conecto con la base de datos o el servidor esta caido</w:t>
             </w:r>
-            <w:proofErr w:type="spellStart"/>
-            <w:r>
-              <w:t>caido</w:t>
-            </w:r>
-            <w:proofErr w:type="spellEnd"/>
           </w:p>
         </w:tc>
       </w:tr>
@@ -5377,7 +5475,6 @@
                 <w:sz w:val="20"/>
                 <w:szCs w:val="20"/>
               </w:rPr>
-              <w:lastRenderedPageBreak/>
               <w:t>ID CASO DE USO</w:t>
             </w:r>
           </w:p>
@@ -6100,13 +6197,8 @@
               <w:ind w:left="-40"/>
             </w:pPr>
             <w:r>
-              <w:t xml:space="preserve">No conecto con la base de datos o el servidor esta </w:t>
+              <w:t>No conecto con la base de datos o el servidor esta caido</w:t>
             </w:r>
-            <w:proofErr w:type="spellStart"/>
-            <w:r>
-              <w:t>caido</w:t>
-            </w:r>
-            <w:proofErr w:type="spellEnd"/>
           </w:p>
         </w:tc>
       </w:tr>
@@ -6180,19 +6272,8 @@
                 <w:sz w:val="20"/>
                 <w:szCs w:val="20"/>
               </w:rPr>
-              <w:t xml:space="preserve">Estar </w:t>
+              <w:t>Estar logueado</w:t>
             </w:r>
-            <w:proofErr w:type="spellStart"/>
-            <w:r>
-              <w:rPr>
-                <w:rFonts w:ascii="Arial" w:hAnsi="Arial" w:cs="Arial"/>
-                <w:color w:val="000000"/>
-                <w:sz w:val="20"/>
-                <w:szCs w:val="20"/>
-              </w:rPr>
-              <w:t>logueado</w:t>
-            </w:r>
-            <w:proofErr w:type="spellEnd"/>
           </w:p>
         </w:tc>
       </w:tr>
@@ -6457,7 +6538,6 @@
                 <w:sz w:val="20"/>
                 <w:szCs w:val="20"/>
               </w:rPr>
-              <w:lastRenderedPageBreak/>
               <w:t>ID CASO DE USO</w:t>
             </w:r>
           </w:p>
@@ -6988,13 +7068,8 @@
               <w:jc w:val="center"/>
             </w:pPr>
             <w:r>
-              <w:t xml:space="preserve">El usuario ingresa los datos y completa el </w:t>
+              <w:t>El usuario ingresa los datos y completa el Captcha</w:t>
             </w:r>
-            <w:proofErr w:type="spellStart"/>
-            <w:r>
-              <w:t>Captcha</w:t>
-            </w:r>
-            <w:proofErr w:type="spellEnd"/>
           </w:p>
         </w:tc>
         <w:tc>
@@ -7185,13 +7260,8 @@
               <w:ind w:left="-40"/>
             </w:pPr>
             <w:r>
-              <w:t xml:space="preserve">No conecto con la base de datos o el servidor esta </w:t>
+              <w:t>No conecto con la base de datos o el servidor esta caido</w:t>
             </w:r>
-            <w:proofErr w:type="spellStart"/>
-            <w:r>
-              <w:t>caido</w:t>
-            </w:r>
-            <w:proofErr w:type="spellEnd"/>
           </w:p>
         </w:tc>
       </w:tr>
@@ -7531,7 +7601,6 @@
                 <w:sz w:val="20"/>
                 <w:szCs w:val="20"/>
               </w:rPr>
-              <w:lastRenderedPageBreak/>
               <w:t>ID CASO DE USO</w:t>
             </w:r>
           </w:p>
@@ -7778,11 +7847,9 @@
             <w:r>
               <w:t xml:space="preserve">Universidad, Nombre, Apellido, Correo, </w:t>
             </w:r>
-            <w:proofErr w:type="spellStart"/>
             <w:r>
               <w:t>Telefono</w:t>
             </w:r>
-            <w:proofErr w:type="spellEnd"/>
             <w:r>
               <w:t>, Tipo de usuario</w:t>
             </w:r>
@@ -8106,13 +8173,8 @@
               <w:t>Envió</w:t>
             </w:r>
             <w:r>
-              <w:t xml:space="preserve"> de mensaje de confirmación de registro al </w:t>
+              <w:t xml:space="preserve"> de mensaje de confirmación de registro al index</w:t>
             </w:r>
-            <w:proofErr w:type="spellStart"/>
-            <w:r>
-              <w:t>index</w:t>
-            </w:r>
-            <w:proofErr w:type="spellEnd"/>
           </w:p>
         </w:tc>
       </w:tr>
@@ -8354,19 +8416,8 @@
                 <w:sz w:val="20"/>
                 <w:szCs w:val="20"/>
               </w:rPr>
-              <w:t xml:space="preserve">Ingresar bien todos los datos y completar el </w:t>
+              <w:t>Ingresar bien todos los datos y completar el Captcha</w:t>
             </w:r>
-            <w:proofErr w:type="spellStart"/>
-            <w:r>
-              <w:rPr>
-                <w:rFonts w:ascii="Arial" w:hAnsi="Arial" w:cs="Arial"/>
-                <w:color w:val="000000"/>
-                <w:sz w:val="20"/>
-                <w:szCs w:val="20"/>
-              </w:rPr>
-              <w:t>Captcha</w:t>
-            </w:r>
-            <w:proofErr w:type="spellEnd"/>
           </w:p>
         </w:tc>
       </w:tr>
@@ -9350,13 +9401,8 @@
               <w:ind w:left="-40"/>
             </w:pPr>
             <w:r>
-              <w:t xml:space="preserve">No conecto con la base de datos o el servidor esta </w:t>
+              <w:t>No conecto con la base de datos o el servidor esta caido</w:t>
             </w:r>
-            <w:proofErr w:type="spellStart"/>
-            <w:r>
-              <w:t>caido</w:t>
-            </w:r>
-            <w:proofErr w:type="spellEnd"/>
           </w:p>
         </w:tc>
       </w:tr>
@@ -10018,8 +10064,6 @@
             <w:r>
               <w:t>tutorías</w:t>
             </w:r>
-            <w:bookmarkStart w:id="0" w:name="_GoBack"/>
-            <w:bookmarkEnd w:id="0"/>
           </w:p>
         </w:tc>
       </w:tr>
@@ -10420,13 +10464,8 @@
               <w:ind w:left="-40"/>
             </w:pPr>
             <w:r>
-              <w:t xml:space="preserve">No conecto con la base de datos o el servidor esta </w:t>
+              <w:t>No conecto con la base de datos o el servidor esta caido</w:t>
             </w:r>
-            <w:proofErr w:type="spellStart"/>
-            <w:r>
-              <w:t>caido</w:t>
-            </w:r>
-            <w:proofErr w:type="spellEnd"/>
           </w:p>
         </w:tc>
       </w:tr>
@@ -10892,16 +10931,8 @@
               <w:rPr>
                 <w:u w:val="single"/>
               </w:rPr>
-              <w:t xml:space="preserve">Administrar </w:t>
+              <w:t>Administrar tutorias</w:t>
             </w:r>
-            <w:proofErr w:type="spellStart"/>
-            <w:r>
-              <w:rPr>
-                <w:u w:val="single"/>
-              </w:rPr>
-              <w:t>tutorias</w:t>
-            </w:r>
-            <w:proofErr w:type="spellEnd"/>
           </w:p>
         </w:tc>
       </w:tr>
@@ -11494,13 +11525,8 @@
               <w:ind w:left="-40"/>
             </w:pPr>
             <w:r>
-              <w:t xml:space="preserve">No conecto con la base de datos o el servidor esta </w:t>
+              <w:t>No conecto con la base de datos o el servidor esta caido</w:t>
             </w:r>
-            <w:proofErr w:type="spellStart"/>
-            <w:r>
-              <w:t>caido</w:t>
-            </w:r>
-            <w:proofErr w:type="spellEnd"/>
           </w:p>
         </w:tc>
       </w:tr>
@@ -11869,7 +11895,7 @@
                     <pic:cNvPicPr/>
                   </pic:nvPicPr>
                   <pic:blipFill>
-                    <a:blip r:embed="rId19"/>
+                    <a:blip r:embed="rId20"/>
                     <a:stretch>
                       <a:fillRect/>
                     </a:stretch>
@@ -11919,7 +11945,7 @@
 </file>
 
 <file path=word/endnotes.xml><?xml version="1.0" encoding="utf-8"?>
-<w:endnotes xmlns:wpc="http://schemas.microsoft.com/office/word/2010/wordprocessingCanvas" xmlns:cx="http://schemas.microsoft.com/office/drawing/2014/chartex" xmlns:mc="http://schemas.openxmlformats.org/markup-compatibility/2006" xmlns:o="urn:schemas-microsoft-com:office:office" xmlns:r="http://schemas.openxmlformats.org/officeDocument/2006/relationships" xmlns:m="http://schemas.openxmlformats.org/officeDocument/2006/math" xmlns:v="urn:schemas-microsoft-com:vml" xmlns:wp14="http://schemas.microsoft.com/office/word/2010/wordprocessingDrawing" xmlns:wp="http://schemas.openxmlformats.org/drawingml/2006/wordprocessingDrawing" xmlns:w10="urn:schemas-microsoft-com:office:word" xmlns:w="http://schemas.openxmlformats.org/wordprocessingml/2006/main" xmlns:w14="http://schemas.microsoft.com/office/word/2010/wordml" xmlns:w15="http://schemas.microsoft.com/office/word/2012/wordml" xmlns:w16se="http://schemas.microsoft.com/office/word/2015/wordml/symex" xmlns:wpg="http://schemas.microsoft.com/office/word/2010/wordprocessingGroup" xmlns:wpi="http://schemas.microsoft.com/office/word/2010/wordprocessingInk" xmlns:wne="http://schemas.microsoft.com/office/word/2006/wordml" xmlns:wps="http://schemas.microsoft.com/office/word/2010/wordprocessingShape" mc:Ignorable="w14 w15 w16se wp14">
+<w:endnotes xmlns:wpc="http://schemas.microsoft.com/office/word/2010/wordprocessingCanvas" xmlns:cx="http://schemas.microsoft.com/office/drawing/2014/chartex" xmlns:cx1="http://schemas.microsoft.com/office/drawing/2015/9/8/chartex" xmlns:cx2="http://schemas.microsoft.com/office/drawing/2015/10/21/chartex" xmlns:cx3="http://schemas.microsoft.com/office/drawing/2016/5/9/chartex" xmlns:cx4="http://schemas.microsoft.com/office/drawing/2016/5/10/chartex" xmlns:cx5="http://schemas.microsoft.com/office/drawing/2016/5/11/chartex" xmlns:cx6="http://schemas.microsoft.com/office/drawing/2016/5/12/chartex" xmlns:cx7="http://schemas.microsoft.com/office/drawing/2016/5/13/chartex" xmlns:cx8="http://schemas.microsoft.com/office/drawing/2016/5/14/chartex" xmlns:mc="http://schemas.openxmlformats.org/markup-compatibility/2006" xmlns:aink="http://schemas.microsoft.com/office/drawing/2016/ink" xmlns:o="urn:schemas-microsoft-com:office:office" xmlns:r="http://schemas.openxmlformats.org/officeDocument/2006/relationships" xmlns:m="http://schemas.openxmlformats.org/officeDocument/2006/math" xmlns:v="urn:schemas-microsoft-com:vml" xmlns:wp14="http://schemas.microsoft.com/office/word/2010/wordprocessingDrawing" xmlns:wp="http://schemas.openxmlformats.org/drawingml/2006/wordprocessingDrawing" xmlns:w10="urn:schemas-microsoft-com:office:word" xmlns:w="http://schemas.openxmlformats.org/wordprocessingml/2006/main" xmlns:w14="http://schemas.microsoft.com/office/word/2010/wordml" xmlns:w15="http://schemas.microsoft.com/office/word/2012/wordml" xmlns:w16se="http://schemas.microsoft.com/office/word/2015/wordml/symex" xmlns:wpg="http://schemas.microsoft.com/office/word/2010/wordprocessingGroup" xmlns:wpi="http://schemas.microsoft.com/office/word/2010/wordprocessingInk" xmlns:wne="http://schemas.microsoft.com/office/word/2006/wordml" xmlns:wps="http://schemas.microsoft.com/office/word/2010/wordprocessingShape" mc:Ignorable="w14 w15 w16se wp14">
   <w:endnote w:type="separator" w:id="-1">
     <w:p>
       <w:r>
@@ -11940,7 +11966,7 @@
 </file>
 
 <file path=word/footnotes.xml><?xml version="1.0" encoding="utf-8"?>
-<w:footnotes xmlns:wpc="http://schemas.microsoft.com/office/word/2010/wordprocessingCanvas" xmlns:cx="http://schemas.microsoft.com/office/drawing/2014/chartex" xmlns:mc="http://schemas.openxmlformats.org/markup-compatibility/2006" xmlns:o="urn:schemas-microsoft-com:office:office" xmlns:r="http://schemas.openxmlformats.org/officeDocument/2006/relationships" xmlns:m="http://schemas.openxmlformats.org/officeDocument/2006/math" xmlns:v="urn:schemas-microsoft-com:vml" xmlns:wp14="http://schemas.microsoft.com/office/word/2010/wordprocessingDrawing" xmlns:wp="http://schemas.openxmlformats.org/drawingml/2006/wordprocessingDrawing" xmlns:w10="urn:schemas-microsoft-com:office:word" xmlns:w="http://schemas.openxmlformats.org/wordprocessingml/2006/main" xmlns:w14="http://schemas.microsoft.com/office/word/2010/wordml" xmlns:w15="http://schemas.microsoft.com/office/word/2012/wordml" xmlns:w16se="http://schemas.microsoft.com/office/word/2015/wordml/symex" xmlns:wpg="http://schemas.microsoft.com/office/word/2010/wordprocessingGroup" xmlns:wpi="http://schemas.microsoft.com/office/word/2010/wordprocessingInk" xmlns:wne="http://schemas.microsoft.com/office/word/2006/wordml" xmlns:wps="http://schemas.microsoft.com/office/word/2010/wordprocessingShape" mc:Ignorable="w14 w15 w16se wp14">
+<w:footnotes xmlns:wpc="http://schemas.microsoft.com/office/word/2010/wordprocessingCanvas" xmlns:cx="http://schemas.microsoft.com/office/drawing/2014/chartex" xmlns:cx1="http://schemas.microsoft.com/office/drawing/2015/9/8/chartex" xmlns:cx2="http://schemas.microsoft.com/office/drawing/2015/10/21/chartex" xmlns:cx3="http://schemas.microsoft.com/office/drawing/2016/5/9/chartex" xmlns:cx4="http://schemas.microsoft.com/office/drawing/2016/5/10/chartex" xmlns:cx5="http://schemas.microsoft.com/office/drawing/2016/5/11/chartex" xmlns:cx6="http://schemas.microsoft.com/office/drawing/2016/5/12/chartex" xmlns:cx7="http://schemas.microsoft.com/office/drawing/2016/5/13/chartex" xmlns:cx8="http://schemas.microsoft.com/office/drawing/2016/5/14/chartex" xmlns:mc="http://schemas.openxmlformats.org/markup-compatibility/2006" xmlns:aink="http://schemas.microsoft.com/office/drawing/2016/ink" xmlns:o="urn:schemas-microsoft-com:office:office" xmlns:r="http://schemas.openxmlformats.org/officeDocument/2006/relationships" xmlns:m="http://schemas.openxmlformats.org/officeDocument/2006/math" xmlns:v="urn:schemas-microsoft-com:vml" xmlns:wp14="http://schemas.microsoft.com/office/word/2010/wordprocessingDrawing" xmlns:wp="http://schemas.openxmlformats.org/drawingml/2006/wordprocessingDrawing" xmlns:w10="urn:schemas-microsoft-com:office:word" xmlns:w="http://schemas.openxmlformats.org/wordprocessingml/2006/main" xmlns:w14="http://schemas.microsoft.com/office/word/2010/wordml" xmlns:w15="http://schemas.microsoft.com/office/word/2012/wordml" xmlns:w16se="http://schemas.microsoft.com/office/word/2015/wordml/symex" xmlns:wpg="http://schemas.microsoft.com/office/word/2010/wordprocessingGroup" xmlns:wpi="http://schemas.microsoft.com/office/word/2010/wordprocessingInk" xmlns:wne="http://schemas.microsoft.com/office/word/2006/wordml" xmlns:wps="http://schemas.microsoft.com/office/word/2010/wordprocessingShape" mc:Ignorable="w14 w15 w16se wp14">
   <w:footnote w:type="separator" w:id="-1">
     <w:p>
       <w:r>
@@ -11961,30 +11987,30 @@
 </file>
 
 <file path=word/header1.xml><?xml version="1.0" encoding="utf-8"?>
-<w:hdr xmlns:wpc="http://schemas.microsoft.com/office/word/2010/wordprocessingCanvas" xmlns:cx="http://schemas.microsoft.com/office/drawing/2014/chartex" xmlns:mc="http://schemas.openxmlformats.org/markup-compatibility/2006" xmlns:o="urn:schemas-microsoft-com:office:office" xmlns:r="http://schemas.openxmlformats.org/officeDocument/2006/relationships" xmlns:m="http://schemas.openxmlformats.org/officeDocument/2006/math" xmlns:v="urn:schemas-microsoft-com:vml" xmlns:wp14="http://schemas.microsoft.com/office/word/2010/wordprocessingDrawing" xmlns:wp="http://schemas.openxmlformats.org/drawingml/2006/wordprocessingDrawing" xmlns:w10="urn:schemas-microsoft-com:office:word" xmlns:w="http://schemas.openxmlformats.org/wordprocessingml/2006/main" xmlns:w14="http://schemas.microsoft.com/office/word/2010/wordml" xmlns:w15="http://schemas.microsoft.com/office/word/2012/wordml" xmlns:w16se="http://schemas.microsoft.com/office/word/2015/wordml/symex" xmlns:wpg="http://schemas.microsoft.com/office/word/2010/wordprocessingGroup" xmlns:wpi="http://schemas.microsoft.com/office/word/2010/wordprocessingInk" xmlns:wne="http://schemas.microsoft.com/office/word/2006/wordml" xmlns:wps="http://schemas.microsoft.com/office/word/2010/wordprocessingShape" mc:Ignorable="w14 w15 w16se wp14">
+<w:hdr xmlns:wpc="http://schemas.microsoft.com/office/word/2010/wordprocessingCanvas" xmlns:cx="http://schemas.microsoft.com/office/drawing/2014/chartex" xmlns:cx1="http://schemas.microsoft.com/office/drawing/2015/9/8/chartex" xmlns:cx2="http://schemas.microsoft.com/office/drawing/2015/10/21/chartex" xmlns:cx3="http://schemas.microsoft.com/office/drawing/2016/5/9/chartex" xmlns:cx4="http://schemas.microsoft.com/office/drawing/2016/5/10/chartex" xmlns:cx5="http://schemas.microsoft.com/office/drawing/2016/5/11/chartex" xmlns:cx6="http://schemas.microsoft.com/office/drawing/2016/5/12/chartex" xmlns:cx7="http://schemas.microsoft.com/office/drawing/2016/5/13/chartex" xmlns:cx8="http://schemas.microsoft.com/office/drawing/2016/5/14/chartex" xmlns:mc="http://schemas.openxmlformats.org/markup-compatibility/2006" xmlns:aink="http://schemas.microsoft.com/office/drawing/2016/ink" xmlns:o="urn:schemas-microsoft-com:office:office" xmlns:r="http://schemas.openxmlformats.org/officeDocument/2006/relationships" xmlns:m="http://schemas.openxmlformats.org/officeDocument/2006/math" xmlns:v="urn:schemas-microsoft-com:vml" xmlns:wp14="http://schemas.microsoft.com/office/word/2010/wordprocessingDrawing" xmlns:wp="http://schemas.openxmlformats.org/drawingml/2006/wordprocessingDrawing" xmlns:w10="urn:schemas-microsoft-com:office:word" xmlns:w="http://schemas.openxmlformats.org/wordprocessingml/2006/main" xmlns:w14="http://schemas.microsoft.com/office/word/2010/wordml" xmlns:w15="http://schemas.microsoft.com/office/word/2012/wordml" xmlns:w16se="http://schemas.microsoft.com/office/word/2015/wordml/symex" xmlns:wpg="http://schemas.microsoft.com/office/word/2010/wordprocessingGroup" xmlns:wpi="http://schemas.microsoft.com/office/word/2010/wordprocessingInk" xmlns:wne="http://schemas.microsoft.com/office/word/2006/wordml" xmlns:wps="http://schemas.microsoft.com/office/word/2010/wordprocessingShape" mc:Ignorable="w14 w15 w16se wp14">
   <w:p>
     <w:pPr>
-      <w:pStyle w:val="Encabezado"/>
+      <w:pStyle w:val="Header"/>
       <w:framePr w:wrap="around" w:vAnchor="text" w:hAnchor="margin" w:xAlign="right" w:y="1"/>
       <w:rPr>
-        <w:rStyle w:val="Nmerodepgina"/>
+        <w:rStyle w:val="PageNumber"/>
       </w:rPr>
     </w:pPr>
     <w:r>
       <w:rPr>
-        <w:rStyle w:val="Nmerodepgina"/>
+        <w:rStyle w:val="PageNumber"/>
       </w:rPr>
       <w:fldChar w:fldCharType="begin"/>
     </w:r>
     <w:r>
       <w:rPr>
-        <w:rStyle w:val="Nmerodepgina"/>
+        <w:rStyle w:val="PageNumber"/>
       </w:rPr>
       <w:instrText xml:space="preserve">PAGE  </w:instrText>
     </w:r>
     <w:r>
       <w:rPr>
-        <w:rStyle w:val="Nmerodepgina"/>
+        <w:rStyle w:val="PageNumber"/>
       </w:rPr>
       <w:fldChar w:fldCharType="end"/>
     </w:r>
@@ -12000,43 +12026,43 @@
 </file>
 
 <file path=word/header2.xml><?xml version="1.0" encoding="utf-8"?>
-<w:hdr xmlns:wpc="http://schemas.microsoft.com/office/word/2010/wordprocessingCanvas" xmlns:cx="http://schemas.microsoft.com/office/drawing/2014/chartex" xmlns:mc="http://schemas.openxmlformats.org/markup-compatibility/2006" xmlns:o="urn:schemas-microsoft-com:office:office" xmlns:r="http://schemas.openxmlformats.org/officeDocument/2006/relationships" xmlns:m="http://schemas.openxmlformats.org/officeDocument/2006/math" xmlns:v="urn:schemas-microsoft-com:vml" xmlns:wp14="http://schemas.microsoft.com/office/word/2010/wordprocessingDrawing" xmlns:wp="http://schemas.openxmlformats.org/drawingml/2006/wordprocessingDrawing" xmlns:w10="urn:schemas-microsoft-com:office:word" xmlns:w="http://schemas.openxmlformats.org/wordprocessingml/2006/main" xmlns:w14="http://schemas.microsoft.com/office/word/2010/wordml" xmlns:w15="http://schemas.microsoft.com/office/word/2012/wordml" xmlns:w16se="http://schemas.microsoft.com/office/word/2015/wordml/symex" xmlns:wpg="http://schemas.microsoft.com/office/word/2010/wordprocessingGroup" xmlns:wpi="http://schemas.microsoft.com/office/word/2010/wordprocessingInk" xmlns:wne="http://schemas.microsoft.com/office/word/2006/wordml" xmlns:wps="http://schemas.microsoft.com/office/word/2010/wordprocessingShape" mc:Ignorable="w14 w15 w16se wp14">
+<w:hdr xmlns:wpc="http://schemas.microsoft.com/office/word/2010/wordprocessingCanvas" xmlns:cx="http://schemas.microsoft.com/office/drawing/2014/chartex" xmlns:cx1="http://schemas.microsoft.com/office/drawing/2015/9/8/chartex" xmlns:cx2="http://schemas.microsoft.com/office/drawing/2015/10/21/chartex" xmlns:cx3="http://schemas.microsoft.com/office/drawing/2016/5/9/chartex" xmlns:cx4="http://schemas.microsoft.com/office/drawing/2016/5/10/chartex" xmlns:cx5="http://schemas.microsoft.com/office/drawing/2016/5/11/chartex" xmlns:cx6="http://schemas.microsoft.com/office/drawing/2016/5/12/chartex" xmlns:cx7="http://schemas.microsoft.com/office/drawing/2016/5/13/chartex" xmlns:cx8="http://schemas.microsoft.com/office/drawing/2016/5/14/chartex" xmlns:mc="http://schemas.openxmlformats.org/markup-compatibility/2006" xmlns:aink="http://schemas.microsoft.com/office/drawing/2016/ink" xmlns:o="urn:schemas-microsoft-com:office:office" xmlns:r="http://schemas.openxmlformats.org/officeDocument/2006/relationships" xmlns:m="http://schemas.openxmlformats.org/officeDocument/2006/math" xmlns:v="urn:schemas-microsoft-com:vml" xmlns:wp14="http://schemas.microsoft.com/office/word/2010/wordprocessingDrawing" xmlns:wp="http://schemas.openxmlformats.org/drawingml/2006/wordprocessingDrawing" xmlns:w10="urn:schemas-microsoft-com:office:word" xmlns:w="http://schemas.openxmlformats.org/wordprocessingml/2006/main" xmlns:w14="http://schemas.microsoft.com/office/word/2010/wordml" xmlns:w15="http://schemas.microsoft.com/office/word/2012/wordml" xmlns:w16se="http://schemas.microsoft.com/office/word/2015/wordml/symex" xmlns:wpg="http://schemas.microsoft.com/office/word/2010/wordprocessingGroup" xmlns:wpi="http://schemas.microsoft.com/office/word/2010/wordprocessingInk" xmlns:wne="http://schemas.microsoft.com/office/word/2006/wordml" xmlns:wps="http://schemas.microsoft.com/office/word/2010/wordprocessingShape" mc:Ignorable="w14 w15 w16se wp14">
   <w:p>
     <w:pPr>
-      <w:pStyle w:val="Encabezado"/>
+      <w:pStyle w:val="Header"/>
       <w:framePr w:wrap="around" w:vAnchor="text" w:hAnchor="margin" w:xAlign="right" w:y="1"/>
       <w:rPr>
-        <w:rStyle w:val="Nmerodepgina"/>
+        <w:rStyle w:val="PageNumber"/>
       </w:rPr>
     </w:pPr>
     <w:r>
       <w:rPr>
-        <w:rStyle w:val="Nmerodepgina"/>
+        <w:rStyle w:val="PageNumber"/>
       </w:rPr>
       <w:fldChar w:fldCharType="begin"/>
     </w:r>
     <w:r>
       <w:rPr>
-        <w:rStyle w:val="Nmerodepgina"/>
+        <w:rStyle w:val="PageNumber"/>
       </w:rPr>
       <w:instrText xml:space="preserve">PAGE  </w:instrText>
     </w:r>
     <w:r>
       <w:rPr>
-        <w:rStyle w:val="Nmerodepgina"/>
+        <w:rStyle w:val="PageNumber"/>
       </w:rPr>
       <w:fldChar w:fldCharType="separate"/>
     </w:r>
     <w:r>
       <w:rPr>
-        <w:rStyle w:val="Nmerodepgina"/>
+        <w:rStyle w:val="PageNumber"/>
         <w:noProof/>
       </w:rPr>
-      <w:t>11</w:t>
+      <w:t>1</w:t>
     </w:r>
     <w:r>
       <w:rPr>
-        <w:rStyle w:val="Nmerodepgina"/>
+        <w:rStyle w:val="PageNumber"/>
       </w:rPr>
       <w:fldChar w:fldCharType="end"/>
     </w:r>
@@ -12052,7 +12078,7 @@
 </file>
 
 <file path=word/numbering.xml><?xml version="1.0" encoding="utf-8"?>
-<w:numbering xmlns:wpc="http://schemas.microsoft.com/office/word/2010/wordprocessingCanvas" xmlns:cx="http://schemas.microsoft.com/office/drawing/2014/chartex" xmlns:mc="http://schemas.openxmlformats.org/markup-compatibility/2006" xmlns:o="urn:schemas-microsoft-com:office:office" xmlns:r="http://schemas.openxmlformats.org/officeDocument/2006/relationships" xmlns:m="http://schemas.openxmlformats.org/officeDocument/2006/math" xmlns:v="urn:schemas-microsoft-com:vml" xmlns:wp14="http://schemas.microsoft.com/office/word/2010/wordprocessingDrawing" xmlns:wp="http://schemas.openxmlformats.org/drawingml/2006/wordprocessingDrawing" xmlns:w10="urn:schemas-microsoft-com:office:word" xmlns:w="http://schemas.openxmlformats.org/wordprocessingml/2006/main" xmlns:w14="http://schemas.microsoft.com/office/word/2010/wordml" xmlns:w15="http://schemas.microsoft.com/office/word/2012/wordml" xmlns:w16se="http://schemas.microsoft.com/office/word/2015/wordml/symex" xmlns:wpg="http://schemas.microsoft.com/office/word/2010/wordprocessingGroup" xmlns:wpi="http://schemas.microsoft.com/office/word/2010/wordprocessingInk" xmlns:wne="http://schemas.microsoft.com/office/word/2006/wordml" xmlns:wps="http://schemas.microsoft.com/office/word/2010/wordprocessingShape" mc:Ignorable="w14 w15 w16se wp14">
+<w:numbering xmlns:wpc="http://schemas.microsoft.com/office/word/2010/wordprocessingCanvas" xmlns:cx="http://schemas.microsoft.com/office/drawing/2014/chartex" xmlns:cx1="http://schemas.microsoft.com/office/drawing/2015/9/8/chartex" xmlns:cx2="http://schemas.microsoft.com/office/drawing/2015/10/21/chartex" xmlns:cx3="http://schemas.microsoft.com/office/drawing/2016/5/9/chartex" xmlns:cx4="http://schemas.microsoft.com/office/drawing/2016/5/10/chartex" xmlns:cx5="http://schemas.microsoft.com/office/drawing/2016/5/11/chartex" xmlns:cx6="http://schemas.microsoft.com/office/drawing/2016/5/12/chartex" xmlns:cx7="http://schemas.microsoft.com/office/drawing/2016/5/13/chartex" xmlns:cx8="http://schemas.microsoft.com/office/drawing/2016/5/14/chartex" xmlns:mc="http://schemas.openxmlformats.org/markup-compatibility/2006" xmlns:aink="http://schemas.microsoft.com/office/drawing/2016/ink" xmlns:o="urn:schemas-microsoft-com:office:office" xmlns:r="http://schemas.openxmlformats.org/officeDocument/2006/relationships" xmlns:m="http://schemas.openxmlformats.org/officeDocument/2006/math" xmlns:v="urn:schemas-microsoft-com:vml" xmlns:wp14="http://schemas.microsoft.com/office/word/2010/wordprocessingDrawing" xmlns:wp="http://schemas.openxmlformats.org/drawingml/2006/wordprocessingDrawing" xmlns:w10="urn:schemas-microsoft-com:office:word" xmlns:w="http://schemas.openxmlformats.org/wordprocessingml/2006/main" xmlns:w14="http://schemas.microsoft.com/office/word/2010/wordml" xmlns:w15="http://schemas.microsoft.com/office/word/2012/wordml" xmlns:w16se="http://schemas.microsoft.com/office/word/2015/wordml/symex" xmlns:wpg="http://schemas.microsoft.com/office/word/2010/wordprocessingGroup" xmlns:wpi="http://schemas.microsoft.com/office/word/2010/wordprocessingInk" xmlns:wne="http://schemas.microsoft.com/office/word/2006/wordml" xmlns:wps="http://schemas.microsoft.com/office/word/2010/wordprocessingShape" mc:Ignorable="w14 w15 w16se wp14">
   <w:abstractNum w:abstractNumId="0" w15:restartNumberingAfterBreak="0">
     <w:nsid w:val="FFFFFF7C"/>
     <w:multiLevelType w:val="singleLevel"/>
@@ -12719,7 +12745,7 @@
     </w:rPrDefault>
     <w:pPrDefault/>
   </w:docDefaults>
-  <w:latentStyles w:defLockedState="0" w:defUIPriority="0" w:defSemiHidden="0" w:defUnhideWhenUsed="0" w:defQFormat="0" w:count="371">
+  <w:latentStyles w:defLockedState="0" w:defUIPriority="0" w:defSemiHidden="0" w:defUnhideWhenUsed="0" w:defQFormat="0" w:count="374">
     <w:lsdException w:name="Normal" w:qFormat="1"/>
     <w:lsdException w:name="heading 1" w:qFormat="1"/>
     <w:lsdException w:name="heading 2" w:qFormat="1"/>
@@ -12819,7 +12845,6 @@
     <w:lsdException w:name="HTML Sample" w:semiHidden="1" w:unhideWhenUsed="1"/>
     <w:lsdException w:name="HTML Typewriter" w:semiHidden="1" w:unhideWhenUsed="1"/>
     <w:lsdException w:name="HTML Variable" w:semiHidden="1" w:unhideWhenUsed="1"/>
-    <w:lsdException w:name="Normal Table" w:semiHidden="1" w:unhideWhenUsed="1"/>
     <w:lsdException w:name="annotation subject" w:semiHidden="1" w:unhideWhenUsed="1"/>
     <w:lsdException w:name="No List" w:semiHidden="1" w:unhideWhenUsed="1"/>
     <w:lsdException w:name="Outline List 1" w:semiHidden="1" w:unhideWhenUsed="1"/>
@@ -12864,7 +12889,6 @@
     <w:lsdException w:name="Table Professional" w:semiHidden="1" w:unhideWhenUsed="1"/>
     <w:lsdException w:name="Table Subtle 1" w:semiHidden="1" w:unhideWhenUsed="1"/>
     <w:lsdException w:name="Table Subtle 2" w:semiHidden="1" w:unhideWhenUsed="1"/>
-    <w:lsdException w:name="Table Web 1" w:semiHidden="1" w:unhideWhenUsed="1"/>
     <w:lsdException w:name="Table Web 2" w:semiHidden="1" w:unhideWhenUsed="1"/>
     <w:lsdException w:name="Table Web 3" w:semiHidden="1" w:unhideWhenUsed="1"/>
     <w:lsdException w:name="Balloon Text" w:semiHidden="1" w:unhideWhenUsed="1"/>
@@ -13084,6 +13108,9 @@
     <w:lsdException w:name="List Table 5 Dark Accent 6" w:uiPriority="50"/>
     <w:lsdException w:name="List Table 6 Colorful Accent 6" w:uiPriority="51"/>
     <w:lsdException w:name="List Table 7 Colorful Accent 6" w:uiPriority="52"/>
+    <w:lsdException w:name="Mention" w:semiHidden="1" w:uiPriority="99" w:unhideWhenUsed="1"/>
+    <w:lsdException w:name="Smart Hyperlink" w:semiHidden="1" w:uiPriority="99" w:unhideWhenUsed="1"/>
+    <w:lsdException w:name="Hashtag" w:semiHidden="1" w:uiPriority="99" w:unhideWhenUsed="1"/>
   </w:latentStyles>
   <w:style w:type="paragraph" w:default="1" w:styleId="Normal">
     <w:name w:val="Normal"/>
@@ -13095,11 +13122,11 @@
       <w:lang w:val="en-US" w:eastAsia="en-US"/>
     </w:rPr>
   </w:style>
-  <w:style w:type="paragraph" w:styleId="Ttulo1">
+  <w:style w:type="paragraph" w:styleId="Heading1">
     <w:name w:val="heading 1"/>
     <w:basedOn w:val="Normal"/>
     <w:next w:val="Normal"/>
-    <w:link w:val="Ttulo1Car"/>
+    <w:link w:val="Heading1Char"/>
     <w:autoRedefine/>
     <w:qFormat/>
     <w:rsid w:val="003137DF"/>
@@ -13118,7 +13145,7 @@
       <w:lang w:val="es-ES"/>
     </w:rPr>
   </w:style>
-  <w:style w:type="paragraph" w:styleId="Ttulo2">
+  <w:style w:type="paragraph" w:styleId="Heading2">
     <w:name w:val="heading 2"/>
     <w:basedOn w:val="Normal"/>
     <w:next w:val="Normal"/>
@@ -13138,7 +13165,7 @@
       <w:szCs w:val="28"/>
     </w:rPr>
   </w:style>
-  <w:style w:type="paragraph" w:styleId="Ttulo3">
+  <w:style w:type="paragraph" w:styleId="Heading3">
     <w:name w:val="heading 3"/>
     <w:basedOn w:val="Normal"/>
     <w:next w:val="Normal"/>
@@ -13149,11 +13176,11 @@
       <w:outlineLvl w:val="2"/>
     </w:pPr>
   </w:style>
-  <w:style w:type="paragraph" w:styleId="Ttulo4">
+  <w:style w:type="paragraph" w:styleId="Heading4">
     <w:name w:val="heading 4"/>
     <w:basedOn w:val="Normal"/>
     <w:next w:val="Normal"/>
-    <w:link w:val="Ttulo4Car"/>
+    <w:link w:val="Heading4Char"/>
     <w:unhideWhenUsed/>
     <w:qFormat/>
     <w:rsid w:val="00546133"/>
@@ -13170,13 +13197,13 @@
       <w:szCs w:val="28"/>
     </w:rPr>
   </w:style>
-  <w:style w:type="character" w:default="1" w:styleId="Fuentedeprrafopredeter">
+  <w:style w:type="character" w:default="1" w:styleId="DefaultParagraphFont">
     <w:name w:val="Default Paragraph Font"/>
     <w:uiPriority w:val="1"/>
     <w:semiHidden/>
     <w:unhideWhenUsed/>
   </w:style>
-  <w:style w:type="table" w:default="1" w:styleId="Tablanormal">
+  <w:style w:type="table" w:default="1" w:styleId="TableNormal">
     <w:name w:val="Normal Table"/>
     <w:uiPriority w:val="99"/>
     <w:semiHidden/>
@@ -13191,13 +13218,13 @@
       </w:tblCellMar>
     </w:tblPr>
   </w:style>
-  <w:style w:type="numbering" w:default="1" w:styleId="Sinlista">
+  <w:style w:type="numbering" w:default="1" w:styleId="NoList">
     <w:name w:val="No List"/>
     <w:uiPriority w:val="99"/>
     <w:semiHidden/>
     <w:unhideWhenUsed/>
   </w:style>
-  <w:style w:type="paragraph" w:styleId="Piedepgina">
+  <w:style w:type="paragraph" w:styleId="Footer">
     <w:name w:val="footer"/>
     <w:basedOn w:val="Normal"/>
     <w:rsid w:val="00FA6F32"/>
@@ -13208,7 +13235,7 @@
       </w:tabs>
     </w:pPr>
   </w:style>
-  <w:style w:type="paragraph" w:styleId="Encabezado">
+  <w:style w:type="paragraph" w:styleId="Header">
     <w:name w:val="header"/>
     <w:basedOn w:val="Normal"/>
     <w:rsid w:val="00FA6F32"/>
@@ -13261,7 +13288,7 @@
       <w:iCs/>
     </w:rPr>
   </w:style>
-  <w:style w:type="paragraph" w:styleId="Ttulo">
+  <w:style w:type="paragraph" w:styleId="Title">
     <w:name w:val="Title"/>
     <w:basedOn w:val="Normal"/>
     <w:qFormat/>
@@ -13277,10 +13304,10 @@
       <w:szCs w:val="28"/>
     </w:rPr>
   </w:style>
-  <w:style w:type="paragraph" w:styleId="Textoindependiente">
+  <w:style w:type="paragraph" w:styleId="BodyText">
     <w:name w:val="Body Text"/>
     <w:basedOn w:val="Normal"/>
-    <w:link w:val="TextoindependienteCar"/>
+    <w:link w:val="BodyTextChar"/>
     <w:rsid w:val="00FA6F32"/>
     <w:pPr>
       <w:autoSpaceDE w:val="0"/>
@@ -13292,7 +13319,7 @@
       <w:szCs w:val="22"/>
     </w:rPr>
   </w:style>
-  <w:style w:type="paragraph" w:styleId="Subttulo">
+  <w:style w:type="paragraph" w:styleId="Subtitle">
     <w:name w:val="Subtitle"/>
     <w:basedOn w:val="Normal"/>
     <w:qFormat/>
@@ -13307,10 +13334,10 @@
       <w:bCs/>
     </w:rPr>
   </w:style>
-  <w:style w:type="paragraph" w:styleId="Sangradetextonormal">
+  <w:style w:type="paragraph" w:styleId="BodyTextIndent">
     <w:name w:val="Body Text Indent"/>
     <w:basedOn w:val="Normal"/>
-    <w:link w:val="SangradetextonormalCar"/>
+    <w:link w:val="BodyTextIndentChar"/>
     <w:rsid w:val="00FA6F32"/>
     <w:pPr>
       <w:tabs>
@@ -13352,12 +13379,12 @@
       <w:lang w:val="en-US" w:eastAsia="en-US"/>
     </w:rPr>
   </w:style>
-  <w:style w:type="character" w:styleId="Nmerodepgina">
+  <w:style w:type="character" w:styleId="PageNumber">
     <w:name w:val="page number"/>
-    <w:basedOn w:val="Fuentedeprrafopredeter"/>
+    <w:basedOn w:val="DefaultParagraphFont"/>
     <w:rsid w:val="00FA6F32"/>
   </w:style>
-  <w:style w:type="paragraph" w:styleId="Textoindependiente2">
+  <w:style w:type="paragraph" w:styleId="BodyText2">
     <w:name w:val="Body Text 2"/>
     <w:basedOn w:val="Normal"/>
     <w:rsid w:val="00FA6F32"/>
@@ -13386,7 +13413,7 @@
       <w:noProof/>
     </w:rPr>
   </w:style>
-  <w:style w:type="paragraph" w:styleId="Sangra2detindependiente">
+  <w:style w:type="paragraph" w:styleId="BodyTextIndent2">
     <w:name w:val="Body Text Indent 2"/>
     <w:basedOn w:val="Normal"/>
     <w:rsid w:val="00FA6F32"/>
@@ -13416,7 +13443,7 @@
       <w:szCs w:val="17"/>
     </w:rPr>
   </w:style>
-  <w:style w:type="paragraph" w:styleId="Sangra3detindependiente">
+  <w:style w:type="paragraph" w:styleId="BodyTextIndent3">
     <w:name w:val="Body Text Indent 3"/>
     <w:basedOn w:val="Normal"/>
     <w:rsid w:val="00FA6F32"/>
@@ -13460,7 +13487,7 @@
       <w:sz w:val="20"/>
     </w:rPr>
   </w:style>
-  <w:style w:type="paragraph" w:styleId="Textodebloque">
+  <w:style w:type="paragraph" w:styleId="BlockText">
     <w:name w:val="Block Text"/>
     <w:basedOn w:val="Normal"/>
     <w:rsid w:val="00FA6F32"/>
@@ -13492,7 +13519,7 @@
       <w:szCs w:val="18"/>
     </w:rPr>
   </w:style>
-  <w:style w:type="paragraph" w:styleId="Descripcin">
+  <w:style w:type="paragraph" w:styleId="Caption">
     <w:name w:val="caption"/>
     <w:basedOn w:val="Normal"/>
     <w:next w:val="Normal"/>
@@ -13508,7 +13535,7 @@
       <w:szCs w:val="20"/>
     </w:rPr>
   </w:style>
-  <w:style w:type="paragraph" w:styleId="Tabladeilustraciones">
+  <w:style w:type="paragraph" w:styleId="TableofFigures">
     <w:name w:val="table of figures"/>
     <w:basedOn w:val="Normal"/>
     <w:next w:val="Normal"/>
@@ -13518,7 +13545,7 @@
       <w:ind w:left="480" w:hanging="480"/>
     </w:pPr>
   </w:style>
-  <w:style w:type="character" w:styleId="Hipervnculo">
+  <w:style w:type="character" w:styleId="Hyperlink">
     <w:name w:val="Hyperlink"/>
     <w:uiPriority w:val="99"/>
     <w:rsid w:val="00FA6F32"/>
@@ -13527,7 +13554,7 @@
       <w:u w:val="single"/>
     </w:rPr>
   </w:style>
-  <w:style w:type="paragraph" w:styleId="TDC1">
+  <w:style w:type="paragraph" w:styleId="TOC1">
     <w:name w:val="toc 1"/>
     <w:basedOn w:val="Normal"/>
     <w:next w:val="Normal"/>
@@ -13535,7 +13562,7 @@
     <w:uiPriority w:val="39"/>
     <w:rsid w:val="00FA6F32"/>
   </w:style>
-  <w:style w:type="paragraph" w:styleId="TDC2">
+  <w:style w:type="paragraph" w:styleId="TOC2">
     <w:name w:val="toc 2"/>
     <w:basedOn w:val="Normal"/>
     <w:next w:val="Normal"/>
@@ -13546,7 +13573,7 @@
       <w:ind w:left="240"/>
     </w:pPr>
   </w:style>
-  <w:style w:type="paragraph" w:styleId="TDC3">
+  <w:style w:type="paragraph" w:styleId="TOC3">
     <w:name w:val="toc 3"/>
     <w:basedOn w:val="Normal"/>
     <w:next w:val="Normal"/>
@@ -13557,7 +13584,7 @@
       <w:ind w:left="480"/>
     </w:pPr>
   </w:style>
-  <w:style w:type="paragraph" w:styleId="TDC4">
+  <w:style w:type="paragraph" w:styleId="TOC4">
     <w:name w:val="toc 4"/>
     <w:basedOn w:val="Normal"/>
     <w:next w:val="Normal"/>
@@ -13568,7 +13595,7 @@
       <w:ind w:left="720"/>
     </w:pPr>
   </w:style>
-  <w:style w:type="paragraph" w:styleId="TDC5">
+  <w:style w:type="paragraph" w:styleId="TOC5">
     <w:name w:val="toc 5"/>
     <w:basedOn w:val="Normal"/>
     <w:next w:val="Normal"/>
@@ -13579,7 +13606,7 @@
       <w:ind w:left="960"/>
     </w:pPr>
   </w:style>
-  <w:style w:type="paragraph" w:styleId="TDC6">
+  <w:style w:type="paragraph" w:styleId="TOC6">
     <w:name w:val="toc 6"/>
     <w:basedOn w:val="Normal"/>
     <w:next w:val="Normal"/>
@@ -13590,7 +13617,7 @@
       <w:ind w:left="1200"/>
     </w:pPr>
   </w:style>
-  <w:style w:type="paragraph" w:styleId="TDC7">
+  <w:style w:type="paragraph" w:styleId="TOC7">
     <w:name w:val="toc 7"/>
     <w:basedOn w:val="Normal"/>
     <w:next w:val="Normal"/>
@@ -13601,7 +13628,7 @@
       <w:ind w:left="1440"/>
     </w:pPr>
   </w:style>
-  <w:style w:type="paragraph" w:styleId="TDC8">
+  <w:style w:type="paragraph" w:styleId="TOC8">
     <w:name w:val="toc 8"/>
     <w:basedOn w:val="Normal"/>
     <w:next w:val="Normal"/>
@@ -13612,7 +13639,7 @@
       <w:ind w:left="1680"/>
     </w:pPr>
   </w:style>
-  <w:style w:type="paragraph" w:styleId="TDC9">
+  <w:style w:type="paragraph" w:styleId="TOC9">
     <w:name w:val="toc 9"/>
     <w:basedOn w:val="Normal"/>
     <w:next w:val="Normal"/>
@@ -13638,7 +13665,7 @@
   </w:style>
   <w:style w:type="paragraph" w:customStyle="1" w:styleId="StyleCaptionCentered">
     <w:name w:val="Style Caption + Centered"/>
-    <w:basedOn w:val="Descripcin"/>
+    <w:basedOn w:val="Caption"/>
     <w:autoRedefine/>
     <w:rsid w:val="000B7AF9"/>
     <w:rPr>
@@ -13646,9 +13673,9 @@
       <w:i w:val="0"/>
     </w:rPr>
   </w:style>
-  <w:style w:type="character" w:customStyle="1" w:styleId="Ttulo1Car">
-    <w:name w:val="Título 1 Car"/>
-    <w:link w:val="Ttulo1"/>
+  <w:style w:type="character" w:customStyle="1" w:styleId="Heading1Char">
+    <w:name w:val="Heading 1 Char"/>
+    <w:link w:val="Heading1"/>
     <w:rsid w:val="003137DF"/>
     <w:rPr>
       <w:b/>
@@ -13658,9 +13685,9 @@
       <w:lang w:val="es-ES" w:eastAsia="en-US"/>
     </w:rPr>
   </w:style>
-  <w:style w:type="character" w:customStyle="1" w:styleId="Ttulo4Car">
-    <w:name w:val="Título 4 Car"/>
-    <w:link w:val="Ttulo4"/>
+  <w:style w:type="character" w:customStyle="1" w:styleId="Heading4Char">
+    <w:name w:val="Heading 4 Char"/>
+    <w:link w:val="Heading4"/>
     <w:rsid w:val="00546133"/>
     <w:rPr>
       <w:rFonts w:eastAsia="Times New Roman" w:cs="Times New Roman"/>
@@ -13671,27 +13698,27 @@
       <w:szCs w:val="28"/>
     </w:rPr>
   </w:style>
-  <w:style w:type="character" w:customStyle="1" w:styleId="TextoindependienteCar">
-    <w:name w:val="Texto independiente Car"/>
-    <w:link w:val="Textoindependiente"/>
+  <w:style w:type="character" w:customStyle="1" w:styleId="BodyTextChar">
+    <w:name w:val="Body Text Char"/>
+    <w:link w:val="BodyText"/>
     <w:rsid w:val="00707877"/>
     <w:rPr>
       <w:sz w:val="22"/>
       <w:szCs w:val="22"/>
     </w:rPr>
   </w:style>
-  <w:style w:type="character" w:customStyle="1" w:styleId="SangradetextonormalCar">
-    <w:name w:val="Sangría de texto normal Car"/>
-    <w:link w:val="Sangradetextonormal"/>
+  <w:style w:type="character" w:customStyle="1" w:styleId="BodyTextIndentChar">
+    <w:name w:val="Body Text Indent Char"/>
+    <w:link w:val="BodyTextIndent"/>
     <w:rsid w:val="00707877"/>
     <w:rPr>
       <w:sz w:val="32"/>
       <w:szCs w:val="32"/>
     </w:rPr>
   </w:style>
-  <w:style w:type="paragraph" w:styleId="TtuloTDC">
+  <w:style w:type="paragraph" w:styleId="TOCHeading">
     <w:name w:val="TOC Heading"/>
-    <w:basedOn w:val="Ttulo1"/>
+    <w:basedOn w:val="Heading1"/>
     <w:next w:val="Normal"/>
     <w:uiPriority w:val="39"/>
     <w:semiHidden/>
@@ -13718,7 +13745,7 @@
   </w:style>
   <w:style w:type="paragraph" w:customStyle="1" w:styleId="Piedeimagen">
     <w:name w:val="Pie de imagen"/>
-    <w:basedOn w:val="Descripcin"/>
+    <w:basedOn w:val="Caption"/>
     <w:qFormat/>
     <w:rsid w:val="00EE3934"/>
     <w:pPr>
@@ -13746,7 +13773,7 @@
       <w:lang w:val="es-CO"/>
     </w:rPr>
   </w:style>
-  <w:style w:type="paragraph" w:styleId="Prrafodelista">
+  <w:style w:type="paragraph" w:styleId="ListParagraph">
     <w:name w:val="List Paragraph"/>
     <w:basedOn w:val="Normal"/>
     <w:uiPriority w:val="34"/>
@@ -13757,9 +13784,9 @@
       <w:contextualSpacing/>
     </w:pPr>
   </w:style>
-  <w:style w:type="table" w:styleId="Tablaconcuadrcula">
+  <w:style w:type="table" w:styleId="TableGrid">
     <w:name w:val="Table Grid"/>
-    <w:basedOn w:val="Tablanormal"/>
+    <w:basedOn w:val="TableNormal"/>
     <w:rsid w:val="00EC4F41"/>
     <w:tblPr>
       <w:tblBorders>
@@ -13772,10 +13799,10 @@
       </w:tblBorders>
     </w:tblPr>
   </w:style>
-  <w:style w:type="paragraph" w:styleId="Textodeglobo">
+  <w:style w:type="paragraph" w:styleId="BalloonText">
     <w:name w:val="Balloon Text"/>
     <w:basedOn w:val="Normal"/>
-    <w:link w:val="TextodegloboCar"/>
+    <w:link w:val="BalloonTextChar"/>
     <w:semiHidden/>
     <w:unhideWhenUsed/>
     <w:rsid w:val="004411B5"/>
@@ -13785,10 +13812,10 @@
       <w:szCs w:val="16"/>
     </w:rPr>
   </w:style>
-  <w:style w:type="character" w:customStyle="1" w:styleId="TextodegloboCar">
-    <w:name w:val="Texto de globo Car"/>
-    <w:basedOn w:val="Fuentedeprrafopredeter"/>
-    <w:link w:val="Textodeglobo"/>
+  <w:style w:type="character" w:customStyle="1" w:styleId="BalloonTextChar">
+    <w:name w:val="Balloon Text Char"/>
+    <w:basedOn w:val="DefaultParagraphFont"/>
+    <w:link w:val="BalloonText"/>
     <w:semiHidden/>
     <w:rsid w:val="004411B5"/>
     <w:rPr>
@@ -15524,13 +15551,6 @@
         </dgm:presLayoutVars>
       </dgm:prSet>
       <dgm:spPr/>
-      <dgm:t>
-        <a:bodyPr/>
-        <a:lstStyle/>
-        <a:p>
-          <a:endParaRPr lang="es-ES"/>
-        </a:p>
-      </dgm:t>
     </dgm:pt>
     <dgm:pt modelId="{F0B35691-CD0D-4BCC-BBC5-CC5B2C0F1E67}" type="pres">
       <dgm:prSet presAssocID="{EE960EE4-0EC4-47F8-AB9D-C6082F1385A1}" presName="hierRoot1" presStyleCnt="0">
@@ -15551,24 +15571,10 @@
         </dgm:presLayoutVars>
       </dgm:prSet>
       <dgm:spPr/>
-      <dgm:t>
-        <a:bodyPr/>
-        <a:lstStyle/>
-        <a:p>
-          <a:endParaRPr lang="es-ES"/>
-        </a:p>
-      </dgm:t>
     </dgm:pt>
     <dgm:pt modelId="{5971FB9C-0DE9-4686-8C53-B458697E9D13}" type="pres">
       <dgm:prSet presAssocID="{EE960EE4-0EC4-47F8-AB9D-C6082F1385A1}" presName="rootConnector1" presStyleLbl="node1" presStyleIdx="0" presStyleCnt="0"/>
       <dgm:spPr/>
-      <dgm:t>
-        <a:bodyPr/>
-        <a:lstStyle/>
-        <a:p>
-          <a:endParaRPr lang="es-ES"/>
-        </a:p>
-      </dgm:t>
     </dgm:pt>
     <dgm:pt modelId="{424434EB-78DB-4583-B7A2-06BA74A2887F}" type="pres">
       <dgm:prSet presAssocID="{EE960EE4-0EC4-47F8-AB9D-C6082F1385A1}" presName="hierChild2" presStyleCnt="0"/>
@@ -15577,13 +15583,6 @@
     <dgm:pt modelId="{A488CEA3-8165-4E69-87C7-8AC3BEFACA4F}" type="pres">
       <dgm:prSet presAssocID="{4CB6B470-AE12-4C96-8BD4-27E0B2218A2A}" presName="Name37" presStyleLbl="parChTrans1D2" presStyleIdx="0" presStyleCnt="6"/>
       <dgm:spPr/>
-      <dgm:t>
-        <a:bodyPr/>
-        <a:lstStyle/>
-        <a:p>
-          <a:endParaRPr lang="es-ES"/>
-        </a:p>
-      </dgm:t>
     </dgm:pt>
     <dgm:pt modelId="{794EF3AE-20D9-4929-9A02-360B051C0D60}" type="pres">
       <dgm:prSet presAssocID="{932223F9-BA62-4083-B34F-0C7199435308}" presName="hierRoot2" presStyleCnt="0">
@@ -15604,24 +15603,10 @@
         </dgm:presLayoutVars>
       </dgm:prSet>
       <dgm:spPr/>
-      <dgm:t>
-        <a:bodyPr/>
-        <a:lstStyle/>
-        <a:p>
-          <a:endParaRPr lang="es-ES"/>
-        </a:p>
-      </dgm:t>
     </dgm:pt>
     <dgm:pt modelId="{F4AFD0F9-BFA6-46B9-9CF0-85195C60EB7C}" type="pres">
       <dgm:prSet presAssocID="{932223F9-BA62-4083-B34F-0C7199435308}" presName="rootConnector" presStyleLbl="node2" presStyleIdx="0" presStyleCnt="6"/>
       <dgm:spPr/>
-      <dgm:t>
-        <a:bodyPr/>
-        <a:lstStyle/>
-        <a:p>
-          <a:endParaRPr lang="es-ES"/>
-        </a:p>
-      </dgm:t>
     </dgm:pt>
     <dgm:pt modelId="{4360B269-2DF0-4AF7-B4A2-615CC9B3FD2F}" type="pres">
       <dgm:prSet presAssocID="{932223F9-BA62-4083-B34F-0C7199435308}" presName="hierChild4" presStyleCnt="0"/>
@@ -15634,13 +15619,6 @@
     <dgm:pt modelId="{F1ACB048-30A0-46C2-9249-193753A64F8F}" type="pres">
       <dgm:prSet presAssocID="{2DFB2FAF-BE7D-48B6-A459-3B49D211A6AA}" presName="Name37" presStyleLbl="parChTrans1D2" presStyleIdx="1" presStyleCnt="6"/>
       <dgm:spPr/>
-      <dgm:t>
-        <a:bodyPr/>
-        <a:lstStyle/>
-        <a:p>
-          <a:endParaRPr lang="es-ES"/>
-        </a:p>
-      </dgm:t>
     </dgm:pt>
     <dgm:pt modelId="{355BE389-105F-4382-BE56-ACA2C9698BB5}" type="pres">
       <dgm:prSet presAssocID="{60833EF0-74F5-48C4-8978-D498AB891F25}" presName="hierRoot2" presStyleCnt="0">
@@ -15661,24 +15639,10 @@
         </dgm:presLayoutVars>
       </dgm:prSet>
       <dgm:spPr/>
-      <dgm:t>
-        <a:bodyPr/>
-        <a:lstStyle/>
-        <a:p>
-          <a:endParaRPr lang="es-ES"/>
-        </a:p>
-      </dgm:t>
     </dgm:pt>
     <dgm:pt modelId="{F07B2290-A4BC-47CB-89A7-F57F34AB777A}" type="pres">
       <dgm:prSet presAssocID="{60833EF0-74F5-48C4-8978-D498AB891F25}" presName="rootConnector" presStyleLbl="node2" presStyleIdx="1" presStyleCnt="6"/>
       <dgm:spPr/>
-      <dgm:t>
-        <a:bodyPr/>
-        <a:lstStyle/>
-        <a:p>
-          <a:endParaRPr lang="es-ES"/>
-        </a:p>
-      </dgm:t>
     </dgm:pt>
     <dgm:pt modelId="{F3718C1C-97CF-4291-BA57-E198A5518EE6}" type="pres">
       <dgm:prSet presAssocID="{60833EF0-74F5-48C4-8978-D498AB891F25}" presName="hierChild4" presStyleCnt="0"/>
@@ -15691,13 +15655,6 @@
     <dgm:pt modelId="{D32280DB-7306-4D5B-8A56-CFEF82C8505E}" type="pres">
       <dgm:prSet presAssocID="{65C74532-6EC9-41D7-A286-219B066DBAB3}" presName="Name37" presStyleLbl="parChTrans1D2" presStyleIdx="2" presStyleCnt="6"/>
       <dgm:spPr/>
-      <dgm:t>
-        <a:bodyPr/>
-        <a:lstStyle/>
-        <a:p>
-          <a:endParaRPr lang="es-ES"/>
-        </a:p>
-      </dgm:t>
     </dgm:pt>
     <dgm:pt modelId="{7C983E45-9FD5-4A7A-BCD6-BD209FB70943}" type="pres">
       <dgm:prSet presAssocID="{9C3ED84C-A920-40DC-B99B-19C06D63A9B9}" presName="hierRoot2" presStyleCnt="0">
@@ -15718,24 +15675,10 @@
         </dgm:presLayoutVars>
       </dgm:prSet>
       <dgm:spPr/>
-      <dgm:t>
-        <a:bodyPr/>
-        <a:lstStyle/>
-        <a:p>
-          <a:endParaRPr lang="es-ES"/>
-        </a:p>
-      </dgm:t>
     </dgm:pt>
     <dgm:pt modelId="{A486A84C-77AE-4DB4-9DF2-1E43D9A1CB58}" type="pres">
       <dgm:prSet presAssocID="{9C3ED84C-A920-40DC-B99B-19C06D63A9B9}" presName="rootConnector" presStyleLbl="node2" presStyleIdx="2" presStyleCnt="6"/>
       <dgm:spPr/>
-      <dgm:t>
-        <a:bodyPr/>
-        <a:lstStyle/>
-        <a:p>
-          <a:endParaRPr lang="es-ES"/>
-        </a:p>
-      </dgm:t>
     </dgm:pt>
     <dgm:pt modelId="{3F3B55F9-7053-4760-B255-BD59E77F7E47}" type="pres">
       <dgm:prSet presAssocID="{9C3ED84C-A920-40DC-B99B-19C06D63A9B9}" presName="hierChild4" presStyleCnt="0"/>
@@ -15744,13 +15687,6 @@
     <dgm:pt modelId="{140CC06D-59FF-4337-8EF9-4D706911ECA8}" type="pres">
       <dgm:prSet presAssocID="{55A48AF6-17E5-4BDC-B398-2F93D541B4F4}" presName="Name37" presStyleLbl="parChTrans1D3" presStyleIdx="0" presStyleCnt="10"/>
       <dgm:spPr/>
-      <dgm:t>
-        <a:bodyPr/>
-        <a:lstStyle/>
-        <a:p>
-          <a:endParaRPr lang="es-ES"/>
-        </a:p>
-      </dgm:t>
     </dgm:pt>
     <dgm:pt modelId="{C22B3E00-F43A-49DD-BE81-514E92472ED5}" type="pres">
       <dgm:prSet presAssocID="{01CD9116-889D-4959-8761-743626B52CA0}" presName="hierRoot2" presStyleCnt="0">
@@ -15771,24 +15707,10 @@
         </dgm:presLayoutVars>
       </dgm:prSet>
       <dgm:spPr/>
-      <dgm:t>
-        <a:bodyPr/>
-        <a:lstStyle/>
-        <a:p>
-          <a:endParaRPr lang="es-ES"/>
-        </a:p>
-      </dgm:t>
     </dgm:pt>
     <dgm:pt modelId="{EBD6DE39-9A08-4E79-A62A-8C2A360674BC}" type="pres">
       <dgm:prSet presAssocID="{01CD9116-889D-4959-8761-743626B52CA0}" presName="rootConnector" presStyleLbl="node3" presStyleIdx="0" presStyleCnt="10"/>
       <dgm:spPr/>
-      <dgm:t>
-        <a:bodyPr/>
-        <a:lstStyle/>
-        <a:p>
-          <a:endParaRPr lang="es-ES"/>
-        </a:p>
-      </dgm:t>
     </dgm:pt>
     <dgm:pt modelId="{2525FF3E-E454-4A38-86AC-0821D1014AB8}" type="pres">
       <dgm:prSet presAssocID="{01CD9116-889D-4959-8761-743626B52CA0}" presName="hierChild4" presStyleCnt="0"/>
@@ -15797,13 +15719,6 @@
     <dgm:pt modelId="{7DC5D9DB-5551-4769-A7B6-DBBEBD910986}" type="pres">
       <dgm:prSet presAssocID="{2313AD2C-47A2-4BC7-B38B-D923D612D824}" presName="Name37" presStyleLbl="parChTrans1D4" presStyleIdx="0" presStyleCnt="5"/>
       <dgm:spPr/>
-      <dgm:t>
-        <a:bodyPr/>
-        <a:lstStyle/>
-        <a:p>
-          <a:endParaRPr lang="es-ES"/>
-        </a:p>
-      </dgm:t>
     </dgm:pt>
     <dgm:pt modelId="{5CC8CACC-2796-469A-BD6E-B94BD98721CD}" type="pres">
       <dgm:prSet presAssocID="{97A374D9-50D1-4E34-8B3D-DEBF9A965E5F}" presName="hierRoot2" presStyleCnt="0">
@@ -15824,24 +15739,10 @@
         </dgm:presLayoutVars>
       </dgm:prSet>
       <dgm:spPr/>
-      <dgm:t>
-        <a:bodyPr/>
-        <a:lstStyle/>
-        <a:p>
-          <a:endParaRPr lang="es-ES"/>
-        </a:p>
-      </dgm:t>
     </dgm:pt>
     <dgm:pt modelId="{B0D5D447-7A04-44CA-9B5B-1C803D7CC141}" type="pres">
       <dgm:prSet presAssocID="{97A374D9-50D1-4E34-8B3D-DEBF9A965E5F}" presName="rootConnector" presStyleLbl="node4" presStyleIdx="0" presStyleCnt="5"/>
       <dgm:spPr/>
-      <dgm:t>
-        <a:bodyPr/>
-        <a:lstStyle/>
-        <a:p>
-          <a:endParaRPr lang="es-ES"/>
-        </a:p>
-      </dgm:t>
     </dgm:pt>
     <dgm:pt modelId="{1706EB1C-48BA-48D0-B8F5-B8E4B681E0DA}" type="pres">
       <dgm:prSet presAssocID="{97A374D9-50D1-4E34-8B3D-DEBF9A965E5F}" presName="hierChild4" presStyleCnt="0"/>
@@ -15854,13 +15755,6 @@
     <dgm:pt modelId="{7C15013A-2208-4204-AAD7-A27BE79218E1}" type="pres">
       <dgm:prSet presAssocID="{F5C1F991-BB45-4C40-86BF-517FD128B388}" presName="Name37" presStyleLbl="parChTrans1D4" presStyleIdx="1" presStyleCnt="5"/>
       <dgm:spPr/>
-      <dgm:t>
-        <a:bodyPr/>
-        <a:lstStyle/>
-        <a:p>
-          <a:endParaRPr lang="es-ES"/>
-        </a:p>
-      </dgm:t>
     </dgm:pt>
     <dgm:pt modelId="{B35BCB02-0DCF-4BFD-9504-68C2BC239FCF}" type="pres">
       <dgm:prSet presAssocID="{B9BCDD3F-9B42-498A-BB01-10E1936AD955}" presName="hierRoot2" presStyleCnt="0">
@@ -15881,24 +15775,10 @@
         </dgm:presLayoutVars>
       </dgm:prSet>
       <dgm:spPr/>
-      <dgm:t>
-        <a:bodyPr/>
-        <a:lstStyle/>
-        <a:p>
-          <a:endParaRPr lang="es-ES"/>
-        </a:p>
-      </dgm:t>
     </dgm:pt>
     <dgm:pt modelId="{DF85CC0C-3C2D-4CF9-9A2D-BAC7612983A2}" type="pres">
       <dgm:prSet presAssocID="{B9BCDD3F-9B42-498A-BB01-10E1936AD955}" presName="rootConnector" presStyleLbl="node4" presStyleIdx="1" presStyleCnt="5"/>
       <dgm:spPr/>
-      <dgm:t>
-        <a:bodyPr/>
-        <a:lstStyle/>
-        <a:p>
-          <a:endParaRPr lang="es-ES"/>
-        </a:p>
-      </dgm:t>
     </dgm:pt>
     <dgm:pt modelId="{CE315AB1-0F8C-4B42-A5F9-609C91168614}" type="pres">
       <dgm:prSet presAssocID="{B9BCDD3F-9B42-498A-BB01-10E1936AD955}" presName="hierChild4" presStyleCnt="0"/>
@@ -15911,13 +15791,6 @@
     <dgm:pt modelId="{BD053DE7-5461-4931-B739-6FB28BF61A26}" type="pres">
       <dgm:prSet presAssocID="{01EE84F4-D310-4224-9C75-E3CBCF148F48}" presName="Name37" presStyleLbl="parChTrans1D4" presStyleIdx="2" presStyleCnt="5"/>
       <dgm:spPr/>
-      <dgm:t>
-        <a:bodyPr/>
-        <a:lstStyle/>
-        <a:p>
-          <a:endParaRPr lang="es-ES"/>
-        </a:p>
-      </dgm:t>
     </dgm:pt>
     <dgm:pt modelId="{7DC2A355-5A9A-4402-B096-513095579442}" type="pres">
       <dgm:prSet presAssocID="{69B73184-EC80-49A2-B07C-CD840B004110}" presName="hierRoot2" presStyleCnt="0">
@@ -15938,24 +15811,10 @@
         </dgm:presLayoutVars>
       </dgm:prSet>
       <dgm:spPr/>
-      <dgm:t>
-        <a:bodyPr/>
-        <a:lstStyle/>
-        <a:p>
-          <a:endParaRPr lang="es-ES"/>
-        </a:p>
-      </dgm:t>
     </dgm:pt>
     <dgm:pt modelId="{10D48F2E-6349-4F2D-9C4C-EF63CC999970}" type="pres">
       <dgm:prSet presAssocID="{69B73184-EC80-49A2-B07C-CD840B004110}" presName="rootConnector" presStyleLbl="node4" presStyleIdx="2" presStyleCnt="5"/>
       <dgm:spPr/>
-      <dgm:t>
-        <a:bodyPr/>
-        <a:lstStyle/>
-        <a:p>
-          <a:endParaRPr lang="es-ES"/>
-        </a:p>
-      </dgm:t>
     </dgm:pt>
     <dgm:pt modelId="{A165988B-2BB6-4FF5-A7DE-BDF8614AE006}" type="pres">
       <dgm:prSet presAssocID="{69B73184-EC80-49A2-B07C-CD840B004110}" presName="hierChild4" presStyleCnt="0"/>
@@ -15968,13 +15827,6 @@
     <dgm:pt modelId="{9CD0E45A-B515-4139-8DFD-22731421354D}" type="pres">
       <dgm:prSet presAssocID="{EA2A9A9A-0D5B-4AC9-9E93-4795F611CD18}" presName="Name37" presStyleLbl="parChTrans1D4" presStyleIdx="3" presStyleCnt="5"/>
       <dgm:spPr/>
-      <dgm:t>
-        <a:bodyPr/>
-        <a:lstStyle/>
-        <a:p>
-          <a:endParaRPr lang="es-ES"/>
-        </a:p>
-      </dgm:t>
     </dgm:pt>
     <dgm:pt modelId="{66CA9AB2-333D-4E6A-9FC0-04BC05AC32EA}" type="pres">
       <dgm:prSet presAssocID="{5F501AA8-745F-48A6-9012-7E230A82816D}" presName="hierRoot2" presStyleCnt="0">
@@ -15995,24 +15847,10 @@
         </dgm:presLayoutVars>
       </dgm:prSet>
       <dgm:spPr/>
-      <dgm:t>
-        <a:bodyPr/>
-        <a:lstStyle/>
-        <a:p>
-          <a:endParaRPr lang="es-ES"/>
-        </a:p>
-      </dgm:t>
     </dgm:pt>
     <dgm:pt modelId="{51F6D35B-1C21-4862-B59B-BAC792ACA133}" type="pres">
       <dgm:prSet presAssocID="{5F501AA8-745F-48A6-9012-7E230A82816D}" presName="rootConnector" presStyleLbl="node4" presStyleIdx="3" presStyleCnt="5"/>
       <dgm:spPr/>
-      <dgm:t>
-        <a:bodyPr/>
-        <a:lstStyle/>
-        <a:p>
-          <a:endParaRPr lang="es-ES"/>
-        </a:p>
-      </dgm:t>
     </dgm:pt>
     <dgm:pt modelId="{B236C851-4636-48AE-9414-FF16EDD4880F}" type="pres">
       <dgm:prSet presAssocID="{5F501AA8-745F-48A6-9012-7E230A82816D}" presName="hierChild4" presStyleCnt="0"/>
@@ -16025,13 +15863,6 @@
     <dgm:pt modelId="{39C0E70A-00C0-4E52-B7C1-5D4FE55261D7}" type="pres">
       <dgm:prSet presAssocID="{F762DD82-C17F-4F13-B234-27B3DC2A41CD}" presName="Name37" presStyleLbl="parChTrans1D4" presStyleIdx="4" presStyleCnt="5"/>
       <dgm:spPr/>
-      <dgm:t>
-        <a:bodyPr/>
-        <a:lstStyle/>
-        <a:p>
-          <a:endParaRPr lang="es-ES"/>
-        </a:p>
-      </dgm:t>
     </dgm:pt>
     <dgm:pt modelId="{83F4930A-F69F-4B19-906F-6D886446F889}" type="pres">
       <dgm:prSet presAssocID="{220DFE2D-14A7-493C-883B-148382DFA718}" presName="hierRoot2" presStyleCnt="0">
@@ -16052,24 +15883,10 @@
         </dgm:presLayoutVars>
       </dgm:prSet>
       <dgm:spPr/>
-      <dgm:t>
-        <a:bodyPr/>
-        <a:lstStyle/>
-        <a:p>
-          <a:endParaRPr lang="es-ES"/>
-        </a:p>
-      </dgm:t>
     </dgm:pt>
     <dgm:pt modelId="{87054F93-8398-406C-9BD5-D22806D648E6}" type="pres">
       <dgm:prSet presAssocID="{220DFE2D-14A7-493C-883B-148382DFA718}" presName="rootConnector" presStyleLbl="node4" presStyleIdx="4" presStyleCnt="5"/>
       <dgm:spPr/>
-      <dgm:t>
-        <a:bodyPr/>
-        <a:lstStyle/>
-        <a:p>
-          <a:endParaRPr lang="es-ES"/>
-        </a:p>
-      </dgm:t>
     </dgm:pt>
     <dgm:pt modelId="{05AB0D50-F735-45C3-AB33-72EB4269D50D}" type="pres">
       <dgm:prSet presAssocID="{220DFE2D-14A7-493C-883B-148382DFA718}" presName="hierChild4" presStyleCnt="0"/>
@@ -16090,13 +15907,6 @@
     <dgm:pt modelId="{64DB005D-F8B3-4DDB-ABE5-159203F6DA71}" type="pres">
       <dgm:prSet presAssocID="{C223B206-D4C7-4148-A6A1-16349B12ECB2}" presName="Name37" presStyleLbl="parChTrans1D2" presStyleIdx="3" presStyleCnt="6"/>
       <dgm:spPr/>
-      <dgm:t>
-        <a:bodyPr/>
-        <a:lstStyle/>
-        <a:p>
-          <a:endParaRPr lang="es-ES"/>
-        </a:p>
-      </dgm:t>
     </dgm:pt>
     <dgm:pt modelId="{92B335A7-9982-4973-A4AF-3A2FFBA80284}" type="pres">
       <dgm:prSet presAssocID="{9D79B4D9-067A-4CBA-9359-A7E42AF8517E}" presName="hierRoot2" presStyleCnt="0">
@@ -16117,24 +15927,10 @@
         </dgm:presLayoutVars>
       </dgm:prSet>
       <dgm:spPr/>
-      <dgm:t>
-        <a:bodyPr/>
-        <a:lstStyle/>
-        <a:p>
-          <a:endParaRPr lang="es-ES"/>
-        </a:p>
-      </dgm:t>
     </dgm:pt>
     <dgm:pt modelId="{64B2222F-647E-4F80-84F5-9E351E375535}" type="pres">
       <dgm:prSet presAssocID="{9D79B4D9-067A-4CBA-9359-A7E42AF8517E}" presName="rootConnector" presStyleLbl="node2" presStyleIdx="3" presStyleCnt="6"/>
       <dgm:spPr/>
-      <dgm:t>
-        <a:bodyPr/>
-        <a:lstStyle/>
-        <a:p>
-          <a:endParaRPr lang="es-ES"/>
-        </a:p>
-      </dgm:t>
     </dgm:pt>
     <dgm:pt modelId="{1EC7D72B-72DA-478E-A2DF-59E8FB8A2C21}" type="pres">
       <dgm:prSet presAssocID="{9D79B4D9-067A-4CBA-9359-A7E42AF8517E}" presName="hierChild4" presStyleCnt="0"/>
@@ -16143,13 +15939,6 @@
     <dgm:pt modelId="{C05FFFBB-5F87-498B-9A24-430F23330C61}" type="pres">
       <dgm:prSet presAssocID="{1AE64778-1E8A-426A-9D06-3C271D8929BE}" presName="Name37" presStyleLbl="parChTrans1D3" presStyleIdx="1" presStyleCnt="10"/>
       <dgm:spPr/>
-      <dgm:t>
-        <a:bodyPr/>
-        <a:lstStyle/>
-        <a:p>
-          <a:endParaRPr lang="es-ES"/>
-        </a:p>
-      </dgm:t>
     </dgm:pt>
     <dgm:pt modelId="{7E58A041-3FBA-420D-907B-562776EEEAE6}" type="pres">
       <dgm:prSet presAssocID="{7CDCFF4B-9404-469F-92D7-6FE244051A05}" presName="hierRoot2" presStyleCnt="0">
@@ -16170,24 +15959,10 @@
         </dgm:presLayoutVars>
       </dgm:prSet>
       <dgm:spPr/>
-      <dgm:t>
-        <a:bodyPr/>
-        <a:lstStyle/>
-        <a:p>
-          <a:endParaRPr lang="es-ES"/>
-        </a:p>
-      </dgm:t>
     </dgm:pt>
     <dgm:pt modelId="{46D628D2-CE35-47E2-A058-D5D922529C00}" type="pres">
       <dgm:prSet presAssocID="{7CDCFF4B-9404-469F-92D7-6FE244051A05}" presName="rootConnector" presStyleLbl="node3" presStyleIdx="1" presStyleCnt="10"/>
       <dgm:spPr/>
-      <dgm:t>
-        <a:bodyPr/>
-        <a:lstStyle/>
-        <a:p>
-          <a:endParaRPr lang="es-ES"/>
-        </a:p>
-      </dgm:t>
     </dgm:pt>
     <dgm:pt modelId="{84C62553-B585-464F-9117-E26EC11D2294}" type="pres">
       <dgm:prSet presAssocID="{7CDCFF4B-9404-469F-92D7-6FE244051A05}" presName="hierChild4" presStyleCnt="0"/>
@@ -16200,13 +15975,6 @@
     <dgm:pt modelId="{FFDDC750-580E-4F7B-A61C-E5BBE89B0D4A}" type="pres">
       <dgm:prSet presAssocID="{1D7507BA-7D15-474C-8D94-A11D9391BB0C}" presName="Name37" presStyleLbl="parChTrans1D3" presStyleIdx="2" presStyleCnt="10"/>
       <dgm:spPr/>
-      <dgm:t>
-        <a:bodyPr/>
-        <a:lstStyle/>
-        <a:p>
-          <a:endParaRPr lang="es-ES"/>
-        </a:p>
-      </dgm:t>
     </dgm:pt>
     <dgm:pt modelId="{8C1E028F-1A2E-4184-9823-8E2B56C13EC3}" type="pres">
       <dgm:prSet presAssocID="{19D50C68-2AAC-4342-B81A-9C27F7B63B44}" presName="hierRoot2" presStyleCnt="0">
@@ -16227,24 +15995,10 @@
         </dgm:presLayoutVars>
       </dgm:prSet>
       <dgm:spPr/>
-      <dgm:t>
-        <a:bodyPr/>
-        <a:lstStyle/>
-        <a:p>
-          <a:endParaRPr lang="es-ES"/>
-        </a:p>
-      </dgm:t>
     </dgm:pt>
     <dgm:pt modelId="{74E88BDE-E2A8-4D81-BD2D-D45398323137}" type="pres">
       <dgm:prSet presAssocID="{19D50C68-2AAC-4342-B81A-9C27F7B63B44}" presName="rootConnector" presStyleLbl="node3" presStyleIdx="2" presStyleCnt="10"/>
       <dgm:spPr/>
-      <dgm:t>
-        <a:bodyPr/>
-        <a:lstStyle/>
-        <a:p>
-          <a:endParaRPr lang="es-ES"/>
-        </a:p>
-      </dgm:t>
     </dgm:pt>
     <dgm:pt modelId="{171EFEA1-035F-4C0A-B995-AE71D82D8E32}" type="pres">
       <dgm:prSet presAssocID="{19D50C68-2AAC-4342-B81A-9C27F7B63B44}" presName="hierChild4" presStyleCnt="0"/>
@@ -16257,13 +16011,6 @@
     <dgm:pt modelId="{AF4765B1-6F3E-456E-83BF-088EC12B185D}" type="pres">
       <dgm:prSet presAssocID="{8D944007-08F7-4C50-BFFC-DA4E3BE8AF29}" presName="Name37" presStyleLbl="parChTrans1D3" presStyleIdx="3" presStyleCnt="10"/>
       <dgm:spPr/>
-      <dgm:t>
-        <a:bodyPr/>
-        <a:lstStyle/>
-        <a:p>
-          <a:endParaRPr lang="es-ES"/>
-        </a:p>
-      </dgm:t>
     </dgm:pt>
     <dgm:pt modelId="{66522B3D-C5FA-4518-93C8-C97E8722563E}" type="pres">
       <dgm:prSet presAssocID="{93B6F4C9-C354-458F-BE36-FB5AEA45C31D}" presName="hierRoot2" presStyleCnt="0">
@@ -16284,24 +16031,10 @@
         </dgm:presLayoutVars>
       </dgm:prSet>
       <dgm:spPr/>
-      <dgm:t>
-        <a:bodyPr/>
-        <a:lstStyle/>
-        <a:p>
-          <a:endParaRPr lang="es-ES"/>
-        </a:p>
-      </dgm:t>
     </dgm:pt>
     <dgm:pt modelId="{D158AEE4-9A03-42C2-B8C4-9DB00B85E9BB}" type="pres">
       <dgm:prSet presAssocID="{93B6F4C9-C354-458F-BE36-FB5AEA45C31D}" presName="rootConnector" presStyleLbl="node3" presStyleIdx="3" presStyleCnt="10"/>
       <dgm:spPr/>
-      <dgm:t>
-        <a:bodyPr/>
-        <a:lstStyle/>
-        <a:p>
-          <a:endParaRPr lang="es-ES"/>
-        </a:p>
-      </dgm:t>
     </dgm:pt>
     <dgm:pt modelId="{13510C9C-1031-459F-89D1-FDD5A468CE94}" type="pres">
       <dgm:prSet presAssocID="{93B6F4C9-C354-458F-BE36-FB5AEA45C31D}" presName="hierChild4" presStyleCnt="0"/>
@@ -16318,13 +16051,6 @@
     <dgm:pt modelId="{973195CB-07A1-4B14-BB2E-B17B239C9F54}" type="pres">
       <dgm:prSet presAssocID="{AB288FDB-057A-4B75-8D28-DD25EF687D85}" presName="Name37" presStyleLbl="parChTrans1D2" presStyleIdx="4" presStyleCnt="6"/>
       <dgm:spPr/>
-      <dgm:t>
-        <a:bodyPr/>
-        <a:lstStyle/>
-        <a:p>
-          <a:endParaRPr lang="es-ES"/>
-        </a:p>
-      </dgm:t>
     </dgm:pt>
     <dgm:pt modelId="{AC4EBAFF-2870-4467-AAEE-BFDF04566E6A}" type="pres">
       <dgm:prSet presAssocID="{54BABB67-2393-44E9-94F0-2D4BFD7AD51C}" presName="hierRoot2" presStyleCnt="0">
@@ -16345,24 +16071,10 @@
         </dgm:presLayoutVars>
       </dgm:prSet>
       <dgm:spPr/>
-      <dgm:t>
-        <a:bodyPr/>
-        <a:lstStyle/>
-        <a:p>
-          <a:endParaRPr lang="es-ES"/>
-        </a:p>
-      </dgm:t>
     </dgm:pt>
     <dgm:pt modelId="{6EE95315-E4B2-421F-B8C0-AB358A98DFE5}" type="pres">
       <dgm:prSet presAssocID="{54BABB67-2393-44E9-94F0-2D4BFD7AD51C}" presName="rootConnector" presStyleLbl="node2" presStyleIdx="4" presStyleCnt="6"/>
       <dgm:spPr/>
-      <dgm:t>
-        <a:bodyPr/>
-        <a:lstStyle/>
-        <a:p>
-          <a:endParaRPr lang="es-ES"/>
-        </a:p>
-      </dgm:t>
     </dgm:pt>
     <dgm:pt modelId="{D983D2B7-4F8F-4FE0-8709-731D4BFE9170}" type="pres">
       <dgm:prSet presAssocID="{54BABB67-2393-44E9-94F0-2D4BFD7AD51C}" presName="hierChild4" presStyleCnt="0"/>
@@ -16371,13 +16083,6 @@
     <dgm:pt modelId="{E423A8E5-4BCD-4395-A6DA-6A0DFF0003A7}" type="pres">
       <dgm:prSet presAssocID="{3A6EF29E-0721-4491-B39A-6B8FC312C657}" presName="Name37" presStyleLbl="parChTrans1D3" presStyleIdx="4" presStyleCnt="10"/>
       <dgm:spPr/>
-      <dgm:t>
-        <a:bodyPr/>
-        <a:lstStyle/>
-        <a:p>
-          <a:endParaRPr lang="es-ES"/>
-        </a:p>
-      </dgm:t>
     </dgm:pt>
     <dgm:pt modelId="{FEC0D115-57C1-4E00-B20D-C53853B95139}" type="pres">
       <dgm:prSet presAssocID="{A8CBBBD8-17CB-4566-BF20-70163B44110D}" presName="hierRoot2" presStyleCnt="0">
@@ -16398,24 +16103,10 @@
         </dgm:presLayoutVars>
       </dgm:prSet>
       <dgm:spPr/>
-      <dgm:t>
-        <a:bodyPr/>
-        <a:lstStyle/>
-        <a:p>
-          <a:endParaRPr lang="es-ES"/>
-        </a:p>
-      </dgm:t>
     </dgm:pt>
     <dgm:pt modelId="{E7CB5C88-00FB-4217-AA5C-0DC99F50CE09}" type="pres">
       <dgm:prSet presAssocID="{A8CBBBD8-17CB-4566-BF20-70163B44110D}" presName="rootConnector" presStyleLbl="node3" presStyleIdx="4" presStyleCnt="10"/>
       <dgm:spPr/>
-      <dgm:t>
-        <a:bodyPr/>
-        <a:lstStyle/>
-        <a:p>
-          <a:endParaRPr lang="es-ES"/>
-        </a:p>
-      </dgm:t>
     </dgm:pt>
     <dgm:pt modelId="{5AFFFC8D-2F02-4E2C-A406-7B0D5218A33E}" type="pres">
       <dgm:prSet presAssocID="{A8CBBBD8-17CB-4566-BF20-70163B44110D}" presName="hierChild4" presStyleCnt="0"/>
@@ -16428,13 +16119,6 @@
     <dgm:pt modelId="{58E63AAA-335C-49CF-881A-EB906401ACB2}" type="pres">
       <dgm:prSet presAssocID="{2769E86E-8F66-412B-905F-99D002829F0B}" presName="Name37" presStyleLbl="parChTrans1D3" presStyleIdx="5" presStyleCnt="10"/>
       <dgm:spPr/>
-      <dgm:t>
-        <a:bodyPr/>
-        <a:lstStyle/>
-        <a:p>
-          <a:endParaRPr lang="es-ES"/>
-        </a:p>
-      </dgm:t>
     </dgm:pt>
     <dgm:pt modelId="{DF465BEA-5B6D-4FC9-8955-E111AE98C0EF}" type="pres">
       <dgm:prSet presAssocID="{8055917A-7819-4466-9401-9779BFDEADFF}" presName="hierRoot2" presStyleCnt="0">
@@ -16455,24 +16139,10 @@
         </dgm:presLayoutVars>
       </dgm:prSet>
       <dgm:spPr/>
-      <dgm:t>
-        <a:bodyPr/>
-        <a:lstStyle/>
-        <a:p>
-          <a:endParaRPr lang="es-ES"/>
-        </a:p>
-      </dgm:t>
     </dgm:pt>
     <dgm:pt modelId="{B7EE73DC-8A6D-452D-A6C8-BEBCEE6F83A5}" type="pres">
       <dgm:prSet presAssocID="{8055917A-7819-4466-9401-9779BFDEADFF}" presName="rootConnector" presStyleLbl="node3" presStyleIdx="5" presStyleCnt="10"/>
       <dgm:spPr/>
-      <dgm:t>
-        <a:bodyPr/>
-        <a:lstStyle/>
-        <a:p>
-          <a:endParaRPr lang="es-ES"/>
-        </a:p>
-      </dgm:t>
     </dgm:pt>
     <dgm:pt modelId="{C56C780F-3ADC-4ACE-8B89-94FE47785F53}" type="pres">
       <dgm:prSet presAssocID="{8055917A-7819-4466-9401-9779BFDEADFF}" presName="hierChild4" presStyleCnt="0"/>
@@ -16485,13 +16155,6 @@
     <dgm:pt modelId="{C1FFA54E-EF60-4823-9E37-07215D21EF6C}" type="pres">
       <dgm:prSet presAssocID="{C981320D-3D66-4CBA-9321-54BA9DE675A2}" presName="Name37" presStyleLbl="parChTrans1D3" presStyleIdx="6" presStyleCnt="10"/>
       <dgm:spPr/>
-      <dgm:t>
-        <a:bodyPr/>
-        <a:lstStyle/>
-        <a:p>
-          <a:endParaRPr lang="es-ES"/>
-        </a:p>
-      </dgm:t>
     </dgm:pt>
     <dgm:pt modelId="{C6F97140-6185-4ECA-9E5F-405F0C515CD4}" type="pres">
       <dgm:prSet presAssocID="{8EDC8A30-9B67-4540-94D8-E6CEAD112114}" presName="hierRoot2" presStyleCnt="0">
@@ -16512,24 +16175,10 @@
         </dgm:presLayoutVars>
       </dgm:prSet>
       <dgm:spPr/>
-      <dgm:t>
-        <a:bodyPr/>
-        <a:lstStyle/>
-        <a:p>
-          <a:endParaRPr lang="es-ES"/>
-        </a:p>
-      </dgm:t>
     </dgm:pt>
     <dgm:pt modelId="{251DE10C-5E99-401D-B1D1-90424D5A56FF}" type="pres">
       <dgm:prSet presAssocID="{8EDC8A30-9B67-4540-94D8-E6CEAD112114}" presName="rootConnector" presStyleLbl="node3" presStyleIdx="6" presStyleCnt="10"/>
       <dgm:spPr/>
-      <dgm:t>
-        <a:bodyPr/>
-        <a:lstStyle/>
-        <a:p>
-          <a:endParaRPr lang="es-ES"/>
-        </a:p>
-      </dgm:t>
     </dgm:pt>
     <dgm:pt modelId="{EF8E4F3C-7981-4CD8-872A-4493A686E717}" type="pres">
       <dgm:prSet presAssocID="{8EDC8A30-9B67-4540-94D8-E6CEAD112114}" presName="hierChild4" presStyleCnt="0"/>
@@ -16542,13 +16191,6 @@
     <dgm:pt modelId="{B02A1CDC-7367-4C08-A880-655B10631368}" type="pres">
       <dgm:prSet presAssocID="{5851C410-8B2C-4738-A602-2C0FEC5043D6}" presName="Name37" presStyleLbl="parChTrans1D3" presStyleIdx="7" presStyleCnt="10"/>
       <dgm:spPr/>
-      <dgm:t>
-        <a:bodyPr/>
-        <a:lstStyle/>
-        <a:p>
-          <a:endParaRPr lang="es-ES"/>
-        </a:p>
-      </dgm:t>
     </dgm:pt>
     <dgm:pt modelId="{DD5EE295-032A-4268-BDFE-173491F57A2A}" type="pres">
       <dgm:prSet presAssocID="{4ACD5C98-42C0-4024-A433-122FE5E53C17}" presName="hierRoot2" presStyleCnt="0">
@@ -16569,24 +16211,10 @@
         </dgm:presLayoutVars>
       </dgm:prSet>
       <dgm:spPr/>
-      <dgm:t>
-        <a:bodyPr/>
-        <a:lstStyle/>
-        <a:p>
-          <a:endParaRPr lang="es-ES"/>
-        </a:p>
-      </dgm:t>
     </dgm:pt>
     <dgm:pt modelId="{8C362FED-C2AC-43D3-9921-E698F66A7C63}" type="pres">
       <dgm:prSet presAssocID="{4ACD5C98-42C0-4024-A433-122FE5E53C17}" presName="rootConnector" presStyleLbl="node3" presStyleIdx="7" presStyleCnt="10"/>
       <dgm:spPr/>
-      <dgm:t>
-        <a:bodyPr/>
-        <a:lstStyle/>
-        <a:p>
-          <a:endParaRPr lang="es-ES"/>
-        </a:p>
-      </dgm:t>
     </dgm:pt>
     <dgm:pt modelId="{9D63775B-B7AC-4035-8504-8A626EF063BC}" type="pres">
       <dgm:prSet presAssocID="{4ACD5C98-42C0-4024-A433-122FE5E53C17}" presName="hierChild4" presStyleCnt="0"/>
@@ -16603,13 +16231,6 @@
     <dgm:pt modelId="{D8B7CDF0-E5CA-45D2-B7E6-A49F599179AA}" type="pres">
       <dgm:prSet presAssocID="{A5DD3130-38C3-4382-9BB7-42BB5DB26E5B}" presName="Name37" presStyleLbl="parChTrans1D2" presStyleIdx="5" presStyleCnt="6"/>
       <dgm:spPr/>
-      <dgm:t>
-        <a:bodyPr/>
-        <a:lstStyle/>
-        <a:p>
-          <a:endParaRPr lang="es-ES"/>
-        </a:p>
-      </dgm:t>
     </dgm:pt>
     <dgm:pt modelId="{582D62DC-827C-4357-93FB-E3A73353307D}" type="pres">
       <dgm:prSet presAssocID="{5F1E925D-9858-4D49-86D4-94A06320E937}" presName="hierRoot2" presStyleCnt="0">
@@ -16630,24 +16251,10 @@
         </dgm:presLayoutVars>
       </dgm:prSet>
       <dgm:spPr/>
-      <dgm:t>
-        <a:bodyPr/>
-        <a:lstStyle/>
-        <a:p>
-          <a:endParaRPr lang="es-ES"/>
-        </a:p>
-      </dgm:t>
     </dgm:pt>
     <dgm:pt modelId="{5170FA68-441A-4A61-A632-DB502CD5AD09}" type="pres">
       <dgm:prSet presAssocID="{5F1E925D-9858-4D49-86D4-94A06320E937}" presName="rootConnector" presStyleLbl="node2" presStyleIdx="5" presStyleCnt="6"/>
       <dgm:spPr/>
-      <dgm:t>
-        <a:bodyPr/>
-        <a:lstStyle/>
-        <a:p>
-          <a:endParaRPr lang="es-ES"/>
-        </a:p>
-      </dgm:t>
     </dgm:pt>
     <dgm:pt modelId="{850CC571-8B8C-4A22-8569-FA53320AC609}" type="pres">
       <dgm:prSet presAssocID="{5F1E925D-9858-4D49-86D4-94A06320E937}" presName="hierChild4" presStyleCnt="0"/>
@@ -16656,13 +16263,6 @@
     <dgm:pt modelId="{76FF7C29-575A-4C1A-8038-A7177CF8331E}" type="pres">
       <dgm:prSet presAssocID="{E7BC85D6-9314-40BF-8D04-6533214C066D}" presName="Name37" presStyleLbl="parChTrans1D3" presStyleIdx="8" presStyleCnt="10"/>
       <dgm:spPr/>
-      <dgm:t>
-        <a:bodyPr/>
-        <a:lstStyle/>
-        <a:p>
-          <a:endParaRPr lang="es-ES"/>
-        </a:p>
-      </dgm:t>
     </dgm:pt>
     <dgm:pt modelId="{DF9DB830-B687-4BF2-973A-8EC9385C594B}" type="pres">
       <dgm:prSet presAssocID="{3DB56881-1121-4A69-ACE4-734A694067D2}" presName="hierRoot2" presStyleCnt="0">
@@ -16683,24 +16283,10 @@
         </dgm:presLayoutVars>
       </dgm:prSet>
       <dgm:spPr/>
-      <dgm:t>
-        <a:bodyPr/>
-        <a:lstStyle/>
-        <a:p>
-          <a:endParaRPr lang="es-ES"/>
-        </a:p>
-      </dgm:t>
     </dgm:pt>
     <dgm:pt modelId="{F221ECB0-7E74-4DE7-A74A-069ECF511537}" type="pres">
       <dgm:prSet presAssocID="{3DB56881-1121-4A69-ACE4-734A694067D2}" presName="rootConnector" presStyleLbl="node3" presStyleIdx="8" presStyleCnt="10"/>
       <dgm:spPr/>
-      <dgm:t>
-        <a:bodyPr/>
-        <a:lstStyle/>
-        <a:p>
-          <a:endParaRPr lang="es-ES"/>
-        </a:p>
-      </dgm:t>
     </dgm:pt>
     <dgm:pt modelId="{1F9EAFED-B85C-436D-982F-04D00F2E7335}" type="pres">
       <dgm:prSet presAssocID="{3DB56881-1121-4A69-ACE4-734A694067D2}" presName="hierChild4" presStyleCnt="0"/>
@@ -16713,13 +16299,6 @@
     <dgm:pt modelId="{FFB6C058-6395-44C1-B74B-FF450B69356C}" type="pres">
       <dgm:prSet presAssocID="{9D50A379-4CC1-4AB2-85C2-C50B3C07424B}" presName="Name37" presStyleLbl="parChTrans1D3" presStyleIdx="9" presStyleCnt="10"/>
       <dgm:spPr/>
-      <dgm:t>
-        <a:bodyPr/>
-        <a:lstStyle/>
-        <a:p>
-          <a:endParaRPr lang="es-ES"/>
-        </a:p>
-      </dgm:t>
     </dgm:pt>
     <dgm:pt modelId="{6DDA6F9B-4CA2-42C0-AA45-8CD518B8E6C8}" type="pres">
       <dgm:prSet presAssocID="{854CDE97-90F1-422E-B467-3018F2908FC0}" presName="hierRoot2" presStyleCnt="0">
@@ -16740,24 +16319,10 @@
         </dgm:presLayoutVars>
       </dgm:prSet>
       <dgm:spPr/>
-      <dgm:t>
-        <a:bodyPr/>
-        <a:lstStyle/>
-        <a:p>
-          <a:endParaRPr lang="es-ES"/>
-        </a:p>
-      </dgm:t>
     </dgm:pt>
     <dgm:pt modelId="{58B8C576-FCB8-430E-B017-C4CADD4921C3}" type="pres">
       <dgm:prSet presAssocID="{854CDE97-90F1-422E-B467-3018F2908FC0}" presName="rootConnector" presStyleLbl="node3" presStyleIdx="9" presStyleCnt="10"/>
       <dgm:spPr/>
-      <dgm:t>
-        <a:bodyPr/>
-        <a:lstStyle/>
-        <a:p>
-          <a:endParaRPr lang="es-ES"/>
-        </a:p>
-      </dgm:t>
     </dgm:pt>
     <dgm:pt modelId="{70023397-60EC-4D4E-93A1-AD95D3AAB4FA}" type="pres">
       <dgm:prSet presAssocID="{854CDE97-90F1-422E-B467-3018F2908FC0}" presName="hierChild4" presStyleCnt="0"/>
@@ -16777,94 +16342,94 @@
     </dgm:pt>
   </dgm:ptLst>
   <dgm:cxnLst>
+    <dgm:cxn modelId="{83BA4700-8F2A-4DE6-9173-0119E4D0062F}" type="presOf" srcId="{01EE84F4-D310-4224-9C75-E3CBCF148F48}" destId="{BD053DE7-5461-4931-B739-6FB28BF61A26}" srcOrd="0" destOrd="0" presId="urn:microsoft.com/office/officeart/2005/8/layout/orgChart1"/>
+    <dgm:cxn modelId="{629E4001-F7AD-4334-897E-C69C486566E9}" type="presOf" srcId="{2769E86E-8F66-412B-905F-99D002829F0B}" destId="{58E63AAA-335C-49CF-881A-EB906401ACB2}" srcOrd="0" destOrd="0" presId="urn:microsoft.com/office/officeart/2005/8/layout/orgChart1"/>
+    <dgm:cxn modelId="{AB7E7F01-DB6D-442D-98AA-58282130DBD6}" srcId="{EE960EE4-0EC4-47F8-AB9D-C6082F1385A1}" destId="{932223F9-BA62-4083-B34F-0C7199435308}" srcOrd="0" destOrd="0" parTransId="{4CB6B470-AE12-4C96-8BD4-27E0B2218A2A}" sibTransId="{7CFD422C-579F-4033-94B3-EBD667B6B715}"/>
+    <dgm:cxn modelId="{CC9C2903-0898-41C0-835F-8DE6847AA19E}" type="presOf" srcId="{A8CBBBD8-17CB-4566-BF20-70163B44110D}" destId="{D9BA49B0-C944-4D6B-8661-FB8A8081DC00}" srcOrd="0" destOrd="0" presId="urn:microsoft.com/office/officeart/2005/8/layout/orgChart1"/>
+    <dgm:cxn modelId="{1A4CEA03-3896-4D77-AA57-28F3CB482EA1}" type="presOf" srcId="{01CD9116-889D-4959-8761-743626B52CA0}" destId="{DF1D487B-ECB7-489D-8F5A-A83FD5722AD6}" srcOrd="0" destOrd="0" presId="urn:microsoft.com/office/officeart/2005/8/layout/orgChart1"/>
+    <dgm:cxn modelId="{927BC005-9DD7-4759-85DF-5440526CFF47}" srcId="{01CD9116-889D-4959-8761-743626B52CA0}" destId="{B9BCDD3F-9B42-498A-BB01-10E1936AD955}" srcOrd="1" destOrd="0" parTransId="{F5C1F991-BB45-4C40-86BF-517FD128B388}" sibTransId="{0AC5BBB5-F943-4E82-9349-EF5690DF4E35}"/>
+    <dgm:cxn modelId="{F26C660B-A18E-4E32-841C-171A586DB5A5}" type="presOf" srcId="{19D50C68-2AAC-4342-B81A-9C27F7B63B44}" destId="{74E88BDE-E2A8-4D81-BD2D-D45398323137}" srcOrd="1" destOrd="0" presId="urn:microsoft.com/office/officeart/2005/8/layout/orgChart1"/>
+    <dgm:cxn modelId="{64FF4114-CA31-4A2C-AB85-11A13A9C44EC}" type="presOf" srcId="{5851C410-8B2C-4738-A602-2C0FEC5043D6}" destId="{B02A1CDC-7367-4C08-A880-655B10631368}" srcOrd="0" destOrd="0" presId="urn:microsoft.com/office/officeart/2005/8/layout/orgChart1"/>
+    <dgm:cxn modelId="{CB029F1D-94C3-4FDD-A17F-684947BD04E1}" srcId="{EE960EE4-0EC4-47F8-AB9D-C6082F1385A1}" destId="{5F1E925D-9858-4D49-86D4-94A06320E937}" srcOrd="5" destOrd="0" parTransId="{A5DD3130-38C3-4382-9BB7-42BB5DB26E5B}" sibTransId="{785A99DB-2C5E-42A4-B463-BD99179E5F1E}"/>
+    <dgm:cxn modelId="{CAE5CE20-2683-4F6E-AC2D-D9910C217F17}" type="presOf" srcId="{01CD9116-889D-4959-8761-743626B52CA0}" destId="{EBD6DE39-9A08-4E79-A62A-8C2A360674BC}" srcOrd="1" destOrd="0" presId="urn:microsoft.com/office/officeart/2005/8/layout/orgChart1"/>
+    <dgm:cxn modelId="{1225E228-AE49-4DBA-9FE3-CEB08A36F0D1}" srcId="{9C3ED84C-A920-40DC-B99B-19C06D63A9B9}" destId="{01CD9116-889D-4959-8761-743626B52CA0}" srcOrd="0" destOrd="0" parTransId="{55A48AF6-17E5-4BDC-B398-2F93D541B4F4}" sibTransId="{1C1B0323-AF67-47AA-B7DD-37403D0DF5DE}"/>
+    <dgm:cxn modelId="{211CE42D-72F8-4047-9714-FB360CC05967}" type="presOf" srcId="{4E02385D-D9AA-4EC8-B2E1-7BC9D5CF9784}" destId="{27FBD9FB-20C0-4BC2-9DF9-DC94B6824E65}" srcOrd="0" destOrd="0" presId="urn:microsoft.com/office/officeart/2005/8/layout/orgChart1"/>
+    <dgm:cxn modelId="{AE98562E-1DB5-4CBD-91D0-16EA87BF156C}" type="presOf" srcId="{854CDE97-90F1-422E-B467-3018F2908FC0}" destId="{58B8C576-FCB8-430E-B017-C4CADD4921C3}" srcOrd="1" destOrd="0" presId="urn:microsoft.com/office/officeart/2005/8/layout/orgChart1"/>
+    <dgm:cxn modelId="{1E7A5D2F-6B8F-41A4-8626-5A1A113E92AE}" srcId="{EE960EE4-0EC4-47F8-AB9D-C6082F1385A1}" destId="{60833EF0-74F5-48C4-8978-D498AB891F25}" srcOrd="1" destOrd="0" parTransId="{2DFB2FAF-BE7D-48B6-A459-3B49D211A6AA}" sibTransId="{EC6B6FF4-6485-4964-8AFB-E1260E7B336B}"/>
+    <dgm:cxn modelId="{31BBD02F-04C1-4682-8A30-5163B65603C0}" type="presOf" srcId="{8EDC8A30-9B67-4540-94D8-E6CEAD112114}" destId="{251DE10C-5E99-401D-B1D1-90424D5A56FF}" srcOrd="1" destOrd="0" presId="urn:microsoft.com/office/officeart/2005/8/layout/orgChart1"/>
+    <dgm:cxn modelId="{6E39135B-042E-49A3-8A24-A4018E7D8DDB}" type="presOf" srcId="{3DB56881-1121-4A69-ACE4-734A694067D2}" destId="{E551F861-4278-410A-AD59-C56F9811B712}" srcOrd="0" destOrd="0" presId="urn:microsoft.com/office/officeart/2005/8/layout/orgChart1"/>
+    <dgm:cxn modelId="{4007A65E-9791-479F-8B32-C7703B4B30A0}" srcId="{5F1E925D-9858-4D49-86D4-94A06320E937}" destId="{3DB56881-1121-4A69-ACE4-734A694067D2}" srcOrd="0" destOrd="0" parTransId="{E7BC85D6-9314-40BF-8D04-6533214C066D}" sibTransId="{D0E91AAD-4439-4268-B7C3-15F0E095A9BE}"/>
+    <dgm:cxn modelId="{2FCDF662-5E9F-4AEC-9656-DCBA191F1115}" type="presOf" srcId="{220DFE2D-14A7-493C-883B-148382DFA718}" destId="{87054F93-8398-406C-9BD5-D22806D648E6}" srcOrd="1" destOrd="0" presId="urn:microsoft.com/office/officeart/2005/8/layout/orgChart1"/>
+    <dgm:cxn modelId="{9C056D65-E371-478D-A923-1F562D4AD2F1}" type="presOf" srcId="{3A6EF29E-0721-4491-B39A-6B8FC312C657}" destId="{E423A8E5-4BCD-4395-A6DA-6A0DFF0003A7}" srcOrd="0" destOrd="0" presId="urn:microsoft.com/office/officeart/2005/8/layout/orgChart1"/>
+    <dgm:cxn modelId="{C4FAC16B-1CB5-40DC-8A8D-9560668BB3B5}" srcId="{5F1E925D-9858-4D49-86D4-94A06320E937}" destId="{854CDE97-90F1-422E-B467-3018F2908FC0}" srcOrd="1" destOrd="0" parTransId="{9D50A379-4CC1-4AB2-85C2-C50B3C07424B}" sibTransId="{3F12CAD6-2DB9-48C9-8EF9-AD1CC8F6BDFF}"/>
+    <dgm:cxn modelId="{2815934D-AD29-433A-A864-91E14D51A2C6}" type="presOf" srcId="{B9BCDD3F-9B42-498A-BB01-10E1936AD955}" destId="{DF85CC0C-3C2D-4CF9-9A2D-BAC7612983A2}" srcOrd="1" destOrd="0" presId="urn:microsoft.com/office/officeart/2005/8/layout/orgChart1"/>
+    <dgm:cxn modelId="{9DACEF6D-CA55-4492-9D1A-5C57BFB3BD72}" type="presOf" srcId="{4ACD5C98-42C0-4024-A433-122FE5E53C17}" destId="{8C362FED-C2AC-43D3-9921-E698F66A7C63}" srcOrd="1" destOrd="0" presId="urn:microsoft.com/office/officeart/2005/8/layout/orgChart1"/>
+    <dgm:cxn modelId="{016E4D70-0A0D-491F-B029-F2DD3FD55A5E}" type="presOf" srcId="{5F1E925D-9858-4D49-86D4-94A06320E937}" destId="{ACA791A7-6E46-426B-AEA1-6AE243E53C8F}" srcOrd="0" destOrd="0" presId="urn:microsoft.com/office/officeart/2005/8/layout/orgChart1"/>
+    <dgm:cxn modelId="{9B386E50-E6EC-433E-8D25-4109852B6E3B}" type="presOf" srcId="{C223B206-D4C7-4148-A6A1-16349B12ECB2}" destId="{64DB005D-F8B3-4DDB-ABE5-159203F6DA71}" srcOrd="0" destOrd="0" presId="urn:microsoft.com/office/officeart/2005/8/layout/orgChart1"/>
+    <dgm:cxn modelId="{97896352-E846-4C27-A38C-BCEC636227D7}" srcId="{9D79B4D9-067A-4CBA-9359-A7E42AF8517E}" destId="{93B6F4C9-C354-458F-BE36-FB5AEA45C31D}" srcOrd="2" destOrd="0" parTransId="{8D944007-08F7-4C50-BFFC-DA4E3BE8AF29}" sibTransId="{1299D14A-494A-4487-9638-D63095C5A4FF}"/>
+    <dgm:cxn modelId="{B0855F74-A8A6-4E65-8E7F-79B4AEA94EC6}" srcId="{9D79B4D9-067A-4CBA-9359-A7E42AF8517E}" destId="{19D50C68-2AAC-4342-B81A-9C27F7B63B44}" srcOrd="1" destOrd="0" parTransId="{1D7507BA-7D15-474C-8D94-A11D9391BB0C}" sibTransId="{3C5DA838-D887-4D3B-92C9-CB6F5135467E}"/>
+    <dgm:cxn modelId="{E4769374-AFF5-469D-8C62-F39C51BC15DC}" type="presOf" srcId="{60833EF0-74F5-48C4-8978-D498AB891F25}" destId="{F07B2290-A4BC-47CB-89A7-F57F34AB777A}" srcOrd="1" destOrd="0" presId="urn:microsoft.com/office/officeart/2005/8/layout/orgChart1"/>
+    <dgm:cxn modelId="{196E0B55-65AE-49B6-A837-6E21A06D7393}" type="presOf" srcId="{60833EF0-74F5-48C4-8978-D498AB891F25}" destId="{EC586644-0E51-4A36-9B64-71970D3A915F}" srcOrd="0" destOrd="0" presId="urn:microsoft.com/office/officeart/2005/8/layout/orgChart1"/>
+    <dgm:cxn modelId="{2778E975-1F4B-4DE6-8FA5-F27CFA383318}" type="presOf" srcId="{9C3ED84C-A920-40DC-B99B-19C06D63A9B9}" destId="{CAFD15C3-D377-4553-BE17-405FB9034DDC}" srcOrd="0" destOrd="0" presId="urn:microsoft.com/office/officeart/2005/8/layout/orgChart1"/>
+    <dgm:cxn modelId="{B5849777-58A4-454B-845D-17A506B21697}" type="presOf" srcId="{1AE64778-1E8A-426A-9D06-3C271D8929BE}" destId="{C05FFFBB-5F87-498B-9A24-430F23330C61}" srcOrd="0" destOrd="0" presId="urn:microsoft.com/office/officeart/2005/8/layout/orgChart1"/>
+    <dgm:cxn modelId="{A830A957-4F0D-49E3-8FAB-E5B15ECD209D}" type="presOf" srcId="{2DFB2FAF-BE7D-48B6-A459-3B49D211A6AA}" destId="{F1ACB048-30A0-46C2-9249-193753A64F8F}" srcOrd="0" destOrd="0" presId="urn:microsoft.com/office/officeart/2005/8/layout/orgChart1"/>
+    <dgm:cxn modelId="{45A5B457-E056-4C57-95B5-31934C829379}" type="presOf" srcId="{5F501AA8-745F-48A6-9012-7E230A82816D}" destId="{51F6D35B-1C21-4862-B59B-BAC792ACA133}" srcOrd="1" destOrd="0" presId="urn:microsoft.com/office/officeart/2005/8/layout/orgChart1"/>
+    <dgm:cxn modelId="{D40CBF77-87D7-4C7A-A585-5F1CAEEFD00C}" type="presOf" srcId="{4ACD5C98-42C0-4024-A433-122FE5E53C17}" destId="{F3E76E25-F55A-4A09-823E-07EBA2C33827}" srcOrd="0" destOrd="0" presId="urn:microsoft.com/office/officeart/2005/8/layout/orgChart1"/>
+    <dgm:cxn modelId="{E0EB287E-710E-4C69-9A63-22A77331C4A8}" srcId="{01CD9116-889D-4959-8761-743626B52CA0}" destId="{97A374D9-50D1-4E34-8B3D-DEBF9A965E5F}" srcOrd="0" destOrd="0" parTransId="{2313AD2C-47A2-4BC7-B38B-D923D612D824}" sibTransId="{998431BF-51F5-456C-A705-825A58E6643A}"/>
+    <dgm:cxn modelId="{559EDA80-5EAF-437E-B8B3-CE9D927C6DCE}" srcId="{54BABB67-2393-44E9-94F0-2D4BFD7AD51C}" destId="{8055917A-7819-4466-9401-9779BFDEADFF}" srcOrd="1" destOrd="0" parTransId="{2769E86E-8F66-412B-905F-99D002829F0B}" sibTransId="{1810227B-0537-4C50-9E07-84B3DC6D0196}"/>
+    <dgm:cxn modelId="{F1FC9C83-70EA-4A8B-8E65-627974F39896}" type="presOf" srcId="{7CDCFF4B-9404-469F-92D7-6FE244051A05}" destId="{46D628D2-CE35-47E2-A058-D5D922529C00}" srcOrd="1" destOrd="0" presId="urn:microsoft.com/office/officeart/2005/8/layout/orgChart1"/>
     <dgm:cxn modelId="{25B9DC83-49D5-40F9-8B4F-57411C08185B}" type="presOf" srcId="{5F1E925D-9858-4D49-86D4-94A06320E937}" destId="{5170FA68-441A-4A61-A632-DB502CD5AD09}" srcOrd="1" destOrd="0" presId="urn:microsoft.com/office/officeart/2005/8/layout/orgChart1"/>
+    <dgm:cxn modelId="{0847D587-8AAF-4B00-B7DD-4524846423EF}" type="presOf" srcId="{8EDC8A30-9B67-4540-94D8-E6CEAD112114}" destId="{D7F03201-983C-482E-AD4D-10769EBF7DF3}" srcOrd="0" destOrd="0" presId="urn:microsoft.com/office/officeart/2005/8/layout/orgChart1"/>
+    <dgm:cxn modelId="{A26E8088-932A-49D1-860C-41DE602FDD85}" type="presOf" srcId="{932223F9-BA62-4083-B34F-0C7199435308}" destId="{F4AFD0F9-BFA6-46B9-9CF0-85195C60EB7C}" srcOrd="1" destOrd="0" presId="urn:microsoft.com/office/officeart/2005/8/layout/orgChart1"/>
+    <dgm:cxn modelId="{55E5A789-5A0E-451A-ABDA-9A1162E63710}" type="presOf" srcId="{55A48AF6-17E5-4BDC-B398-2F93D541B4F4}" destId="{140CC06D-59FF-4337-8EF9-4D706911ECA8}" srcOrd="0" destOrd="0" presId="urn:microsoft.com/office/officeart/2005/8/layout/orgChart1"/>
+    <dgm:cxn modelId="{712EE48A-51D2-4BFC-AFBE-9132B406197A}" srcId="{9D79B4D9-067A-4CBA-9359-A7E42AF8517E}" destId="{7CDCFF4B-9404-469F-92D7-6FE244051A05}" srcOrd="0" destOrd="0" parTransId="{1AE64778-1E8A-426A-9D06-3C271D8929BE}" sibTransId="{5F543CAD-1360-4A33-97B0-C6BBB947D5D7}"/>
+    <dgm:cxn modelId="{C521818D-827F-4F21-B5F2-88F1474B6F59}" type="presOf" srcId="{F5C1F991-BB45-4C40-86BF-517FD128B388}" destId="{7C15013A-2208-4204-AAD7-A27BE79218E1}" srcOrd="0" destOrd="0" presId="urn:microsoft.com/office/officeart/2005/8/layout/orgChart1"/>
+    <dgm:cxn modelId="{D5784592-0952-4FD8-B8E2-A4D46A7FD40E}" type="presOf" srcId="{932223F9-BA62-4083-B34F-0C7199435308}" destId="{D411AAB4-5ED8-404D-8B43-6D8E641CC91A}" srcOrd="0" destOrd="0" presId="urn:microsoft.com/office/officeart/2005/8/layout/orgChart1"/>
+    <dgm:cxn modelId="{C5355E93-AA71-4DCF-B811-A545AFE6A5A0}" type="presOf" srcId="{EE960EE4-0EC4-47F8-AB9D-C6082F1385A1}" destId="{3E4D3232-C5CD-462B-B83B-FB25BE723A60}" srcOrd="0" destOrd="0" presId="urn:microsoft.com/office/officeart/2005/8/layout/orgChart1"/>
+    <dgm:cxn modelId="{9F1F8194-FE1C-452B-BBDA-2E4C4BE475A6}" type="presOf" srcId="{3DB56881-1121-4A69-ACE4-734A694067D2}" destId="{F221ECB0-7E74-4DE7-A74A-069ECF511537}" srcOrd="1" destOrd="0" presId="urn:microsoft.com/office/officeart/2005/8/layout/orgChart1"/>
+    <dgm:cxn modelId="{4695F798-95AE-415D-AAAE-228EF428A606}" type="presOf" srcId="{C981320D-3D66-4CBA-9321-54BA9DE675A2}" destId="{C1FFA54E-EF60-4823-9E37-07215D21EF6C}" srcOrd="0" destOrd="0" presId="urn:microsoft.com/office/officeart/2005/8/layout/orgChart1"/>
+    <dgm:cxn modelId="{0C431F9D-C947-4283-A440-74D8C38AFA6F}" type="presOf" srcId="{A8CBBBD8-17CB-4566-BF20-70163B44110D}" destId="{E7CB5C88-00FB-4217-AA5C-0DC99F50CE09}" srcOrd="1" destOrd="0" presId="urn:microsoft.com/office/officeart/2005/8/layout/orgChart1"/>
+    <dgm:cxn modelId="{E206389D-44F5-40F5-8F77-6A9033D37CE2}" type="presOf" srcId="{1D7507BA-7D15-474C-8D94-A11D9391BB0C}" destId="{FFDDC750-580E-4F7B-A61C-E5BBE89B0D4A}" srcOrd="0" destOrd="0" presId="urn:microsoft.com/office/officeart/2005/8/layout/orgChart1"/>
+    <dgm:cxn modelId="{E7085FA3-4D6D-4880-A373-D63A93271E01}" type="presOf" srcId="{A5DD3130-38C3-4382-9BB7-42BB5DB26E5B}" destId="{D8B7CDF0-E5CA-45D2-B7E6-A49F599179AA}" srcOrd="0" destOrd="0" presId="urn:microsoft.com/office/officeart/2005/8/layout/orgChart1"/>
+    <dgm:cxn modelId="{F42146AD-4A73-4C62-B8FB-D1240A001C3D}" type="presOf" srcId="{E7BC85D6-9314-40BF-8D04-6533214C066D}" destId="{76FF7C29-575A-4C1A-8038-A7177CF8331E}" srcOrd="0" destOrd="0" presId="urn:microsoft.com/office/officeart/2005/8/layout/orgChart1"/>
+    <dgm:cxn modelId="{72623AAE-5BFE-4D71-AFC5-3A01A09F04D4}" type="presOf" srcId="{9C3ED84C-A920-40DC-B99B-19C06D63A9B9}" destId="{A486A84C-77AE-4DB4-9DF2-1E43D9A1CB58}" srcOrd="1" destOrd="0" presId="urn:microsoft.com/office/officeart/2005/8/layout/orgChart1"/>
+    <dgm:cxn modelId="{E99C74AE-1D35-448B-AA5A-5B9CBDB00248}" type="presOf" srcId="{8055917A-7819-4466-9401-9779BFDEADFF}" destId="{B7EE73DC-8A6D-452D-A6C8-BEBCEE6F83A5}" srcOrd="1" destOrd="0" presId="urn:microsoft.com/office/officeart/2005/8/layout/orgChart1"/>
+    <dgm:cxn modelId="{8A9455B1-E43D-4728-BB32-93E050C14276}" type="presOf" srcId="{9D79B4D9-067A-4CBA-9359-A7E42AF8517E}" destId="{64B2222F-647E-4F80-84F5-9E351E375535}" srcOrd="1" destOrd="0" presId="urn:microsoft.com/office/officeart/2005/8/layout/orgChart1"/>
+    <dgm:cxn modelId="{E8F161B4-63C5-4C3B-A96E-FED7CDEFAAD5}" type="presOf" srcId="{93B6F4C9-C354-458F-BE36-FB5AEA45C31D}" destId="{D158AEE4-9A03-42C2-B8C4-9DB00B85E9BB}" srcOrd="1" destOrd="0" presId="urn:microsoft.com/office/officeart/2005/8/layout/orgChart1"/>
+    <dgm:cxn modelId="{DE5A43B5-F97E-45F4-B984-11807BE7A64C}" type="presOf" srcId="{54BABB67-2393-44E9-94F0-2D4BFD7AD51C}" destId="{6EE95315-E4B2-421F-B8C0-AB358A98DFE5}" srcOrd="1" destOrd="0" presId="urn:microsoft.com/office/officeart/2005/8/layout/orgChart1"/>
+    <dgm:cxn modelId="{51BC15B6-AA20-436A-8B1B-D9576BE0B270}" srcId="{01CD9116-889D-4959-8761-743626B52CA0}" destId="{5F501AA8-745F-48A6-9012-7E230A82816D}" srcOrd="3" destOrd="0" parTransId="{EA2A9A9A-0D5B-4AC9-9E93-4795F611CD18}" sibTransId="{01270E13-43A7-46EE-A0B6-194471A37B75}"/>
+    <dgm:cxn modelId="{F1B589B8-D7E7-42E7-8F09-2BC8A30A93D2}" srcId="{54BABB67-2393-44E9-94F0-2D4BFD7AD51C}" destId="{8EDC8A30-9B67-4540-94D8-E6CEAD112114}" srcOrd="2" destOrd="0" parTransId="{C981320D-3D66-4CBA-9321-54BA9DE675A2}" sibTransId="{DE075BE5-D708-4086-BF8B-55A580A70291}"/>
+    <dgm:cxn modelId="{5FB135BC-5146-4F71-BFBD-E03D86B95457}" srcId="{54BABB67-2393-44E9-94F0-2D4BFD7AD51C}" destId="{A8CBBBD8-17CB-4566-BF20-70163B44110D}" srcOrd="0" destOrd="0" parTransId="{3A6EF29E-0721-4491-B39A-6B8FC312C657}" sibTransId="{F7051BE5-D898-4888-9632-0B6916A965DC}"/>
     <dgm:cxn modelId="{39F1B1BE-C0E1-45A9-ADE6-867825654EEF}" type="presOf" srcId="{69B73184-EC80-49A2-B07C-CD840B004110}" destId="{10D48F2E-6349-4F2D-9C4C-EF63CC999970}" srcOrd="1" destOrd="0" presId="urn:microsoft.com/office/officeart/2005/8/layout/orgChart1"/>
+    <dgm:cxn modelId="{1954A4C1-6CA4-4CFB-A25B-A60359CBFB3F}" type="presOf" srcId="{220DFE2D-14A7-493C-883B-148382DFA718}" destId="{230864C1-B493-40C5-8FCE-AF03A25C8F6E}" srcOrd="0" destOrd="0" presId="urn:microsoft.com/office/officeart/2005/8/layout/orgChart1"/>
+    <dgm:cxn modelId="{353811C5-1E01-412B-BC52-9D9D3352B422}" type="presOf" srcId="{9D50A379-4CC1-4AB2-85C2-C50B3C07424B}" destId="{FFB6C058-6395-44C1-B74B-FF450B69356C}" srcOrd="0" destOrd="0" presId="urn:microsoft.com/office/officeart/2005/8/layout/orgChart1"/>
+    <dgm:cxn modelId="{1AF5E9C6-58AC-424F-B7BF-CA23B526989B}" srcId="{54BABB67-2393-44E9-94F0-2D4BFD7AD51C}" destId="{4ACD5C98-42C0-4024-A433-122FE5E53C17}" srcOrd="3" destOrd="0" parTransId="{5851C410-8B2C-4738-A602-2C0FEC5043D6}" sibTransId="{14250D23-97A2-4F2F-A6AE-45C7759CE650}"/>
+    <dgm:cxn modelId="{50A438CB-9574-4D00-9C7E-B3C0136FCB0F}" type="presOf" srcId="{54BABB67-2393-44E9-94F0-2D4BFD7AD51C}" destId="{99621BC4-3A60-4021-AA52-3906E2908201}" srcOrd="0" destOrd="0" presId="urn:microsoft.com/office/officeart/2005/8/layout/orgChart1"/>
+    <dgm:cxn modelId="{15FD4DCC-53CD-4B8D-A1D0-82C3CEDBEB2C}" srcId="{4E02385D-D9AA-4EC8-B2E1-7BC9D5CF9784}" destId="{EE960EE4-0EC4-47F8-AB9D-C6082F1385A1}" srcOrd="0" destOrd="0" parTransId="{D90F86B3-05D2-4558-B11B-34ED35EF0C91}" sibTransId="{70B13E6D-E420-4D26-8A58-69F2506159DB}"/>
+    <dgm:cxn modelId="{C581FFD1-E9D6-451B-A856-692E25F37FA4}" type="presOf" srcId="{97A374D9-50D1-4E34-8B3D-DEBF9A965E5F}" destId="{C945ED9A-7759-442E-BC2D-6825FAAE88B0}" srcOrd="0" destOrd="0" presId="urn:microsoft.com/office/officeart/2005/8/layout/orgChart1"/>
+    <dgm:cxn modelId="{0F5A26D5-50E7-4CC6-BDDC-C310106B3DCD}" type="presOf" srcId="{7CDCFF4B-9404-469F-92D7-6FE244051A05}" destId="{12A8EA39-7397-4C6B-A8B7-2250A1A0564B}" srcOrd="0" destOrd="0" presId="urn:microsoft.com/office/officeart/2005/8/layout/orgChart1"/>
+    <dgm:cxn modelId="{784701D7-26AD-4FEF-9FD9-C204532A8BCE}" type="presOf" srcId="{B9BCDD3F-9B42-498A-BB01-10E1936AD955}" destId="{AAB57101-A6D9-45D0-9CAC-630FAA82A2F6}" srcOrd="0" destOrd="0" presId="urn:microsoft.com/office/officeart/2005/8/layout/orgChart1"/>
+    <dgm:cxn modelId="{045BB2D8-AA9B-4548-80D5-D291399B33E4}" type="presOf" srcId="{F762DD82-C17F-4F13-B234-27B3DC2A41CD}" destId="{39C0E70A-00C0-4E52-B7C1-5D4FE55261D7}" srcOrd="0" destOrd="0" presId="urn:microsoft.com/office/officeart/2005/8/layout/orgChart1"/>
+    <dgm:cxn modelId="{AD3C92D9-9D53-46E9-B957-2B03D4BC415B}" type="presOf" srcId="{8055917A-7819-4466-9401-9779BFDEADFF}" destId="{25752CB4-8E75-4D46-A2A0-21C9F20DD73B}" srcOrd="0" destOrd="0" presId="urn:microsoft.com/office/officeart/2005/8/layout/orgChart1"/>
+    <dgm:cxn modelId="{E62948DA-60D7-41D9-9983-17B910490B4A}" type="presOf" srcId="{8D944007-08F7-4C50-BFFC-DA4E3BE8AF29}" destId="{AF4765B1-6F3E-456E-83BF-088EC12B185D}" srcOrd="0" destOrd="0" presId="urn:microsoft.com/office/officeart/2005/8/layout/orgChart1"/>
+    <dgm:cxn modelId="{6B801EDB-685D-4735-931D-77D9CB1C2AAD}" type="presOf" srcId="{19D50C68-2AAC-4342-B81A-9C27F7B63B44}" destId="{D1B21C7E-01D8-46F0-AA57-2F16C8F0E503}" srcOrd="0" destOrd="0" presId="urn:microsoft.com/office/officeart/2005/8/layout/orgChart1"/>
+    <dgm:cxn modelId="{6D71D2E1-0433-4492-8C0E-74625E7C4571}" type="presOf" srcId="{854CDE97-90F1-422E-B467-3018F2908FC0}" destId="{4AC2D1A3-D512-4AC8-9CE1-3E4CA5C618EC}" srcOrd="0" destOrd="0" presId="urn:microsoft.com/office/officeart/2005/8/layout/orgChart1"/>
+    <dgm:cxn modelId="{FE1F33E2-416C-4211-97B7-4A5BEEB8E41F}" type="presOf" srcId="{EE960EE4-0EC4-47F8-AB9D-C6082F1385A1}" destId="{5971FB9C-0DE9-4686-8C53-B458697E9D13}" srcOrd="1" destOrd="0" presId="urn:microsoft.com/office/officeart/2005/8/layout/orgChart1"/>
+    <dgm:cxn modelId="{C02B6FE3-D0D5-4F78-A7E1-9EB793369CBD}" type="presOf" srcId="{93B6F4C9-C354-458F-BE36-FB5AEA45C31D}" destId="{A0925FC1-4F2E-4925-BF16-4D0A6AA138D8}" srcOrd="0" destOrd="0" presId="urn:microsoft.com/office/officeart/2005/8/layout/orgChart1"/>
+    <dgm:cxn modelId="{53A85BE4-D75C-4BD0-A429-18624A04F17B}" srcId="{EE960EE4-0EC4-47F8-AB9D-C6082F1385A1}" destId="{9D79B4D9-067A-4CBA-9359-A7E42AF8517E}" srcOrd="3" destOrd="0" parTransId="{C223B206-D4C7-4148-A6A1-16349B12ECB2}" sibTransId="{B3339B3A-47A1-4D2D-A714-86D1D34DAD89}"/>
+    <dgm:cxn modelId="{08440CE6-0C19-428D-8DBD-8B17633A6519}" type="presOf" srcId="{65C74532-6EC9-41D7-A286-219B066DBAB3}" destId="{D32280DB-7306-4D5B-8A56-CFEF82C8505E}" srcOrd="0" destOrd="0" presId="urn:microsoft.com/office/officeart/2005/8/layout/orgChart1"/>
+    <dgm:cxn modelId="{FBF1B8E6-EA87-4AE6-8EDC-3A4465A8B5CB}" type="presOf" srcId="{69B73184-EC80-49A2-B07C-CD840B004110}" destId="{F37464F2-AECB-4C4D-A170-D260FFEA594F}" srcOrd="0" destOrd="0" presId="urn:microsoft.com/office/officeart/2005/8/layout/orgChart1"/>
+    <dgm:cxn modelId="{00E78AE7-86E8-48CA-989A-163D294671BB}" srcId="{01CD9116-889D-4959-8761-743626B52CA0}" destId="{220DFE2D-14A7-493C-883B-148382DFA718}" srcOrd="4" destOrd="0" parTransId="{F762DD82-C17F-4F13-B234-27B3DC2A41CD}" sibTransId="{0131E7AE-A0E2-4905-9BF7-9B3C1441F9C5}"/>
     <dgm:cxn modelId="{A5B39BE7-F2E7-48A1-9DFE-E49F9F46A0DB}" type="presOf" srcId="{AB288FDB-057A-4B75-8D28-DD25EF687D85}" destId="{973195CB-07A1-4B14-BB2E-B17B239C9F54}" srcOrd="0" destOrd="0" presId="urn:microsoft.com/office/officeart/2005/8/layout/orgChart1"/>
-    <dgm:cxn modelId="{5FB135BC-5146-4F71-BFBD-E03D86B95457}" srcId="{54BABB67-2393-44E9-94F0-2D4BFD7AD51C}" destId="{A8CBBBD8-17CB-4566-BF20-70163B44110D}" srcOrd="0" destOrd="0" parTransId="{3A6EF29E-0721-4491-B39A-6B8FC312C657}" sibTransId="{F7051BE5-D898-4888-9632-0B6916A965DC}"/>
-    <dgm:cxn modelId="{E0EB287E-710E-4C69-9A63-22A77331C4A8}" srcId="{01CD9116-889D-4959-8761-743626B52CA0}" destId="{97A374D9-50D1-4E34-8B3D-DEBF9A965E5F}" srcOrd="0" destOrd="0" parTransId="{2313AD2C-47A2-4BC7-B38B-D923D612D824}" sibTransId="{998431BF-51F5-456C-A705-825A58E6643A}"/>
-    <dgm:cxn modelId="{F42146AD-4A73-4C62-B8FB-D1240A001C3D}" type="presOf" srcId="{E7BC85D6-9314-40BF-8D04-6533214C066D}" destId="{76FF7C29-575A-4C1A-8038-A7177CF8331E}" srcOrd="0" destOrd="0" presId="urn:microsoft.com/office/officeart/2005/8/layout/orgChart1"/>
-    <dgm:cxn modelId="{9DACEF6D-CA55-4492-9D1A-5C57BFB3BD72}" type="presOf" srcId="{4ACD5C98-42C0-4024-A433-122FE5E53C17}" destId="{8C362FED-C2AC-43D3-9921-E698F66A7C63}" srcOrd="1" destOrd="0" presId="urn:microsoft.com/office/officeart/2005/8/layout/orgChart1"/>
-    <dgm:cxn modelId="{A830A957-4F0D-49E3-8FAB-E5B15ECD209D}" type="presOf" srcId="{2DFB2FAF-BE7D-48B6-A459-3B49D211A6AA}" destId="{F1ACB048-30A0-46C2-9249-193753A64F8F}" srcOrd="0" destOrd="0" presId="urn:microsoft.com/office/officeart/2005/8/layout/orgChart1"/>
+    <dgm:cxn modelId="{284D1EE9-63F8-468D-AD3B-D301F77D4BD7}" type="presOf" srcId="{2313AD2C-47A2-4BC7-B38B-D923D612D824}" destId="{7DC5D9DB-5551-4769-A7B6-DBBEBD910986}" srcOrd="0" destOrd="0" presId="urn:microsoft.com/office/officeart/2005/8/layout/orgChart1"/>
+    <dgm:cxn modelId="{C625B2E9-25AD-4F17-B936-9FA4C047DE4A}" type="presOf" srcId="{4CB6B470-AE12-4C96-8BD4-27E0B2218A2A}" destId="{A488CEA3-8165-4E69-87C7-8AC3BEFACA4F}" srcOrd="0" destOrd="0" presId="urn:microsoft.com/office/officeart/2005/8/layout/orgChart1"/>
+    <dgm:cxn modelId="{A3A612EC-164F-4160-AAF7-A128D028FF6D}" srcId="{EE960EE4-0EC4-47F8-AB9D-C6082F1385A1}" destId="{54BABB67-2393-44E9-94F0-2D4BFD7AD51C}" srcOrd="4" destOrd="0" parTransId="{AB288FDB-057A-4B75-8D28-DD25EF687D85}" sibTransId="{54FEE1A4-1BC7-4C57-A863-5215414706C7}"/>
+    <dgm:cxn modelId="{997A42F3-E23F-487D-9CEE-D12CE364E2F8}" type="presOf" srcId="{9D79B4D9-067A-4CBA-9359-A7E42AF8517E}" destId="{E8A66868-2D43-41E9-B134-D7C1C50D8D17}" srcOrd="0" destOrd="0" presId="urn:microsoft.com/office/officeart/2005/8/layout/orgChart1"/>
+    <dgm:cxn modelId="{BA51A3F8-D3EB-4AC5-9785-2C930FFBA422}" srcId="{01CD9116-889D-4959-8761-743626B52CA0}" destId="{69B73184-EC80-49A2-B07C-CD840B004110}" srcOrd="2" destOrd="0" parTransId="{01EE84F4-D310-4224-9C75-E3CBCF148F48}" sibTransId="{720988D8-D329-4C86-BFD8-9FE9C1E8D536}"/>
+    <dgm:cxn modelId="{BA6910F9-4469-4FF8-A439-97E04E64E12C}" type="presOf" srcId="{5F501AA8-745F-48A6-9012-7E230A82816D}" destId="{BAC10595-7B2D-450E-B5FB-5167682F991C}" srcOrd="0" destOrd="0" presId="urn:microsoft.com/office/officeart/2005/8/layout/orgChart1"/>
+    <dgm:cxn modelId="{A29471FA-39FD-4084-8E80-B42A27AC76C9}" type="presOf" srcId="{97A374D9-50D1-4E34-8B3D-DEBF9A965E5F}" destId="{B0D5D447-7A04-44CA-9B5B-1C803D7CC141}" srcOrd="1" destOrd="0" presId="urn:microsoft.com/office/officeart/2005/8/layout/orgChart1"/>
+    <dgm:cxn modelId="{5A9A8AFD-2FB0-4759-9660-D51253678BD1}" type="presOf" srcId="{EA2A9A9A-0D5B-4AC9-9E93-4795F611CD18}" destId="{9CD0E45A-B515-4139-8DFD-22731421354D}" srcOrd="0" destOrd="0" presId="urn:microsoft.com/office/officeart/2005/8/layout/orgChart1"/>
     <dgm:cxn modelId="{F3DC92FE-D2EC-4735-B388-C820255F516A}" srcId="{EE960EE4-0EC4-47F8-AB9D-C6082F1385A1}" destId="{9C3ED84C-A920-40DC-B99B-19C06D63A9B9}" srcOrd="2" destOrd="0" parTransId="{65C74532-6EC9-41D7-A286-219B066DBAB3}" sibTransId="{3745EE71-FC96-417B-99F6-BEACB8C61ED3}"/>
-    <dgm:cxn modelId="{C4FAC16B-1CB5-40DC-8A8D-9560668BB3B5}" srcId="{5F1E925D-9858-4D49-86D4-94A06320E937}" destId="{854CDE97-90F1-422E-B467-3018F2908FC0}" srcOrd="1" destOrd="0" parTransId="{9D50A379-4CC1-4AB2-85C2-C50B3C07424B}" sibTransId="{3F12CAD6-2DB9-48C9-8EF9-AD1CC8F6BDFF}"/>
-    <dgm:cxn modelId="{F1B589B8-D7E7-42E7-8F09-2BC8A30A93D2}" srcId="{54BABB67-2393-44E9-94F0-2D4BFD7AD51C}" destId="{8EDC8A30-9B67-4540-94D8-E6CEAD112114}" srcOrd="2" destOrd="0" parTransId="{C981320D-3D66-4CBA-9321-54BA9DE675A2}" sibTransId="{DE075BE5-D708-4086-BF8B-55A580A70291}"/>
-    <dgm:cxn modelId="{2FCDF662-5E9F-4AEC-9656-DCBA191F1115}" type="presOf" srcId="{220DFE2D-14A7-493C-883B-148382DFA718}" destId="{87054F93-8398-406C-9BD5-D22806D648E6}" srcOrd="1" destOrd="0" presId="urn:microsoft.com/office/officeart/2005/8/layout/orgChart1"/>
-    <dgm:cxn modelId="{E206389D-44F5-40F5-8F77-6A9033D37CE2}" type="presOf" srcId="{1D7507BA-7D15-474C-8D94-A11D9391BB0C}" destId="{FFDDC750-580E-4F7B-A61C-E5BBE89B0D4A}" srcOrd="0" destOrd="0" presId="urn:microsoft.com/office/officeart/2005/8/layout/orgChart1"/>
-    <dgm:cxn modelId="{08440CE6-0C19-428D-8DBD-8B17633A6519}" type="presOf" srcId="{65C74532-6EC9-41D7-A286-219B066DBAB3}" destId="{D32280DB-7306-4D5B-8A56-CFEF82C8505E}" srcOrd="0" destOrd="0" presId="urn:microsoft.com/office/officeart/2005/8/layout/orgChart1"/>
-    <dgm:cxn modelId="{72623AAE-5BFE-4D71-AFC5-3A01A09F04D4}" type="presOf" srcId="{9C3ED84C-A920-40DC-B99B-19C06D63A9B9}" destId="{A486A84C-77AE-4DB4-9DF2-1E43D9A1CB58}" srcOrd="1" destOrd="0" presId="urn:microsoft.com/office/officeart/2005/8/layout/orgChart1"/>
-    <dgm:cxn modelId="{196E0B55-65AE-49B6-A837-6E21A06D7393}" type="presOf" srcId="{60833EF0-74F5-48C4-8978-D498AB891F25}" destId="{EC586644-0E51-4A36-9B64-71970D3A915F}" srcOrd="0" destOrd="0" presId="urn:microsoft.com/office/officeart/2005/8/layout/orgChart1"/>
-    <dgm:cxn modelId="{E7085FA3-4D6D-4880-A373-D63A93271E01}" type="presOf" srcId="{A5DD3130-38C3-4382-9BB7-42BB5DB26E5B}" destId="{D8B7CDF0-E5CA-45D2-B7E6-A49F599179AA}" srcOrd="0" destOrd="0" presId="urn:microsoft.com/office/officeart/2005/8/layout/orgChart1"/>
-    <dgm:cxn modelId="{8A9455B1-E43D-4728-BB32-93E050C14276}" type="presOf" srcId="{9D79B4D9-067A-4CBA-9359-A7E42AF8517E}" destId="{64B2222F-647E-4F80-84F5-9E351E375535}" srcOrd="1" destOrd="0" presId="urn:microsoft.com/office/officeart/2005/8/layout/orgChart1"/>
-    <dgm:cxn modelId="{2815934D-AD29-433A-A864-91E14D51A2C6}" type="presOf" srcId="{B9BCDD3F-9B42-498A-BB01-10E1936AD955}" destId="{DF85CC0C-3C2D-4CF9-9A2D-BAC7612983A2}" srcOrd="1" destOrd="0" presId="urn:microsoft.com/office/officeart/2005/8/layout/orgChart1"/>
-    <dgm:cxn modelId="{45A5B457-E056-4C57-95B5-31934C829379}" type="presOf" srcId="{5F501AA8-745F-48A6-9012-7E230A82816D}" destId="{51F6D35B-1C21-4862-B59B-BAC792ACA133}" srcOrd="1" destOrd="0" presId="urn:microsoft.com/office/officeart/2005/8/layout/orgChart1"/>
-    <dgm:cxn modelId="{97896352-E846-4C27-A38C-BCEC636227D7}" srcId="{9D79B4D9-067A-4CBA-9359-A7E42AF8517E}" destId="{93B6F4C9-C354-458F-BE36-FB5AEA45C31D}" srcOrd="2" destOrd="0" parTransId="{8D944007-08F7-4C50-BFFC-DA4E3BE8AF29}" sibTransId="{1299D14A-494A-4487-9638-D63095C5A4FF}"/>
-    <dgm:cxn modelId="{C625B2E9-25AD-4F17-B936-9FA4C047DE4A}" type="presOf" srcId="{4CB6B470-AE12-4C96-8BD4-27E0B2218A2A}" destId="{A488CEA3-8165-4E69-87C7-8AC3BEFACA4F}" srcOrd="0" destOrd="0" presId="urn:microsoft.com/office/officeart/2005/8/layout/orgChart1"/>
-    <dgm:cxn modelId="{CAE5CE20-2683-4F6E-AC2D-D9910C217F17}" type="presOf" srcId="{01CD9116-889D-4959-8761-743626B52CA0}" destId="{EBD6DE39-9A08-4E79-A62A-8C2A360674BC}" srcOrd="1" destOrd="0" presId="urn:microsoft.com/office/officeart/2005/8/layout/orgChart1"/>
-    <dgm:cxn modelId="{C521818D-827F-4F21-B5F2-88F1474B6F59}" type="presOf" srcId="{F5C1F991-BB45-4C40-86BF-517FD128B388}" destId="{7C15013A-2208-4204-AAD7-A27BE79218E1}" srcOrd="0" destOrd="0" presId="urn:microsoft.com/office/officeart/2005/8/layout/orgChart1"/>
-    <dgm:cxn modelId="{F1FC9C83-70EA-4A8B-8E65-627974F39896}" type="presOf" srcId="{7CDCFF4B-9404-469F-92D7-6FE244051A05}" destId="{46D628D2-CE35-47E2-A058-D5D922529C00}" srcOrd="1" destOrd="0" presId="urn:microsoft.com/office/officeart/2005/8/layout/orgChart1"/>
-    <dgm:cxn modelId="{559EDA80-5EAF-437E-B8B3-CE9D927C6DCE}" srcId="{54BABB67-2393-44E9-94F0-2D4BFD7AD51C}" destId="{8055917A-7819-4466-9401-9779BFDEADFF}" srcOrd="1" destOrd="0" parTransId="{2769E86E-8F66-412B-905F-99D002829F0B}" sibTransId="{1810227B-0537-4C50-9E07-84B3DC6D0196}"/>
-    <dgm:cxn modelId="{AE98562E-1DB5-4CBD-91D0-16EA87BF156C}" type="presOf" srcId="{854CDE97-90F1-422E-B467-3018F2908FC0}" destId="{58B8C576-FCB8-430E-B017-C4CADD4921C3}" srcOrd="1" destOrd="0" presId="urn:microsoft.com/office/officeart/2005/8/layout/orgChart1"/>
-    <dgm:cxn modelId="{712EE48A-51D2-4BFC-AFBE-9132B406197A}" srcId="{9D79B4D9-067A-4CBA-9359-A7E42AF8517E}" destId="{7CDCFF4B-9404-469F-92D7-6FE244051A05}" srcOrd="0" destOrd="0" parTransId="{1AE64778-1E8A-426A-9D06-3C271D8929BE}" sibTransId="{5F543CAD-1360-4A33-97B0-C6BBB947D5D7}"/>
-    <dgm:cxn modelId="{1AF5E9C6-58AC-424F-B7BF-CA23B526989B}" srcId="{54BABB67-2393-44E9-94F0-2D4BFD7AD51C}" destId="{4ACD5C98-42C0-4024-A433-122FE5E53C17}" srcOrd="3" destOrd="0" parTransId="{5851C410-8B2C-4738-A602-2C0FEC5043D6}" sibTransId="{14250D23-97A2-4F2F-A6AE-45C7759CE650}"/>
-    <dgm:cxn modelId="{927BC005-9DD7-4759-85DF-5440526CFF47}" srcId="{01CD9116-889D-4959-8761-743626B52CA0}" destId="{B9BCDD3F-9B42-498A-BB01-10E1936AD955}" srcOrd="1" destOrd="0" parTransId="{F5C1F991-BB45-4C40-86BF-517FD128B388}" sibTransId="{0AC5BBB5-F943-4E82-9349-EF5690DF4E35}"/>
-    <dgm:cxn modelId="{AB7E7F01-DB6D-442D-98AA-58282130DBD6}" srcId="{EE960EE4-0EC4-47F8-AB9D-C6082F1385A1}" destId="{932223F9-BA62-4083-B34F-0C7199435308}" srcOrd="0" destOrd="0" parTransId="{4CB6B470-AE12-4C96-8BD4-27E0B2218A2A}" sibTransId="{7CFD422C-579F-4033-94B3-EBD667B6B715}"/>
-    <dgm:cxn modelId="{629E4001-F7AD-4334-897E-C69C486566E9}" type="presOf" srcId="{2769E86E-8F66-412B-905F-99D002829F0B}" destId="{58E63AAA-335C-49CF-881A-EB906401ACB2}" srcOrd="0" destOrd="0" presId="urn:microsoft.com/office/officeart/2005/8/layout/orgChart1"/>
-    <dgm:cxn modelId="{6E39135B-042E-49A3-8A24-A4018E7D8DDB}" type="presOf" srcId="{3DB56881-1121-4A69-ACE4-734A694067D2}" destId="{E551F861-4278-410A-AD59-C56F9811B712}" srcOrd="0" destOrd="0" presId="urn:microsoft.com/office/officeart/2005/8/layout/orgChart1"/>
-    <dgm:cxn modelId="{BA6910F9-4469-4FF8-A439-97E04E64E12C}" type="presOf" srcId="{5F501AA8-745F-48A6-9012-7E230A82816D}" destId="{BAC10595-7B2D-450E-B5FB-5167682F991C}" srcOrd="0" destOrd="0" presId="urn:microsoft.com/office/officeart/2005/8/layout/orgChart1"/>
-    <dgm:cxn modelId="{55E5A789-5A0E-451A-ABDA-9A1162E63710}" type="presOf" srcId="{55A48AF6-17E5-4BDC-B398-2F93D541B4F4}" destId="{140CC06D-59FF-4337-8EF9-4D706911ECA8}" srcOrd="0" destOrd="0" presId="urn:microsoft.com/office/officeart/2005/8/layout/orgChart1"/>
-    <dgm:cxn modelId="{4007A65E-9791-479F-8B32-C7703B4B30A0}" srcId="{5F1E925D-9858-4D49-86D4-94A06320E937}" destId="{3DB56881-1121-4A69-ACE4-734A694067D2}" srcOrd="0" destOrd="0" parTransId="{E7BC85D6-9314-40BF-8D04-6533214C066D}" sibTransId="{D0E91AAD-4439-4268-B7C3-15F0E095A9BE}"/>
-    <dgm:cxn modelId="{016E4D70-0A0D-491F-B029-F2DD3FD55A5E}" type="presOf" srcId="{5F1E925D-9858-4D49-86D4-94A06320E937}" destId="{ACA791A7-6E46-426B-AEA1-6AE243E53C8F}" srcOrd="0" destOrd="0" presId="urn:microsoft.com/office/officeart/2005/8/layout/orgChart1"/>
-    <dgm:cxn modelId="{DE5A43B5-F97E-45F4-B984-11807BE7A64C}" type="presOf" srcId="{54BABB67-2393-44E9-94F0-2D4BFD7AD51C}" destId="{6EE95315-E4B2-421F-B8C0-AB358A98DFE5}" srcOrd="1" destOrd="0" presId="urn:microsoft.com/office/officeart/2005/8/layout/orgChart1"/>
-    <dgm:cxn modelId="{1225E228-AE49-4DBA-9FE3-CEB08A36F0D1}" srcId="{9C3ED84C-A920-40DC-B99B-19C06D63A9B9}" destId="{01CD9116-889D-4959-8761-743626B52CA0}" srcOrd="0" destOrd="0" parTransId="{55A48AF6-17E5-4BDC-B398-2F93D541B4F4}" sibTransId="{1C1B0323-AF67-47AA-B7DD-37403D0DF5DE}"/>
-    <dgm:cxn modelId="{E99C74AE-1D35-448B-AA5A-5B9CBDB00248}" type="presOf" srcId="{8055917A-7819-4466-9401-9779BFDEADFF}" destId="{B7EE73DC-8A6D-452D-A6C8-BEBCEE6F83A5}" srcOrd="1" destOrd="0" presId="urn:microsoft.com/office/officeart/2005/8/layout/orgChart1"/>
-    <dgm:cxn modelId="{784701D7-26AD-4FEF-9FD9-C204532A8BCE}" type="presOf" srcId="{B9BCDD3F-9B42-498A-BB01-10E1936AD955}" destId="{AAB57101-A6D9-45D0-9CAC-630FAA82A2F6}" srcOrd="0" destOrd="0" presId="urn:microsoft.com/office/officeart/2005/8/layout/orgChart1"/>
-    <dgm:cxn modelId="{15FD4DCC-53CD-4B8D-A1D0-82C3CEDBEB2C}" srcId="{4E02385D-D9AA-4EC8-B2E1-7BC9D5CF9784}" destId="{EE960EE4-0EC4-47F8-AB9D-C6082F1385A1}" srcOrd="0" destOrd="0" parTransId="{D90F86B3-05D2-4558-B11B-34ED35EF0C91}" sibTransId="{70B13E6D-E420-4D26-8A58-69F2506159DB}"/>
-    <dgm:cxn modelId="{83BA4700-8F2A-4DE6-9173-0119E4D0062F}" type="presOf" srcId="{01EE84F4-D310-4224-9C75-E3CBCF148F48}" destId="{BD053DE7-5461-4931-B739-6FB28BF61A26}" srcOrd="0" destOrd="0" presId="urn:microsoft.com/office/officeart/2005/8/layout/orgChart1"/>
-    <dgm:cxn modelId="{FE1F33E2-416C-4211-97B7-4A5BEEB8E41F}" type="presOf" srcId="{EE960EE4-0EC4-47F8-AB9D-C6082F1385A1}" destId="{5971FB9C-0DE9-4686-8C53-B458697E9D13}" srcOrd="1" destOrd="0" presId="urn:microsoft.com/office/officeart/2005/8/layout/orgChart1"/>
-    <dgm:cxn modelId="{0F5A26D5-50E7-4CC6-BDDC-C310106B3DCD}" type="presOf" srcId="{7CDCFF4B-9404-469F-92D7-6FE244051A05}" destId="{12A8EA39-7397-4C6B-A8B7-2250A1A0564B}" srcOrd="0" destOrd="0" presId="urn:microsoft.com/office/officeart/2005/8/layout/orgChart1"/>
-    <dgm:cxn modelId="{C5355E93-AA71-4DCF-B811-A545AFE6A5A0}" type="presOf" srcId="{EE960EE4-0EC4-47F8-AB9D-C6082F1385A1}" destId="{3E4D3232-C5CD-462B-B83B-FB25BE723A60}" srcOrd="0" destOrd="0" presId="urn:microsoft.com/office/officeart/2005/8/layout/orgChart1"/>
-    <dgm:cxn modelId="{AD3C92D9-9D53-46E9-B957-2B03D4BC415B}" type="presOf" srcId="{8055917A-7819-4466-9401-9779BFDEADFF}" destId="{25752CB4-8E75-4D46-A2A0-21C9F20DD73B}" srcOrd="0" destOrd="0" presId="urn:microsoft.com/office/officeart/2005/8/layout/orgChart1"/>
-    <dgm:cxn modelId="{211CE42D-72F8-4047-9714-FB360CC05967}" type="presOf" srcId="{4E02385D-D9AA-4EC8-B2E1-7BC9D5CF9784}" destId="{27FBD9FB-20C0-4BC2-9DF9-DC94B6824E65}" srcOrd="0" destOrd="0" presId="urn:microsoft.com/office/officeart/2005/8/layout/orgChart1"/>
-    <dgm:cxn modelId="{353811C5-1E01-412B-BC52-9D9D3352B422}" type="presOf" srcId="{9D50A379-4CC1-4AB2-85C2-C50B3C07424B}" destId="{FFB6C058-6395-44C1-B74B-FF450B69356C}" srcOrd="0" destOrd="0" presId="urn:microsoft.com/office/officeart/2005/8/layout/orgChart1"/>
-    <dgm:cxn modelId="{31BBD02F-04C1-4682-8A30-5163B65603C0}" type="presOf" srcId="{8EDC8A30-9B67-4540-94D8-E6CEAD112114}" destId="{251DE10C-5E99-401D-B1D1-90424D5A56FF}" srcOrd="1" destOrd="0" presId="urn:microsoft.com/office/officeart/2005/8/layout/orgChart1"/>
-    <dgm:cxn modelId="{284D1EE9-63F8-468D-AD3B-D301F77D4BD7}" type="presOf" srcId="{2313AD2C-47A2-4BC7-B38B-D923D612D824}" destId="{7DC5D9DB-5551-4769-A7B6-DBBEBD910986}" srcOrd="0" destOrd="0" presId="urn:microsoft.com/office/officeart/2005/8/layout/orgChart1"/>
-    <dgm:cxn modelId="{BA51A3F8-D3EB-4AC5-9785-2C930FFBA422}" srcId="{01CD9116-889D-4959-8761-743626B52CA0}" destId="{69B73184-EC80-49A2-B07C-CD840B004110}" srcOrd="2" destOrd="0" parTransId="{01EE84F4-D310-4224-9C75-E3CBCF148F48}" sibTransId="{720988D8-D329-4C86-BFD8-9FE9C1E8D536}"/>
-    <dgm:cxn modelId="{6D71D2E1-0433-4492-8C0E-74625E7C4571}" type="presOf" srcId="{854CDE97-90F1-422E-B467-3018F2908FC0}" destId="{4AC2D1A3-D512-4AC8-9CE1-3E4CA5C618EC}" srcOrd="0" destOrd="0" presId="urn:microsoft.com/office/officeart/2005/8/layout/orgChart1"/>
-    <dgm:cxn modelId="{E4769374-AFF5-469D-8C62-F39C51BC15DC}" type="presOf" srcId="{60833EF0-74F5-48C4-8978-D498AB891F25}" destId="{F07B2290-A4BC-47CB-89A7-F57F34AB777A}" srcOrd="1" destOrd="0" presId="urn:microsoft.com/office/officeart/2005/8/layout/orgChart1"/>
-    <dgm:cxn modelId="{53A85BE4-D75C-4BD0-A429-18624A04F17B}" srcId="{EE960EE4-0EC4-47F8-AB9D-C6082F1385A1}" destId="{9D79B4D9-067A-4CBA-9359-A7E42AF8517E}" srcOrd="3" destOrd="0" parTransId="{C223B206-D4C7-4148-A6A1-16349B12ECB2}" sibTransId="{B3339B3A-47A1-4D2D-A714-86D1D34DAD89}"/>
-    <dgm:cxn modelId="{4695F798-95AE-415D-AAAE-228EF428A606}" type="presOf" srcId="{C981320D-3D66-4CBA-9321-54BA9DE675A2}" destId="{C1FFA54E-EF60-4823-9E37-07215D21EF6C}" srcOrd="0" destOrd="0" presId="urn:microsoft.com/office/officeart/2005/8/layout/orgChart1"/>
-    <dgm:cxn modelId="{D40CBF77-87D7-4C7A-A585-5F1CAEEFD00C}" type="presOf" srcId="{4ACD5C98-42C0-4024-A433-122FE5E53C17}" destId="{F3E76E25-F55A-4A09-823E-07EBA2C33827}" srcOrd="0" destOrd="0" presId="urn:microsoft.com/office/officeart/2005/8/layout/orgChart1"/>
-    <dgm:cxn modelId="{1E7A5D2F-6B8F-41A4-8626-5A1A113E92AE}" srcId="{EE960EE4-0EC4-47F8-AB9D-C6082F1385A1}" destId="{60833EF0-74F5-48C4-8978-D498AB891F25}" srcOrd="1" destOrd="0" parTransId="{2DFB2FAF-BE7D-48B6-A459-3B49D211A6AA}" sibTransId="{EC6B6FF4-6485-4964-8AFB-E1260E7B336B}"/>
-    <dgm:cxn modelId="{A29471FA-39FD-4084-8E80-B42A27AC76C9}" type="presOf" srcId="{97A374D9-50D1-4E34-8B3D-DEBF9A965E5F}" destId="{B0D5D447-7A04-44CA-9B5B-1C803D7CC141}" srcOrd="1" destOrd="0" presId="urn:microsoft.com/office/officeart/2005/8/layout/orgChart1"/>
-    <dgm:cxn modelId="{9F1F8194-FE1C-452B-BBDA-2E4C4BE475A6}" type="presOf" srcId="{3DB56881-1121-4A69-ACE4-734A694067D2}" destId="{F221ECB0-7E74-4DE7-A74A-069ECF511537}" srcOrd="1" destOrd="0" presId="urn:microsoft.com/office/officeart/2005/8/layout/orgChart1"/>
-    <dgm:cxn modelId="{5A9A8AFD-2FB0-4759-9660-D51253678BD1}" type="presOf" srcId="{EA2A9A9A-0D5B-4AC9-9E93-4795F611CD18}" destId="{9CD0E45A-B515-4139-8DFD-22731421354D}" srcOrd="0" destOrd="0" presId="urn:microsoft.com/office/officeart/2005/8/layout/orgChart1"/>
-    <dgm:cxn modelId="{C02B6FE3-D0D5-4F78-A7E1-9EB793369CBD}" type="presOf" srcId="{93B6F4C9-C354-458F-BE36-FB5AEA45C31D}" destId="{A0925FC1-4F2E-4925-BF16-4D0A6AA138D8}" srcOrd="0" destOrd="0" presId="urn:microsoft.com/office/officeart/2005/8/layout/orgChart1"/>
-    <dgm:cxn modelId="{B5849777-58A4-454B-845D-17A506B21697}" type="presOf" srcId="{1AE64778-1E8A-426A-9D06-3C271D8929BE}" destId="{C05FFFBB-5F87-498B-9A24-430F23330C61}" srcOrd="0" destOrd="0" presId="urn:microsoft.com/office/officeart/2005/8/layout/orgChart1"/>
-    <dgm:cxn modelId="{1A4CEA03-3896-4D77-AA57-28F3CB482EA1}" type="presOf" srcId="{01CD9116-889D-4959-8761-743626B52CA0}" destId="{DF1D487B-ECB7-489D-8F5A-A83FD5722AD6}" srcOrd="0" destOrd="0" presId="urn:microsoft.com/office/officeart/2005/8/layout/orgChart1"/>
-    <dgm:cxn modelId="{045BB2D8-AA9B-4548-80D5-D291399B33E4}" type="presOf" srcId="{F762DD82-C17F-4F13-B234-27B3DC2A41CD}" destId="{39C0E70A-00C0-4E52-B7C1-5D4FE55261D7}" srcOrd="0" destOrd="0" presId="urn:microsoft.com/office/officeart/2005/8/layout/orgChart1"/>
-    <dgm:cxn modelId="{CB029F1D-94C3-4FDD-A17F-684947BD04E1}" srcId="{EE960EE4-0EC4-47F8-AB9D-C6082F1385A1}" destId="{5F1E925D-9858-4D49-86D4-94A06320E937}" srcOrd="5" destOrd="0" parTransId="{A5DD3130-38C3-4382-9BB7-42BB5DB26E5B}" sibTransId="{785A99DB-2C5E-42A4-B463-BD99179E5F1E}"/>
-    <dgm:cxn modelId="{51BC15B6-AA20-436A-8B1B-D9576BE0B270}" srcId="{01CD9116-889D-4959-8761-743626B52CA0}" destId="{5F501AA8-745F-48A6-9012-7E230A82816D}" srcOrd="3" destOrd="0" parTransId="{EA2A9A9A-0D5B-4AC9-9E93-4795F611CD18}" sibTransId="{01270E13-43A7-46EE-A0B6-194471A37B75}"/>
-    <dgm:cxn modelId="{6B801EDB-685D-4735-931D-77D9CB1C2AAD}" type="presOf" srcId="{19D50C68-2AAC-4342-B81A-9C27F7B63B44}" destId="{D1B21C7E-01D8-46F0-AA57-2F16C8F0E503}" srcOrd="0" destOrd="0" presId="urn:microsoft.com/office/officeart/2005/8/layout/orgChart1"/>
-    <dgm:cxn modelId="{50A438CB-9574-4D00-9C7E-B3C0136FCB0F}" type="presOf" srcId="{54BABB67-2393-44E9-94F0-2D4BFD7AD51C}" destId="{99621BC4-3A60-4021-AA52-3906E2908201}" srcOrd="0" destOrd="0" presId="urn:microsoft.com/office/officeart/2005/8/layout/orgChart1"/>
-    <dgm:cxn modelId="{9B386E50-E6EC-433E-8D25-4109852B6E3B}" type="presOf" srcId="{C223B206-D4C7-4148-A6A1-16349B12ECB2}" destId="{64DB005D-F8B3-4DDB-ABE5-159203F6DA71}" srcOrd="0" destOrd="0" presId="urn:microsoft.com/office/officeart/2005/8/layout/orgChart1"/>
-    <dgm:cxn modelId="{F26C660B-A18E-4E32-841C-171A586DB5A5}" type="presOf" srcId="{19D50C68-2AAC-4342-B81A-9C27F7B63B44}" destId="{74E88BDE-E2A8-4D81-BD2D-D45398323137}" srcOrd="1" destOrd="0" presId="urn:microsoft.com/office/officeart/2005/8/layout/orgChart1"/>
-    <dgm:cxn modelId="{A3A612EC-164F-4160-AAF7-A128D028FF6D}" srcId="{EE960EE4-0EC4-47F8-AB9D-C6082F1385A1}" destId="{54BABB67-2393-44E9-94F0-2D4BFD7AD51C}" srcOrd="4" destOrd="0" parTransId="{AB288FDB-057A-4B75-8D28-DD25EF687D85}" sibTransId="{54FEE1A4-1BC7-4C57-A863-5215414706C7}"/>
-    <dgm:cxn modelId="{1954A4C1-6CA4-4CFB-A25B-A60359CBFB3F}" type="presOf" srcId="{220DFE2D-14A7-493C-883B-148382DFA718}" destId="{230864C1-B493-40C5-8FCE-AF03A25C8F6E}" srcOrd="0" destOrd="0" presId="urn:microsoft.com/office/officeart/2005/8/layout/orgChart1"/>
-    <dgm:cxn modelId="{9C056D65-E371-478D-A923-1F562D4AD2F1}" type="presOf" srcId="{3A6EF29E-0721-4491-B39A-6B8FC312C657}" destId="{E423A8E5-4BCD-4395-A6DA-6A0DFF0003A7}" srcOrd="0" destOrd="0" presId="urn:microsoft.com/office/officeart/2005/8/layout/orgChart1"/>
-    <dgm:cxn modelId="{0847D587-8AAF-4B00-B7DD-4524846423EF}" type="presOf" srcId="{8EDC8A30-9B67-4540-94D8-E6CEAD112114}" destId="{D7F03201-983C-482E-AD4D-10769EBF7DF3}" srcOrd="0" destOrd="0" presId="urn:microsoft.com/office/officeart/2005/8/layout/orgChart1"/>
-    <dgm:cxn modelId="{E62948DA-60D7-41D9-9983-17B910490B4A}" type="presOf" srcId="{8D944007-08F7-4C50-BFFC-DA4E3BE8AF29}" destId="{AF4765B1-6F3E-456E-83BF-088EC12B185D}" srcOrd="0" destOrd="0" presId="urn:microsoft.com/office/officeart/2005/8/layout/orgChart1"/>
-    <dgm:cxn modelId="{A26E8088-932A-49D1-860C-41DE602FDD85}" type="presOf" srcId="{932223F9-BA62-4083-B34F-0C7199435308}" destId="{F4AFD0F9-BFA6-46B9-9CF0-85195C60EB7C}" srcOrd="1" destOrd="0" presId="urn:microsoft.com/office/officeart/2005/8/layout/orgChart1"/>
-    <dgm:cxn modelId="{E8F161B4-63C5-4C3B-A96E-FED7CDEFAAD5}" type="presOf" srcId="{93B6F4C9-C354-458F-BE36-FB5AEA45C31D}" destId="{D158AEE4-9A03-42C2-B8C4-9DB00B85E9BB}" srcOrd="1" destOrd="0" presId="urn:microsoft.com/office/officeart/2005/8/layout/orgChart1"/>
-    <dgm:cxn modelId="{64FF4114-CA31-4A2C-AB85-11A13A9C44EC}" type="presOf" srcId="{5851C410-8B2C-4738-A602-2C0FEC5043D6}" destId="{B02A1CDC-7367-4C08-A880-655B10631368}" srcOrd="0" destOrd="0" presId="urn:microsoft.com/office/officeart/2005/8/layout/orgChart1"/>
-    <dgm:cxn modelId="{C581FFD1-E9D6-451B-A856-692E25F37FA4}" type="presOf" srcId="{97A374D9-50D1-4E34-8B3D-DEBF9A965E5F}" destId="{C945ED9A-7759-442E-BC2D-6825FAAE88B0}" srcOrd="0" destOrd="0" presId="urn:microsoft.com/office/officeart/2005/8/layout/orgChart1"/>
-    <dgm:cxn modelId="{2778E975-1F4B-4DE6-8FA5-F27CFA383318}" type="presOf" srcId="{9C3ED84C-A920-40DC-B99B-19C06D63A9B9}" destId="{CAFD15C3-D377-4553-BE17-405FB9034DDC}" srcOrd="0" destOrd="0" presId="urn:microsoft.com/office/officeart/2005/8/layout/orgChart1"/>
-    <dgm:cxn modelId="{00E78AE7-86E8-48CA-989A-163D294671BB}" srcId="{01CD9116-889D-4959-8761-743626B52CA0}" destId="{220DFE2D-14A7-493C-883B-148382DFA718}" srcOrd="4" destOrd="0" parTransId="{F762DD82-C17F-4F13-B234-27B3DC2A41CD}" sibTransId="{0131E7AE-A0E2-4905-9BF7-9B3C1441F9C5}"/>
-    <dgm:cxn modelId="{FBF1B8E6-EA87-4AE6-8EDC-3A4465A8B5CB}" type="presOf" srcId="{69B73184-EC80-49A2-B07C-CD840B004110}" destId="{F37464F2-AECB-4C4D-A170-D260FFEA594F}" srcOrd="0" destOrd="0" presId="urn:microsoft.com/office/officeart/2005/8/layout/orgChart1"/>
-    <dgm:cxn modelId="{B0855F74-A8A6-4E65-8E7F-79B4AEA94EC6}" srcId="{9D79B4D9-067A-4CBA-9359-A7E42AF8517E}" destId="{19D50C68-2AAC-4342-B81A-9C27F7B63B44}" srcOrd="1" destOrd="0" parTransId="{1D7507BA-7D15-474C-8D94-A11D9391BB0C}" sibTransId="{3C5DA838-D887-4D3B-92C9-CB6F5135467E}"/>
-    <dgm:cxn modelId="{CC9C2903-0898-41C0-835F-8DE6847AA19E}" type="presOf" srcId="{A8CBBBD8-17CB-4566-BF20-70163B44110D}" destId="{D9BA49B0-C944-4D6B-8661-FB8A8081DC00}" srcOrd="0" destOrd="0" presId="urn:microsoft.com/office/officeart/2005/8/layout/orgChart1"/>
-    <dgm:cxn modelId="{0C431F9D-C947-4283-A440-74D8C38AFA6F}" type="presOf" srcId="{A8CBBBD8-17CB-4566-BF20-70163B44110D}" destId="{E7CB5C88-00FB-4217-AA5C-0DC99F50CE09}" srcOrd="1" destOrd="0" presId="urn:microsoft.com/office/officeart/2005/8/layout/orgChart1"/>
-    <dgm:cxn modelId="{D5784592-0952-4FD8-B8E2-A4D46A7FD40E}" type="presOf" srcId="{932223F9-BA62-4083-B34F-0C7199435308}" destId="{D411AAB4-5ED8-404D-8B43-6D8E641CC91A}" srcOrd="0" destOrd="0" presId="urn:microsoft.com/office/officeart/2005/8/layout/orgChart1"/>
-    <dgm:cxn modelId="{997A42F3-E23F-487D-9CEE-D12CE364E2F8}" type="presOf" srcId="{9D79B4D9-067A-4CBA-9359-A7E42AF8517E}" destId="{E8A66868-2D43-41E9-B134-D7C1C50D8D17}" srcOrd="0" destOrd="0" presId="urn:microsoft.com/office/officeart/2005/8/layout/orgChart1"/>
     <dgm:cxn modelId="{A70D422D-1AAB-4D47-8A1A-580780BDA96A}" type="presParOf" srcId="{27FBD9FB-20C0-4BC2-9DF9-DC94B6824E65}" destId="{F0B35691-CD0D-4BCC-BBC5-CC5B2C0F1E67}" srcOrd="0" destOrd="0" presId="urn:microsoft.com/office/officeart/2005/8/layout/orgChart1"/>
     <dgm:cxn modelId="{6EC7B1BE-D9BC-4615-AA4C-0B02C2269493}" type="presParOf" srcId="{F0B35691-CD0D-4BCC-BBC5-CC5B2C0F1E67}" destId="{B5DDB2C4-35BA-4C40-B999-807C24AB5DF9}" srcOrd="0" destOrd="0" presId="urn:microsoft.com/office/officeart/2005/8/layout/orgChart1"/>
     <dgm:cxn modelId="{37E52F66-767A-4013-9AF8-3A6CB65694D3}" type="presParOf" srcId="{B5DDB2C4-35BA-4C40-B999-807C24AB5DF9}" destId="{3E4D3232-C5CD-462B-B83B-FB25BE723A60}" srcOrd="0" destOrd="0" presId="urn:microsoft.com/office/officeart/2005/8/layout/orgChart1"/>
@@ -18323,12 +17888,12 @@
         </a:fontRef>
       </dsp:style>
       <dsp:txBody>
-        <a:bodyPr spcFirstLastPara="0" vert="horz" wrap="square" lIns="6350" tIns="6350" rIns="6350" bIns="6350" numCol="1" spcCol="1270" anchor="ctr" anchorCtr="0">
+        <a:bodyPr spcFirstLastPara="0" vert="horz" wrap="square" lIns="6985" tIns="6985" rIns="6985" bIns="6985" numCol="1" spcCol="1270" anchor="ctr" anchorCtr="0">
           <a:noAutofit/>
         </a:bodyPr>
         <a:lstStyle/>
         <a:p>
-          <a:pPr lvl="0" algn="ctr" defTabSz="444500">
+          <a:pPr marL="0" lvl="0" indent="0" algn="ctr" defTabSz="488950">
             <a:lnSpc>
               <a:spcPct val="90000"/>
             </a:lnSpc>
@@ -18339,13 +17904,13 @@
               <a:spcPct val="35000"/>
             </a:spcAft>
             <a:buFont typeface="Symbol" panose="05050102010706020507" pitchFamily="18" charset="2"/>
-            <a:buChar char=""/>
+            <a:buNone/>
           </a:pPr>
           <a:r>
-            <a:rPr lang="es-ES" sz="1000" kern="1200"/>
+            <a:rPr lang="es-ES" sz="1100" kern="1200"/>
             <a:t>Web</a:t>
           </a:r>
-          <a:endParaRPr lang="en-US" sz="1000" kern="1200"/>
+          <a:endParaRPr lang="en-US" sz="1100" kern="1200"/>
         </a:p>
       </dsp:txBody>
       <dsp:txXfrm>
@@ -18427,12 +17992,12 @@
         </a:fontRef>
       </dsp:style>
       <dsp:txBody>
-        <a:bodyPr spcFirstLastPara="0" vert="horz" wrap="square" lIns="6350" tIns="6350" rIns="6350" bIns="6350" numCol="1" spcCol="1270" anchor="ctr" anchorCtr="0">
+        <a:bodyPr spcFirstLastPara="0" vert="horz" wrap="square" lIns="6985" tIns="6985" rIns="6985" bIns="6985" numCol="1" spcCol="1270" anchor="ctr" anchorCtr="0">
           <a:noAutofit/>
         </a:bodyPr>
         <a:lstStyle/>
         <a:p>
-          <a:pPr lvl="0" algn="ctr" defTabSz="444500">
+          <a:pPr marL="0" lvl="0" indent="0" algn="ctr" defTabSz="488950">
             <a:lnSpc>
               <a:spcPct val="90000"/>
             </a:lnSpc>
@@ -18443,13 +18008,13 @@
               <a:spcPct val="35000"/>
             </a:spcAft>
             <a:buFont typeface="Courier New" panose="02070309020205020404" pitchFamily="49" charset="0"/>
-            <a:buChar char="o"/>
+            <a:buNone/>
           </a:pPr>
           <a:r>
-            <a:rPr lang="es-ES" sz="1000" kern="1200"/>
+            <a:rPr lang="es-ES" sz="1100" kern="1200"/>
             <a:t>Registro</a:t>
           </a:r>
-          <a:endParaRPr lang="es-CO" sz="1000" kern="1200"/>
+          <a:endParaRPr lang="es-CO" sz="1100" kern="1200"/>
         </a:p>
       </dsp:txBody>
       <dsp:txXfrm>
@@ -18531,12 +18096,12 @@
         </a:fontRef>
       </dsp:style>
       <dsp:txBody>
-        <a:bodyPr spcFirstLastPara="0" vert="horz" wrap="square" lIns="6350" tIns="6350" rIns="6350" bIns="6350" numCol="1" spcCol="1270" anchor="ctr" anchorCtr="0">
+        <a:bodyPr spcFirstLastPara="0" vert="horz" wrap="square" lIns="6985" tIns="6985" rIns="6985" bIns="6985" numCol="1" spcCol="1270" anchor="ctr" anchorCtr="0">
           <a:noAutofit/>
         </a:bodyPr>
         <a:lstStyle/>
         <a:p>
-          <a:pPr lvl="0" algn="ctr" defTabSz="444500">
+          <a:pPr marL="0" lvl="0" indent="0" algn="ctr" defTabSz="488950">
             <a:lnSpc>
               <a:spcPct val="90000"/>
             </a:lnSpc>
@@ -18547,13 +18112,13 @@
               <a:spcPct val="35000"/>
             </a:spcAft>
             <a:buFont typeface="Courier New" panose="02070309020205020404" pitchFamily="49" charset="0"/>
-            <a:buChar char="o"/>
+            <a:buNone/>
           </a:pPr>
           <a:r>
-            <a:rPr lang="es-ES" sz="1000" kern="1200"/>
+            <a:rPr lang="es-ES" sz="1100" kern="1200"/>
             <a:t>Ingreso</a:t>
           </a:r>
-          <a:endParaRPr lang="es-CO" sz="1000" kern="1200"/>
+          <a:endParaRPr lang="es-CO" sz="1100" kern="1200"/>
         </a:p>
       </dsp:txBody>
       <dsp:txXfrm>
@@ -18635,12 +18200,12 @@
         </a:fontRef>
       </dsp:style>
       <dsp:txBody>
-        <a:bodyPr spcFirstLastPara="0" vert="horz" wrap="square" lIns="6350" tIns="6350" rIns="6350" bIns="6350" numCol="1" spcCol="1270" anchor="ctr" anchorCtr="0">
+        <a:bodyPr spcFirstLastPara="0" vert="horz" wrap="square" lIns="6985" tIns="6985" rIns="6985" bIns="6985" numCol="1" spcCol="1270" anchor="ctr" anchorCtr="0">
           <a:noAutofit/>
         </a:bodyPr>
         <a:lstStyle/>
         <a:p>
-          <a:pPr lvl="0" algn="ctr" defTabSz="444500">
+          <a:pPr marL="0" lvl="0" indent="0" algn="ctr" defTabSz="488950">
             <a:lnSpc>
               <a:spcPct val="90000"/>
             </a:lnSpc>
@@ -18651,13 +18216,13 @@
               <a:spcPct val="35000"/>
             </a:spcAft>
             <a:buFont typeface="Courier New" panose="02070309020205020404" pitchFamily="49" charset="0"/>
-            <a:buChar char="o"/>
+            <a:buNone/>
           </a:pPr>
           <a:r>
-            <a:rPr lang="es-ES" sz="1000" kern="1200"/>
+            <a:rPr lang="es-ES" sz="1100" kern="1200"/>
             <a:t>Búsqueda de tutores</a:t>
           </a:r>
-          <a:endParaRPr lang="es-CO" sz="1000" kern="1200"/>
+          <a:endParaRPr lang="es-CO" sz="1100" kern="1200"/>
         </a:p>
       </dsp:txBody>
       <dsp:txXfrm>
@@ -18739,12 +18304,12 @@
         </a:fontRef>
       </dsp:style>
       <dsp:txBody>
-        <a:bodyPr spcFirstLastPara="0" vert="horz" wrap="square" lIns="6350" tIns="6350" rIns="6350" bIns="6350" numCol="1" spcCol="1270" anchor="ctr" anchorCtr="0">
+        <a:bodyPr spcFirstLastPara="0" vert="horz" wrap="square" lIns="6985" tIns="6985" rIns="6985" bIns="6985" numCol="1" spcCol="1270" anchor="ctr" anchorCtr="0">
           <a:noAutofit/>
         </a:bodyPr>
         <a:lstStyle/>
         <a:p>
-          <a:pPr lvl="0" algn="ctr" defTabSz="444500">
+          <a:pPr marL="0" lvl="0" indent="0" algn="ctr" defTabSz="488950">
             <a:lnSpc>
               <a:spcPct val="90000"/>
             </a:lnSpc>
@@ -18755,13 +18320,13 @@
               <a:spcPct val="35000"/>
             </a:spcAft>
             <a:buFont typeface="Wingdings" panose="05000000000000000000" pitchFamily="2" charset="2"/>
-            <a:buChar char=""/>
+            <a:buNone/>
           </a:pPr>
           <a:r>
-            <a:rPr lang="es-ES" sz="1000" kern="1200"/>
+            <a:rPr lang="es-ES" sz="1100" kern="1200"/>
             <a:t>Filtros por:</a:t>
           </a:r>
-          <a:endParaRPr lang="es-CO" sz="1000" kern="1200"/>
+          <a:endParaRPr lang="es-CO" sz="1100" kern="1200"/>
         </a:p>
       </dsp:txBody>
       <dsp:txXfrm>
@@ -18843,12 +18408,12 @@
         </a:fontRef>
       </dsp:style>
       <dsp:txBody>
-        <a:bodyPr spcFirstLastPara="0" vert="horz" wrap="square" lIns="6350" tIns="6350" rIns="6350" bIns="6350" numCol="1" spcCol="1270" anchor="ctr" anchorCtr="0">
+        <a:bodyPr spcFirstLastPara="0" vert="horz" wrap="square" lIns="6985" tIns="6985" rIns="6985" bIns="6985" numCol="1" spcCol="1270" anchor="ctr" anchorCtr="0">
           <a:noAutofit/>
         </a:bodyPr>
         <a:lstStyle/>
         <a:p>
-          <a:pPr lvl="0" algn="ctr" defTabSz="444500">
+          <a:pPr marL="0" lvl="0" indent="0" algn="ctr" defTabSz="488950">
             <a:lnSpc>
               <a:spcPct val="90000"/>
             </a:lnSpc>
@@ -18859,13 +18424,13 @@
               <a:spcPct val="35000"/>
             </a:spcAft>
             <a:buFont typeface="Symbol" panose="05050102010706020507" pitchFamily="18" charset="2"/>
-            <a:buChar char=""/>
+            <a:buNone/>
           </a:pPr>
           <a:r>
-            <a:rPr lang="es-ES" sz="1000" kern="1200"/>
+            <a:rPr lang="es-ES" sz="1100" kern="1200"/>
             <a:t>Fecha</a:t>
           </a:r>
-          <a:endParaRPr lang="es-CO" sz="1000" kern="1200"/>
+          <a:endParaRPr lang="es-CO" sz="1100" kern="1200"/>
         </a:p>
       </dsp:txBody>
       <dsp:txXfrm>
@@ -18947,12 +18512,12 @@
         </a:fontRef>
       </dsp:style>
       <dsp:txBody>
-        <a:bodyPr spcFirstLastPara="0" vert="horz" wrap="square" lIns="6350" tIns="6350" rIns="6350" bIns="6350" numCol="1" spcCol="1270" anchor="ctr" anchorCtr="0">
+        <a:bodyPr spcFirstLastPara="0" vert="horz" wrap="square" lIns="6985" tIns="6985" rIns="6985" bIns="6985" numCol="1" spcCol="1270" anchor="ctr" anchorCtr="0">
           <a:noAutofit/>
         </a:bodyPr>
         <a:lstStyle/>
         <a:p>
-          <a:pPr lvl="0" algn="ctr" defTabSz="444500">
+          <a:pPr marL="0" lvl="0" indent="0" algn="ctr" defTabSz="488950">
             <a:lnSpc>
               <a:spcPct val="90000"/>
             </a:lnSpc>
@@ -18963,13 +18528,13 @@
               <a:spcPct val="35000"/>
             </a:spcAft>
             <a:buFont typeface="Symbol" panose="05050102010706020507" pitchFamily="18" charset="2"/>
-            <a:buChar char=""/>
+            <a:buNone/>
           </a:pPr>
           <a:r>
-            <a:rPr lang="es-ES" sz="1000" kern="1200"/>
+            <a:rPr lang="es-ES" sz="1100" kern="1200"/>
             <a:t>Nombre o ID Tutor</a:t>
           </a:r>
-          <a:endParaRPr lang="es-CO" sz="1000" kern="1200"/>
+          <a:endParaRPr lang="es-CO" sz="1100" kern="1200"/>
         </a:p>
       </dsp:txBody>
       <dsp:txXfrm>
@@ -19051,12 +18616,12 @@
         </a:fontRef>
       </dsp:style>
       <dsp:txBody>
-        <a:bodyPr spcFirstLastPara="0" vert="horz" wrap="square" lIns="6350" tIns="6350" rIns="6350" bIns="6350" numCol="1" spcCol="1270" anchor="ctr" anchorCtr="0">
+        <a:bodyPr spcFirstLastPara="0" vert="horz" wrap="square" lIns="6985" tIns="6985" rIns="6985" bIns="6985" numCol="1" spcCol="1270" anchor="ctr" anchorCtr="0">
           <a:noAutofit/>
         </a:bodyPr>
         <a:lstStyle/>
         <a:p>
-          <a:pPr lvl="0" algn="ctr" defTabSz="444500">
+          <a:pPr marL="0" lvl="0" indent="0" algn="ctr" defTabSz="488950">
             <a:lnSpc>
               <a:spcPct val="90000"/>
             </a:lnSpc>
@@ -19067,13 +18632,13 @@
               <a:spcPct val="35000"/>
             </a:spcAft>
             <a:buFont typeface="Symbol" panose="05050102010706020507" pitchFamily="18" charset="2"/>
-            <a:buChar char=""/>
+            <a:buNone/>
           </a:pPr>
           <a:r>
-            <a:rPr lang="es-ES" sz="1000" kern="1200"/>
+            <a:rPr lang="es-ES" sz="1100" kern="1200"/>
             <a:t>Ubicaciones</a:t>
           </a:r>
-          <a:endParaRPr lang="es-CO" sz="1000" kern="1200"/>
+          <a:endParaRPr lang="es-CO" sz="1100" kern="1200"/>
         </a:p>
       </dsp:txBody>
       <dsp:txXfrm>
@@ -19155,12 +18720,12 @@
         </a:fontRef>
       </dsp:style>
       <dsp:txBody>
-        <a:bodyPr spcFirstLastPara="0" vert="horz" wrap="square" lIns="6350" tIns="6350" rIns="6350" bIns="6350" numCol="1" spcCol="1270" anchor="ctr" anchorCtr="0">
+        <a:bodyPr spcFirstLastPara="0" vert="horz" wrap="square" lIns="6985" tIns="6985" rIns="6985" bIns="6985" numCol="1" spcCol="1270" anchor="ctr" anchorCtr="0">
           <a:noAutofit/>
         </a:bodyPr>
         <a:lstStyle/>
         <a:p>
-          <a:pPr lvl="0" algn="ctr" defTabSz="444500">
+          <a:pPr marL="0" lvl="0" indent="0" algn="ctr" defTabSz="488950">
             <a:lnSpc>
               <a:spcPct val="90000"/>
             </a:lnSpc>
@@ -19171,13 +18736,13 @@
               <a:spcPct val="35000"/>
             </a:spcAft>
             <a:buFont typeface="Symbol" panose="05050102010706020507" pitchFamily="18" charset="2"/>
-            <a:buChar char=""/>
+            <a:buNone/>
           </a:pPr>
           <a:r>
-            <a:rPr lang="es-ES" sz="1000" kern="1200"/>
+            <a:rPr lang="es-ES" sz="1100" kern="1200"/>
             <a:t>Precios</a:t>
           </a:r>
-          <a:endParaRPr lang="es-CO" sz="1000" kern="1200"/>
+          <a:endParaRPr lang="es-CO" sz="1100" kern="1200"/>
         </a:p>
       </dsp:txBody>
       <dsp:txXfrm>
@@ -19259,12 +18824,12 @@
         </a:fontRef>
       </dsp:style>
       <dsp:txBody>
-        <a:bodyPr spcFirstLastPara="0" vert="horz" wrap="square" lIns="6350" tIns="6350" rIns="6350" bIns="6350" numCol="1" spcCol="1270" anchor="ctr" anchorCtr="0">
+        <a:bodyPr spcFirstLastPara="0" vert="horz" wrap="square" lIns="6985" tIns="6985" rIns="6985" bIns="6985" numCol="1" spcCol="1270" anchor="ctr" anchorCtr="0">
           <a:noAutofit/>
         </a:bodyPr>
         <a:lstStyle/>
         <a:p>
-          <a:pPr lvl="0" algn="ctr" defTabSz="444500">
+          <a:pPr marL="0" lvl="0" indent="0" algn="ctr" defTabSz="488950">
             <a:lnSpc>
               <a:spcPct val="90000"/>
             </a:lnSpc>
@@ -19275,13 +18840,13 @@
               <a:spcPct val="35000"/>
             </a:spcAft>
             <a:buFont typeface="Symbol" panose="05050102010706020507" pitchFamily="18" charset="2"/>
-            <a:buChar char=""/>
+            <a:buNone/>
           </a:pPr>
           <a:r>
-            <a:rPr lang="es-ES" sz="1000" kern="1200"/>
+            <a:rPr lang="es-ES" sz="1100" kern="1200"/>
             <a:t>Popularidad</a:t>
           </a:r>
-          <a:endParaRPr lang="es-CO" sz="1000" kern="1200"/>
+          <a:endParaRPr lang="es-CO" sz="1100" kern="1200"/>
         </a:p>
       </dsp:txBody>
       <dsp:txXfrm>
@@ -19363,12 +18928,12 @@
         </a:fontRef>
       </dsp:style>
       <dsp:txBody>
-        <a:bodyPr spcFirstLastPara="0" vert="horz" wrap="square" lIns="6350" tIns="6350" rIns="6350" bIns="6350" numCol="1" spcCol="1270" anchor="ctr" anchorCtr="0">
+        <a:bodyPr spcFirstLastPara="0" vert="horz" wrap="square" lIns="6985" tIns="6985" rIns="6985" bIns="6985" numCol="1" spcCol="1270" anchor="ctr" anchorCtr="0">
           <a:noAutofit/>
         </a:bodyPr>
         <a:lstStyle/>
         <a:p>
-          <a:pPr lvl="0" algn="ctr" defTabSz="444500">
+          <a:pPr marL="0" lvl="0" indent="0" algn="ctr" defTabSz="488950">
             <a:lnSpc>
               <a:spcPct val="90000"/>
             </a:lnSpc>
@@ -19379,13 +18944,13 @@
               <a:spcPct val="35000"/>
             </a:spcAft>
             <a:buFont typeface="Courier New" panose="02070309020205020404" pitchFamily="49" charset="0"/>
-            <a:buChar char="o"/>
+            <a:buNone/>
           </a:pPr>
           <a:r>
-            <a:rPr lang="es-ES" sz="1000" kern="1200"/>
+            <a:rPr lang="es-ES" sz="1100" kern="1200"/>
             <a:t>Acerca de </a:t>
           </a:r>
-          <a:endParaRPr lang="es-CO" sz="1000" kern="1200"/>
+          <a:endParaRPr lang="es-CO" sz="1100" kern="1200"/>
         </a:p>
       </dsp:txBody>
       <dsp:txXfrm>
@@ -19467,12 +19032,12 @@
         </a:fontRef>
       </dsp:style>
       <dsp:txBody>
-        <a:bodyPr spcFirstLastPara="0" vert="horz" wrap="square" lIns="6350" tIns="6350" rIns="6350" bIns="6350" numCol="1" spcCol="1270" anchor="ctr" anchorCtr="0">
+        <a:bodyPr spcFirstLastPara="0" vert="horz" wrap="square" lIns="6985" tIns="6985" rIns="6985" bIns="6985" numCol="1" spcCol="1270" anchor="ctr" anchorCtr="0">
           <a:noAutofit/>
         </a:bodyPr>
         <a:lstStyle/>
         <a:p>
-          <a:pPr lvl="0" algn="ctr" defTabSz="444500">
+          <a:pPr marL="0" lvl="0" indent="0" algn="ctr" defTabSz="488950">
             <a:lnSpc>
               <a:spcPct val="90000"/>
             </a:lnSpc>
@@ -19483,13 +19048,13 @@
               <a:spcPct val="35000"/>
             </a:spcAft>
             <a:buFont typeface="Wingdings" panose="05000000000000000000" pitchFamily="2" charset="2"/>
-            <a:buChar char=""/>
+            <a:buNone/>
           </a:pPr>
           <a:r>
-            <a:rPr lang="es-ES" sz="1000" kern="1200"/>
+            <a:rPr lang="es-ES" sz="1100" kern="1200"/>
             <a:t>Sobre el proyecto</a:t>
           </a:r>
-          <a:endParaRPr lang="es-CO" sz="1000" kern="1200"/>
+          <a:endParaRPr lang="es-CO" sz="1100" kern="1200"/>
         </a:p>
       </dsp:txBody>
       <dsp:txXfrm>
@@ -19571,12 +19136,12 @@
         </a:fontRef>
       </dsp:style>
       <dsp:txBody>
-        <a:bodyPr spcFirstLastPara="0" vert="horz" wrap="square" lIns="6350" tIns="6350" rIns="6350" bIns="6350" numCol="1" spcCol="1270" anchor="ctr" anchorCtr="0">
+        <a:bodyPr spcFirstLastPara="0" vert="horz" wrap="square" lIns="6985" tIns="6985" rIns="6985" bIns="6985" numCol="1" spcCol="1270" anchor="ctr" anchorCtr="0">
           <a:noAutofit/>
         </a:bodyPr>
         <a:lstStyle/>
         <a:p>
-          <a:pPr lvl="0" algn="ctr" defTabSz="444500">
+          <a:pPr marL="0" lvl="0" indent="0" algn="ctr" defTabSz="488950">
             <a:lnSpc>
               <a:spcPct val="90000"/>
             </a:lnSpc>
@@ -19587,13 +19152,13 @@
               <a:spcPct val="35000"/>
             </a:spcAft>
             <a:buFont typeface="Wingdings" panose="05000000000000000000" pitchFamily="2" charset="2"/>
-            <a:buChar char=""/>
+            <a:buNone/>
           </a:pPr>
           <a:r>
-            <a:rPr lang="es-ES" sz="1000" kern="1200"/>
+            <a:rPr lang="es-ES" sz="1100" kern="1200"/>
             <a:t>Gente integrada</a:t>
           </a:r>
-          <a:endParaRPr lang="es-CO" sz="1000" kern="1200"/>
+          <a:endParaRPr lang="es-CO" sz="1100" kern="1200"/>
         </a:p>
       </dsp:txBody>
       <dsp:txXfrm>
@@ -19675,12 +19240,12 @@
         </a:fontRef>
       </dsp:style>
       <dsp:txBody>
-        <a:bodyPr spcFirstLastPara="0" vert="horz" wrap="square" lIns="6350" tIns="6350" rIns="6350" bIns="6350" numCol="1" spcCol="1270" anchor="ctr" anchorCtr="0">
+        <a:bodyPr spcFirstLastPara="0" vert="horz" wrap="square" lIns="6985" tIns="6985" rIns="6985" bIns="6985" numCol="1" spcCol="1270" anchor="ctr" anchorCtr="0">
           <a:noAutofit/>
         </a:bodyPr>
         <a:lstStyle/>
         <a:p>
-          <a:pPr lvl="0" algn="ctr" defTabSz="444500">
+          <a:pPr marL="0" lvl="0" indent="0" algn="ctr" defTabSz="488950">
             <a:lnSpc>
               <a:spcPct val="90000"/>
             </a:lnSpc>
@@ -19691,13 +19256,13 @@
               <a:spcPct val="35000"/>
             </a:spcAft>
             <a:buFont typeface="Wingdings" panose="05000000000000000000" pitchFamily="2" charset="2"/>
-            <a:buChar char=""/>
+            <a:buNone/>
           </a:pPr>
           <a:r>
-            <a:rPr lang="es-ES" sz="1000" kern="1200"/>
+            <a:rPr lang="es-ES" sz="1100" kern="1200"/>
             <a:t>Historia de desarrollo</a:t>
           </a:r>
-          <a:endParaRPr lang="es-CO" sz="1000" kern="1200"/>
+          <a:endParaRPr lang="es-CO" sz="1100" kern="1200"/>
         </a:p>
       </dsp:txBody>
       <dsp:txXfrm>
@@ -19779,12 +19344,12 @@
         </a:fontRef>
       </dsp:style>
       <dsp:txBody>
-        <a:bodyPr spcFirstLastPara="0" vert="horz" wrap="square" lIns="6350" tIns="6350" rIns="6350" bIns="6350" numCol="1" spcCol="1270" anchor="ctr" anchorCtr="0">
+        <a:bodyPr spcFirstLastPara="0" vert="horz" wrap="square" lIns="6985" tIns="6985" rIns="6985" bIns="6985" numCol="1" spcCol="1270" anchor="ctr" anchorCtr="0">
           <a:noAutofit/>
         </a:bodyPr>
         <a:lstStyle/>
         <a:p>
-          <a:pPr lvl="0" algn="ctr" defTabSz="444500">
+          <a:pPr marL="0" lvl="0" indent="0" algn="ctr" defTabSz="488950">
             <a:lnSpc>
               <a:spcPct val="90000"/>
             </a:lnSpc>
@@ -19795,13 +19360,13 @@
               <a:spcPct val="35000"/>
             </a:spcAft>
             <a:buFont typeface="Courier New" panose="02070309020205020404" pitchFamily="49" charset="0"/>
-            <a:buChar char="o"/>
+            <a:buNone/>
           </a:pPr>
           <a:r>
-            <a:rPr lang="es-ES" sz="1000" kern="1200"/>
+            <a:rPr lang="es-ES" sz="1100" kern="1200"/>
             <a:t>Mi perfil</a:t>
           </a:r>
-          <a:endParaRPr lang="es-CO" sz="1000" kern="1200"/>
+          <a:endParaRPr lang="es-CO" sz="1100" kern="1200"/>
         </a:p>
       </dsp:txBody>
       <dsp:txXfrm>
@@ -19883,12 +19448,12 @@
         </a:fontRef>
       </dsp:style>
       <dsp:txBody>
-        <a:bodyPr spcFirstLastPara="0" vert="horz" wrap="square" lIns="6350" tIns="6350" rIns="6350" bIns="6350" numCol="1" spcCol="1270" anchor="ctr" anchorCtr="0">
+        <a:bodyPr spcFirstLastPara="0" vert="horz" wrap="square" lIns="6985" tIns="6985" rIns="6985" bIns="6985" numCol="1" spcCol="1270" anchor="ctr" anchorCtr="0">
           <a:noAutofit/>
         </a:bodyPr>
         <a:lstStyle/>
         <a:p>
-          <a:pPr lvl="0" algn="ctr" defTabSz="444500">
+          <a:pPr marL="0" lvl="0" indent="0" algn="ctr" defTabSz="488950">
             <a:lnSpc>
               <a:spcPct val="90000"/>
             </a:lnSpc>
@@ -19899,13 +19464,13 @@
               <a:spcPct val="35000"/>
             </a:spcAft>
             <a:buFont typeface="Wingdings" panose="05000000000000000000" pitchFamily="2" charset="2"/>
-            <a:buChar char=""/>
+            <a:buNone/>
           </a:pPr>
           <a:r>
-            <a:rPr lang="es-ES" sz="1000" kern="1200"/>
+            <a:rPr lang="es-ES" sz="1100" kern="1200"/>
             <a:t>Eliminar Cuenta</a:t>
           </a:r>
-          <a:endParaRPr lang="es-CO" sz="1000" kern="1200"/>
+          <a:endParaRPr lang="es-CO" sz="1100" kern="1200"/>
         </a:p>
       </dsp:txBody>
       <dsp:txXfrm>
@@ -19987,12 +19552,12 @@
         </a:fontRef>
       </dsp:style>
       <dsp:txBody>
-        <a:bodyPr spcFirstLastPara="0" vert="horz" wrap="square" lIns="6350" tIns="6350" rIns="6350" bIns="6350" numCol="1" spcCol="1270" anchor="ctr" anchorCtr="0">
+        <a:bodyPr spcFirstLastPara="0" vert="horz" wrap="square" lIns="6985" tIns="6985" rIns="6985" bIns="6985" numCol="1" spcCol="1270" anchor="ctr" anchorCtr="0">
           <a:noAutofit/>
         </a:bodyPr>
         <a:lstStyle/>
         <a:p>
-          <a:pPr lvl="0" algn="ctr" defTabSz="444500">
+          <a:pPr marL="0" lvl="0" indent="0" algn="ctr" defTabSz="488950">
             <a:lnSpc>
               <a:spcPct val="90000"/>
             </a:lnSpc>
@@ -20003,13 +19568,13 @@
               <a:spcPct val="35000"/>
             </a:spcAft>
             <a:buFont typeface="Wingdings" panose="05000000000000000000" pitchFamily="2" charset="2"/>
-            <a:buChar char=""/>
+            <a:buNone/>
           </a:pPr>
           <a:r>
-            <a:rPr lang="es-ES" sz="1000" kern="1200"/>
+            <a:rPr lang="es-ES" sz="1100" kern="1200"/>
             <a:t>Desactivar Cuenta</a:t>
           </a:r>
-          <a:endParaRPr lang="es-CO" sz="1000" kern="1200"/>
+          <a:endParaRPr lang="es-CO" sz="1100" kern="1200"/>
         </a:p>
       </dsp:txBody>
       <dsp:txXfrm>
@@ -20091,12 +19656,12 @@
         </a:fontRef>
       </dsp:style>
       <dsp:txBody>
-        <a:bodyPr spcFirstLastPara="0" vert="horz" wrap="square" lIns="6350" tIns="6350" rIns="6350" bIns="6350" numCol="1" spcCol="1270" anchor="ctr" anchorCtr="0">
+        <a:bodyPr spcFirstLastPara="0" vert="horz" wrap="square" lIns="6985" tIns="6985" rIns="6985" bIns="6985" numCol="1" spcCol="1270" anchor="ctr" anchorCtr="0">
           <a:noAutofit/>
         </a:bodyPr>
         <a:lstStyle/>
         <a:p>
-          <a:pPr lvl="0" algn="ctr" defTabSz="444500">
+          <a:pPr marL="0" lvl="0" indent="0" algn="ctr" defTabSz="488950">
             <a:lnSpc>
               <a:spcPct val="90000"/>
             </a:lnSpc>
@@ -20107,13 +19672,13 @@
               <a:spcPct val="35000"/>
             </a:spcAft>
             <a:buFont typeface="Wingdings" panose="05000000000000000000" pitchFamily="2" charset="2"/>
-            <a:buChar char=""/>
+            <a:buNone/>
           </a:pPr>
           <a:r>
-            <a:rPr lang="es-ES" sz="1000" kern="1200"/>
+            <a:rPr lang="es-ES" sz="1100" kern="1200"/>
             <a:t>Ver tutorías adquiridas</a:t>
           </a:r>
-          <a:endParaRPr lang="es-CO" sz="1000" kern="1200"/>
+          <a:endParaRPr lang="es-CO" sz="1100" kern="1200"/>
         </a:p>
       </dsp:txBody>
       <dsp:txXfrm>
@@ -20195,12 +19760,12 @@
         </a:fontRef>
       </dsp:style>
       <dsp:txBody>
-        <a:bodyPr spcFirstLastPara="0" vert="horz" wrap="square" lIns="6350" tIns="6350" rIns="6350" bIns="6350" numCol="1" spcCol="1270" anchor="ctr" anchorCtr="0">
+        <a:bodyPr spcFirstLastPara="0" vert="horz" wrap="square" lIns="6985" tIns="6985" rIns="6985" bIns="6985" numCol="1" spcCol="1270" anchor="ctr" anchorCtr="0">
           <a:noAutofit/>
         </a:bodyPr>
         <a:lstStyle/>
         <a:p>
-          <a:pPr lvl="0" algn="ctr" defTabSz="444500">
+          <a:pPr marL="0" lvl="0" indent="0" algn="ctr" defTabSz="488950">
             <a:lnSpc>
               <a:spcPct val="90000"/>
             </a:lnSpc>
@@ -20211,13 +19776,13 @@
               <a:spcPct val="35000"/>
             </a:spcAft>
             <a:buFont typeface="Wingdings" panose="05000000000000000000" pitchFamily="2" charset="2"/>
-            <a:buChar char=""/>
+            <a:buNone/>
           </a:pPr>
           <a:r>
-            <a:rPr lang="es-ES" sz="1000" kern="1200"/>
+            <a:rPr lang="es-ES" sz="1100" kern="1200"/>
             <a:t>Actualizar Perfil</a:t>
           </a:r>
-          <a:endParaRPr lang="es-CO" sz="1000" kern="1200"/>
+          <a:endParaRPr lang="es-CO" sz="1100" kern="1200"/>
         </a:p>
       </dsp:txBody>
       <dsp:txXfrm>
@@ -20299,12 +19864,12 @@
         </a:fontRef>
       </dsp:style>
       <dsp:txBody>
-        <a:bodyPr spcFirstLastPara="0" vert="horz" wrap="square" lIns="6350" tIns="6350" rIns="6350" bIns="6350" numCol="1" spcCol="1270" anchor="ctr" anchorCtr="0">
+        <a:bodyPr spcFirstLastPara="0" vert="horz" wrap="square" lIns="6985" tIns="6985" rIns="6985" bIns="6985" numCol="1" spcCol="1270" anchor="ctr" anchorCtr="0">
           <a:noAutofit/>
         </a:bodyPr>
         <a:lstStyle/>
         <a:p>
-          <a:pPr lvl="0" algn="ctr" defTabSz="444500">
+          <a:pPr marL="0" lvl="0" indent="0" algn="ctr" defTabSz="488950">
             <a:lnSpc>
               <a:spcPct val="90000"/>
             </a:lnSpc>
@@ -20315,13 +19880,13 @@
               <a:spcPct val="35000"/>
             </a:spcAft>
             <a:buFont typeface="Courier New" panose="02070309020205020404" pitchFamily="49" charset="0"/>
-            <a:buChar char="o"/>
+            <a:buNone/>
           </a:pPr>
           <a:r>
-            <a:rPr lang="es-ES" sz="1000" kern="1200"/>
+            <a:rPr lang="es-ES" sz="1100" kern="1200"/>
             <a:t>Soporte</a:t>
           </a:r>
-          <a:endParaRPr lang="es-CO" sz="1000" kern="1200"/>
+          <a:endParaRPr lang="es-CO" sz="1100" kern="1200"/>
         </a:p>
       </dsp:txBody>
       <dsp:txXfrm>
@@ -20403,12 +19968,12 @@
         </a:fontRef>
       </dsp:style>
       <dsp:txBody>
-        <a:bodyPr spcFirstLastPara="0" vert="horz" wrap="square" lIns="6350" tIns="6350" rIns="6350" bIns="6350" numCol="1" spcCol="1270" anchor="ctr" anchorCtr="0">
+        <a:bodyPr spcFirstLastPara="0" vert="horz" wrap="square" lIns="6985" tIns="6985" rIns="6985" bIns="6985" numCol="1" spcCol="1270" anchor="ctr" anchorCtr="0">
           <a:noAutofit/>
         </a:bodyPr>
         <a:lstStyle/>
         <a:p>
-          <a:pPr lvl="0" algn="ctr" defTabSz="444500">
+          <a:pPr marL="0" lvl="0" indent="0" algn="ctr" defTabSz="488950">
             <a:lnSpc>
               <a:spcPct val="90000"/>
             </a:lnSpc>
@@ -20419,13 +19984,13 @@
               <a:spcPct val="35000"/>
             </a:spcAft>
             <a:buFont typeface="Wingdings" panose="05000000000000000000" pitchFamily="2" charset="2"/>
-            <a:buChar char=""/>
+            <a:buNone/>
           </a:pPr>
           <a:r>
-            <a:rPr lang="es-ES" sz="1000" kern="1200"/>
+            <a:rPr lang="es-ES" sz="1100" kern="1200"/>
             <a:t>Chat Online</a:t>
           </a:r>
-          <a:endParaRPr lang="es-CO" sz="1000" kern="1200"/>
+          <a:endParaRPr lang="es-CO" sz="1100" kern="1200"/>
         </a:p>
       </dsp:txBody>
       <dsp:txXfrm>
@@ -20507,12 +20072,12 @@
         </a:fontRef>
       </dsp:style>
       <dsp:txBody>
-        <a:bodyPr spcFirstLastPara="0" vert="horz" wrap="square" lIns="6350" tIns="6350" rIns="6350" bIns="6350" numCol="1" spcCol="1270" anchor="ctr" anchorCtr="0">
+        <a:bodyPr spcFirstLastPara="0" vert="horz" wrap="square" lIns="6985" tIns="6985" rIns="6985" bIns="6985" numCol="1" spcCol="1270" anchor="ctr" anchorCtr="0">
           <a:noAutofit/>
         </a:bodyPr>
         <a:lstStyle/>
         <a:p>
-          <a:pPr lvl="0" algn="ctr" defTabSz="444500">
+          <a:pPr marL="0" lvl="0" indent="0" algn="ctr" defTabSz="488950">
             <a:lnSpc>
               <a:spcPct val="90000"/>
             </a:lnSpc>
@@ -20523,13 +20088,13 @@
               <a:spcPct val="35000"/>
             </a:spcAft>
             <a:buFont typeface="Wingdings" panose="05000000000000000000" pitchFamily="2" charset="2"/>
-            <a:buChar char=""/>
+            <a:buNone/>
           </a:pPr>
           <a:r>
-            <a:rPr lang="es-ES" sz="1000" kern="1200"/>
+            <a:rPr lang="es-ES" sz="1100" kern="1200"/>
             <a:t>Email</a:t>
           </a:r>
-          <a:endParaRPr lang="es-CO" sz="1000" kern="1200"/>
+          <a:endParaRPr lang="es-CO" sz="1100" kern="1200"/>
         </a:p>
       </dsp:txBody>
       <dsp:txXfrm>
@@ -23011,7 +22576,7 @@
 </file>
 
 <file path=customXml/itemProps1.xml><?xml version="1.0" encoding="utf-8"?>
-<ds:datastoreItem xmlns:ds="http://schemas.openxmlformats.org/officeDocument/2006/customXml" ds:itemID="{5394D1FA-5387-49FB-883C-7E97C82986EE}">
+<ds:datastoreItem xmlns:ds="http://schemas.openxmlformats.org/officeDocument/2006/customXml" ds:itemID="{DEF3B892-9C7A-480A-9F63-CA6A469E49C0}">
   <ds:schemaRefs>
     <ds:schemaRef ds:uri="http://schemas.openxmlformats.org/officeDocument/2006/bibliography"/>
   </ds:schemaRefs>

</xml_diff>